<commit_message>
penambahan tabel berat dan panjang segment
</commit_message>
<xml_diff>
--- a/BAB 2.docx
+++ b/BAB 2.docx
@@ -117,8 +117,6 @@
         </w:rPr>
         <w:t>sistem</w:t>
       </w:r>
-      <w:bookmarkStart w:id="0" w:name="_GoBack"/>
-      <w:bookmarkEnd w:id="0"/>
       <w:r>
         <w:rPr>
           <w:rFonts w:ascii="Times New Roman" w:hAnsi="Times New Roman"/>
@@ -292,14 +290,7 @@
                   <w:rFonts w:ascii="Cambria Math" w:hAnsi="Cambria Math"/>
                   <w:sz w:val="24"/>
                 </w:rPr>
-                <m:t>=</m:t>
-              </m:r>
-              <m:r>
-                <w:rPr>
-                  <w:rFonts w:ascii="Cambria Math" w:hAnsi="Cambria Math"/>
-                  <w:sz w:val="24"/>
-                </w:rPr>
-                <m:t>MbXb</m:t>
+                <m:t>=MbXb</m:t>
               </m:r>
             </m:e>
           </m:nary>
@@ -398,21 +389,7 @@
                   <w:rFonts w:ascii="Cambria Math" w:hAnsi="Cambria Math"/>
                   <w:sz w:val="24"/>
                 </w:rPr>
-                <m:t>=</m:t>
-              </m:r>
-              <m:r>
-                <w:rPr>
-                  <w:rFonts w:ascii="Cambria Math" w:hAnsi="Cambria Math"/>
-                  <w:sz w:val="24"/>
-                </w:rPr>
-                <m:t>MbY</m:t>
-              </m:r>
-              <m:r>
-                <w:rPr>
-                  <w:rFonts w:ascii="Cambria Math" w:hAnsi="Cambria Math"/>
-                  <w:sz w:val="24"/>
-                </w:rPr>
-                <m:t>b</m:t>
+                <m:t>=MbYb</m:t>
               </m:r>
             </m:e>
           </m:nary>
@@ -511,21 +488,7 @@
                   <w:rFonts w:ascii="Cambria Math" w:hAnsi="Cambria Math"/>
                   <w:sz w:val="24"/>
                 </w:rPr>
-                <m:t>=</m:t>
-              </m:r>
-              <m:r>
-                <w:rPr>
-                  <w:rFonts w:ascii="Cambria Math" w:hAnsi="Cambria Math"/>
-                  <w:sz w:val="24"/>
-                </w:rPr>
-                <m:t>MbZ</m:t>
-              </m:r>
-              <m:r>
-                <w:rPr>
-                  <w:rFonts w:ascii="Cambria Math" w:hAnsi="Cambria Math"/>
-                  <w:sz w:val="24"/>
-                </w:rPr>
-                <m:t>b</m:t>
+                <m:t>=MbZb</m:t>
               </m:r>
             </m:e>
           </m:nary>
@@ -622,14 +585,7 @@
             <w:rFonts w:ascii="Cambria Math" w:hAnsi="Cambria Math"/>
             <w:sz w:val="24"/>
           </w:rPr>
-          <m:t>X</m:t>
-        </m:r>
-        <m:r>
-          <w:rPr>
-            <w:rFonts w:ascii="Cambria Math" w:hAnsi="Cambria Math"/>
-            <w:sz w:val="24"/>
-          </w:rPr>
-          <m:t>b</m:t>
+          <m:t>Xb</m:t>
         </m:r>
       </m:oMath>
       <w:r>
@@ -802,9 +758,11 @@
     </w:p>
     <w:p>
       <w:pPr>
-        <w:rPr>
-          <w:rFonts w:ascii="Times New Roman" w:hAnsi="Times New Roman"/>
-          <w:sz w:val="24"/>
+        <w:jc w:val="both"/>
+        <w:rPr>
+          <w:rFonts w:ascii="Times New Roman" w:hAnsi="Times New Roman"/>
+          <w:sz w:val="24"/>
+          <w:szCs w:val="24"/>
         </w:rPr>
       </w:pPr>
       <w:r>
@@ -814,6 +772,1298 @@
         </w:rPr>
         <w:tab/>
       </w:r>
+      <w:r>
+        <w:rPr>
+          <w:rFonts w:ascii="Times New Roman" w:hAnsi="Times New Roman"/>
+          <w:sz w:val="24"/>
+          <w:szCs w:val="24"/>
+        </w:rPr>
+        <w:t xml:space="preserve">Pada penelitian </w:t>
+      </w:r>
+      <w:r>
+        <w:rPr>
+          <w:rFonts w:ascii="Times New Roman" w:hAnsi="Times New Roman"/>
+          <w:sz w:val="24"/>
+          <w:szCs w:val="24"/>
+        </w:rPr>
+        <w:t>R. A. Clark, A. L. Bryant, Y. Pua, P. McCrory, K. Bennell, and M. Hunt. “Validity and reliability of the Nintendo Wii balance board for</w:t>
+      </w:r>
+      <w:r>
+        <w:rPr>
+          <w:rFonts w:ascii="Times New Roman" w:hAnsi="Times New Roman"/>
+          <w:sz w:val="24"/>
+          <w:szCs w:val="24"/>
+        </w:rPr>
+        <w:t xml:space="preserve"> assessment of standing balance</w:t>
+      </w:r>
+      <w:r>
+        <w:rPr>
+          <w:rFonts w:ascii="Times New Roman" w:hAnsi="Times New Roman"/>
+          <w:sz w:val="24"/>
+          <w:szCs w:val="24"/>
+        </w:rPr>
+        <w:t>”</w:t>
+      </w:r>
+      <w:r>
+        <w:rPr>
+          <w:rFonts w:ascii="Times New Roman" w:hAnsi="Times New Roman"/>
+          <w:sz w:val="24"/>
+          <w:szCs w:val="24"/>
+        </w:rPr>
+        <w:t xml:space="preserve">, bahwa pusat massa segment umumnya dihitung dengan mencari persentase dari panjang </w:t>
+      </w:r>
+      <w:r>
+        <w:rPr>
+          <w:rFonts w:ascii="Times New Roman" w:hAnsi="Times New Roman"/>
+          <w:i/>
+          <w:sz w:val="24"/>
+          <w:szCs w:val="24"/>
+        </w:rPr>
+        <w:t>proximal end</w:t>
+      </w:r>
+      <w:r>
+        <w:rPr>
+          <w:rFonts w:ascii="Times New Roman" w:hAnsi="Times New Roman"/>
+          <w:sz w:val="24"/>
+          <w:szCs w:val="24"/>
+        </w:rPr>
+        <w:t>. Sedangkan massa segment umumnya dihitung dengan mencari persentase dari total massa manusia.</w:t>
+      </w:r>
+    </w:p>
+    <w:p>
+      <w:pPr>
+        <w:pStyle w:val="Caption"/>
+        <w:keepNext/>
+        <w:jc w:val="center"/>
+        <w:rPr>
+          <w:rFonts w:ascii="Times New Roman" w:hAnsi="Times New Roman"/>
+          <w:sz w:val="24"/>
+          <w:szCs w:val="24"/>
+        </w:rPr>
+      </w:pPr>
+      <w:r>
+        <w:rPr>
+          <w:rFonts w:ascii="Times New Roman" w:hAnsi="Times New Roman"/>
+          <w:sz w:val="24"/>
+          <w:szCs w:val="24"/>
+        </w:rPr>
+        <w:t xml:space="preserve">Tabel </w:t>
+      </w:r>
+      <w:r>
+        <w:rPr>
+          <w:rFonts w:ascii="Times New Roman" w:hAnsi="Times New Roman"/>
+          <w:sz w:val="24"/>
+          <w:szCs w:val="24"/>
+        </w:rPr>
+        <w:t>2.1 Persentase Massa Segment terhadap Massa Total</w:t>
+      </w:r>
+    </w:p>
+    <w:tbl>
+      <w:tblPr>
+        <w:tblStyle w:val="TableGrid"/>
+        <w:tblW w:w="4981" w:type="dxa"/>
+        <w:jc w:val="center"/>
+        <w:tblLook w:val="04A0" w:firstRow="1" w:lastRow="0" w:firstColumn="1" w:lastColumn="0" w:noHBand="0" w:noVBand="1"/>
+      </w:tblPr>
+      <w:tblGrid>
+        <w:gridCol w:w="1782"/>
+        <w:gridCol w:w="1479"/>
+        <w:gridCol w:w="1720"/>
+      </w:tblGrid>
+      <w:tr>
+        <w:trPr>
+          <w:trHeight w:val="436"/>
+          <w:jc w:val="center"/>
+        </w:trPr>
+        <w:tc>
+          <w:tcPr>
+            <w:tcW w:w="4981" w:type="dxa"/>
+            <w:gridSpan w:val="3"/>
+            <w:tcBorders>
+              <w:bottom w:val="double" w:sz="4" w:space="0" w:color="auto"/>
+            </w:tcBorders>
+            <w:vAlign w:val="center"/>
+          </w:tcPr>
+          <w:p>
+            <w:pPr>
+              <w:spacing w:after="0"/>
+              <w:jc w:val="center"/>
+            </w:pPr>
+            <w:r>
+              <w:t>Segment Mass Percents:</w:t>
+            </w:r>
+          </w:p>
+        </w:tc>
+      </w:tr>
+      <w:tr>
+        <w:trPr>
+          <w:trHeight w:val="436"/>
+          <w:jc w:val="center"/>
+        </w:trPr>
+        <w:tc>
+          <w:tcPr>
+            <w:tcW w:w="1782" w:type="dxa"/>
+            <w:tcBorders>
+              <w:top w:val="double" w:sz="4" w:space="0" w:color="auto"/>
+            </w:tcBorders>
+            <w:vAlign w:val="center"/>
+          </w:tcPr>
+          <w:p>
+            <w:pPr>
+              <w:spacing w:after="0"/>
+              <w:jc w:val="center"/>
+            </w:pPr>
+            <w:r>
+              <w:t>Segment</w:t>
+            </w:r>
+          </w:p>
+        </w:tc>
+        <w:tc>
+          <w:tcPr>
+            <w:tcW w:w="1479" w:type="dxa"/>
+            <w:tcBorders>
+              <w:top w:val="double" w:sz="4" w:space="0" w:color="auto"/>
+            </w:tcBorders>
+            <w:vAlign w:val="center"/>
+          </w:tcPr>
+          <w:p>
+            <w:pPr>
+              <w:spacing w:after="0"/>
+              <w:jc w:val="center"/>
+            </w:pPr>
+            <w:r>
+              <w:t>Males</w:t>
+            </w:r>
+          </w:p>
+        </w:tc>
+        <w:tc>
+          <w:tcPr>
+            <w:tcW w:w="1720" w:type="dxa"/>
+            <w:tcBorders>
+              <w:top w:val="double" w:sz="4" w:space="0" w:color="auto"/>
+            </w:tcBorders>
+            <w:vAlign w:val="center"/>
+          </w:tcPr>
+          <w:p>
+            <w:pPr>
+              <w:spacing w:after="0"/>
+              <w:jc w:val="center"/>
+            </w:pPr>
+            <w:r>
+              <w:t>Females</w:t>
+            </w:r>
+          </w:p>
+        </w:tc>
+      </w:tr>
+      <w:tr>
+        <w:trPr>
+          <w:trHeight w:val="436"/>
+          <w:jc w:val="center"/>
+        </w:trPr>
+        <w:tc>
+          <w:tcPr>
+            <w:tcW w:w="1782" w:type="dxa"/>
+            <w:vAlign w:val="center"/>
+          </w:tcPr>
+          <w:p>
+            <w:pPr>
+              <w:spacing w:after="0"/>
+              <w:jc w:val="center"/>
+            </w:pPr>
+            <w:r>
+              <w:t>Head &amp; Neck</w:t>
+            </w:r>
+          </w:p>
+        </w:tc>
+        <w:tc>
+          <w:tcPr>
+            <w:tcW w:w="1479" w:type="dxa"/>
+            <w:vAlign w:val="center"/>
+          </w:tcPr>
+          <w:p>
+            <w:pPr>
+              <w:spacing w:after="0"/>
+              <w:jc w:val="center"/>
+            </w:pPr>
+            <w:r>
+              <w:t>6.94</w:t>
+            </w:r>
+          </w:p>
+        </w:tc>
+        <w:tc>
+          <w:tcPr>
+            <w:tcW w:w="1720" w:type="dxa"/>
+            <w:vAlign w:val="center"/>
+          </w:tcPr>
+          <w:p>
+            <w:pPr>
+              <w:spacing w:after="0"/>
+              <w:jc w:val="center"/>
+            </w:pPr>
+            <w:r>
+              <w:t>6.68</w:t>
+            </w:r>
+          </w:p>
+        </w:tc>
+      </w:tr>
+      <w:tr>
+        <w:trPr>
+          <w:trHeight w:val="450"/>
+          <w:jc w:val="center"/>
+        </w:trPr>
+        <w:tc>
+          <w:tcPr>
+            <w:tcW w:w="1782" w:type="dxa"/>
+            <w:vAlign w:val="center"/>
+          </w:tcPr>
+          <w:p>
+            <w:pPr>
+              <w:spacing w:after="0"/>
+              <w:jc w:val="center"/>
+            </w:pPr>
+            <w:r>
+              <w:t>Trunk</w:t>
+            </w:r>
+          </w:p>
+        </w:tc>
+        <w:tc>
+          <w:tcPr>
+            <w:tcW w:w="1479" w:type="dxa"/>
+            <w:vAlign w:val="center"/>
+          </w:tcPr>
+          <w:p>
+            <w:pPr>
+              <w:spacing w:after="0"/>
+              <w:jc w:val="center"/>
+            </w:pPr>
+            <w:r>
+              <w:t>43.46</w:t>
+            </w:r>
+          </w:p>
+        </w:tc>
+        <w:tc>
+          <w:tcPr>
+            <w:tcW w:w="1720" w:type="dxa"/>
+            <w:vAlign w:val="center"/>
+          </w:tcPr>
+          <w:p>
+            <w:pPr>
+              <w:spacing w:after="0"/>
+              <w:jc w:val="center"/>
+            </w:pPr>
+            <w:r>
+              <w:t>42.58</w:t>
+            </w:r>
+          </w:p>
+        </w:tc>
+      </w:tr>
+      <w:tr>
+        <w:trPr>
+          <w:trHeight w:val="436"/>
+          <w:jc w:val="center"/>
+        </w:trPr>
+        <w:tc>
+          <w:tcPr>
+            <w:tcW w:w="1782" w:type="dxa"/>
+            <w:vAlign w:val="center"/>
+          </w:tcPr>
+          <w:p>
+            <w:pPr>
+              <w:spacing w:after="0"/>
+              <w:jc w:val="center"/>
+            </w:pPr>
+            <w:r>
+              <w:t>Upper Arm</w:t>
+            </w:r>
+          </w:p>
+        </w:tc>
+        <w:tc>
+          <w:tcPr>
+            <w:tcW w:w="1479" w:type="dxa"/>
+            <w:vAlign w:val="center"/>
+          </w:tcPr>
+          <w:p>
+            <w:pPr>
+              <w:spacing w:after="0"/>
+              <w:jc w:val="center"/>
+            </w:pPr>
+            <w:r>
+              <w:t>2.71</w:t>
+            </w:r>
+          </w:p>
+        </w:tc>
+        <w:tc>
+          <w:tcPr>
+            <w:tcW w:w="1720" w:type="dxa"/>
+            <w:vAlign w:val="center"/>
+          </w:tcPr>
+          <w:p>
+            <w:pPr>
+              <w:spacing w:after="0"/>
+              <w:jc w:val="center"/>
+            </w:pPr>
+            <w:r>
+              <w:t>2.55</w:t>
+            </w:r>
+          </w:p>
+        </w:tc>
+      </w:tr>
+      <w:tr>
+        <w:trPr>
+          <w:trHeight w:val="436"/>
+          <w:jc w:val="center"/>
+        </w:trPr>
+        <w:tc>
+          <w:tcPr>
+            <w:tcW w:w="1782" w:type="dxa"/>
+            <w:vAlign w:val="center"/>
+          </w:tcPr>
+          <w:p>
+            <w:pPr>
+              <w:spacing w:after="0"/>
+              <w:jc w:val="center"/>
+            </w:pPr>
+            <w:r>
+              <w:t>Fore Arm</w:t>
+            </w:r>
+          </w:p>
+        </w:tc>
+        <w:tc>
+          <w:tcPr>
+            <w:tcW w:w="1479" w:type="dxa"/>
+            <w:vAlign w:val="center"/>
+          </w:tcPr>
+          <w:p>
+            <w:pPr>
+              <w:spacing w:after="0"/>
+              <w:jc w:val="center"/>
+            </w:pPr>
+            <w:r>
+              <w:t>1.62</w:t>
+            </w:r>
+          </w:p>
+        </w:tc>
+        <w:tc>
+          <w:tcPr>
+            <w:tcW w:w="1720" w:type="dxa"/>
+            <w:vAlign w:val="center"/>
+          </w:tcPr>
+          <w:p>
+            <w:pPr>
+              <w:spacing w:after="0"/>
+              <w:jc w:val="center"/>
+            </w:pPr>
+            <w:r>
+              <w:t>1.38</w:t>
+            </w:r>
+          </w:p>
+        </w:tc>
+      </w:tr>
+      <w:tr>
+        <w:trPr>
+          <w:trHeight w:val="436"/>
+          <w:jc w:val="center"/>
+        </w:trPr>
+        <w:tc>
+          <w:tcPr>
+            <w:tcW w:w="1782" w:type="dxa"/>
+            <w:vAlign w:val="center"/>
+          </w:tcPr>
+          <w:p>
+            <w:pPr>
+              <w:spacing w:after="0"/>
+              <w:jc w:val="center"/>
+            </w:pPr>
+            <w:r>
+              <w:t>Hand</w:t>
+            </w:r>
+          </w:p>
+        </w:tc>
+        <w:tc>
+          <w:tcPr>
+            <w:tcW w:w="1479" w:type="dxa"/>
+            <w:vAlign w:val="center"/>
+          </w:tcPr>
+          <w:p>
+            <w:pPr>
+              <w:spacing w:after="0"/>
+              <w:jc w:val="center"/>
+            </w:pPr>
+            <w:r>
+              <w:t>0.61</w:t>
+            </w:r>
+          </w:p>
+        </w:tc>
+        <w:tc>
+          <w:tcPr>
+            <w:tcW w:w="1720" w:type="dxa"/>
+            <w:vAlign w:val="center"/>
+          </w:tcPr>
+          <w:p>
+            <w:pPr>
+              <w:spacing w:after="0"/>
+              <w:jc w:val="center"/>
+            </w:pPr>
+            <w:r>
+              <w:t>0.56</w:t>
+            </w:r>
+          </w:p>
+        </w:tc>
+      </w:tr>
+      <w:tr>
+        <w:trPr>
+          <w:trHeight w:val="436"/>
+          <w:jc w:val="center"/>
+        </w:trPr>
+        <w:tc>
+          <w:tcPr>
+            <w:tcW w:w="1782" w:type="dxa"/>
+            <w:vAlign w:val="center"/>
+          </w:tcPr>
+          <w:p>
+            <w:pPr>
+              <w:spacing w:after="0"/>
+              <w:jc w:val="center"/>
+            </w:pPr>
+            <w:r>
+              <w:t>Thigh</w:t>
+            </w:r>
+          </w:p>
+        </w:tc>
+        <w:tc>
+          <w:tcPr>
+            <w:tcW w:w="1479" w:type="dxa"/>
+            <w:vAlign w:val="center"/>
+          </w:tcPr>
+          <w:p>
+            <w:pPr>
+              <w:spacing w:after="0"/>
+              <w:jc w:val="center"/>
+            </w:pPr>
+            <w:r>
+              <w:t>14.16</w:t>
+            </w:r>
+          </w:p>
+        </w:tc>
+        <w:tc>
+          <w:tcPr>
+            <w:tcW w:w="1720" w:type="dxa"/>
+            <w:vAlign w:val="center"/>
+          </w:tcPr>
+          <w:p>
+            <w:pPr>
+              <w:spacing w:after="0"/>
+              <w:jc w:val="center"/>
+            </w:pPr>
+            <w:r>
+              <w:t>14.78</w:t>
+            </w:r>
+          </w:p>
+        </w:tc>
+      </w:tr>
+      <w:tr>
+        <w:trPr>
+          <w:trHeight w:val="436"/>
+          <w:jc w:val="center"/>
+        </w:trPr>
+        <w:tc>
+          <w:tcPr>
+            <w:tcW w:w="1782" w:type="dxa"/>
+            <w:vAlign w:val="center"/>
+          </w:tcPr>
+          <w:p>
+            <w:pPr>
+              <w:spacing w:after="0"/>
+              <w:jc w:val="center"/>
+            </w:pPr>
+            <w:r>
+              <w:t>Shank</w:t>
+            </w:r>
+          </w:p>
+        </w:tc>
+        <w:tc>
+          <w:tcPr>
+            <w:tcW w:w="1479" w:type="dxa"/>
+            <w:vAlign w:val="center"/>
+          </w:tcPr>
+          <w:p>
+            <w:pPr>
+              <w:spacing w:after="0"/>
+              <w:jc w:val="center"/>
+            </w:pPr>
+            <w:r>
+              <w:t>4.33</w:t>
+            </w:r>
+          </w:p>
+        </w:tc>
+        <w:tc>
+          <w:tcPr>
+            <w:tcW w:w="1720" w:type="dxa"/>
+            <w:vAlign w:val="center"/>
+          </w:tcPr>
+          <w:p>
+            <w:pPr>
+              <w:spacing w:after="0"/>
+              <w:jc w:val="center"/>
+            </w:pPr>
+            <w:r>
+              <w:t>4.81</w:t>
+            </w:r>
+          </w:p>
+        </w:tc>
+      </w:tr>
+      <w:tr>
+        <w:trPr>
+          <w:trHeight w:val="436"/>
+          <w:jc w:val="center"/>
+        </w:trPr>
+        <w:tc>
+          <w:tcPr>
+            <w:tcW w:w="1782" w:type="dxa"/>
+            <w:vAlign w:val="center"/>
+          </w:tcPr>
+          <w:p>
+            <w:pPr>
+              <w:spacing w:after="0"/>
+              <w:jc w:val="center"/>
+            </w:pPr>
+            <w:r>
+              <w:t>Foot</w:t>
+            </w:r>
+          </w:p>
+        </w:tc>
+        <w:tc>
+          <w:tcPr>
+            <w:tcW w:w="1479" w:type="dxa"/>
+            <w:vAlign w:val="center"/>
+          </w:tcPr>
+          <w:p>
+            <w:pPr>
+              <w:spacing w:after="0"/>
+              <w:jc w:val="center"/>
+            </w:pPr>
+            <w:r>
+              <w:t>1.37</w:t>
+            </w:r>
+          </w:p>
+        </w:tc>
+        <w:tc>
+          <w:tcPr>
+            <w:tcW w:w="1720" w:type="dxa"/>
+            <w:vAlign w:val="center"/>
+          </w:tcPr>
+          <w:p>
+            <w:pPr>
+              <w:spacing w:after="0"/>
+              <w:jc w:val="center"/>
+            </w:pPr>
+            <w:r>
+              <w:t>1.29</w:t>
+            </w:r>
+          </w:p>
+        </w:tc>
+      </w:tr>
+    </w:tbl>
+    <w:p>
+      <w:pPr>
+        <w:rPr>
+          <w:rFonts w:ascii="Times New Roman" w:hAnsi="Times New Roman"/>
+          <w:sz w:val="24"/>
+          <w:szCs w:val="24"/>
+        </w:rPr>
+      </w:pPr>
+      <w:r>
+        <w:rPr>
+          <w:rFonts w:ascii="Times New Roman" w:hAnsi="Times New Roman"/>
+          <w:sz w:val="24"/>
+          <w:szCs w:val="24"/>
+        </w:rPr>
+        <w:t xml:space="preserve"> </w:t>
+      </w:r>
+    </w:p>
+    <w:p>
+      <w:pPr>
+        <w:pStyle w:val="Caption"/>
+        <w:keepNext/>
+        <w:jc w:val="center"/>
+        <w:rPr>
+          <w:rFonts w:ascii="Times New Roman" w:hAnsi="Times New Roman"/>
+          <w:sz w:val="32"/>
+        </w:rPr>
+      </w:pPr>
+      <w:r>
+        <w:rPr>
+          <w:rFonts w:ascii="Times New Roman" w:hAnsi="Times New Roman"/>
+          <w:sz w:val="22"/>
+        </w:rPr>
+        <w:lastRenderedPageBreak/>
+        <w:t>Tabel 2.2 Persentase Panjang Segment terhadap Proximal End</w:t>
+      </w:r>
+    </w:p>
+    <w:tbl>
+      <w:tblPr>
+        <w:tblStyle w:val="TableGrid"/>
+        <w:tblW w:w="6701" w:type="dxa"/>
+        <w:jc w:val="center"/>
+        <w:tblLook w:val="04A0" w:firstRow="1" w:lastRow="0" w:firstColumn="1" w:lastColumn="0" w:noHBand="0" w:noVBand="1"/>
+      </w:tblPr>
+      <w:tblGrid>
+        <w:gridCol w:w="1782"/>
+        <w:gridCol w:w="1479"/>
+        <w:gridCol w:w="1720"/>
+        <w:gridCol w:w="1720"/>
+      </w:tblGrid>
+      <w:tr>
+        <w:trPr>
+          <w:trHeight w:val="436"/>
+          <w:jc w:val="center"/>
+        </w:trPr>
+        <w:tc>
+          <w:tcPr>
+            <w:tcW w:w="6701" w:type="dxa"/>
+            <w:gridSpan w:val="4"/>
+            <w:tcBorders>
+              <w:bottom w:val="double" w:sz="4" w:space="0" w:color="auto"/>
+            </w:tcBorders>
+            <w:vAlign w:val="center"/>
+          </w:tcPr>
+          <w:p>
+            <w:pPr>
+              <w:spacing w:after="0" w:line="240" w:lineRule="auto"/>
+              <w:jc w:val="center"/>
+            </w:pPr>
+            <w:r>
+              <w:t>Segment Mass Percents:</w:t>
+            </w:r>
+          </w:p>
+        </w:tc>
+      </w:tr>
+      <w:tr>
+        <w:trPr>
+          <w:trHeight w:val="436"/>
+          <w:jc w:val="center"/>
+        </w:trPr>
+        <w:tc>
+          <w:tcPr>
+            <w:tcW w:w="1782" w:type="dxa"/>
+            <w:tcBorders>
+              <w:top w:val="double" w:sz="4" w:space="0" w:color="auto"/>
+            </w:tcBorders>
+            <w:vAlign w:val="center"/>
+          </w:tcPr>
+          <w:p>
+            <w:pPr>
+              <w:spacing w:after="0" w:line="240" w:lineRule="auto"/>
+              <w:jc w:val="center"/>
+            </w:pPr>
+            <w:r>
+              <w:t>Segment</w:t>
+            </w:r>
+          </w:p>
+        </w:tc>
+        <w:tc>
+          <w:tcPr>
+            <w:tcW w:w="1479" w:type="dxa"/>
+            <w:tcBorders>
+              <w:top w:val="double" w:sz="4" w:space="0" w:color="auto"/>
+            </w:tcBorders>
+            <w:vAlign w:val="center"/>
+          </w:tcPr>
+          <w:p>
+            <w:pPr>
+              <w:spacing w:after="0" w:line="240" w:lineRule="auto"/>
+              <w:jc w:val="center"/>
+            </w:pPr>
+            <w:r>
+              <w:t>Males</w:t>
+            </w:r>
+          </w:p>
+        </w:tc>
+        <w:tc>
+          <w:tcPr>
+            <w:tcW w:w="1720" w:type="dxa"/>
+            <w:tcBorders>
+              <w:top w:val="double" w:sz="4" w:space="0" w:color="auto"/>
+            </w:tcBorders>
+            <w:vAlign w:val="center"/>
+          </w:tcPr>
+          <w:p>
+            <w:pPr>
+              <w:spacing w:after="0" w:line="240" w:lineRule="auto"/>
+              <w:jc w:val="center"/>
+            </w:pPr>
+            <w:r>
+              <w:t>Females</w:t>
+            </w:r>
+          </w:p>
+        </w:tc>
+        <w:tc>
+          <w:tcPr>
+            <w:tcW w:w="1720" w:type="dxa"/>
+            <w:tcBorders>
+              <w:top w:val="double" w:sz="4" w:space="0" w:color="auto"/>
+            </w:tcBorders>
+            <w:vAlign w:val="center"/>
+          </w:tcPr>
+          <w:p>
+            <w:pPr>
+              <w:spacing w:after="0" w:line="240" w:lineRule="auto"/>
+              <w:jc w:val="center"/>
+            </w:pPr>
+            <w:r>
+              <w:t>End Points</w:t>
+            </w:r>
+          </w:p>
+        </w:tc>
+      </w:tr>
+      <w:tr>
+        <w:trPr>
+          <w:trHeight w:val="436"/>
+          <w:jc w:val="center"/>
+        </w:trPr>
+        <w:tc>
+          <w:tcPr>
+            <w:tcW w:w="1782" w:type="dxa"/>
+            <w:vAlign w:val="center"/>
+          </w:tcPr>
+          <w:p>
+            <w:pPr>
+              <w:spacing w:after="0" w:line="240" w:lineRule="auto"/>
+              <w:jc w:val="center"/>
+            </w:pPr>
+            <w:r>
+              <w:t>Head &amp; Neck</w:t>
+            </w:r>
+          </w:p>
+        </w:tc>
+        <w:tc>
+          <w:tcPr>
+            <w:tcW w:w="1479" w:type="dxa"/>
+            <w:vAlign w:val="center"/>
+          </w:tcPr>
+          <w:p>
+            <w:pPr>
+              <w:spacing w:after="0" w:line="240" w:lineRule="auto"/>
+              <w:jc w:val="center"/>
+            </w:pPr>
+            <w:r>
+              <w:t>50.02</w:t>
+            </w:r>
+          </w:p>
+        </w:tc>
+        <w:tc>
+          <w:tcPr>
+            <w:tcW w:w="1720" w:type="dxa"/>
+            <w:vAlign w:val="center"/>
+          </w:tcPr>
+          <w:p>
+            <w:pPr>
+              <w:spacing w:after="0" w:line="240" w:lineRule="auto"/>
+              <w:jc w:val="center"/>
+            </w:pPr>
+            <w:r>
+              <w:t>48.41</w:t>
+            </w:r>
+          </w:p>
+        </w:tc>
+        <w:tc>
+          <w:tcPr>
+            <w:tcW w:w="1720" w:type="dxa"/>
+            <w:vAlign w:val="center"/>
+          </w:tcPr>
+          <w:p>
+            <w:pPr>
+              <w:spacing w:after="0" w:line="240" w:lineRule="auto"/>
+              <w:jc w:val="center"/>
+            </w:pPr>
+            <w:r>
+              <w:t>Top Of Head –C7</w:t>
+            </w:r>
+          </w:p>
+        </w:tc>
+      </w:tr>
+      <w:tr>
+        <w:trPr>
+          <w:trHeight w:val="450"/>
+          <w:jc w:val="center"/>
+        </w:trPr>
+        <w:tc>
+          <w:tcPr>
+            <w:tcW w:w="1782" w:type="dxa"/>
+            <w:vAlign w:val="center"/>
+          </w:tcPr>
+          <w:p>
+            <w:pPr>
+              <w:spacing w:after="0" w:line="240" w:lineRule="auto"/>
+              <w:jc w:val="center"/>
+            </w:pPr>
+            <w:r>
+              <w:t>Trunk</w:t>
+            </w:r>
+          </w:p>
+        </w:tc>
+        <w:tc>
+          <w:tcPr>
+            <w:tcW w:w="1479" w:type="dxa"/>
+            <w:vAlign w:val="center"/>
+          </w:tcPr>
+          <w:p>
+            <w:pPr>
+              <w:spacing w:after="0" w:line="240" w:lineRule="auto"/>
+              <w:jc w:val="center"/>
+            </w:pPr>
+            <w:r>
+              <w:t>43.10</w:t>
+            </w:r>
+          </w:p>
+        </w:tc>
+        <w:tc>
+          <w:tcPr>
+            <w:tcW w:w="1720" w:type="dxa"/>
+            <w:vAlign w:val="center"/>
+          </w:tcPr>
+          <w:p>
+            <w:pPr>
+              <w:spacing w:after="0" w:line="240" w:lineRule="auto"/>
+              <w:jc w:val="center"/>
+            </w:pPr>
+            <w:r>
+              <w:t>37.82</w:t>
+            </w:r>
+          </w:p>
+        </w:tc>
+        <w:tc>
+          <w:tcPr>
+            <w:tcW w:w="1720" w:type="dxa"/>
+            <w:vAlign w:val="center"/>
+          </w:tcPr>
+          <w:p>
+            <w:pPr>
+              <w:spacing w:after="0" w:line="240" w:lineRule="auto"/>
+              <w:jc w:val="center"/>
+            </w:pPr>
+            <w:r>
+              <w:t>MidS - MidH</w:t>
+            </w:r>
+          </w:p>
+        </w:tc>
+      </w:tr>
+      <w:tr>
+        <w:trPr>
+          <w:trHeight w:val="436"/>
+          <w:jc w:val="center"/>
+        </w:trPr>
+        <w:tc>
+          <w:tcPr>
+            <w:tcW w:w="1782" w:type="dxa"/>
+            <w:vAlign w:val="center"/>
+          </w:tcPr>
+          <w:p>
+            <w:pPr>
+              <w:spacing w:after="0" w:line="240" w:lineRule="auto"/>
+              <w:jc w:val="center"/>
+            </w:pPr>
+            <w:r>
+              <w:t>Upper Arm</w:t>
+            </w:r>
+          </w:p>
+        </w:tc>
+        <w:tc>
+          <w:tcPr>
+            <w:tcW w:w="1479" w:type="dxa"/>
+            <w:vAlign w:val="center"/>
+          </w:tcPr>
+          <w:p>
+            <w:pPr>
+              <w:spacing w:after="0" w:line="240" w:lineRule="auto"/>
+              <w:jc w:val="center"/>
+            </w:pPr>
+            <w:r>
+              <w:t>57.72</w:t>
+            </w:r>
+          </w:p>
+        </w:tc>
+        <w:tc>
+          <w:tcPr>
+            <w:tcW w:w="1720" w:type="dxa"/>
+            <w:vAlign w:val="center"/>
+          </w:tcPr>
+          <w:p>
+            <w:pPr>
+              <w:spacing w:after="0" w:line="240" w:lineRule="auto"/>
+              <w:jc w:val="center"/>
+            </w:pPr>
+            <w:r>
+              <w:t>57.54</w:t>
+            </w:r>
+          </w:p>
+        </w:tc>
+        <w:tc>
+          <w:tcPr>
+            <w:tcW w:w="1720" w:type="dxa"/>
+            <w:vAlign w:val="center"/>
+          </w:tcPr>
+          <w:p>
+            <w:pPr>
+              <w:spacing w:after="0" w:line="240" w:lineRule="auto"/>
+              <w:jc w:val="center"/>
+            </w:pPr>
+            <w:r>
+              <w:t>SJC - EJC</w:t>
+            </w:r>
+          </w:p>
+        </w:tc>
+      </w:tr>
+      <w:tr>
+        <w:trPr>
+          <w:trHeight w:val="436"/>
+          <w:jc w:val="center"/>
+        </w:trPr>
+        <w:tc>
+          <w:tcPr>
+            <w:tcW w:w="1782" w:type="dxa"/>
+            <w:vAlign w:val="center"/>
+          </w:tcPr>
+          <w:p>
+            <w:pPr>
+              <w:spacing w:after="0" w:line="240" w:lineRule="auto"/>
+              <w:jc w:val="center"/>
+            </w:pPr>
+            <w:r>
+              <w:t>Fore Arm</w:t>
+            </w:r>
+          </w:p>
+        </w:tc>
+        <w:tc>
+          <w:tcPr>
+            <w:tcW w:w="1479" w:type="dxa"/>
+            <w:vAlign w:val="center"/>
+          </w:tcPr>
+          <w:p>
+            <w:pPr>
+              <w:spacing w:after="0" w:line="240" w:lineRule="auto"/>
+              <w:jc w:val="center"/>
+            </w:pPr>
+            <w:r>
+              <w:t>45.74</w:t>
+            </w:r>
+          </w:p>
+        </w:tc>
+        <w:tc>
+          <w:tcPr>
+            <w:tcW w:w="1720" w:type="dxa"/>
+            <w:vAlign w:val="center"/>
+          </w:tcPr>
+          <w:p>
+            <w:pPr>
+              <w:spacing w:after="0" w:line="240" w:lineRule="auto"/>
+              <w:jc w:val="center"/>
+            </w:pPr>
+            <w:r>
+              <w:t>45.59</w:t>
+            </w:r>
+          </w:p>
+        </w:tc>
+        <w:tc>
+          <w:tcPr>
+            <w:tcW w:w="1720" w:type="dxa"/>
+            <w:vAlign w:val="center"/>
+          </w:tcPr>
+          <w:p>
+            <w:pPr>
+              <w:spacing w:after="0" w:line="240" w:lineRule="auto"/>
+              <w:jc w:val="center"/>
+            </w:pPr>
+            <w:r>
+              <w:t>EJC - WJC</w:t>
+            </w:r>
+          </w:p>
+        </w:tc>
+      </w:tr>
+      <w:tr>
+        <w:trPr>
+          <w:trHeight w:val="436"/>
+          <w:jc w:val="center"/>
+        </w:trPr>
+        <w:tc>
+          <w:tcPr>
+            <w:tcW w:w="1782" w:type="dxa"/>
+            <w:vAlign w:val="center"/>
+          </w:tcPr>
+          <w:p>
+            <w:pPr>
+              <w:spacing w:after="0" w:line="240" w:lineRule="auto"/>
+              <w:jc w:val="center"/>
+            </w:pPr>
+            <w:r>
+              <w:t>Hand</w:t>
+            </w:r>
+          </w:p>
+        </w:tc>
+        <w:tc>
+          <w:tcPr>
+            <w:tcW w:w="1479" w:type="dxa"/>
+            <w:vAlign w:val="center"/>
+          </w:tcPr>
+          <w:p>
+            <w:pPr>
+              <w:spacing w:after="0" w:line="240" w:lineRule="auto"/>
+              <w:jc w:val="center"/>
+            </w:pPr>
+            <w:r>
+              <w:t>79.00</w:t>
+            </w:r>
+          </w:p>
+        </w:tc>
+        <w:tc>
+          <w:tcPr>
+            <w:tcW w:w="1720" w:type="dxa"/>
+            <w:vAlign w:val="center"/>
+          </w:tcPr>
+          <w:p>
+            <w:pPr>
+              <w:spacing w:after="0" w:line="240" w:lineRule="auto"/>
+              <w:jc w:val="center"/>
+            </w:pPr>
+            <w:r>
+              <w:t>74.74</w:t>
+            </w:r>
+          </w:p>
+        </w:tc>
+        <w:tc>
+          <w:tcPr>
+            <w:tcW w:w="1720" w:type="dxa"/>
+            <w:vAlign w:val="center"/>
+          </w:tcPr>
+          <w:p>
+            <w:pPr>
+              <w:spacing w:after="0" w:line="240" w:lineRule="auto"/>
+              <w:jc w:val="center"/>
+            </w:pPr>
+            <w:r>
+              <w:t>WJC - MCPIII</w:t>
+            </w:r>
+          </w:p>
+        </w:tc>
+      </w:tr>
+      <w:tr>
+        <w:trPr>
+          <w:trHeight w:val="436"/>
+          <w:jc w:val="center"/>
+        </w:trPr>
+        <w:tc>
+          <w:tcPr>
+            <w:tcW w:w="1782" w:type="dxa"/>
+            <w:vAlign w:val="center"/>
+          </w:tcPr>
+          <w:p>
+            <w:pPr>
+              <w:spacing w:after="0" w:line="240" w:lineRule="auto"/>
+              <w:jc w:val="center"/>
+            </w:pPr>
+            <w:r>
+              <w:t>Thigh</w:t>
+            </w:r>
+          </w:p>
+        </w:tc>
+        <w:tc>
+          <w:tcPr>
+            <w:tcW w:w="1479" w:type="dxa"/>
+            <w:vAlign w:val="center"/>
+          </w:tcPr>
+          <w:p>
+            <w:pPr>
+              <w:spacing w:after="0" w:line="240" w:lineRule="auto"/>
+              <w:jc w:val="center"/>
+            </w:pPr>
+            <w:r>
+              <w:t>40.95</w:t>
+            </w:r>
+          </w:p>
+        </w:tc>
+        <w:tc>
+          <w:tcPr>
+            <w:tcW w:w="1720" w:type="dxa"/>
+            <w:vAlign w:val="center"/>
+          </w:tcPr>
+          <w:p>
+            <w:pPr>
+              <w:spacing w:after="0" w:line="240" w:lineRule="auto"/>
+              <w:jc w:val="center"/>
+            </w:pPr>
+            <w:r>
+              <w:t>36.12</w:t>
+            </w:r>
+          </w:p>
+        </w:tc>
+        <w:tc>
+          <w:tcPr>
+            <w:tcW w:w="1720" w:type="dxa"/>
+            <w:vAlign w:val="center"/>
+          </w:tcPr>
+          <w:p>
+            <w:pPr>
+              <w:spacing w:after="0" w:line="240" w:lineRule="auto"/>
+              <w:jc w:val="center"/>
+            </w:pPr>
+            <w:r>
+              <w:t>HJC - KJC</w:t>
+            </w:r>
+          </w:p>
+        </w:tc>
+      </w:tr>
+      <w:tr>
+        <w:trPr>
+          <w:trHeight w:val="436"/>
+          <w:jc w:val="center"/>
+        </w:trPr>
+        <w:tc>
+          <w:tcPr>
+            <w:tcW w:w="1782" w:type="dxa"/>
+            <w:vAlign w:val="center"/>
+          </w:tcPr>
+          <w:p>
+            <w:pPr>
+              <w:spacing w:after="0" w:line="240" w:lineRule="auto"/>
+              <w:jc w:val="center"/>
+            </w:pPr>
+            <w:r>
+              <w:t>Shank</w:t>
+            </w:r>
+          </w:p>
+        </w:tc>
+        <w:tc>
+          <w:tcPr>
+            <w:tcW w:w="1479" w:type="dxa"/>
+            <w:vAlign w:val="center"/>
+          </w:tcPr>
+          <w:p>
+            <w:pPr>
+              <w:spacing w:after="0" w:line="240" w:lineRule="auto"/>
+              <w:jc w:val="center"/>
+            </w:pPr>
+            <w:r>
+              <w:t>43.95</w:t>
+            </w:r>
+          </w:p>
+        </w:tc>
+        <w:tc>
+          <w:tcPr>
+            <w:tcW w:w="1720" w:type="dxa"/>
+            <w:vAlign w:val="center"/>
+          </w:tcPr>
+          <w:p>
+            <w:pPr>
+              <w:spacing w:after="0" w:line="240" w:lineRule="auto"/>
+              <w:jc w:val="center"/>
+            </w:pPr>
+            <w:r>
+              <w:t>43.52</w:t>
+            </w:r>
+          </w:p>
+        </w:tc>
+        <w:tc>
+          <w:tcPr>
+            <w:tcW w:w="1720" w:type="dxa"/>
+            <w:vAlign w:val="center"/>
+          </w:tcPr>
+          <w:p>
+            <w:pPr>
+              <w:spacing w:after="0" w:line="240" w:lineRule="auto"/>
+              <w:jc w:val="center"/>
+            </w:pPr>
+            <w:r>
+              <w:t>KJC - AJC</w:t>
+            </w:r>
+          </w:p>
+        </w:tc>
+      </w:tr>
+      <w:tr>
+        <w:trPr>
+          <w:trHeight w:val="436"/>
+          <w:jc w:val="center"/>
+        </w:trPr>
+        <w:tc>
+          <w:tcPr>
+            <w:tcW w:w="1782" w:type="dxa"/>
+            <w:vAlign w:val="center"/>
+          </w:tcPr>
+          <w:p>
+            <w:pPr>
+              <w:spacing w:after="0" w:line="240" w:lineRule="auto"/>
+              <w:jc w:val="center"/>
+            </w:pPr>
+            <w:r>
+              <w:t>Foot</w:t>
+            </w:r>
+          </w:p>
+        </w:tc>
+        <w:tc>
+          <w:tcPr>
+            <w:tcW w:w="1479" w:type="dxa"/>
+            <w:vAlign w:val="center"/>
+          </w:tcPr>
+          <w:p>
+            <w:pPr>
+              <w:spacing w:after="0" w:line="240" w:lineRule="auto"/>
+              <w:jc w:val="center"/>
+            </w:pPr>
+            <w:r>
+              <w:t>44.15</w:t>
+            </w:r>
+          </w:p>
+        </w:tc>
+        <w:tc>
+          <w:tcPr>
+            <w:tcW w:w="1720" w:type="dxa"/>
+            <w:vAlign w:val="center"/>
+          </w:tcPr>
+          <w:p>
+            <w:pPr>
+              <w:spacing w:after="0" w:line="240" w:lineRule="auto"/>
+              <w:jc w:val="center"/>
+            </w:pPr>
+            <w:r>
+              <w:t>40.14</w:t>
+            </w:r>
+          </w:p>
+        </w:tc>
+        <w:tc>
+          <w:tcPr>
+            <w:tcW w:w="1720" w:type="dxa"/>
+            <w:vAlign w:val="center"/>
+          </w:tcPr>
+          <w:p>
+            <w:pPr>
+              <w:spacing w:after="0" w:line="240" w:lineRule="auto"/>
+              <w:jc w:val="center"/>
+            </w:pPr>
+            <w:r>
+              <w:t>Heel - Toe</w:t>
+            </w:r>
+          </w:p>
+        </w:tc>
+      </w:tr>
+    </w:tbl>
+    <w:p>
+      <w:pPr>
+        <w:rPr>
+          <w:rFonts w:ascii="Times New Roman" w:hAnsi="Times New Roman"/>
+          <w:sz w:val="24"/>
+          <w:szCs w:val="24"/>
+        </w:rPr>
+      </w:pPr>
+    </w:p>
+    <w:p>
+      <w:pPr>
+        <w:rPr>
+          <w:rFonts w:ascii="Times New Roman" w:hAnsi="Times New Roman"/>
+          <w:sz w:val="24"/>
+          <w:szCs w:val="24"/>
+        </w:rPr>
+      </w:pPr>
+      <w:bookmarkStart w:id="0" w:name="_GoBack"/>
+      <w:bookmarkEnd w:id="0"/>
     </w:p>
     <w:sectPr>
       <w:headerReference w:type="default" r:id="rId10"/>
@@ -2397,6 +3647,7 @@
   <w:style w:type="character" w:default="1" w:styleId="DefaultParagraphFont">
     <w:name w:val="Default Paragraph Font"/>
     <w:uiPriority w:val="1"/>
+    <w:semiHidden/>
     <w:unhideWhenUsed/>
   </w:style>
   <w:style w:type="table" w:default="1" w:styleId="TableNormal">
@@ -2554,524 +3805,26 @@
       <w:color w:val="808080"/>
     </w:rPr>
   </w:style>
-</w:styles>
-</file>
-
-<file path=word/glossary/document.xml><?xml version="1.0" encoding="utf-8"?>
-<w:glossaryDocument xmlns:wpc="http://schemas.microsoft.com/office/word/2010/wordprocessingCanvas" xmlns:cx="http://schemas.microsoft.com/office/drawing/2014/chartex" xmlns:mc="http://schemas.openxmlformats.org/markup-compatibility/2006" xmlns:o="urn:schemas-microsoft-com:office:office" xmlns:r="http://schemas.openxmlformats.org/officeDocument/2006/relationships" xmlns:m="http://schemas.openxmlformats.org/officeDocument/2006/math" xmlns:v="urn:schemas-microsoft-com:vml" xmlns:wp14="http://schemas.microsoft.com/office/word/2010/wordprocessingDrawing" xmlns:wp="http://schemas.openxmlformats.org/drawingml/2006/wordprocessingDrawing" xmlns:w10="urn:schemas-microsoft-com:office:word" xmlns:w="http://schemas.openxmlformats.org/wordprocessingml/2006/main" xmlns:w14="http://schemas.microsoft.com/office/word/2010/wordml" xmlns:w15="http://schemas.microsoft.com/office/word/2012/wordml" xmlns:w16se="http://schemas.microsoft.com/office/word/2015/wordml/symex" xmlns:wpg="http://schemas.microsoft.com/office/word/2010/wordprocessingGroup" xmlns:wpi="http://schemas.microsoft.com/office/word/2010/wordprocessingInk" xmlns:wne="http://schemas.microsoft.com/office/word/2006/wordml" xmlns:wps="http://schemas.microsoft.com/office/word/2010/wordprocessingShape" mc:Ignorable="w14 w15 w16se wp14"/>
-</file>
-
-<file path=word/glossary/fontTable.xml><?xml version="1.0" encoding="utf-8"?>
-<w:fonts xmlns:mc="http://schemas.openxmlformats.org/markup-compatibility/2006" xmlns:r="http://schemas.openxmlformats.org/officeDocument/2006/relationships" xmlns:w="http://schemas.openxmlformats.org/wordprocessingml/2006/main" xmlns:w14="http://schemas.microsoft.com/office/word/2010/wordml" xmlns:w15="http://schemas.microsoft.com/office/word/2012/wordml" xmlns:w16se="http://schemas.microsoft.com/office/word/2015/wordml/symex" mc:Ignorable="w14 w15 w16se">
-  <w:font w:name="Times New Roman">
-    <w:panose1 w:val="02020603050405020304"/>
-    <w:charset w:val="00"/>
-    <w:family w:val="roman"/>
-    <w:pitch w:val="variable"/>
-    <w:sig w:usb0="E0002EFF" w:usb1="C000785B" w:usb2="00000009" w:usb3="00000000" w:csb0="000001FF" w:csb1="00000000"/>
-  </w:font>
-  <w:font w:name="Calibri">
-    <w:panose1 w:val="020F0502020204030204"/>
-    <w:charset w:val="00"/>
-    <w:family w:val="swiss"/>
-    <w:pitch w:val="variable"/>
-    <w:sig w:usb0="E0002EFF" w:usb1="C000247B" w:usb2="00000009" w:usb3="00000000" w:csb0="000001FF" w:csb1="00000000"/>
-  </w:font>
-  <w:font w:name="Cambria Math">
-    <w:panose1 w:val="02040503050406030204"/>
-    <w:charset w:val="00"/>
-    <w:family w:val="roman"/>
-    <w:pitch w:val="variable"/>
-    <w:sig w:usb0="E00006FF" w:usb1="420024FF" w:usb2="02000000" w:usb3="00000000" w:csb0="0000019F" w:csb1="00000000"/>
-  </w:font>
-  <w:font w:name="Calibri Light">
-    <w:panose1 w:val="020F0302020204030204"/>
-    <w:charset w:val="00"/>
-    <w:family w:val="swiss"/>
-    <w:pitch w:val="variable"/>
-    <w:sig w:usb0="E0002AFF" w:usb1="C000247B" w:usb2="00000009" w:usb3="00000000" w:csb0="000001FF" w:csb1="00000000"/>
-  </w:font>
-</w:fonts>
-</file>
-
-<file path=word/glossary/settings.xml><?xml version="1.0" encoding="utf-8"?>
-<w:settings xmlns:mc="http://schemas.openxmlformats.org/markup-compatibility/2006" xmlns:o="urn:schemas-microsoft-com:office:office" xmlns:r="http://schemas.openxmlformats.org/officeDocument/2006/relationships" xmlns:m="http://schemas.openxmlformats.org/officeDocument/2006/math" xmlns:v="urn:schemas-microsoft-com:vml" xmlns:w10="urn:schemas-microsoft-com:office:word" xmlns:w="http://schemas.openxmlformats.org/wordprocessingml/2006/main" xmlns:w14="http://schemas.microsoft.com/office/word/2010/wordml" xmlns:w15="http://schemas.microsoft.com/office/word/2012/wordml" xmlns:w16se="http://schemas.microsoft.com/office/word/2015/wordml/symex" xmlns:sl="http://schemas.openxmlformats.org/schemaLibrary/2006/main" mc:Ignorable="w14 w15 w16se">
-  <w:view w:val="normal"/>
-  <w:defaultTabStop w:val="720"/>
-  <w:characterSpacingControl w:val="doNotCompress"/>
-  <w:compat>
-    <w:useFELayout/>
-    <w:compatSetting w:name="compatibilityMode" w:uri="http://schemas.microsoft.com/office/word" w:val="15"/>
-    <w:compatSetting w:name="overrideTableStyleFontSizeAndJustification" w:uri="http://schemas.microsoft.com/office/word" w:val="1"/>
-    <w:compatSetting w:name="enableOpenTypeFeatures" w:uri="http://schemas.microsoft.com/office/word" w:val="1"/>
-    <w:compatSetting w:name="doNotFlipMirrorIndents" w:uri="http://schemas.microsoft.com/office/word" w:val="1"/>
-    <w:compatSetting w:name="differentiateMultirowTableHeaders" w:uri="http://schemas.microsoft.com/office/word" w:val="1"/>
-  </w:compat>
-  <w:rsids>
-    <w:rsidRoot w:val="003C04FA"/>
-    <w:rsid w:val="003C04FA"/>
-    <w:rsid w:val="00A3332C"/>
-  </w:rsids>
-  <m:mathPr>
-    <m:mathFont m:val="Cambria Math"/>
-    <m:brkBin m:val="before"/>
-    <m:brkBinSub m:val="--"/>
-    <m:smallFrac m:val="0"/>
-    <m:dispDef/>
-    <m:lMargin m:val="0"/>
-    <m:rMargin m:val="0"/>
-    <m:defJc m:val="centerGroup"/>
-    <m:wrapIndent m:val="1440"/>
-    <m:intLim m:val="subSup"/>
-    <m:naryLim m:val="undOvr"/>
-  </m:mathPr>
-  <w:themeFontLang w:val="en-US"/>
-  <w:clrSchemeMapping w:bg1="light1" w:t1="dark1" w:bg2="light2" w:t2="dark2" w:accent1="accent1" w:accent2="accent2" w:accent3="accent3" w:accent4="accent4" w:accent5="accent5" w:accent6="accent6" w:hyperlink="hyperlink" w:followedHyperlink="followedHyperlink"/>
-  <w:decimalSymbol w:val="."/>
-  <w:listSeparator w:val=","/>
-  <w15:chartTrackingRefBased/>
-</w:settings>
-</file>
-
-<file path=word/glossary/styles.xml><?xml version="1.0" encoding="utf-8"?>
-<w:styles xmlns:mc="http://schemas.openxmlformats.org/markup-compatibility/2006" xmlns:r="http://schemas.openxmlformats.org/officeDocument/2006/relationships" xmlns:w="http://schemas.openxmlformats.org/wordprocessingml/2006/main" xmlns:w14="http://schemas.microsoft.com/office/word/2010/wordml" xmlns:w15="http://schemas.microsoft.com/office/word/2012/wordml" xmlns:w16se="http://schemas.microsoft.com/office/word/2015/wordml/symex" mc:Ignorable="w14 w15 w16se">
-  <w:docDefaults>
-    <w:rPrDefault>
-      <w:rPr>
-        <w:rFonts w:asciiTheme="minorHAnsi" w:eastAsiaTheme="minorEastAsia" w:hAnsiTheme="minorHAnsi" w:cstheme="minorBidi"/>
-        <w:sz w:val="22"/>
-        <w:szCs w:val="22"/>
-        <w:lang w:val="en-US" w:eastAsia="en-US" w:bidi="ar-SA"/>
-      </w:rPr>
-    </w:rPrDefault>
-    <w:pPrDefault>
-      <w:pPr>
-        <w:spacing w:after="160" w:line="259" w:lineRule="auto"/>
-      </w:pPr>
-    </w:pPrDefault>
-  </w:docDefaults>
-  <w:latentStyles w:defLockedState="0" w:defUIPriority="99" w:defSemiHidden="0" w:defUnhideWhenUsed="0" w:defQFormat="0" w:count="371">
-    <w:lsdException w:name="Normal" w:uiPriority="0" w:qFormat="1"/>
-    <w:lsdException w:name="heading 1" w:uiPriority="9" w:qFormat="1"/>
-    <w:lsdException w:name="heading 2" w:semiHidden="1" w:uiPriority="9" w:unhideWhenUsed="1" w:qFormat="1"/>
-    <w:lsdException w:name="heading 3" w:semiHidden="1" w:uiPriority="9" w:unhideWhenUsed="1" w:qFormat="1"/>
-    <w:lsdException w:name="heading 4" w:semiHidden="1" w:uiPriority="9" w:unhideWhenUsed="1" w:qFormat="1"/>
-    <w:lsdException w:name="heading 5" w:semiHidden="1" w:uiPriority="9" w:unhideWhenUsed="1" w:qFormat="1"/>
-    <w:lsdException w:name="heading 6" w:semiHidden="1" w:uiPriority="9" w:unhideWhenUsed="1" w:qFormat="1"/>
-    <w:lsdException w:name="heading 7" w:semiHidden="1" w:uiPriority="9" w:unhideWhenUsed="1" w:qFormat="1"/>
-    <w:lsdException w:name="heading 8" w:semiHidden="1" w:uiPriority="9" w:unhideWhenUsed="1" w:qFormat="1"/>
-    <w:lsdException w:name="heading 9" w:semiHidden="1" w:uiPriority="9" w:unhideWhenUsed="1" w:qFormat="1"/>
-    <w:lsdException w:name="index 1" w:semiHidden="1" w:unhideWhenUsed="1"/>
-    <w:lsdException w:name="index 2" w:semiHidden="1" w:unhideWhenUsed="1"/>
-    <w:lsdException w:name="index 3" w:semiHidden="1" w:unhideWhenUsed="1"/>
-    <w:lsdException w:name="index 4" w:semiHidden="1" w:unhideWhenUsed="1"/>
-    <w:lsdException w:name="index 5" w:semiHidden="1" w:unhideWhenUsed="1"/>
-    <w:lsdException w:name="index 6" w:semiHidden="1" w:unhideWhenUsed="1"/>
-    <w:lsdException w:name="index 7" w:semiHidden="1" w:unhideWhenUsed="1"/>
-    <w:lsdException w:name="index 8" w:semiHidden="1" w:unhideWhenUsed="1"/>
-    <w:lsdException w:name="index 9" w:semiHidden="1" w:unhideWhenUsed="1"/>
-    <w:lsdException w:name="toc 1" w:semiHidden="1" w:uiPriority="39" w:unhideWhenUsed="1"/>
-    <w:lsdException w:name="toc 2" w:semiHidden="1" w:uiPriority="39" w:unhideWhenUsed="1"/>
-    <w:lsdException w:name="toc 3" w:semiHidden="1" w:uiPriority="39" w:unhideWhenUsed="1"/>
-    <w:lsdException w:name="toc 4" w:semiHidden="1" w:uiPriority="39" w:unhideWhenUsed="1"/>
-    <w:lsdException w:name="toc 5" w:semiHidden="1" w:uiPriority="39" w:unhideWhenUsed="1"/>
-    <w:lsdException w:name="toc 6" w:semiHidden="1" w:uiPriority="39" w:unhideWhenUsed="1"/>
-    <w:lsdException w:name="toc 7" w:semiHidden="1" w:uiPriority="39" w:unhideWhenUsed="1"/>
-    <w:lsdException w:name="toc 8" w:semiHidden="1" w:uiPriority="39" w:unhideWhenUsed="1"/>
-    <w:lsdException w:name="toc 9" w:semiHidden="1" w:uiPriority="39" w:unhideWhenUsed="1"/>
-    <w:lsdException w:name="Normal Indent" w:semiHidden="1" w:unhideWhenUsed="1"/>
-    <w:lsdException w:name="footnote text" w:semiHidden="1" w:unhideWhenUsed="1"/>
-    <w:lsdException w:name="annotation text" w:semiHidden="1" w:unhideWhenUsed="1"/>
-    <w:lsdException w:name="header" w:semiHidden="1" w:unhideWhenUsed="1"/>
-    <w:lsdException w:name="footer" w:semiHidden="1" w:unhideWhenUsed="1"/>
-    <w:lsdException w:name="index heading" w:semiHidden="1" w:unhideWhenUsed="1"/>
-    <w:lsdException w:name="caption" w:semiHidden="1" w:uiPriority="35" w:unhideWhenUsed="1" w:qFormat="1"/>
-    <w:lsdException w:name="table of figures" w:semiHidden="1" w:unhideWhenUsed="1"/>
-    <w:lsdException w:name="envelope address" w:semiHidden="1" w:unhideWhenUsed="1"/>
-    <w:lsdException w:name="envelope return" w:semiHidden="1" w:unhideWhenUsed="1"/>
-    <w:lsdException w:name="footnote reference" w:semiHidden="1" w:unhideWhenUsed="1"/>
-    <w:lsdException w:name="annotation reference" w:semiHidden="1" w:unhideWhenUsed="1"/>
-    <w:lsdException w:name="line number" w:semiHidden="1" w:unhideWhenUsed="1"/>
-    <w:lsdException w:name="page number" w:semiHidden="1" w:unhideWhenUsed="1"/>
-    <w:lsdException w:name="endnote reference" w:semiHidden="1" w:unhideWhenUsed="1"/>
-    <w:lsdException w:name="endnote text" w:semiHidden="1" w:unhideWhenUsed="1"/>
-    <w:lsdException w:name="table of authorities" w:semiHidden="1" w:unhideWhenUsed="1"/>
-    <w:lsdException w:name="macro" w:semiHidden="1" w:unhideWhenUsed="1"/>
-    <w:lsdException w:name="toa heading" w:semiHidden="1" w:unhideWhenUsed="1"/>
-    <w:lsdException w:name="List" w:semiHidden="1" w:unhideWhenUsed="1"/>
-    <w:lsdException w:name="List Bullet" w:semiHidden="1" w:unhideWhenUsed="1"/>
-    <w:lsdException w:name="List Number" w:semiHidden="1" w:unhideWhenUsed="1"/>
-    <w:lsdException w:name="List 2" w:semiHidden="1" w:unhideWhenUsed="1"/>
-    <w:lsdException w:name="List 3" w:semiHidden="1" w:unhideWhenUsed="1"/>
-    <w:lsdException w:name="List 4" w:semiHidden="1" w:unhideWhenUsed="1"/>
-    <w:lsdException w:name="List 5" w:semiHidden="1" w:unhideWhenUsed="1"/>
-    <w:lsdException w:name="List Bullet 2" w:semiHidden="1" w:unhideWhenUsed="1"/>
-    <w:lsdException w:name="List Bullet 3" w:semiHidden="1" w:unhideWhenUsed="1"/>
-    <w:lsdException w:name="List Bullet 4" w:semiHidden="1" w:unhideWhenUsed="1"/>
-    <w:lsdException w:name="List Bullet 5" w:semiHidden="1" w:unhideWhenUsed="1"/>
-    <w:lsdException w:name="List Number 2" w:semiHidden="1" w:unhideWhenUsed="1"/>
-    <w:lsdException w:name="List Number 3" w:semiHidden="1" w:unhideWhenUsed="1"/>
-    <w:lsdException w:name="List Number 4" w:semiHidden="1" w:unhideWhenUsed="1"/>
-    <w:lsdException w:name="List Number 5" w:semiHidden="1" w:unhideWhenUsed="1"/>
-    <w:lsdException w:name="Title" w:uiPriority="10" w:qFormat="1"/>
-    <w:lsdException w:name="Closing" w:semiHidden="1" w:unhideWhenUsed="1"/>
-    <w:lsdException w:name="Signature" w:semiHidden="1" w:unhideWhenUsed="1"/>
-    <w:lsdException w:name="Default Paragraph Font" w:semiHidden="1" w:uiPriority="1" w:unhideWhenUsed="1"/>
-    <w:lsdException w:name="Body Text" w:semiHidden="1" w:unhideWhenUsed="1"/>
-    <w:lsdException w:name="Body Text Indent" w:semiHidden="1" w:unhideWhenUsed="1"/>
-    <w:lsdException w:name="List Continue" w:semiHidden="1" w:unhideWhenUsed="1"/>
-    <w:lsdException w:name="List Continue 2" w:semiHidden="1" w:unhideWhenUsed="1"/>
-    <w:lsdException w:name="List Continue 3" w:semiHidden="1" w:unhideWhenUsed="1"/>
-    <w:lsdException w:name="List Continue 4" w:semiHidden="1" w:unhideWhenUsed="1"/>
-    <w:lsdException w:name="List Continue 5" w:semiHidden="1" w:unhideWhenUsed="1"/>
-    <w:lsdException w:name="Message Header" w:semiHidden="1" w:unhideWhenUsed="1"/>
-    <w:lsdException w:name="Subtitle" w:uiPriority="11" w:qFormat="1"/>
-    <w:lsdException w:name="Salutation" w:semiHidden="1" w:unhideWhenUsed="1"/>
-    <w:lsdException w:name="Date" w:semiHidden="1" w:unhideWhenUsed="1"/>
-    <w:lsdException w:name="Body Text First Indent" w:semiHidden="1" w:unhideWhenUsed="1"/>
-    <w:lsdException w:name="Body Text First Indent 2" w:semiHidden="1" w:unhideWhenUsed="1"/>
-    <w:lsdException w:name="Note Heading" w:semiHidden="1" w:unhideWhenUsed="1"/>
-    <w:lsdException w:name="Body Text 2" w:semiHidden="1" w:unhideWhenUsed="1"/>
-    <w:lsdException w:name="Body Text 3" w:semiHidden="1" w:unhideWhenUsed="1"/>
-    <w:lsdException w:name="Body Text Indent 2" w:semiHidden="1" w:unhideWhenUsed="1"/>
-    <w:lsdException w:name="Body Text Indent 3" w:semiHidden="1" w:unhideWhenUsed="1"/>
-    <w:lsdException w:name="Block Text" w:semiHidden="1" w:unhideWhenUsed="1"/>
-    <w:lsdException w:name="Hyperlink" w:semiHidden="1" w:unhideWhenUsed="1"/>
-    <w:lsdException w:name="FollowedHyperlink" w:semiHidden="1" w:unhideWhenUsed="1"/>
-    <w:lsdException w:name="Strong" w:uiPriority="22" w:qFormat="1"/>
-    <w:lsdException w:name="Emphasis" w:uiPriority="20" w:qFormat="1"/>
-    <w:lsdException w:name="Document Map" w:semiHidden="1" w:unhideWhenUsed="1"/>
-    <w:lsdException w:name="Plain Text" w:semiHidden="1" w:unhideWhenUsed="1"/>
-    <w:lsdException w:name="E-mail Signature" w:semiHidden="1" w:unhideWhenUsed="1"/>
-    <w:lsdException w:name="HTML Top of Form" w:semiHidden="1" w:unhideWhenUsed="1"/>
-    <w:lsdException w:name="HTML Bottom of Form" w:semiHidden="1" w:unhideWhenUsed="1"/>
-    <w:lsdException w:name="Normal (Web)" w:semiHidden="1" w:unhideWhenUsed="1"/>
-    <w:lsdException w:name="HTML Acronym" w:semiHidden="1" w:unhideWhenUsed="1"/>
-    <w:lsdException w:name="HTML Address" w:semiHidden="1" w:unhideWhenUsed="1"/>
-    <w:lsdException w:name="HTML Cite" w:semiHidden="1" w:unhideWhenUsed="1"/>
-    <w:lsdException w:name="HTML Code" w:semiHidden="1" w:unhideWhenUsed="1"/>
-    <w:lsdException w:name="HTML Definition" w:semiHidden="1" w:unhideWhenUsed="1"/>
-    <w:lsdException w:name="HTML Keyboard" w:semiHidden="1" w:unhideWhenUsed="1"/>
-    <w:lsdException w:name="HTML Preformatted" w:semiHidden="1" w:unhideWhenUsed="1"/>
-    <w:lsdException w:name="HTML Sample" w:semiHidden="1" w:unhideWhenUsed="1"/>
-    <w:lsdException w:name="HTML Typewriter" w:semiHidden="1" w:unhideWhenUsed="1"/>
-    <w:lsdException w:name="HTML Variable" w:semiHidden="1" w:unhideWhenUsed="1"/>
-    <w:lsdException w:name="Normal Table" w:semiHidden="1" w:unhideWhenUsed="1"/>
-    <w:lsdException w:name="annotation subject" w:semiHidden="1" w:unhideWhenUsed="1"/>
-    <w:lsdException w:name="No List" w:semiHidden="1" w:unhideWhenUsed="1"/>
-    <w:lsdException w:name="Outline List 1" w:semiHidden="1" w:unhideWhenUsed="1"/>
-    <w:lsdException w:name="Outline List 2" w:semiHidden="1" w:unhideWhenUsed="1"/>
-    <w:lsdException w:name="Outline List 3" w:semiHidden="1" w:unhideWhenUsed="1"/>
-    <w:lsdException w:name="Table Simple 1" w:semiHidden="1" w:unhideWhenUsed="1"/>
-    <w:lsdException w:name="Table Simple 2" w:semiHidden="1" w:unhideWhenUsed="1"/>
-    <w:lsdException w:name="Table Simple 3" w:semiHidden="1" w:unhideWhenUsed="1"/>
-    <w:lsdException w:name="Table Classic 1" w:semiHidden="1" w:unhideWhenUsed="1"/>
-    <w:lsdException w:name="Table Classic 2" w:semiHidden="1" w:unhideWhenUsed="1"/>
-    <w:lsdException w:name="Table Classic 3" w:semiHidden="1" w:unhideWhenUsed="1"/>
-    <w:lsdException w:name="Table Classic 4" w:semiHidden="1" w:unhideWhenUsed="1"/>
-    <w:lsdException w:name="Table Colorful 1" w:semiHidden="1" w:unhideWhenUsed="1"/>
-    <w:lsdException w:name="Table Colorful 2" w:semiHidden="1" w:unhideWhenUsed="1"/>
-    <w:lsdException w:name="Table Colorful 3" w:semiHidden="1" w:unhideWhenUsed="1"/>
-    <w:lsdException w:name="Table Columns 1" w:semiHidden="1" w:unhideWhenUsed="1"/>
-    <w:lsdException w:name="Table Columns 2" w:semiHidden="1" w:unhideWhenUsed="1"/>
-    <w:lsdException w:name="Table Columns 3" w:semiHidden="1" w:unhideWhenUsed="1"/>
-    <w:lsdException w:name="Table Columns 4" w:semiHidden="1" w:unhideWhenUsed="1"/>
-    <w:lsdException w:name="Table Columns 5" w:semiHidden="1" w:unhideWhenUsed="1"/>
-    <w:lsdException w:name="Table Grid 1" w:semiHidden="1" w:unhideWhenUsed="1"/>
-    <w:lsdException w:name="Table Grid 2" w:semiHidden="1" w:unhideWhenUsed="1"/>
-    <w:lsdException w:name="Table Grid 3" w:semiHidden="1" w:unhideWhenUsed="1"/>
-    <w:lsdException w:name="Table Grid 4" w:semiHidden="1" w:unhideWhenUsed="1"/>
-    <w:lsdException w:name="Table Grid 5" w:semiHidden="1" w:unhideWhenUsed="1"/>
-    <w:lsdException w:name="Table Grid 6" w:semiHidden="1" w:unhideWhenUsed="1"/>
-    <w:lsdException w:name="Table Grid 7" w:semiHidden="1" w:unhideWhenUsed="1"/>
-    <w:lsdException w:name="Table Grid 8" w:semiHidden="1" w:unhideWhenUsed="1"/>
-    <w:lsdException w:name="Table List 1" w:semiHidden="1" w:unhideWhenUsed="1"/>
-    <w:lsdException w:name="Table List 2" w:semiHidden="1" w:unhideWhenUsed="1"/>
-    <w:lsdException w:name="Table List 3" w:semiHidden="1" w:unhideWhenUsed="1"/>
-    <w:lsdException w:name="Table List 4" w:semiHidden="1" w:unhideWhenUsed="1"/>
-    <w:lsdException w:name="Table List 5" w:semiHidden="1" w:unhideWhenUsed="1"/>
-    <w:lsdException w:name="Table List 6" w:semiHidden="1" w:unhideWhenUsed="1"/>
-    <w:lsdException w:name="Table List 7" w:semiHidden="1" w:unhideWhenUsed="1"/>
-    <w:lsdException w:name="Table List 8" w:semiHidden="1" w:unhideWhenUsed="1"/>
-    <w:lsdException w:name="Table 3D effects 1" w:semiHidden="1" w:unhideWhenUsed="1"/>
-    <w:lsdException w:name="Table 3D effects 2" w:semiHidden="1" w:unhideWhenUsed="1"/>
-    <w:lsdException w:name="Table 3D effects 3" w:semiHidden="1" w:unhideWhenUsed="1"/>
-    <w:lsdException w:name="Table Contemporary" w:semiHidden="1" w:unhideWhenUsed="1"/>
-    <w:lsdException w:name="Table Elegant" w:semiHidden="1" w:unhideWhenUsed="1"/>
-    <w:lsdException w:name="Table Professional" w:semiHidden="1" w:unhideWhenUsed="1"/>
-    <w:lsdException w:name="Table Subtle 1" w:semiHidden="1" w:unhideWhenUsed="1"/>
-    <w:lsdException w:name="Table Subtle 2" w:semiHidden="1" w:unhideWhenUsed="1"/>
-    <w:lsdException w:name="Table Web 1" w:semiHidden="1" w:unhideWhenUsed="1"/>
-    <w:lsdException w:name="Table Web 2" w:semiHidden="1" w:unhideWhenUsed="1"/>
-    <w:lsdException w:name="Table Web 3" w:semiHidden="1" w:unhideWhenUsed="1"/>
-    <w:lsdException w:name="Balloon Text" w:semiHidden="1" w:unhideWhenUsed="1"/>
-    <w:lsdException w:name="Table Grid" w:uiPriority="39"/>
-    <w:lsdException w:name="Table Theme" w:semiHidden="1" w:unhideWhenUsed="1"/>
-    <w:lsdException w:name="Placeholder Text" w:semiHidden="1"/>
-    <w:lsdException w:name="No Spacing" w:uiPriority="1" w:qFormat="1"/>
-    <w:lsdException w:name="Light Shading" w:uiPriority="60"/>
-    <w:lsdException w:name="Light List" w:uiPriority="61"/>
-    <w:lsdException w:name="Light Grid" w:uiPriority="62"/>
-    <w:lsdException w:name="Medium Shading 1" w:uiPriority="63"/>
-    <w:lsdException w:name="Medium Shading 2" w:uiPriority="64"/>
-    <w:lsdException w:name="Medium List 1" w:uiPriority="65"/>
-    <w:lsdException w:name="Medium List 2" w:uiPriority="66"/>
-    <w:lsdException w:name="Medium Grid 1" w:uiPriority="67"/>
-    <w:lsdException w:name="Medium Grid 2" w:uiPriority="68"/>
-    <w:lsdException w:name="Medium Grid 3" w:uiPriority="69"/>
-    <w:lsdException w:name="Dark List" w:uiPriority="70"/>
-    <w:lsdException w:name="Colorful Shading" w:uiPriority="71"/>
-    <w:lsdException w:name="Colorful List" w:uiPriority="72"/>
-    <w:lsdException w:name="Colorful Grid" w:uiPriority="73"/>
-    <w:lsdException w:name="Light Shading Accent 1" w:uiPriority="60"/>
-    <w:lsdException w:name="Light List Accent 1" w:uiPriority="61"/>
-    <w:lsdException w:name="Light Grid Accent 1" w:uiPriority="62"/>
-    <w:lsdException w:name="Medium Shading 1 Accent 1" w:uiPriority="63"/>
-    <w:lsdException w:name="Medium Shading 2 Accent 1" w:uiPriority="64"/>
-    <w:lsdException w:name="Medium List 1 Accent 1" w:uiPriority="65"/>
-    <w:lsdException w:name="Revision" w:semiHidden="1"/>
-    <w:lsdException w:name="List Paragraph" w:uiPriority="34" w:qFormat="1"/>
-    <w:lsdException w:name="Quote" w:uiPriority="29" w:qFormat="1"/>
-    <w:lsdException w:name="Intense Quote" w:uiPriority="30" w:qFormat="1"/>
-    <w:lsdException w:name="Medium List 2 Accent 1" w:uiPriority="66"/>
-    <w:lsdException w:name="Medium Grid 1 Accent 1" w:uiPriority="67"/>
-    <w:lsdException w:name="Medium Grid 2 Accent 1" w:uiPriority="68"/>
-    <w:lsdException w:name="Medium Grid 3 Accent 1" w:uiPriority="69"/>
-    <w:lsdException w:name="Dark List Accent 1" w:uiPriority="70"/>
-    <w:lsdException w:name="Colorful Shading Accent 1" w:uiPriority="71"/>
-    <w:lsdException w:name="Colorful List Accent 1" w:uiPriority="72"/>
-    <w:lsdException w:name="Colorful Grid Accent 1" w:uiPriority="73"/>
-    <w:lsdException w:name="Light Shading Accent 2" w:uiPriority="60"/>
-    <w:lsdException w:name="Light List Accent 2" w:uiPriority="61"/>
-    <w:lsdException w:name="Light Grid Accent 2" w:uiPriority="62"/>
-    <w:lsdException w:name="Medium Shading 1 Accent 2" w:uiPriority="63"/>
-    <w:lsdException w:name="Medium Shading 2 Accent 2" w:uiPriority="64"/>
-    <w:lsdException w:name="Medium List 1 Accent 2" w:uiPriority="65"/>
-    <w:lsdException w:name="Medium List 2 Accent 2" w:uiPriority="66"/>
-    <w:lsdException w:name="Medium Grid 1 Accent 2" w:uiPriority="67"/>
-    <w:lsdException w:name="Medium Grid 2 Accent 2" w:uiPriority="68"/>
-    <w:lsdException w:name="Medium Grid 3 Accent 2" w:uiPriority="69"/>
-    <w:lsdException w:name="Dark List Accent 2" w:uiPriority="70"/>
-    <w:lsdException w:name="Colorful Shading Accent 2" w:uiPriority="71"/>
-    <w:lsdException w:name="Colorful List Accent 2" w:uiPriority="72"/>
-    <w:lsdException w:name="Colorful Grid Accent 2" w:uiPriority="73"/>
-    <w:lsdException w:name="Light Shading Accent 3" w:uiPriority="60"/>
-    <w:lsdException w:name="Light List Accent 3" w:uiPriority="61"/>
-    <w:lsdException w:name="Light Grid Accent 3" w:uiPriority="62"/>
-    <w:lsdException w:name="Medium Shading 1 Accent 3" w:uiPriority="63"/>
-    <w:lsdException w:name="Medium Shading 2 Accent 3" w:uiPriority="64"/>
-    <w:lsdException w:name="Medium List 1 Accent 3" w:uiPriority="65"/>
-    <w:lsdException w:name="Medium List 2 Accent 3" w:uiPriority="66"/>
-    <w:lsdException w:name="Medium Grid 1 Accent 3" w:uiPriority="67"/>
-    <w:lsdException w:name="Medium Grid 2 Accent 3" w:uiPriority="68"/>
-    <w:lsdException w:name="Medium Grid 3 Accent 3" w:uiPriority="69"/>
-    <w:lsdException w:name="Dark List Accent 3" w:uiPriority="70"/>
-    <w:lsdException w:name="Colorful Shading Accent 3" w:uiPriority="71"/>
-    <w:lsdException w:name="Colorful List Accent 3" w:uiPriority="72"/>
-    <w:lsdException w:name="Colorful Grid Accent 3" w:uiPriority="73"/>
-    <w:lsdException w:name="Light Shading Accent 4" w:uiPriority="60"/>
-    <w:lsdException w:name="Light List Accent 4" w:uiPriority="61"/>
-    <w:lsdException w:name="Light Grid Accent 4" w:uiPriority="62"/>
-    <w:lsdException w:name="Medium Shading 1 Accent 4" w:uiPriority="63"/>
-    <w:lsdException w:name="Medium Shading 2 Accent 4" w:uiPriority="64"/>
-    <w:lsdException w:name="Medium List 1 Accent 4" w:uiPriority="65"/>
-    <w:lsdException w:name="Medium List 2 Accent 4" w:uiPriority="66"/>
-    <w:lsdException w:name="Medium Grid 1 Accent 4" w:uiPriority="67"/>
-    <w:lsdException w:name="Medium Grid 2 Accent 4" w:uiPriority="68"/>
-    <w:lsdException w:name="Medium Grid 3 Accent 4" w:uiPriority="69"/>
-    <w:lsdException w:name="Dark List Accent 4" w:uiPriority="70"/>
-    <w:lsdException w:name="Colorful Shading Accent 4" w:uiPriority="71"/>
-    <w:lsdException w:name="Colorful List Accent 4" w:uiPriority="72"/>
-    <w:lsdException w:name="Colorful Grid Accent 4" w:uiPriority="73"/>
-    <w:lsdException w:name="Light Shading Accent 5" w:uiPriority="60"/>
-    <w:lsdException w:name="Light List Accent 5" w:uiPriority="61"/>
-    <w:lsdException w:name="Light Grid Accent 5" w:uiPriority="62"/>
-    <w:lsdException w:name="Medium Shading 1 Accent 5" w:uiPriority="63"/>
-    <w:lsdException w:name="Medium Shading 2 Accent 5" w:uiPriority="64"/>
-    <w:lsdException w:name="Medium List 1 Accent 5" w:uiPriority="65"/>
-    <w:lsdException w:name="Medium List 2 Accent 5" w:uiPriority="66"/>
-    <w:lsdException w:name="Medium Grid 1 Accent 5" w:uiPriority="67"/>
-    <w:lsdException w:name="Medium Grid 2 Accent 5" w:uiPriority="68"/>
-    <w:lsdException w:name="Medium Grid 3 Accent 5" w:uiPriority="69"/>
-    <w:lsdException w:name="Dark List Accent 5" w:uiPriority="70"/>
-    <w:lsdException w:name="Colorful Shading Accent 5" w:uiPriority="71"/>
-    <w:lsdException w:name="Colorful List Accent 5" w:uiPriority="72"/>
-    <w:lsdException w:name="Colorful Grid Accent 5" w:uiPriority="73"/>
-    <w:lsdException w:name="Light Shading Accent 6" w:uiPriority="60"/>
-    <w:lsdException w:name="Light List Accent 6" w:uiPriority="61"/>
-    <w:lsdException w:name="Light Grid Accent 6" w:uiPriority="62"/>
-    <w:lsdException w:name="Medium Shading 1 Accent 6" w:uiPriority="63"/>
-    <w:lsdException w:name="Medium Shading 2 Accent 6" w:uiPriority="64"/>
-    <w:lsdException w:name="Medium List 1 Accent 6" w:uiPriority="65"/>
-    <w:lsdException w:name="Medium List 2 Accent 6" w:uiPriority="66"/>
-    <w:lsdException w:name="Medium Grid 1 Accent 6" w:uiPriority="67"/>
-    <w:lsdException w:name="Medium Grid 2 Accent 6" w:uiPriority="68"/>
-    <w:lsdException w:name="Medium Grid 3 Accent 6" w:uiPriority="69"/>
-    <w:lsdException w:name="Dark List Accent 6" w:uiPriority="70"/>
-    <w:lsdException w:name="Colorful Shading Accent 6" w:uiPriority="71"/>
-    <w:lsdException w:name="Colorful List Accent 6" w:uiPriority="72"/>
-    <w:lsdException w:name="Colorful Grid Accent 6" w:uiPriority="73"/>
-    <w:lsdException w:name="Subtle Emphasis" w:uiPriority="19" w:qFormat="1"/>
-    <w:lsdException w:name="Intense Emphasis" w:uiPriority="21" w:qFormat="1"/>
-    <w:lsdException w:name="Subtle Reference" w:uiPriority="31" w:qFormat="1"/>
-    <w:lsdException w:name="Intense Reference" w:uiPriority="32" w:qFormat="1"/>
-    <w:lsdException w:name="Book Title" w:uiPriority="33" w:qFormat="1"/>
-    <w:lsdException w:name="Bibliography" w:semiHidden="1" w:uiPriority="37" w:unhideWhenUsed="1"/>
-    <w:lsdException w:name="TOC Heading" w:semiHidden="1" w:uiPriority="39" w:unhideWhenUsed="1" w:qFormat="1"/>
-    <w:lsdException w:name="Plain Table 1" w:uiPriority="41"/>
-    <w:lsdException w:name="Plain Table 2" w:uiPriority="42"/>
-    <w:lsdException w:name="Plain Table 3" w:uiPriority="43"/>
-    <w:lsdException w:name="Plain Table 4" w:uiPriority="44"/>
-    <w:lsdException w:name="Plain Table 5" w:uiPriority="45"/>
-    <w:lsdException w:name="Grid Table Light" w:uiPriority="40"/>
-    <w:lsdException w:name="Grid Table 1 Light" w:uiPriority="46"/>
-    <w:lsdException w:name="Grid Table 2" w:uiPriority="47"/>
-    <w:lsdException w:name="Grid Table 3" w:uiPriority="48"/>
-    <w:lsdException w:name="Grid Table 4" w:uiPriority="49"/>
-    <w:lsdException w:name="Grid Table 5 Dark" w:uiPriority="50"/>
-    <w:lsdException w:name="Grid Table 6 Colorful" w:uiPriority="51"/>
-    <w:lsdException w:name="Grid Table 7 Colorful" w:uiPriority="52"/>
-    <w:lsdException w:name="Grid Table 1 Light Accent 1" w:uiPriority="46"/>
-    <w:lsdException w:name="Grid Table 2 Accent 1" w:uiPriority="47"/>
-    <w:lsdException w:name="Grid Table 3 Accent 1" w:uiPriority="48"/>
-    <w:lsdException w:name="Grid Table 4 Accent 1" w:uiPriority="49"/>
-    <w:lsdException w:name="Grid Table 5 Dark Accent 1" w:uiPriority="50"/>
-    <w:lsdException w:name="Grid Table 6 Colorful Accent 1" w:uiPriority="51"/>
-    <w:lsdException w:name="Grid Table 7 Colorful Accent 1" w:uiPriority="52"/>
-    <w:lsdException w:name="Grid Table 1 Light Accent 2" w:uiPriority="46"/>
-    <w:lsdException w:name="Grid Table 2 Accent 2" w:uiPriority="47"/>
-    <w:lsdException w:name="Grid Table 3 Accent 2" w:uiPriority="48"/>
-    <w:lsdException w:name="Grid Table 4 Accent 2" w:uiPriority="49"/>
-    <w:lsdException w:name="Grid Table 5 Dark Accent 2" w:uiPriority="50"/>
-    <w:lsdException w:name="Grid Table 6 Colorful Accent 2" w:uiPriority="51"/>
-    <w:lsdException w:name="Grid Table 7 Colorful Accent 2" w:uiPriority="52"/>
-    <w:lsdException w:name="Grid Table 1 Light Accent 3" w:uiPriority="46"/>
-    <w:lsdException w:name="Grid Table 2 Accent 3" w:uiPriority="47"/>
-    <w:lsdException w:name="Grid Table 3 Accent 3" w:uiPriority="48"/>
-    <w:lsdException w:name="Grid Table 4 Accent 3" w:uiPriority="49"/>
-    <w:lsdException w:name="Grid Table 5 Dark Accent 3" w:uiPriority="50"/>
-    <w:lsdException w:name="Grid Table 6 Colorful Accent 3" w:uiPriority="51"/>
-    <w:lsdException w:name="Grid Table 7 Colorful Accent 3" w:uiPriority="52"/>
-    <w:lsdException w:name="Grid Table 1 Light Accent 4" w:uiPriority="46"/>
-    <w:lsdException w:name="Grid Table 2 Accent 4" w:uiPriority="47"/>
-    <w:lsdException w:name="Grid Table 3 Accent 4" w:uiPriority="48"/>
-    <w:lsdException w:name="Grid Table 4 Accent 4" w:uiPriority="49"/>
-    <w:lsdException w:name="Grid Table 5 Dark Accent 4" w:uiPriority="50"/>
-    <w:lsdException w:name="Grid Table 6 Colorful Accent 4" w:uiPriority="51"/>
-    <w:lsdException w:name="Grid Table 7 Colorful Accent 4" w:uiPriority="52"/>
-    <w:lsdException w:name="Grid Table 1 Light Accent 5" w:uiPriority="46"/>
-    <w:lsdException w:name="Grid Table 2 Accent 5" w:uiPriority="47"/>
-    <w:lsdException w:name="Grid Table 3 Accent 5" w:uiPriority="48"/>
-    <w:lsdException w:name="Grid Table 4 Accent 5" w:uiPriority="49"/>
-    <w:lsdException w:name="Grid Table 5 Dark Accent 5" w:uiPriority="50"/>
-    <w:lsdException w:name="Grid Table 6 Colorful Accent 5" w:uiPriority="51"/>
-    <w:lsdException w:name="Grid Table 7 Colorful Accent 5" w:uiPriority="52"/>
-    <w:lsdException w:name="Grid Table 1 Light Accent 6" w:uiPriority="46"/>
-    <w:lsdException w:name="Grid Table 2 Accent 6" w:uiPriority="47"/>
-    <w:lsdException w:name="Grid Table 3 Accent 6" w:uiPriority="48"/>
-    <w:lsdException w:name="Grid Table 4 Accent 6" w:uiPriority="49"/>
-    <w:lsdException w:name="Grid Table 5 Dark Accent 6" w:uiPriority="50"/>
-    <w:lsdException w:name="Grid Table 6 Colorful Accent 6" w:uiPriority="51"/>
-    <w:lsdException w:name="Grid Table 7 Colorful Accent 6" w:uiPriority="52"/>
-    <w:lsdException w:name="List Table 1 Light" w:uiPriority="46"/>
-    <w:lsdException w:name="List Table 2" w:uiPriority="47"/>
-    <w:lsdException w:name="List Table 3" w:uiPriority="48"/>
-    <w:lsdException w:name="List Table 4" w:uiPriority="49"/>
-    <w:lsdException w:name="List Table 5 Dark" w:uiPriority="50"/>
-    <w:lsdException w:name="List Table 6 Colorful" w:uiPriority="51"/>
-    <w:lsdException w:name="List Table 7 Colorful" w:uiPriority="52"/>
-    <w:lsdException w:name="List Table 1 Light Accent 1" w:uiPriority="46"/>
-    <w:lsdException w:name="List Table 2 Accent 1" w:uiPriority="47"/>
-    <w:lsdException w:name="List Table 3 Accent 1" w:uiPriority="48"/>
-    <w:lsdException w:name="List Table 4 Accent 1" w:uiPriority="49"/>
-    <w:lsdException w:name="List Table 5 Dark Accent 1" w:uiPriority="50"/>
-    <w:lsdException w:name="List Table 6 Colorful Accent 1" w:uiPriority="51"/>
-    <w:lsdException w:name="List Table 7 Colorful Accent 1" w:uiPriority="52"/>
-    <w:lsdException w:name="List Table 1 Light Accent 2" w:uiPriority="46"/>
-    <w:lsdException w:name="List Table 2 Accent 2" w:uiPriority="47"/>
-    <w:lsdException w:name="List Table 3 Accent 2" w:uiPriority="48"/>
-    <w:lsdException w:name="List Table 4 Accent 2" w:uiPriority="49"/>
-    <w:lsdException w:name="List Table 5 Dark Accent 2" w:uiPriority="50"/>
-    <w:lsdException w:name="List Table 6 Colorful Accent 2" w:uiPriority="51"/>
-    <w:lsdException w:name="List Table 7 Colorful Accent 2" w:uiPriority="52"/>
-    <w:lsdException w:name="List Table 1 Light Accent 3" w:uiPriority="46"/>
-    <w:lsdException w:name="List Table 2 Accent 3" w:uiPriority="47"/>
-    <w:lsdException w:name="List Table 3 Accent 3" w:uiPriority="48"/>
-    <w:lsdException w:name="List Table 4 Accent 3" w:uiPriority="49"/>
-    <w:lsdException w:name="List Table 5 Dark Accent 3" w:uiPriority="50"/>
-    <w:lsdException w:name="List Table 6 Colorful Accent 3" w:uiPriority="51"/>
-    <w:lsdException w:name="List Table 7 Colorful Accent 3" w:uiPriority="52"/>
-    <w:lsdException w:name="List Table 1 Light Accent 4" w:uiPriority="46"/>
-    <w:lsdException w:name="List Table 2 Accent 4" w:uiPriority="47"/>
-    <w:lsdException w:name="List Table 3 Accent 4" w:uiPriority="48"/>
-    <w:lsdException w:name="List Table 4 Accent 4" w:uiPriority="49"/>
-    <w:lsdException w:name="List Table 5 Dark Accent 4" w:uiPriority="50"/>
-    <w:lsdException w:name="List Table 6 Colorful Accent 4" w:uiPriority="51"/>
-    <w:lsdException w:name="List Table 7 Colorful Accent 4" w:uiPriority="52"/>
-    <w:lsdException w:name="List Table 1 Light Accent 5" w:uiPriority="46"/>
-    <w:lsdException w:name="List Table 2 Accent 5" w:uiPriority="47"/>
-    <w:lsdException w:name="List Table 3 Accent 5" w:uiPriority="48"/>
-    <w:lsdException w:name="List Table 4 Accent 5" w:uiPriority="49"/>
-    <w:lsdException w:name="List Table 5 Dark Accent 5" w:uiPriority="50"/>
-    <w:lsdException w:name="List Table 6 Colorful Accent 5" w:uiPriority="51"/>
-    <w:lsdException w:name="List Table 7 Colorful Accent 5" w:uiPriority="52"/>
-    <w:lsdException w:name="List Table 1 Light Accent 6" w:uiPriority="46"/>
-    <w:lsdException w:name="List Table 2 Accent 6" w:uiPriority="47"/>
-    <w:lsdException w:name="List Table 3 Accent 6" w:uiPriority="48"/>
-    <w:lsdException w:name="List Table 4 Accent 6" w:uiPriority="49"/>
-    <w:lsdException w:name="List Table 5 Dark Accent 6" w:uiPriority="50"/>
-    <w:lsdException w:name="List Table 6 Colorful Accent 6" w:uiPriority="51"/>
-    <w:lsdException w:name="List Table 7 Colorful Accent 6" w:uiPriority="52"/>
-  </w:latentStyles>
-  <w:style w:type="paragraph" w:default="1" w:styleId="Normal">
-    <w:name w:val="Normal"/>
-    <w:qFormat/>
-  </w:style>
-  <w:style w:type="character" w:default="1" w:styleId="DefaultParagraphFont">
-    <w:name w:val="Default Paragraph Font"/>
-    <w:uiPriority w:val="1"/>
-    <w:semiHidden/>
-    <w:unhideWhenUsed/>
-  </w:style>
-  <w:style w:type="table" w:default="1" w:styleId="TableNormal">
-    <w:name w:val="Normal Table"/>
-    <w:uiPriority w:val="99"/>
-    <w:semiHidden/>
-    <w:unhideWhenUsed/>
+  <w:style w:type="table" w:styleId="TableGrid">
+    <w:name w:val="Table Grid"/>
+    <w:basedOn w:val="TableNormal"/>
+    <w:uiPriority w:val="39"/>
+    <w:rsid w:val="00111053"/>
+    <w:pPr>
+      <w:spacing w:after="0" w:line="240" w:lineRule="auto"/>
+    </w:pPr>
     <w:tblPr>
-      <w:tblInd w:w="0" w:type="dxa"/>
-      <w:tblCellMar>
-        <w:top w:w="0" w:type="dxa"/>
-        <w:left w:w="108" w:type="dxa"/>
-        <w:bottom w:w="0" w:type="dxa"/>
-        <w:right w:w="108" w:type="dxa"/>
-      </w:tblCellMar>
+      <w:tblBorders>
+        <w:top w:val="single" w:sz="4" w:space="0" w:color="auto"/>
+        <w:left w:val="single" w:sz="4" w:space="0" w:color="auto"/>
+        <w:bottom w:val="single" w:sz="4" w:space="0" w:color="auto"/>
+        <w:right w:val="single" w:sz="4" w:space="0" w:color="auto"/>
+        <w:insideH w:val="single" w:sz="4" w:space="0" w:color="auto"/>
+        <w:insideV w:val="single" w:sz="4" w:space="0" w:color="auto"/>
+      </w:tblBorders>
     </w:tblPr>
   </w:style>
-  <w:style w:type="numbering" w:default="1" w:styleId="NoList">
-    <w:name w:val="No List"/>
-    <w:uiPriority w:val="99"/>
-    <w:semiHidden/>
-    <w:unhideWhenUsed/>
-  </w:style>
-  <w:style w:type="character" w:styleId="PlaceholderText">
-    <w:name w:val="Placeholder Text"/>
-    <w:basedOn w:val="DefaultParagraphFont"/>
-    <w:uiPriority w:val="99"/>
-    <w:semiHidden/>
-    <w:rsid w:val="003C04FA"/>
-    <w:rPr>
-      <w:color w:val="808080"/>
-    </w:rPr>
-  </w:style>
 </w:styles>
-</file>
-
-<file path=word/glossary/webSettings.xml><?xml version="1.0" encoding="utf-8"?>
-<w:webSettings xmlns:mc="http://schemas.openxmlformats.org/markup-compatibility/2006" xmlns:r="http://schemas.openxmlformats.org/officeDocument/2006/relationships" xmlns:w="http://schemas.openxmlformats.org/wordprocessingml/2006/main" xmlns:w14="http://schemas.microsoft.com/office/word/2010/wordml" xmlns:w15="http://schemas.microsoft.com/office/word/2012/wordml" xmlns:w16se="http://schemas.microsoft.com/office/word/2015/wordml/symex" mc:Ignorable="w14 w15 w16se">
-  <w:optimizeForBrowser/>
-  <w:allowPNG/>
-</w:webSettings>
 </file>
 
 <file path=word/theme/theme1.xml><?xml version="1.0" encoding="utf-8"?>
@@ -3340,7 +4093,7 @@
 </file>
 
 <file path=customXml/itemProps1.xml><?xml version="1.0" encoding="utf-8"?>
-<ds:datastoreItem xmlns:ds="http://schemas.openxmlformats.org/officeDocument/2006/customXml" ds:itemID="{914B0658-B08A-4935-AD91-26BB26306536}">
+<ds:datastoreItem xmlns:ds="http://schemas.openxmlformats.org/officeDocument/2006/customXml" ds:itemID="{FE8713EC-C9C8-4B72-8065-A6A7FC4290FC}">
   <ds:schemaRefs>
     <ds:schemaRef ds:uri="http://schemas.openxmlformats.org/officeDocument/2006/bibliography"/>
   </ds:schemaRefs>

</xml_diff>

<commit_message>
penambahan materi BAB 2
</commit_message>
<xml_diff>
--- a/BAB 2.docx
+++ b/BAB 2.docx
@@ -115,15 +115,31 @@
           <w:sz w:val="24"/>
           <w:szCs w:val="24"/>
         </w:rPr>
-        <w:t>sistem</w:t>
-      </w:r>
-      <w:r>
-        <w:rPr>
-          <w:rFonts w:ascii="Times New Roman" w:hAnsi="Times New Roman"/>
-          <w:sz w:val="24"/>
-          <w:szCs w:val="24"/>
-        </w:rPr>
-        <w:t xml:space="preserve"> objek berdasarkan massanya. Pusat massa sering dipersamakan dengan istilah pusat gravitasi. Dalam ilmu fisika, pusat massa umumnya digunakan untuk menyederhanakan persamaan gerak seperti momentum sudut dan momen inersia.</w:t>
+        <w:t>sekumpulan</w:t>
+      </w:r>
+      <w:r>
+        <w:rPr>
+          <w:rFonts w:ascii="Times New Roman" w:hAnsi="Times New Roman"/>
+          <w:sz w:val="24"/>
+          <w:szCs w:val="24"/>
+        </w:rPr>
+        <w:t xml:space="preserve"> objek berdasarkan massanya. Pusat massa sering </w:t>
+      </w:r>
+      <w:r>
+        <w:rPr>
+          <w:rFonts w:ascii="Times New Roman" w:hAnsi="Times New Roman"/>
+          <w:sz w:val="24"/>
+          <w:szCs w:val="24"/>
+        </w:rPr>
+        <w:t>disamakan</w:t>
+      </w:r>
+      <w:r>
+        <w:rPr>
+          <w:rFonts w:ascii="Times New Roman" w:hAnsi="Times New Roman"/>
+          <w:sz w:val="24"/>
+          <w:szCs w:val="24"/>
+        </w:rPr>
+        <w:t xml:space="preserve"> dengan istilah pusat gravitasi. Dalam ilmu fisika, pusat massa umumnya digunakan untuk menyederhanakan persamaan gerak seperti momentum sudut dan momen inersia.</w:t>
       </w:r>
     </w:p>
     <w:p>
@@ -142,7 +158,55 @@
           <w:szCs w:val="24"/>
         </w:rPr>
         <w:tab/>
-        <w:t>Pusat massa dapat terletak di dalam maupun diluar dari suatu objek. Posisi ini merupakan titik dimana benda dipengaruhi apabila benda tersebut diberikan gaya. Jika kita mendorong sebuah objek tepat di titik pusat massanya, maka objek tersebut tidak akan berputar dalam sumbu manapun.</w:t>
+        <w:t>Pusat massa dapat terletak di dalam maupun di</w:t>
+      </w:r>
+      <w:r>
+        <w:rPr>
+          <w:rFonts w:ascii="Times New Roman" w:hAnsi="Times New Roman"/>
+          <w:sz w:val="24"/>
+          <w:szCs w:val="24"/>
+        </w:rPr>
+        <w:t xml:space="preserve"> </w:t>
+      </w:r>
+      <w:r>
+        <w:rPr>
+          <w:rFonts w:ascii="Times New Roman" w:hAnsi="Times New Roman"/>
+          <w:sz w:val="24"/>
+          <w:szCs w:val="24"/>
+        </w:rPr>
+        <w:t xml:space="preserve">luar objek. Posisi ini merupakan titik dimana benda </w:t>
+      </w:r>
+      <w:r>
+        <w:rPr>
+          <w:rFonts w:ascii="Times New Roman" w:hAnsi="Times New Roman"/>
+          <w:sz w:val="24"/>
+          <w:szCs w:val="24"/>
+        </w:rPr>
+        <w:t>terpengaruhi</w:t>
+      </w:r>
+      <w:r>
+        <w:rPr>
+          <w:rFonts w:ascii="Times New Roman" w:hAnsi="Times New Roman"/>
+          <w:sz w:val="24"/>
+          <w:szCs w:val="24"/>
+        </w:rPr>
+        <w:t xml:space="preserve"> apabila benda tersebut diberikan gaya. Jika kita mendorong sebuah objek tepat di titik pusat massanya, maka objek tersebut </w:t>
+      </w:r>
+      <w:r>
+        <w:rPr>
+          <w:rFonts w:ascii="Times New Roman" w:hAnsi="Times New Roman"/>
+          <w:sz w:val="24"/>
+          <w:szCs w:val="24"/>
+        </w:rPr>
+        <w:t xml:space="preserve">hanya berpindah dan </w:t>
+      </w:r>
+      <w:r>
+        <w:rPr>
+          <w:rFonts w:ascii="Times New Roman" w:hAnsi="Times New Roman"/>
+          <w:sz w:val="24"/>
+          <w:szCs w:val="24"/>
+        </w:rPr>
+        <w:t>tidak akan berputar dalam sumbu manapun.</w:t>
       </w:r>
       <w:r>
         <w:rPr>
@@ -189,6 +253,13 @@
           <w:sz w:val="24"/>
         </w:rPr>
         <w:t xml:space="preserve"> dalam suatu sumbu dapat ditentukan dengan melakukan pembagian antara jumlah hasil perkalian titik sumbu dan massa</w:t>
+      </w:r>
+      <w:r>
+        <w:rPr>
+          <w:rFonts w:ascii="Times New Roman" w:hAnsi="Times New Roman"/>
+          <w:sz w:val="24"/>
+        </w:rPr>
+        <w:t xml:space="preserve"> tiap benda</w:t>
       </w:r>
       <w:r>
         <w:rPr>
@@ -535,7 +606,22 @@
           <w:rFonts w:ascii="Times New Roman" w:hAnsi="Times New Roman"/>
           <w:sz w:val="24"/>
         </w:rPr>
-        <w:t xml:space="preserve"> merupakan massa segment, </w:t>
+        <w:t xml:space="preserve"> merupakan massa </w:t>
+      </w:r>
+      <w:r>
+        <w:rPr>
+          <w:rFonts w:ascii="Times New Roman" w:hAnsi="Times New Roman"/>
+          <w:i/>
+          <w:sz w:val="24"/>
+        </w:rPr>
+        <w:t>segment</w:t>
+      </w:r>
+      <w:r>
+        <w:rPr>
+          <w:rFonts w:ascii="Times New Roman" w:hAnsi="Times New Roman"/>
+          <w:sz w:val="24"/>
+        </w:rPr>
+        <w:t xml:space="preserve">, </w:t>
       </w:r>
       <m:oMath>
         <m:r>
@@ -561,7 +647,22 @@
           <w:rFonts w:ascii="Times New Roman" w:hAnsi="Times New Roman"/>
           <w:sz w:val="24"/>
         </w:rPr>
-        <w:t xml:space="preserve"> merupakan pusat massa segment di sumbu x, </w:t>
+        <w:t xml:space="preserve"> merupakan pusat massa </w:t>
+      </w:r>
+      <w:r>
+        <w:rPr>
+          <w:rFonts w:ascii="Times New Roman" w:hAnsi="Times New Roman"/>
+          <w:i/>
+          <w:sz w:val="24"/>
+        </w:rPr>
+        <w:t>segment</w:t>
+      </w:r>
+      <w:r>
+        <w:rPr>
+          <w:rFonts w:ascii="Times New Roman" w:hAnsi="Times New Roman"/>
+          <w:sz w:val="24"/>
+        </w:rPr>
+        <w:t xml:space="preserve"> di sumbu x, </w:t>
       </w:r>
       <m:oMath>
         <m:r>
@@ -783,34 +884,36 @@
       <w:r>
         <w:rPr>
           <w:rFonts w:ascii="Times New Roman" w:hAnsi="Times New Roman"/>
-          <w:sz w:val="24"/>
-          <w:szCs w:val="24"/>
-        </w:rPr>
-        <w:t>R. A. Clark, A. L. Bryant, Y. Pua, P. McCrory, K. Bennell, and M. Hunt. “Validity and reliability of the Nintendo Wii balance board for</w:t>
-      </w:r>
-      <w:r>
-        <w:rPr>
-          <w:rFonts w:ascii="Times New Roman" w:hAnsi="Times New Roman"/>
-          <w:sz w:val="24"/>
-          <w:szCs w:val="24"/>
-        </w:rPr>
-        <w:t xml:space="preserve"> assessment of standing balance</w:t>
-      </w:r>
-      <w:r>
-        <w:rPr>
-          <w:rFonts w:ascii="Times New Roman" w:hAnsi="Times New Roman"/>
-          <w:sz w:val="24"/>
-          <w:szCs w:val="24"/>
-        </w:rPr>
-        <w:t>”</w:t>
-      </w:r>
-      <w:r>
-        <w:rPr>
-          <w:rFonts w:ascii="Times New Roman" w:hAnsi="Times New Roman"/>
-          <w:sz w:val="24"/>
-          <w:szCs w:val="24"/>
-        </w:rPr>
-        <w:t xml:space="preserve">, bahwa pusat massa segment umumnya dihitung dengan mencari persentase dari panjang </w:t>
+          <w:i/>
+          <w:sz w:val="24"/>
+          <w:szCs w:val="24"/>
+        </w:rPr>
+        <w:t>R. A. Clark, A. L. Bryant, Y. Pua, P. McCrory, K. Bennell, and M. Hunt. “Validity and reliability of the Nintendo Wii balance board for assessment of standing balance”</w:t>
+      </w:r>
+      <w:r>
+        <w:rPr>
+          <w:rFonts w:ascii="Times New Roman" w:hAnsi="Times New Roman"/>
+          <w:sz w:val="24"/>
+          <w:szCs w:val="24"/>
+        </w:rPr>
+        <w:t xml:space="preserve">, bahwa pusat massa </w:t>
+      </w:r>
+      <w:r>
+        <w:rPr>
+          <w:rFonts w:ascii="Times New Roman" w:hAnsi="Times New Roman"/>
+          <w:i/>
+          <w:sz w:val="24"/>
+          <w:szCs w:val="24"/>
+        </w:rPr>
+        <w:t>segment</w:t>
+      </w:r>
+      <w:r>
+        <w:rPr>
+          <w:rFonts w:ascii="Times New Roman" w:hAnsi="Times New Roman"/>
+          <w:sz w:val="24"/>
+          <w:szCs w:val="24"/>
+        </w:rPr>
+        <w:t xml:space="preserve"> umumnya dihitung dengan mencari persentase dari panjang </w:t>
       </w:r>
       <w:r>
         <w:rPr>
@@ -827,7 +930,24 @@
           <w:sz w:val="24"/>
           <w:szCs w:val="24"/>
         </w:rPr>
-        <w:t>. Sedangkan massa segment umumnya dihitung dengan mencari persentase dari total massa manusia.</w:t>
+        <w:t xml:space="preserve">. Sedangkan massa </w:t>
+      </w:r>
+      <w:r>
+        <w:rPr>
+          <w:rFonts w:ascii="Times New Roman" w:hAnsi="Times New Roman"/>
+          <w:i/>
+          <w:sz w:val="24"/>
+          <w:szCs w:val="24"/>
+        </w:rPr>
+        <w:t>segment</w:t>
+      </w:r>
+      <w:r>
+        <w:rPr>
+          <w:rFonts w:ascii="Times New Roman" w:hAnsi="Times New Roman"/>
+          <w:sz w:val="24"/>
+          <w:szCs w:val="24"/>
+        </w:rPr>
+        <w:t xml:space="preserve"> umumnya dihitung dengan mencari persentase dari total massa manusia.</w:t>
       </w:r>
     </w:p>
     <w:p>
@@ -1388,13 +1508,13 @@
         <w:jc w:val="center"/>
         <w:rPr>
           <w:rFonts w:ascii="Times New Roman" w:hAnsi="Times New Roman"/>
-          <w:sz w:val="32"/>
-        </w:rPr>
-      </w:pPr>
-      <w:r>
-        <w:rPr>
-          <w:rFonts w:ascii="Times New Roman" w:hAnsi="Times New Roman"/>
-          <w:sz w:val="22"/>
+          <w:sz w:val="36"/>
+        </w:rPr>
+      </w:pPr>
+      <w:r>
+        <w:rPr>
+          <w:rFonts w:ascii="Times New Roman" w:hAnsi="Times New Roman"/>
+          <w:sz w:val="24"/>
         </w:rPr>
         <w:lastRenderedPageBreak/>
         <w:t>Tabel 2.2 Persentase Panjang Segment terhadap Proximal End</w:t>
@@ -2058,18 +2178,2497 @@
       <w:pPr>
         <w:rPr>
           <w:rFonts w:ascii="Times New Roman" w:hAnsi="Times New Roman"/>
+          <w:b/>
+          <w:sz w:val="24"/>
+          <w:szCs w:val="24"/>
+        </w:rPr>
+      </w:pPr>
+      <w:r>
+        <w:rPr>
+          <w:rFonts w:ascii="Times New Roman" w:hAnsi="Times New Roman"/>
+          <w:b/>
+          <w:sz w:val="24"/>
+          <w:szCs w:val="24"/>
+        </w:rPr>
+        <w:t xml:space="preserve">2.3 </w:t>
+      </w:r>
+      <w:r>
+        <w:rPr>
+          <w:rFonts w:ascii="Times New Roman" w:hAnsi="Times New Roman"/>
+          <w:b/>
+          <w:sz w:val="24"/>
+          <w:szCs w:val="24"/>
+        </w:rPr>
+        <w:t>BioVision Hierarchy Data</w:t>
+      </w:r>
+    </w:p>
+    <w:p>
+      <w:pPr>
+        <w:jc w:val="both"/>
+        <w:rPr>
+          <w:rFonts w:ascii="Times New Roman" w:hAnsi="Times New Roman"/>
+          <w:sz w:val="24"/>
+          <w:szCs w:val="24"/>
+        </w:rPr>
+      </w:pPr>
+      <w:r>
+        <w:rPr>
+          <w:rFonts w:ascii="Times New Roman" w:hAnsi="Times New Roman"/>
+          <w:sz w:val="24"/>
+          <w:szCs w:val="24"/>
+        </w:rPr>
+        <w:tab/>
+      </w:r>
+      <w:r>
+        <w:rPr>
+          <w:rFonts w:ascii="Times New Roman" w:hAnsi="Times New Roman"/>
+          <w:i/>
+          <w:sz w:val="24"/>
+          <w:szCs w:val="24"/>
+        </w:rPr>
+        <w:t>Format file</w:t>
+      </w:r>
+      <w:r>
+        <w:rPr>
+          <w:rFonts w:ascii="Times New Roman" w:hAnsi="Times New Roman"/>
+          <w:sz w:val="24"/>
+          <w:szCs w:val="24"/>
+        </w:rPr>
+        <w:t xml:space="preserve"> BVH merupakan ekstensi file yang berisi </w:t>
+      </w:r>
+      <w:r>
+        <w:rPr>
+          <w:rFonts w:ascii="Times New Roman" w:hAnsi="Times New Roman"/>
+          <w:i/>
+          <w:sz w:val="24"/>
+          <w:szCs w:val="24"/>
+        </w:rPr>
+        <w:t>hierachical</w:t>
+      </w:r>
+      <w:r>
+        <w:rPr>
+          <w:rFonts w:ascii="Times New Roman" w:hAnsi="Times New Roman"/>
+          <w:i/>
+          <w:sz w:val="24"/>
+          <w:szCs w:val="24"/>
+        </w:rPr>
+        <w:t xml:space="preserve"> strcuture </w:t>
+      </w:r>
+      <w:r>
+        <w:rPr>
+          <w:rFonts w:ascii="Times New Roman" w:hAnsi="Times New Roman"/>
+          <w:sz w:val="24"/>
+          <w:szCs w:val="24"/>
+        </w:rPr>
+        <w:t xml:space="preserve">dan </w:t>
+      </w:r>
+      <w:r>
+        <w:rPr>
+          <w:rFonts w:ascii="Times New Roman" w:hAnsi="Times New Roman"/>
+          <w:i/>
+          <w:sz w:val="24"/>
+          <w:szCs w:val="24"/>
+        </w:rPr>
+        <w:t>motion data</w:t>
+      </w:r>
+      <w:r>
+        <w:rPr>
+          <w:rFonts w:ascii="Times New Roman" w:hAnsi="Times New Roman"/>
+          <w:sz w:val="24"/>
+          <w:szCs w:val="24"/>
+        </w:rPr>
+        <w:t xml:space="preserve">. Sebuah </w:t>
+      </w:r>
+      <w:r>
+        <w:rPr>
+          <w:rFonts w:ascii="Times New Roman" w:hAnsi="Times New Roman"/>
+          <w:i/>
+          <w:sz w:val="24"/>
+          <w:szCs w:val="24"/>
+        </w:rPr>
+        <w:t>file</w:t>
+      </w:r>
+      <w:r>
+        <w:rPr>
+          <w:rFonts w:ascii="Times New Roman" w:hAnsi="Times New Roman"/>
+          <w:sz w:val="24"/>
+          <w:szCs w:val="24"/>
+        </w:rPr>
+        <w:t xml:space="preserve"> BVH dibagi kedalam dua bagian, bagian  pertama diawali dengan </w:t>
+      </w:r>
+      <w:r>
+        <w:rPr>
+          <w:rFonts w:ascii="Times New Roman" w:hAnsi="Times New Roman"/>
+          <w:i/>
+          <w:sz w:val="24"/>
+          <w:szCs w:val="24"/>
+        </w:rPr>
+        <w:t>header</w:t>
+      </w:r>
+      <w:r>
+        <w:rPr>
+          <w:rFonts w:ascii="Times New Roman" w:hAnsi="Times New Roman"/>
+          <w:sz w:val="24"/>
+          <w:szCs w:val="24"/>
+        </w:rPr>
+        <w:t xml:space="preserve"> “HIERARCHY”, sedangkan bagian kedua ditandai dengan </w:t>
+      </w:r>
+      <w:r>
+        <w:rPr>
+          <w:rFonts w:ascii="Times New Roman" w:hAnsi="Times New Roman"/>
+          <w:i/>
+          <w:sz w:val="24"/>
+          <w:szCs w:val="24"/>
+        </w:rPr>
+        <w:t>header</w:t>
+      </w:r>
+      <w:r>
+        <w:rPr>
+          <w:rFonts w:ascii="Times New Roman" w:hAnsi="Times New Roman"/>
+          <w:sz w:val="24"/>
+          <w:szCs w:val="24"/>
+        </w:rPr>
+        <w:t xml:space="preserve"> “MOTION”.</w:t>
+      </w:r>
+    </w:p>
+    <w:p>
+      <w:pPr>
+        <w:jc w:val="both"/>
+        <w:rPr>
+          <w:rFonts w:ascii="Times New Roman" w:hAnsi="Times New Roman"/>
+          <w:sz w:val="24"/>
+          <w:szCs w:val="24"/>
+        </w:rPr>
+      </w:pPr>
+      <w:r>
+        <w:rPr>
+          <w:rFonts w:ascii="Times New Roman" w:hAnsi="Times New Roman"/>
+          <w:sz w:val="24"/>
+          <w:szCs w:val="24"/>
+        </w:rPr>
+        <w:tab/>
+        <w:t xml:space="preserve">Bagian HIERARCHY mendefinisikan satu atau lebih </w:t>
+      </w:r>
+      <w:r>
+        <w:rPr>
+          <w:rFonts w:ascii="Times New Roman" w:hAnsi="Times New Roman"/>
+          <w:i/>
+          <w:sz w:val="24"/>
+          <w:szCs w:val="24"/>
+        </w:rPr>
+        <w:t>skeleton</w:t>
+      </w:r>
+      <w:r>
+        <w:rPr>
+          <w:rFonts w:ascii="Times New Roman" w:hAnsi="Times New Roman"/>
+          <w:sz w:val="24"/>
+          <w:szCs w:val="24"/>
+        </w:rPr>
+        <w:t xml:space="preserve"> secara rekursif. Setiap </w:t>
+      </w:r>
+      <w:r>
+        <w:rPr>
+          <w:rFonts w:ascii="Times New Roman" w:hAnsi="Times New Roman"/>
+          <w:i/>
+          <w:sz w:val="24"/>
+          <w:szCs w:val="24"/>
+        </w:rPr>
+        <w:t>skeleton</w:t>
+      </w:r>
+      <w:r>
+        <w:rPr>
+          <w:rFonts w:ascii="Times New Roman" w:hAnsi="Times New Roman"/>
+          <w:sz w:val="24"/>
+          <w:szCs w:val="24"/>
+        </w:rPr>
+        <w:t xml:space="preserve"> diawali dengan satu </w:t>
+      </w:r>
+      <w:r>
+        <w:rPr>
+          <w:rFonts w:ascii="Times New Roman" w:hAnsi="Times New Roman"/>
+          <w:i/>
+          <w:sz w:val="24"/>
+          <w:szCs w:val="24"/>
+        </w:rPr>
+        <w:t>ROOT</w:t>
+      </w:r>
+      <w:r>
+        <w:rPr>
+          <w:rFonts w:ascii="Times New Roman" w:hAnsi="Times New Roman"/>
+          <w:sz w:val="24"/>
+          <w:szCs w:val="24"/>
+        </w:rPr>
+        <w:t xml:space="preserve"> yang merupakan akar dari </w:t>
+      </w:r>
+      <w:r>
+        <w:rPr>
+          <w:rFonts w:ascii="Times New Roman" w:hAnsi="Times New Roman"/>
+          <w:i/>
+          <w:sz w:val="24"/>
+          <w:szCs w:val="24"/>
+        </w:rPr>
+        <w:t>skeleton</w:t>
+      </w:r>
+      <w:r>
+        <w:rPr>
+          <w:rFonts w:ascii="Times New Roman" w:hAnsi="Times New Roman"/>
+          <w:sz w:val="24"/>
+          <w:szCs w:val="24"/>
+        </w:rPr>
+        <w:t xml:space="preserve">. Kemudian diikuti dengan satu atau lebih </w:t>
+      </w:r>
+      <w:r>
+        <w:rPr>
+          <w:rFonts w:ascii="Times New Roman" w:hAnsi="Times New Roman"/>
+          <w:i/>
+          <w:sz w:val="24"/>
+          <w:szCs w:val="24"/>
+        </w:rPr>
+        <w:t>JOINT</w:t>
+      </w:r>
+      <w:r>
+        <w:rPr>
+          <w:rFonts w:ascii="Times New Roman" w:hAnsi="Times New Roman"/>
+          <w:sz w:val="24"/>
+          <w:szCs w:val="24"/>
+        </w:rPr>
+        <w:t xml:space="preserve"> yang merupakan tungkai. Diakhiri dengan </w:t>
+      </w:r>
+      <w:r>
+        <w:rPr>
+          <w:rFonts w:ascii="Times New Roman" w:hAnsi="Times New Roman"/>
+          <w:i/>
+          <w:sz w:val="24"/>
+          <w:szCs w:val="24"/>
+        </w:rPr>
+        <w:t>End Site</w:t>
+      </w:r>
+      <w:r>
+        <w:rPr>
+          <w:rFonts w:ascii="Times New Roman" w:hAnsi="Times New Roman"/>
+          <w:sz w:val="24"/>
+          <w:szCs w:val="24"/>
+        </w:rPr>
+        <w:t xml:space="preserve"> yang merupakan representasi panjang dari </w:t>
+      </w:r>
+      <w:r>
+        <w:rPr>
+          <w:rFonts w:ascii="Times New Roman" w:hAnsi="Times New Roman"/>
+          <w:i/>
+          <w:sz w:val="24"/>
+          <w:szCs w:val="24"/>
+        </w:rPr>
+        <w:t>JOINT</w:t>
+      </w:r>
+      <w:r>
+        <w:rPr>
+          <w:rFonts w:ascii="Times New Roman" w:hAnsi="Times New Roman"/>
+          <w:sz w:val="24"/>
+          <w:szCs w:val="24"/>
+        </w:rPr>
+        <w:t xml:space="preserve"> terakhir. Setiap bagian dibatasi dengan kurung kurawal. Apabila terdapat </w:t>
+      </w:r>
+      <w:r>
+        <w:rPr>
+          <w:rFonts w:ascii="Times New Roman" w:hAnsi="Times New Roman"/>
+          <w:i/>
+          <w:sz w:val="24"/>
+          <w:szCs w:val="24"/>
+        </w:rPr>
+        <w:t>JOINT</w:t>
+      </w:r>
+      <w:r>
+        <w:rPr>
+          <w:rFonts w:ascii="Times New Roman" w:hAnsi="Times New Roman"/>
+          <w:sz w:val="24"/>
+          <w:szCs w:val="24"/>
+        </w:rPr>
+        <w:t xml:space="preserve"> didalamnya, maka </w:t>
+      </w:r>
+      <w:r>
+        <w:rPr>
+          <w:rFonts w:ascii="Times New Roman" w:hAnsi="Times New Roman"/>
+          <w:i/>
+          <w:sz w:val="24"/>
+          <w:szCs w:val="24"/>
+        </w:rPr>
+        <w:t>JOINT</w:t>
+      </w:r>
+      <w:r>
+        <w:rPr>
+          <w:rFonts w:ascii="Times New Roman" w:hAnsi="Times New Roman"/>
+          <w:sz w:val="24"/>
+          <w:szCs w:val="24"/>
+        </w:rPr>
+        <w:t xml:space="preserve"> tersebut merupakan </w:t>
+      </w:r>
+      <w:r>
+        <w:rPr>
+          <w:rFonts w:ascii="Times New Roman" w:hAnsi="Times New Roman"/>
+          <w:i/>
+          <w:sz w:val="24"/>
+          <w:szCs w:val="24"/>
+        </w:rPr>
+        <w:t>child</w:t>
+      </w:r>
+      <w:r>
+        <w:rPr>
+          <w:rFonts w:ascii="Times New Roman" w:hAnsi="Times New Roman"/>
+          <w:sz w:val="24"/>
+          <w:szCs w:val="24"/>
+        </w:rPr>
+        <w:t>.</w:t>
+      </w:r>
+    </w:p>
+    <w:p>
+      <w:pPr>
+        <w:jc w:val="both"/>
+        <w:rPr>
+          <w:rFonts w:ascii="Times New Roman" w:hAnsi="Times New Roman"/>
+          <w:sz w:val="24"/>
+          <w:szCs w:val="24"/>
+        </w:rPr>
+      </w:pPr>
+      <w:r>
+        <w:rPr>
+          <w:rFonts w:ascii="Times New Roman" w:hAnsi="Times New Roman"/>
+          <w:sz w:val="24"/>
+          <w:szCs w:val="24"/>
+        </w:rPr>
+        <w:tab/>
+        <w:t xml:space="preserve">Pendefinisian </w:t>
+      </w:r>
+      <w:r>
+        <w:rPr>
+          <w:rFonts w:ascii="Times New Roman" w:hAnsi="Times New Roman"/>
+          <w:i/>
+          <w:sz w:val="24"/>
+          <w:szCs w:val="24"/>
+        </w:rPr>
+        <w:t>ROOT</w:t>
+      </w:r>
+      <w:r>
+        <w:rPr>
+          <w:rFonts w:ascii="Times New Roman" w:hAnsi="Times New Roman"/>
+          <w:sz w:val="24"/>
+          <w:szCs w:val="24"/>
+        </w:rPr>
+        <w:t xml:space="preserve"> dan </w:t>
+      </w:r>
+      <w:r>
+        <w:rPr>
+          <w:rFonts w:ascii="Times New Roman" w:hAnsi="Times New Roman"/>
+          <w:i/>
+          <w:sz w:val="24"/>
+          <w:szCs w:val="24"/>
+        </w:rPr>
+        <w:t>JOINT</w:t>
+      </w:r>
+      <w:r>
+        <w:rPr>
+          <w:rFonts w:ascii="Times New Roman" w:hAnsi="Times New Roman"/>
+          <w:sz w:val="24"/>
+          <w:szCs w:val="24"/>
+        </w:rPr>
+        <w:t xml:space="preserve"> diikuti dengan nama dan berisi data tentang </w:t>
+      </w:r>
+      <w:r>
+        <w:rPr>
+          <w:rFonts w:ascii="Times New Roman" w:hAnsi="Times New Roman"/>
+          <w:i/>
+          <w:sz w:val="24"/>
+          <w:szCs w:val="24"/>
+        </w:rPr>
+        <w:t xml:space="preserve">OFFSET, CHANNELS, </w:t>
+      </w:r>
+      <w:r>
+        <w:rPr>
+          <w:rFonts w:ascii="Times New Roman" w:hAnsi="Times New Roman"/>
+          <w:sz w:val="24"/>
+          <w:szCs w:val="24"/>
+        </w:rPr>
+        <w:t>dan</w:t>
+      </w:r>
+      <w:r>
+        <w:rPr>
+          <w:rFonts w:ascii="Times New Roman" w:hAnsi="Times New Roman"/>
+          <w:i/>
+          <w:sz w:val="24"/>
+          <w:szCs w:val="24"/>
+        </w:rPr>
+        <w:t xml:space="preserve"> children</w:t>
+      </w:r>
+      <w:r>
+        <w:rPr>
+          <w:rFonts w:ascii="Times New Roman" w:hAnsi="Times New Roman"/>
+          <w:sz w:val="24"/>
+          <w:szCs w:val="24"/>
+        </w:rPr>
+        <w:t xml:space="preserve">. </w:t>
+      </w:r>
+      <w:r>
+        <w:rPr>
+          <w:rFonts w:ascii="Times New Roman" w:hAnsi="Times New Roman"/>
+          <w:i/>
+          <w:sz w:val="24"/>
+          <w:szCs w:val="24"/>
+        </w:rPr>
+        <w:t>End Site</w:t>
+      </w:r>
+      <w:r>
+        <w:rPr>
+          <w:rFonts w:ascii="Times New Roman" w:hAnsi="Times New Roman"/>
+          <w:sz w:val="24"/>
+          <w:szCs w:val="24"/>
+        </w:rPr>
+        <w:t xml:space="preserve"> hanya memiliki </w:t>
+      </w:r>
+      <w:r>
+        <w:rPr>
+          <w:rFonts w:ascii="Times New Roman" w:hAnsi="Times New Roman"/>
+          <w:i/>
+          <w:sz w:val="24"/>
+          <w:szCs w:val="24"/>
+        </w:rPr>
+        <w:t>OFFSET</w:t>
+      </w:r>
+      <w:r>
+        <w:rPr>
+          <w:rFonts w:ascii="Times New Roman" w:hAnsi="Times New Roman"/>
+          <w:sz w:val="24"/>
+          <w:szCs w:val="24"/>
+        </w:rPr>
+        <w:t xml:space="preserve"> karena tidak akan dilakukan transformasi. </w:t>
+      </w:r>
+      <w:r>
+        <w:rPr>
+          <w:rFonts w:ascii="Times New Roman" w:hAnsi="Times New Roman"/>
+          <w:i/>
+          <w:sz w:val="24"/>
+          <w:szCs w:val="24"/>
+        </w:rPr>
+        <w:t>OFFSET</w:t>
+      </w:r>
+      <w:r>
+        <w:rPr>
+          <w:rFonts w:ascii="Times New Roman" w:hAnsi="Times New Roman"/>
+          <w:sz w:val="24"/>
+          <w:szCs w:val="24"/>
+        </w:rPr>
+        <w:t xml:space="preserve"> merupakan jarak relatif suatu </w:t>
+      </w:r>
+      <w:r>
+        <w:rPr>
+          <w:rFonts w:ascii="Times New Roman" w:hAnsi="Times New Roman"/>
+          <w:i/>
+          <w:sz w:val="24"/>
+          <w:szCs w:val="24"/>
+        </w:rPr>
+        <w:t>JOINT</w:t>
+      </w:r>
+      <w:r>
+        <w:rPr>
+          <w:rFonts w:ascii="Times New Roman" w:hAnsi="Times New Roman"/>
+          <w:sz w:val="24"/>
+          <w:szCs w:val="24"/>
+        </w:rPr>
+        <w:t xml:space="preserve"> terhadap </w:t>
+      </w:r>
+      <w:r>
+        <w:rPr>
+          <w:rFonts w:ascii="Times New Roman" w:hAnsi="Times New Roman"/>
+          <w:i/>
+          <w:sz w:val="24"/>
+          <w:szCs w:val="24"/>
+        </w:rPr>
+        <w:t>parent</w:t>
+      </w:r>
+      <w:r>
+        <w:rPr>
+          <w:rFonts w:ascii="Times New Roman" w:hAnsi="Times New Roman"/>
+          <w:sz w:val="24"/>
+          <w:szCs w:val="24"/>
+        </w:rPr>
+        <w:t>-</w:t>
+      </w:r>
+      <w:r>
+        <w:rPr>
+          <w:rFonts w:ascii="Times New Roman" w:hAnsi="Times New Roman"/>
+          <w:sz w:val="24"/>
+          <w:szCs w:val="24"/>
+        </w:rPr>
+        <w:t xml:space="preserve">nya. </w:t>
+      </w:r>
+      <w:r>
+        <w:rPr>
+          <w:rFonts w:ascii="Times New Roman" w:hAnsi="Times New Roman"/>
+          <w:i/>
+          <w:sz w:val="24"/>
+          <w:szCs w:val="24"/>
+        </w:rPr>
+        <w:t>CHANNELS</w:t>
+      </w:r>
+      <w:r>
+        <w:rPr>
+          <w:rFonts w:ascii="Times New Roman" w:hAnsi="Times New Roman"/>
+          <w:sz w:val="24"/>
+          <w:szCs w:val="24"/>
+        </w:rPr>
+        <w:t xml:space="preserve"> merupakan urutan data berupa translasi </w:t>
+      </w:r>
+      <w:r>
+        <w:rPr>
+          <w:rFonts w:ascii="Times New Roman" w:hAnsi="Times New Roman"/>
+          <w:sz w:val="24"/>
+          <w:szCs w:val="24"/>
+        </w:rPr>
+        <w:t xml:space="preserve">kartesian </w:t>
+      </w:r>
+      <w:r>
+        <w:rPr>
+          <w:rFonts w:ascii="Times New Roman" w:hAnsi="Times New Roman"/>
+          <w:sz w:val="24"/>
+          <w:szCs w:val="24"/>
+        </w:rPr>
+        <w:t xml:space="preserve">dan rotasi </w:t>
+      </w:r>
+      <w:r>
+        <w:rPr>
+          <w:rFonts w:ascii="Times New Roman" w:hAnsi="Times New Roman"/>
+          <w:i/>
+          <w:sz w:val="24"/>
+          <w:szCs w:val="24"/>
+        </w:rPr>
+        <w:t>euler</w:t>
+      </w:r>
+      <w:r>
+        <w:rPr>
+          <w:rFonts w:ascii="Times New Roman" w:hAnsi="Times New Roman"/>
+          <w:sz w:val="24"/>
+          <w:szCs w:val="24"/>
+        </w:rPr>
+        <w:t xml:space="preserve"> yang akan didapatkan dari bagian </w:t>
+      </w:r>
+      <w:r>
+        <w:rPr>
+          <w:rFonts w:ascii="Times New Roman" w:hAnsi="Times New Roman"/>
+          <w:i/>
+          <w:sz w:val="24"/>
+          <w:szCs w:val="24"/>
+        </w:rPr>
+        <w:t>MOTION</w:t>
+      </w:r>
+      <w:r>
+        <w:rPr>
+          <w:rFonts w:ascii="Times New Roman" w:hAnsi="Times New Roman"/>
+          <w:sz w:val="24"/>
+          <w:szCs w:val="24"/>
+        </w:rPr>
+        <w:t>.</w:t>
+      </w:r>
+    </w:p>
+    <w:p>
+      <w:pPr>
+        <w:jc w:val="both"/>
+        <w:rPr>
+          <w:rFonts w:ascii="Times New Roman" w:hAnsi="Times New Roman"/>
+          <w:sz w:val="24"/>
+          <w:szCs w:val="24"/>
+        </w:rPr>
+      </w:pPr>
+      <w:r>
+        <w:rPr>
+          <w:rFonts w:ascii="Times New Roman" w:hAnsi="Times New Roman"/>
+          <w:sz w:val="24"/>
+          <w:szCs w:val="24"/>
+        </w:rPr>
+        <w:tab/>
+        <w:t xml:space="preserve">Bagian </w:t>
+      </w:r>
+      <w:r>
+        <w:rPr>
+          <w:rFonts w:ascii="Times New Roman" w:hAnsi="Times New Roman"/>
+          <w:i/>
+          <w:sz w:val="24"/>
+          <w:szCs w:val="24"/>
+        </w:rPr>
+        <w:t>MOTION</w:t>
+      </w:r>
+      <w:r>
+        <w:rPr>
+          <w:rFonts w:ascii="Times New Roman" w:hAnsi="Times New Roman"/>
+          <w:sz w:val="24"/>
+          <w:szCs w:val="24"/>
+        </w:rPr>
+        <w:t xml:space="preserve"> berisi </w:t>
+      </w:r>
+      <w:r>
+        <w:rPr>
+          <w:rFonts w:ascii="Times New Roman" w:hAnsi="Times New Roman"/>
+          <w:i/>
+          <w:sz w:val="24"/>
+          <w:szCs w:val="24"/>
+        </w:rPr>
+        <w:t>Frames</w:t>
+      </w:r>
+      <w:r>
+        <w:rPr>
+          <w:rFonts w:ascii="Times New Roman" w:hAnsi="Times New Roman"/>
+          <w:sz w:val="24"/>
+          <w:szCs w:val="24"/>
+        </w:rPr>
+        <w:t xml:space="preserve"> (jumlah </w:t>
+      </w:r>
+      <w:r>
+        <w:rPr>
+          <w:rFonts w:ascii="Times New Roman" w:hAnsi="Times New Roman"/>
+          <w:i/>
+          <w:sz w:val="24"/>
+          <w:szCs w:val="24"/>
+        </w:rPr>
+        <w:t>frame</w:t>
+      </w:r>
+      <w:r>
+        <w:rPr>
+          <w:rFonts w:ascii="Times New Roman" w:hAnsi="Times New Roman"/>
+          <w:sz w:val="24"/>
+          <w:szCs w:val="24"/>
+        </w:rPr>
+        <w:t xml:space="preserve"> total), </w:t>
+      </w:r>
+      <w:r>
+        <w:rPr>
+          <w:rFonts w:ascii="Times New Roman" w:hAnsi="Times New Roman"/>
+          <w:i/>
+          <w:sz w:val="24"/>
+          <w:szCs w:val="24"/>
+        </w:rPr>
+        <w:t>Frame Time</w:t>
+      </w:r>
+      <w:r>
+        <w:rPr>
+          <w:rFonts w:ascii="Times New Roman" w:hAnsi="Times New Roman"/>
+          <w:sz w:val="24"/>
+          <w:szCs w:val="24"/>
+        </w:rPr>
+        <w:t xml:space="preserve"> (selisih waktu setiap </w:t>
+      </w:r>
+      <w:r>
+        <w:rPr>
+          <w:rFonts w:ascii="Times New Roman" w:hAnsi="Times New Roman"/>
+          <w:i/>
+          <w:sz w:val="24"/>
+          <w:szCs w:val="24"/>
+        </w:rPr>
+        <w:t>motion</w:t>
+      </w:r>
+      <w:r>
+        <w:rPr>
+          <w:rFonts w:ascii="Times New Roman" w:hAnsi="Times New Roman"/>
+          <w:sz w:val="24"/>
+          <w:szCs w:val="24"/>
+        </w:rPr>
+        <w:t xml:space="preserve"> data dalam satuan detik), diikuti dengan baris-baris </w:t>
+      </w:r>
+      <w:r>
+        <w:rPr>
+          <w:rFonts w:ascii="Times New Roman" w:hAnsi="Times New Roman"/>
+          <w:i/>
+          <w:sz w:val="24"/>
+          <w:szCs w:val="24"/>
+        </w:rPr>
+        <w:t>motion</w:t>
+      </w:r>
+      <w:r>
+        <w:rPr>
+          <w:rFonts w:ascii="Times New Roman" w:hAnsi="Times New Roman"/>
+          <w:sz w:val="24"/>
+          <w:szCs w:val="24"/>
+        </w:rPr>
+        <w:t xml:space="preserve"> </w:t>
+      </w:r>
+      <w:r>
+        <w:rPr>
+          <w:rFonts w:ascii="Times New Roman" w:hAnsi="Times New Roman"/>
+          <w:i/>
+          <w:sz w:val="24"/>
+          <w:szCs w:val="24"/>
+        </w:rPr>
+        <w:t>data</w:t>
+      </w:r>
+      <w:r>
+        <w:rPr>
+          <w:rFonts w:ascii="Times New Roman" w:hAnsi="Times New Roman"/>
+          <w:sz w:val="24"/>
+          <w:szCs w:val="24"/>
+        </w:rPr>
+        <w:t xml:space="preserve">. Satu baris </w:t>
+      </w:r>
+      <w:r>
+        <w:rPr>
+          <w:rFonts w:ascii="Times New Roman" w:hAnsi="Times New Roman"/>
+          <w:i/>
+          <w:sz w:val="24"/>
+          <w:szCs w:val="24"/>
+        </w:rPr>
+        <w:t>motion data</w:t>
+      </w:r>
+      <w:r>
+        <w:rPr>
+          <w:rFonts w:ascii="Times New Roman" w:hAnsi="Times New Roman"/>
+          <w:sz w:val="24"/>
+          <w:szCs w:val="24"/>
+        </w:rPr>
+        <w:t xml:space="preserve"> merupa</w:t>
+      </w:r>
+      <w:r>
+        <w:rPr>
+          <w:rFonts w:ascii="Times New Roman" w:hAnsi="Times New Roman"/>
+          <w:sz w:val="24"/>
+          <w:szCs w:val="24"/>
+        </w:rPr>
+        <w:t xml:space="preserve">kan isi dari </w:t>
+      </w:r>
+      <w:r>
+        <w:rPr>
+          <w:rFonts w:ascii="Times New Roman" w:hAnsi="Times New Roman"/>
+          <w:i/>
+          <w:sz w:val="24"/>
+          <w:szCs w:val="24"/>
+        </w:rPr>
+        <w:t>CHANNELS</w:t>
+      </w:r>
+      <w:r>
+        <w:rPr>
+          <w:rFonts w:ascii="Times New Roman" w:hAnsi="Times New Roman"/>
+          <w:sz w:val="24"/>
+          <w:szCs w:val="24"/>
+        </w:rPr>
+        <w:t xml:space="preserve">. </w:t>
+      </w:r>
+      <w:r>
+        <w:rPr>
+          <w:rFonts w:ascii="Times New Roman" w:hAnsi="Times New Roman"/>
+          <w:sz w:val="24"/>
+          <w:szCs w:val="24"/>
+        </w:rPr>
+        <w:t xml:space="preserve">Setiap </w:t>
+      </w:r>
+      <w:r>
+        <w:rPr>
+          <w:rFonts w:ascii="Times New Roman" w:hAnsi="Times New Roman"/>
+          <w:i/>
+          <w:sz w:val="24"/>
+          <w:szCs w:val="24"/>
+        </w:rPr>
+        <w:t xml:space="preserve">motion data </w:t>
+      </w:r>
+      <w:r>
+        <w:rPr>
+          <w:rFonts w:ascii="Times New Roman" w:hAnsi="Times New Roman"/>
+          <w:sz w:val="24"/>
+          <w:szCs w:val="24"/>
+        </w:rPr>
+        <w:t xml:space="preserve">dari kiri ke kanan di </w:t>
+      </w:r>
+      <w:r>
+        <w:rPr>
+          <w:rFonts w:ascii="Times New Roman" w:hAnsi="Times New Roman"/>
+          <w:i/>
+          <w:sz w:val="24"/>
+          <w:szCs w:val="24"/>
+        </w:rPr>
+        <w:t xml:space="preserve">mapping </w:t>
+      </w:r>
+      <w:r>
+        <w:rPr>
+          <w:rFonts w:ascii="Times New Roman" w:hAnsi="Times New Roman"/>
+          <w:sz w:val="24"/>
+          <w:szCs w:val="24"/>
+        </w:rPr>
+        <w:t xml:space="preserve">kedalam </w:t>
+      </w:r>
+      <w:r>
+        <w:rPr>
+          <w:rFonts w:ascii="Times New Roman" w:hAnsi="Times New Roman"/>
+          <w:i/>
+          <w:sz w:val="24"/>
+          <w:szCs w:val="24"/>
+        </w:rPr>
+        <w:t>channels</w:t>
+      </w:r>
+      <w:r>
+        <w:rPr>
+          <w:rFonts w:ascii="Times New Roman" w:hAnsi="Times New Roman"/>
+          <w:sz w:val="24"/>
+          <w:szCs w:val="24"/>
+        </w:rPr>
+        <w:t xml:space="preserve"> dari atas ke bawah.</w:t>
+      </w:r>
+    </w:p>
+    <w:p>
+      <w:pPr>
+        <w:keepNext/>
+        <w:jc w:val="center"/>
+      </w:pPr>
+      <w:r>
+        <w:rPr>
+          <w:lang w:val="en-US"/>
+        </w:rPr>
+        <w:lastRenderedPageBreak/>
+        <w:drawing>
+          <wp:inline distT="0" distB="0" distL="0" distR="0" wp14:anchorId="11DE94F6" wp14:editId="23056182">
+            <wp:extent cx="3598328" cy="3518612"/>
+            <wp:effectExtent l="0" t="0" r="2540" b="5715"/>
+            <wp:docPr id="5" name="Picture 5" descr="http://mocappys.com/wp-content/uploads/2014/03/BaseJointNames.jpg"/>
+            <wp:cNvGraphicFramePr>
+              <a:graphicFrameLocks xmlns:a="http://schemas.openxmlformats.org/drawingml/2006/main" noChangeAspect="1"/>
+            </wp:cNvGraphicFramePr>
+            <a:graphic xmlns:a="http://schemas.openxmlformats.org/drawingml/2006/main">
+              <a:graphicData uri="http://schemas.openxmlformats.org/drawingml/2006/picture">
+                <pic:pic xmlns:pic="http://schemas.openxmlformats.org/drawingml/2006/picture">
+                  <pic:nvPicPr>
+                    <pic:cNvPr id="0" name="Picture 8" descr="http://mocappys.com/wp-content/uploads/2014/03/BaseJointNames.jpg"/>
+                    <pic:cNvPicPr>
+                      <a:picLocks noChangeAspect="1" noChangeArrowheads="1"/>
+                    </pic:cNvPicPr>
+                  </pic:nvPicPr>
+                  <pic:blipFill>
+                    <a:blip r:embed="rId10">
+                      <a:extLst>
+                        <a:ext uri="{28A0092B-C50C-407E-A947-70E740481C1C}">
+                          <a14:useLocalDpi xmlns:a14="http://schemas.microsoft.com/office/drawing/2010/main" val="0"/>
+                        </a:ext>
+                      </a:extLst>
+                    </a:blip>
+                    <a:srcRect/>
+                    <a:stretch>
+                      <a:fillRect/>
+                    </a:stretch>
+                  </pic:blipFill>
+                  <pic:spPr bwMode="auto">
+                    <a:xfrm>
+                      <a:off x="0" y="0"/>
+                      <a:ext cx="3606942" cy="3527035"/>
+                    </a:xfrm>
+                    <a:prstGeom prst="rect">
+                      <a:avLst/>
+                    </a:prstGeom>
+                    <a:noFill/>
+                    <a:ln>
+                      <a:noFill/>
+                    </a:ln>
+                  </pic:spPr>
+                </pic:pic>
+              </a:graphicData>
+            </a:graphic>
+          </wp:inline>
+        </w:drawing>
+      </w:r>
+    </w:p>
+    <w:p>
+      <w:pPr>
+        <w:pStyle w:val="Caption"/>
+        <w:jc w:val="center"/>
+        <w:rPr>
+          <w:rFonts w:ascii="Times New Roman" w:hAnsi="Times New Roman"/>
+          <w:sz w:val="36"/>
+          <w:szCs w:val="24"/>
+        </w:rPr>
+      </w:pPr>
+      <w:r>
+        <w:rPr>
+          <w:rFonts w:ascii="Times New Roman" w:hAnsi="Times New Roman"/>
+          <w:sz w:val="24"/>
+        </w:rPr>
+        <w:t>Gambar 2.2 Contoh Hierarki Skeleton</w:t>
+      </w:r>
+    </w:p>
+    <w:p>
+      <w:pPr>
+        <w:jc w:val="both"/>
+        <w:rPr>
+          <w:rFonts w:ascii="Times New Roman" w:hAnsi="Times New Roman"/>
+          <w:b/>
+          <w:sz w:val="24"/>
+          <w:szCs w:val="24"/>
+        </w:rPr>
+      </w:pPr>
+    </w:p>
+    <w:p>
+      <w:pPr>
+        <w:jc w:val="both"/>
+        <w:rPr>
+          <w:rFonts w:ascii="Times New Roman" w:hAnsi="Times New Roman"/>
+          <w:b/>
+          <w:sz w:val="24"/>
+          <w:szCs w:val="24"/>
+        </w:rPr>
+      </w:pPr>
+      <w:r>
+        <w:rPr>
+          <w:rFonts w:ascii="Times New Roman" w:hAnsi="Times New Roman"/>
+          <w:b/>
+          <w:sz w:val="24"/>
+          <w:szCs w:val="24"/>
+        </w:rPr>
+        <w:t xml:space="preserve">2.4 </w:t>
+      </w:r>
+      <w:r>
+        <w:rPr>
+          <w:rFonts w:ascii="Times New Roman" w:hAnsi="Times New Roman"/>
+          <w:b/>
+          <w:sz w:val="24"/>
+          <w:szCs w:val="24"/>
+        </w:rPr>
+        <w:t>Transformasi Matrix</w:t>
+      </w:r>
+    </w:p>
+    <w:p>
+      <w:pPr>
+        <w:ind w:firstLine="720"/>
+        <w:jc w:val="both"/>
+        <w:rPr>
+          <w:rFonts w:ascii="Times New Roman" w:hAnsi="Times New Roman"/>
+          <w:sz w:val="24"/>
+          <w:szCs w:val="24"/>
+        </w:rPr>
+      </w:pPr>
+      <w:r>
+        <w:rPr>
+          <w:rFonts w:ascii="Times New Roman" w:hAnsi="Times New Roman"/>
+          <w:sz w:val="24"/>
+          <w:szCs w:val="24"/>
+        </w:rPr>
+        <w:t xml:space="preserve">Dalam aljabar linier, untuk menentukan transformasi pada 3 dimensi diperlukan </w:t>
+      </w:r>
+      <w:r>
+        <w:rPr>
+          <w:rFonts w:ascii="Times New Roman" w:hAnsi="Times New Roman"/>
+          <w:i/>
+          <w:sz w:val="24"/>
+          <w:szCs w:val="24"/>
+        </w:rPr>
+        <w:t>matrix 4x4</w:t>
+      </w:r>
+      <w:r>
+        <w:rPr>
+          <w:rFonts w:ascii="Times New Roman" w:hAnsi="Times New Roman"/>
+          <w:i/>
+          <w:sz w:val="24"/>
+          <w:szCs w:val="24"/>
+        </w:rPr>
+        <w:t xml:space="preserve"> homogenous coordinate</w:t>
+      </w:r>
+      <w:r>
+        <w:rPr>
+          <w:rFonts w:ascii="Times New Roman" w:hAnsi="Times New Roman"/>
+          <w:sz w:val="24"/>
+          <w:szCs w:val="24"/>
+        </w:rPr>
+        <w:t>. Matriks ini</w:t>
+      </w:r>
+      <w:r>
+        <w:rPr>
+          <w:rFonts w:ascii="Times New Roman" w:hAnsi="Times New Roman"/>
+          <w:sz w:val="24"/>
+          <w:szCs w:val="24"/>
+        </w:rPr>
+        <w:t xml:space="preserve"> mampu</w:t>
+      </w:r>
+      <w:r>
+        <w:rPr>
+          <w:rFonts w:ascii="Times New Roman" w:hAnsi="Times New Roman"/>
+          <w:sz w:val="24"/>
+          <w:szCs w:val="24"/>
+        </w:rPr>
+        <w:t xml:space="preserve"> merepresentasikan translasi, rotasi, </w:t>
+      </w:r>
+      <w:r>
+        <w:rPr>
+          <w:rFonts w:ascii="Times New Roman" w:hAnsi="Times New Roman"/>
+          <w:sz w:val="24"/>
+          <w:szCs w:val="24"/>
+        </w:rPr>
+        <w:t>dilatasi dan proyeksi</w:t>
+      </w:r>
+      <w:r>
+        <w:rPr>
+          <w:rFonts w:ascii="Times New Roman" w:hAnsi="Times New Roman"/>
+          <w:sz w:val="24"/>
+          <w:szCs w:val="24"/>
+        </w:rPr>
+        <w:t>. Matriks T merupakan matriks transformasi translasi. Matriks R dibagi menjadi 3 (R</w:t>
+      </w:r>
+      <w:r>
+        <w:rPr>
+          <w:rFonts w:ascii="Times New Roman" w:hAnsi="Times New Roman"/>
+          <w:sz w:val="24"/>
+          <w:szCs w:val="24"/>
+          <w:vertAlign w:val="subscript"/>
+        </w:rPr>
+        <w:t>x</w:t>
+      </w:r>
+      <w:r>
+        <w:rPr>
+          <w:rFonts w:ascii="Times New Roman" w:hAnsi="Times New Roman"/>
+          <w:sz w:val="24"/>
+          <w:szCs w:val="24"/>
+        </w:rPr>
+        <w:t>, R</w:t>
+      </w:r>
+      <w:r>
+        <w:rPr>
+          <w:rFonts w:ascii="Times New Roman" w:hAnsi="Times New Roman"/>
+          <w:sz w:val="24"/>
+          <w:szCs w:val="24"/>
+          <w:vertAlign w:val="subscript"/>
+        </w:rPr>
+        <w:t>y</w:t>
+      </w:r>
+      <w:r>
+        <w:rPr>
+          <w:rFonts w:ascii="Times New Roman" w:hAnsi="Times New Roman"/>
+          <w:sz w:val="24"/>
+          <w:szCs w:val="24"/>
+        </w:rPr>
+        <w:t>, dan R</w:t>
+      </w:r>
+      <w:r>
+        <w:rPr>
+          <w:rFonts w:ascii="Times New Roman" w:hAnsi="Times New Roman"/>
+          <w:sz w:val="24"/>
+          <w:szCs w:val="24"/>
+          <w:vertAlign w:val="subscript"/>
+        </w:rPr>
+        <w:t>z</w:t>
+      </w:r>
+      <w:r>
+        <w:rPr>
+          <w:rFonts w:ascii="Times New Roman" w:hAnsi="Times New Roman"/>
+          <w:sz w:val="24"/>
+          <w:szCs w:val="24"/>
+        </w:rPr>
+        <w:t xml:space="preserve">) yang masing-masing merupakan matriks rotasi pada sumbu tersendiri. Dan Matriks S merupakan matriks </w:t>
+      </w:r>
+      <w:r>
+        <w:rPr>
+          <w:rFonts w:ascii="Times New Roman" w:hAnsi="Times New Roman"/>
+          <w:i/>
+          <w:sz w:val="24"/>
+          <w:szCs w:val="24"/>
+        </w:rPr>
+        <w:t>scaling</w:t>
+      </w:r>
+      <w:r>
+        <w:rPr>
+          <w:rFonts w:ascii="Times New Roman" w:hAnsi="Times New Roman"/>
+          <w:i/>
+          <w:sz w:val="24"/>
+          <w:szCs w:val="24"/>
+        </w:rPr>
+        <w:t xml:space="preserve"> </w:t>
+      </w:r>
+      <w:r>
+        <w:rPr>
+          <w:rFonts w:ascii="Times New Roman" w:hAnsi="Times New Roman"/>
+          <w:sz w:val="24"/>
+          <w:szCs w:val="24"/>
+        </w:rPr>
+        <w:t>/ dilatasi.</w:t>
+      </w:r>
+    </w:p>
+    <w:p>
+      <w:pPr>
+        <w:ind w:firstLine="720"/>
+        <w:jc w:val="both"/>
+        <w:rPr>
+          <w:rFonts w:ascii="Times New Roman" w:hAnsi="Times New Roman"/>
+          <w:sz w:val="24"/>
+          <w:szCs w:val="24"/>
+        </w:rPr>
+      </w:pPr>
+      <w:r>
+        <w:rPr>
+          <w:rFonts w:ascii="Times New Roman" w:hAnsi="Times New Roman"/>
+          <w:sz w:val="24"/>
+          <w:szCs w:val="24"/>
+        </w:rPr>
+        <w:t xml:space="preserve">Dalam penelitian ini, digunakan </w:t>
+      </w:r>
+      <w:r>
+        <w:rPr>
+          <w:rFonts w:ascii="Times New Roman" w:hAnsi="Times New Roman"/>
+          <w:i/>
+          <w:sz w:val="24"/>
+          <w:szCs w:val="24"/>
+        </w:rPr>
+        <w:t>Column Major Matrices</w:t>
+      </w:r>
+      <w:r>
+        <w:rPr>
+          <w:rFonts w:ascii="Times New Roman" w:hAnsi="Times New Roman"/>
+          <w:i/>
+          <w:sz w:val="24"/>
+          <w:szCs w:val="24"/>
+        </w:rPr>
+        <w:t xml:space="preserve"> </w:t>
+      </w:r>
+      <w:r>
+        <w:rPr>
+          <w:rFonts w:ascii="Times New Roman" w:hAnsi="Times New Roman"/>
+          <w:sz w:val="24"/>
+          <w:szCs w:val="24"/>
+        </w:rPr>
+        <w:t xml:space="preserve">dan </w:t>
+      </w:r>
+      <w:r>
+        <w:rPr>
+          <w:rFonts w:ascii="Times New Roman" w:hAnsi="Times New Roman"/>
+          <w:i/>
+          <w:sz w:val="24"/>
+          <w:szCs w:val="24"/>
+        </w:rPr>
+        <w:t>Right Handed Coordinate System</w:t>
+      </w:r>
+      <w:r>
+        <w:rPr>
+          <w:rFonts w:ascii="Times New Roman" w:hAnsi="Times New Roman"/>
+          <w:i/>
+          <w:sz w:val="24"/>
+          <w:szCs w:val="24"/>
+        </w:rPr>
+        <w:t xml:space="preserve">. </w:t>
+      </w:r>
+      <w:r>
+        <w:rPr>
+          <w:rFonts w:ascii="Times New Roman" w:hAnsi="Times New Roman"/>
+          <w:i/>
+          <w:sz w:val="24"/>
+          <w:szCs w:val="24"/>
+        </w:rPr>
+        <w:t>Column Major Matrices</w:t>
+      </w:r>
+      <w:r>
+        <w:rPr>
+          <w:rFonts w:ascii="Times New Roman" w:hAnsi="Times New Roman"/>
+          <w:i/>
+          <w:sz w:val="24"/>
+          <w:szCs w:val="24"/>
+        </w:rPr>
+        <w:t xml:space="preserve"> </w:t>
+      </w:r>
+      <w:r>
+        <w:rPr>
+          <w:rFonts w:ascii="Times New Roman" w:hAnsi="Times New Roman"/>
+          <w:sz w:val="24"/>
+          <w:szCs w:val="24"/>
+        </w:rPr>
+        <w:t>menganggap kolom pertama adalah transformasi pada sumbu X, kolum kedua adalah transformasi pada sumbu Y, kolom ketiga adalah transformasi pada sumbu Z, dan kolom keempat merupakan vektor translasi.</w:t>
+      </w:r>
+      <w:r>
+        <w:rPr>
+          <w:rFonts w:ascii="Times New Roman" w:hAnsi="Times New Roman"/>
+          <w:sz w:val="24"/>
+          <w:szCs w:val="24"/>
+        </w:rPr>
+        <w:t xml:space="preserve"> Perkalian matriks pada </w:t>
+      </w:r>
+      <w:r>
+        <w:rPr>
+          <w:rFonts w:ascii="Times New Roman" w:hAnsi="Times New Roman"/>
+          <w:i/>
+          <w:sz w:val="24"/>
+          <w:szCs w:val="24"/>
+        </w:rPr>
+        <w:t>Column Major Matrices</w:t>
+      </w:r>
+      <w:r>
+        <w:rPr>
+          <w:rFonts w:ascii="Times New Roman" w:hAnsi="Times New Roman"/>
+          <w:i/>
+          <w:sz w:val="24"/>
+          <w:szCs w:val="24"/>
+        </w:rPr>
+        <w:t xml:space="preserve"> </w:t>
+      </w:r>
+      <w:r>
+        <w:rPr>
+          <w:rFonts w:ascii="Times New Roman" w:hAnsi="Times New Roman"/>
+          <w:sz w:val="24"/>
+          <w:szCs w:val="24"/>
+        </w:rPr>
+        <w:t xml:space="preserve">dilakukan dengan cara menempatkan matriks pertama pada posisi paling kanan sampai. Kemudian diikuti dengan matriks-matriks selanjutkan ke arah </w:t>
+      </w:r>
+      <w:r>
+        <w:rPr>
+          <w:rFonts w:ascii="Times New Roman" w:hAnsi="Times New Roman"/>
+          <w:sz w:val="24"/>
+          <w:szCs w:val="24"/>
+        </w:rPr>
+        <w:t>kiri</w:t>
+      </w:r>
+      <w:r>
+        <w:rPr>
+          <w:rFonts w:ascii="Times New Roman" w:hAnsi="Times New Roman"/>
+          <w:sz w:val="24"/>
+          <w:szCs w:val="24"/>
+        </w:rPr>
+        <w:t xml:space="preserve">. Contohnya ketika ingin melakukan translasi diikuti dengan rotasi maka notasi matriksnya adalah </w:t>
+      </w:r>
+      <w:r>
+        <w:rPr>
+          <w:rFonts w:ascii="Times New Roman" w:hAnsi="Times New Roman"/>
+          <w:sz w:val="24"/>
+          <w:szCs w:val="24"/>
+        </w:rPr>
+        <w:t>M = RT.</w:t>
+      </w:r>
+    </w:p>
+    <w:p>
+      <w:pPr>
+        <w:ind w:firstLine="720"/>
+        <w:jc w:val="both"/>
+        <w:rPr>
+          <w:rFonts w:ascii="Times New Roman" w:hAnsi="Times New Roman"/>
+          <w:i/>
+          <w:sz w:val="24"/>
+          <w:szCs w:val="24"/>
+        </w:rPr>
+      </w:pPr>
+    </w:p>
+    <w:p>
+      <w:pPr>
+        <w:ind w:firstLine="720"/>
+        <w:jc w:val="both"/>
+        <w:rPr>
+          <w:rFonts w:ascii="Times New Roman" w:hAnsi="Times New Roman"/>
+          <w:sz w:val="24"/>
+          <w:szCs w:val="24"/>
+        </w:rPr>
+      </w:pPr>
+      <w:r>
+        <w:rPr>
+          <w:rFonts w:ascii="Times New Roman" w:hAnsi="Times New Roman"/>
+          <w:i/>
+          <w:sz w:val="24"/>
+          <w:szCs w:val="24"/>
+        </w:rPr>
+        <w:lastRenderedPageBreak/>
+        <w:t>Right Handed Coordinate System</w:t>
+      </w:r>
+      <w:r>
+        <w:rPr>
+          <w:rFonts w:ascii="Times New Roman" w:hAnsi="Times New Roman"/>
+          <w:i/>
+          <w:sz w:val="24"/>
+          <w:szCs w:val="24"/>
+        </w:rPr>
+        <w:t xml:space="preserve"> </w:t>
+      </w:r>
+      <w:r>
+        <w:rPr>
+          <w:rFonts w:ascii="Times New Roman" w:hAnsi="Times New Roman"/>
+          <w:sz w:val="24"/>
+          <w:szCs w:val="24"/>
+        </w:rPr>
+        <w:t>merupakan cara menafsirkan kemana arah sumbu Z. Apabila kita menggunakan jempol kanan sebagai sumbu X, jari telunjuk kanan sebagai sumbu Y, maka jari tengah akan menunjukan arah positif dari sumbu Z. Perbedaan Left Handed Coordinate System dan Right Handed Coordinate System terletak pada arah positif sumbu Z yang masing-masing saling membelakangi.</w:t>
+      </w:r>
+    </w:p>
+    <w:p>
+      <w:pPr>
+        <w:ind w:firstLine="720"/>
+        <w:jc w:val="both"/>
+        <w:rPr>
+          <w:rFonts w:ascii="Times New Roman" w:hAnsi="Times New Roman"/>
+          <w:sz w:val="24"/>
+          <w:szCs w:val="24"/>
+        </w:rPr>
+      </w:pPr>
+    </w:p>
+    <w:p>
+      <w:pPr>
+        <w:keepNext/>
+        <w:ind w:firstLine="720"/>
+        <w:jc w:val="center"/>
+      </w:pPr>
+      <w:r>
+        <w:rPr>
+          <w:lang w:val="en-US"/>
+        </w:rPr>
+        <w:drawing>
+          <wp:inline distT="0" distB="0" distL="0" distR="0" wp14:anchorId="777F501D" wp14:editId="6A3169B6">
+            <wp:extent cx="2092325" cy="1184910"/>
+            <wp:effectExtent l="0" t="0" r="3175" b="0"/>
+            <wp:docPr id="2" name="Picture 2" descr="https://upload.wikimedia.org/wikipedia/commons/thumb/b/b2/3D_Cartesian_Coodinate_Handedness.jpg/220px-3D_Cartesian_Coodinate_Handedness.jpg"/>
+            <wp:cNvGraphicFramePr>
+              <a:graphicFrameLocks xmlns:a="http://schemas.openxmlformats.org/drawingml/2006/main" noChangeAspect="1"/>
+            </wp:cNvGraphicFramePr>
+            <a:graphic xmlns:a="http://schemas.openxmlformats.org/drawingml/2006/main">
+              <a:graphicData uri="http://schemas.openxmlformats.org/drawingml/2006/picture">
+                <pic:pic xmlns:pic="http://schemas.openxmlformats.org/drawingml/2006/picture">
+                  <pic:nvPicPr>
+                    <pic:cNvPr id="0" name="Picture 1" descr="https://upload.wikimedia.org/wikipedia/commons/thumb/b/b2/3D_Cartesian_Coodinate_Handedness.jpg/220px-3D_Cartesian_Coodinate_Handedness.jpg"/>
+                    <pic:cNvPicPr>
+                      <a:picLocks noChangeAspect="1" noChangeArrowheads="1"/>
+                    </pic:cNvPicPr>
+                  </pic:nvPicPr>
+                  <pic:blipFill>
+                    <a:blip r:embed="rId11">
+                      <a:extLst>
+                        <a:ext uri="{28A0092B-C50C-407E-A947-70E740481C1C}">
+                          <a14:useLocalDpi xmlns:a14="http://schemas.microsoft.com/office/drawing/2010/main" val="0"/>
+                        </a:ext>
+                      </a:extLst>
+                    </a:blip>
+                    <a:srcRect/>
+                    <a:stretch>
+                      <a:fillRect/>
+                    </a:stretch>
+                  </pic:blipFill>
+                  <pic:spPr bwMode="auto">
+                    <a:xfrm>
+                      <a:off x="0" y="0"/>
+                      <a:ext cx="2092325" cy="1184910"/>
+                    </a:xfrm>
+                    <a:prstGeom prst="rect">
+                      <a:avLst/>
+                    </a:prstGeom>
+                    <a:noFill/>
+                    <a:ln>
+                      <a:noFill/>
+                    </a:ln>
+                  </pic:spPr>
+                </pic:pic>
+              </a:graphicData>
+            </a:graphic>
+          </wp:inline>
+        </w:drawing>
+      </w:r>
+    </w:p>
+    <w:p>
+      <w:pPr>
+        <w:pStyle w:val="Caption"/>
+        <w:jc w:val="center"/>
+        <w:rPr>
+          <w:rFonts w:ascii="Times New Roman" w:hAnsi="Times New Roman"/>
+          <w:sz w:val="24"/>
+          <w:szCs w:val="24"/>
+        </w:rPr>
+      </w:pPr>
+      <w:r>
+        <w:rPr>
+          <w:rFonts w:ascii="Times New Roman" w:hAnsi="Times New Roman"/>
+          <w:sz w:val="24"/>
+          <w:szCs w:val="24"/>
+        </w:rPr>
+        <w:t>Gambar 2.2 Left Handed Coordinates dan Right Handed Coordinates</w:t>
+      </w:r>
+    </w:p>
+    <w:p>
+      <w:pPr>
+        <w:pStyle w:val="Caption"/>
+        <w:jc w:val="center"/>
+        <w:rPr>
+          <w:rFonts w:ascii="Times New Roman" w:hAnsi="Times New Roman"/>
+          <w:i w:val="0"/>
+          <w:sz w:val="24"/>
+          <w:szCs w:val="24"/>
+        </w:rPr>
+      </w:pPr>
+      <w:r>
+        <w:rPr>
+          <w:rFonts w:ascii="Times New Roman" w:hAnsi="Times New Roman"/>
+          <w:i w:val="0"/>
+          <w:sz w:val="24"/>
+          <w:szCs w:val="24"/>
+        </w:rPr>
+        <w:t>(sumber :</w:t>
+      </w:r>
+      <w:r>
+        <w:rPr>
+          <w:rFonts w:ascii="Times New Roman" w:hAnsi="Times New Roman"/>
+          <w:sz w:val="24"/>
+          <w:szCs w:val="24"/>
+        </w:rPr>
+        <w:t xml:space="preserve"> </w:t>
+      </w:r>
+      <w:hyperlink r:id="rId12" w:history="1">
+        <w:r>
+          <w:rPr>
+            <w:rStyle w:val="Hyperlink"/>
+            <w:rFonts w:ascii="Times New Roman" w:hAnsi="Times New Roman"/>
+            <w:i w:val="0"/>
+            <w:sz w:val="24"/>
+            <w:szCs w:val="24"/>
+          </w:rPr>
+          <w:t>https://upload.wikimedia.org/wikipedia/commons/thumb/b/b2/3D_Cartesian_Coodinate_Handedness.jpg/220px-3D_Cartesian_Coodinate_Handedness.jpg</w:t>
+        </w:r>
+      </w:hyperlink>
+      <w:r>
+        <w:rPr>
+          <w:rFonts w:ascii="Times New Roman" w:hAnsi="Times New Roman"/>
+          <w:i w:val="0"/>
+          <w:sz w:val="24"/>
+          <w:szCs w:val="24"/>
+        </w:rPr>
+        <w:t>)</w:t>
+      </w:r>
+    </w:p>
+    <w:p/>
+    <w:p>
+      <w:pPr>
+        <w:ind w:firstLine="720"/>
+        <w:jc w:val="both"/>
+        <w:rPr>
+          <w:rFonts w:ascii="Times New Roman" w:hAnsi="Times New Roman"/>
+          <w:sz w:val="24"/>
+          <w:szCs w:val="24"/>
+        </w:rPr>
+      </w:pPr>
+      <w:r>
+        <w:rPr>
+          <w:rFonts w:ascii="Times New Roman" w:hAnsi="Times New Roman"/>
+          <w:sz w:val="24"/>
+          <w:szCs w:val="24"/>
+        </w:rPr>
+        <w:t xml:space="preserve">Pada </w:t>
+      </w:r>
+      <w:r>
+        <w:rPr>
+          <w:rFonts w:ascii="Times New Roman" w:hAnsi="Times New Roman"/>
+          <w:i/>
+          <w:sz w:val="24"/>
+          <w:szCs w:val="24"/>
+        </w:rPr>
+        <w:t>affine transformation</w:t>
+      </w:r>
+      <w:r>
+        <w:rPr>
+          <w:rFonts w:ascii="Times New Roman" w:hAnsi="Times New Roman"/>
+          <w:sz w:val="24"/>
+          <w:szCs w:val="24"/>
+        </w:rPr>
+        <w:t xml:space="preserve">, </w:t>
+      </w:r>
+      <w:r>
+        <w:rPr>
+          <w:rFonts w:ascii="Times New Roman" w:hAnsi="Times New Roman"/>
+          <w:i/>
+          <w:sz w:val="24"/>
+          <w:szCs w:val="24"/>
+        </w:rPr>
+        <w:t>s</w:t>
+      </w:r>
+      <w:r>
+        <w:rPr>
+          <w:rFonts w:ascii="Times New Roman" w:hAnsi="Times New Roman"/>
+          <w:i/>
+          <w:sz w:val="24"/>
+          <w:szCs w:val="24"/>
+        </w:rPr>
+        <w:t>ubscripts</w:t>
+      </w:r>
+      <w:r>
+        <w:rPr>
+          <w:rFonts w:ascii="Times New Roman" w:hAnsi="Times New Roman"/>
+          <w:i/>
+          <w:sz w:val="24"/>
+          <w:szCs w:val="24"/>
+        </w:rPr>
+        <w:t xml:space="preserve"> </w:t>
+      </w:r>
+      <w:r>
+        <w:rPr>
+          <w:rFonts w:ascii="Times New Roman" w:hAnsi="Times New Roman"/>
+          <w:sz w:val="24"/>
+          <w:szCs w:val="24"/>
+        </w:rPr>
+        <w:t>m</w:t>
+      </w:r>
+      <w:r>
+        <w:rPr>
+          <w:rFonts w:ascii="Times New Roman" w:hAnsi="Times New Roman"/>
+          <w:sz w:val="24"/>
+          <w:szCs w:val="24"/>
+          <w:vertAlign w:val="subscript"/>
+        </w:rPr>
+        <w:t>11</w:t>
+      </w:r>
+      <w:r>
+        <w:rPr>
+          <w:rFonts w:ascii="Times New Roman" w:hAnsi="Times New Roman"/>
+          <w:sz w:val="24"/>
+          <w:szCs w:val="24"/>
+        </w:rPr>
+        <w:t>, m</w:t>
+      </w:r>
+      <w:r>
+        <w:rPr>
+          <w:rFonts w:ascii="Times New Roman" w:hAnsi="Times New Roman"/>
+          <w:sz w:val="24"/>
+          <w:szCs w:val="24"/>
+          <w:vertAlign w:val="subscript"/>
+        </w:rPr>
+        <w:t>12</w:t>
+      </w:r>
+      <w:r>
+        <w:rPr>
+          <w:rFonts w:ascii="Times New Roman" w:hAnsi="Times New Roman"/>
+          <w:sz w:val="24"/>
+          <w:szCs w:val="24"/>
+        </w:rPr>
+        <w:t>, m</w:t>
+      </w:r>
+      <w:r>
+        <w:rPr>
+          <w:rFonts w:ascii="Times New Roman" w:hAnsi="Times New Roman"/>
+          <w:sz w:val="24"/>
+          <w:szCs w:val="24"/>
+          <w:vertAlign w:val="subscript"/>
+        </w:rPr>
+        <w:t>13</w:t>
+      </w:r>
+      <w:r>
+        <w:rPr>
+          <w:rFonts w:ascii="Times New Roman" w:hAnsi="Times New Roman"/>
+          <w:sz w:val="24"/>
+          <w:szCs w:val="24"/>
+        </w:rPr>
+        <w:t>, m</w:t>
+      </w:r>
+      <w:r>
+        <w:rPr>
+          <w:rFonts w:ascii="Times New Roman" w:hAnsi="Times New Roman"/>
+          <w:sz w:val="24"/>
+          <w:szCs w:val="24"/>
+          <w:vertAlign w:val="subscript"/>
+        </w:rPr>
+        <w:t>21</w:t>
+      </w:r>
+      <w:r>
+        <w:rPr>
+          <w:rFonts w:ascii="Times New Roman" w:hAnsi="Times New Roman"/>
+          <w:sz w:val="24"/>
+          <w:szCs w:val="24"/>
+        </w:rPr>
+        <w:t>, m</w:t>
+      </w:r>
+      <w:r>
+        <w:rPr>
+          <w:rFonts w:ascii="Times New Roman" w:hAnsi="Times New Roman"/>
+          <w:sz w:val="24"/>
+          <w:szCs w:val="24"/>
+          <w:vertAlign w:val="subscript"/>
+        </w:rPr>
+        <w:t>22</w:t>
+      </w:r>
+      <w:r>
+        <w:rPr>
+          <w:rFonts w:ascii="Times New Roman" w:hAnsi="Times New Roman"/>
+          <w:sz w:val="24"/>
+          <w:szCs w:val="24"/>
+        </w:rPr>
+        <w:t>, m</w:t>
+      </w:r>
+      <w:r>
+        <w:rPr>
+          <w:rFonts w:ascii="Times New Roman" w:hAnsi="Times New Roman"/>
+          <w:sz w:val="24"/>
+          <w:szCs w:val="24"/>
+          <w:vertAlign w:val="subscript"/>
+        </w:rPr>
+        <w:t>23</w:t>
+      </w:r>
+      <w:r>
+        <w:rPr>
+          <w:rFonts w:ascii="Times New Roman" w:hAnsi="Times New Roman"/>
+          <w:sz w:val="24"/>
+          <w:szCs w:val="24"/>
+        </w:rPr>
+        <w:t>, m</w:t>
+      </w:r>
+      <w:r>
+        <w:rPr>
+          <w:rFonts w:ascii="Times New Roman" w:hAnsi="Times New Roman"/>
+          <w:sz w:val="24"/>
+          <w:szCs w:val="24"/>
+          <w:vertAlign w:val="subscript"/>
+        </w:rPr>
+        <w:t>31</w:t>
+      </w:r>
+      <w:r>
+        <w:rPr>
+          <w:rFonts w:ascii="Times New Roman" w:hAnsi="Times New Roman"/>
+          <w:sz w:val="24"/>
+          <w:szCs w:val="24"/>
+        </w:rPr>
+        <w:t>, m</w:t>
+      </w:r>
+      <w:r>
+        <w:rPr>
+          <w:rFonts w:ascii="Times New Roman" w:hAnsi="Times New Roman"/>
+          <w:sz w:val="24"/>
+          <w:szCs w:val="24"/>
+          <w:vertAlign w:val="subscript"/>
+        </w:rPr>
+        <w:t>32</w:t>
+      </w:r>
+      <w:r>
+        <w:rPr>
+          <w:rFonts w:ascii="Times New Roman" w:hAnsi="Times New Roman"/>
+          <w:sz w:val="24"/>
+          <w:szCs w:val="24"/>
+        </w:rPr>
+        <w:t xml:space="preserve"> dan m</w:t>
+      </w:r>
+      <w:r>
+        <w:rPr>
+          <w:rFonts w:ascii="Times New Roman" w:hAnsi="Times New Roman"/>
+          <w:sz w:val="24"/>
+          <w:szCs w:val="24"/>
+          <w:vertAlign w:val="subscript"/>
+        </w:rPr>
+        <w:t>33</w:t>
+      </w:r>
+      <w:r>
+        <w:rPr>
+          <w:rFonts w:ascii="Times New Roman" w:hAnsi="Times New Roman"/>
+          <w:sz w:val="24"/>
+          <w:szCs w:val="24"/>
+        </w:rPr>
+        <w:t xml:space="preserve"> mempengaruhi transformasi rotasi dan dilatasi, sedangkan </w:t>
+      </w:r>
+      <w:r>
+        <w:rPr>
+          <w:rFonts w:ascii="Times New Roman" w:hAnsi="Times New Roman"/>
+          <w:i/>
+          <w:sz w:val="24"/>
+          <w:szCs w:val="24"/>
+        </w:rPr>
+        <w:t>subscripts</w:t>
+      </w:r>
+      <w:r>
+        <w:rPr>
+          <w:rFonts w:ascii="Times New Roman" w:hAnsi="Times New Roman"/>
+          <w:i/>
+          <w:sz w:val="24"/>
+          <w:szCs w:val="24"/>
+        </w:rPr>
+        <w:t xml:space="preserve"> </w:t>
+      </w:r>
+      <w:r>
+        <w:rPr>
+          <w:rFonts w:ascii="Times New Roman" w:hAnsi="Times New Roman"/>
+          <w:sz w:val="24"/>
+          <w:szCs w:val="24"/>
+        </w:rPr>
+        <w:t>m</w:t>
+      </w:r>
+      <w:r>
+        <w:rPr>
+          <w:rFonts w:ascii="Times New Roman" w:hAnsi="Times New Roman"/>
+          <w:sz w:val="24"/>
+          <w:szCs w:val="24"/>
+          <w:vertAlign w:val="subscript"/>
+        </w:rPr>
+        <w:t>14</w:t>
+      </w:r>
+      <w:r>
+        <w:rPr>
+          <w:rFonts w:ascii="Times New Roman" w:hAnsi="Times New Roman"/>
+          <w:sz w:val="24"/>
+          <w:szCs w:val="24"/>
+        </w:rPr>
+        <w:t>, m</w:t>
+      </w:r>
+      <w:r>
+        <w:rPr>
+          <w:rFonts w:ascii="Times New Roman" w:hAnsi="Times New Roman"/>
+          <w:sz w:val="24"/>
+          <w:szCs w:val="24"/>
+          <w:vertAlign w:val="subscript"/>
+        </w:rPr>
+        <w:t>24</w:t>
+      </w:r>
+      <w:r>
+        <w:rPr>
+          <w:rFonts w:ascii="Times New Roman" w:hAnsi="Times New Roman"/>
+          <w:sz w:val="24"/>
+          <w:szCs w:val="24"/>
+        </w:rPr>
+        <w:t>, dan m</w:t>
+      </w:r>
+      <w:r>
+        <w:rPr>
+          <w:rFonts w:ascii="Times New Roman" w:hAnsi="Times New Roman"/>
+          <w:sz w:val="24"/>
+          <w:szCs w:val="24"/>
+          <w:vertAlign w:val="subscript"/>
+        </w:rPr>
+        <w:t>34</w:t>
+      </w:r>
+      <w:r>
+        <w:rPr>
+          <w:rFonts w:ascii="Times New Roman" w:hAnsi="Times New Roman"/>
+          <w:sz w:val="24"/>
+          <w:szCs w:val="24"/>
+        </w:rPr>
+        <w:t xml:space="preserve"> mempengaruhi translasi. </w:t>
+      </w:r>
+      <w:r>
+        <w:rPr>
+          <w:rFonts w:ascii="Times New Roman" w:hAnsi="Times New Roman"/>
+          <w:sz w:val="24"/>
+          <w:szCs w:val="24"/>
+        </w:rPr>
+        <w:t>Dikarenakan perkalian pada matriks tidak bersifat komutatif (TRS ≠ SRT )</w:t>
+      </w:r>
+      <w:r>
+        <w:rPr>
+          <w:rFonts w:ascii="Times New Roman" w:hAnsi="Times New Roman"/>
+          <w:sz w:val="24"/>
+          <w:szCs w:val="24"/>
+        </w:rPr>
+        <w:t xml:space="preserve"> u</w:t>
+      </w:r>
+      <w:r>
+        <w:rPr>
+          <w:rFonts w:ascii="Times New Roman" w:hAnsi="Times New Roman"/>
+          <w:sz w:val="24"/>
+          <w:szCs w:val="24"/>
+        </w:rPr>
+        <w:t>rutan transformasi dilakukan dari dilatasi, kemudian diikuti oleh rotasi, dan kemudian di akhiri dengan translasi.</w:t>
+      </w:r>
+      <w:r>
+        <w:rPr>
+          <w:rFonts w:ascii="Times New Roman" w:hAnsi="Times New Roman"/>
+          <w:sz w:val="24"/>
+          <w:szCs w:val="24"/>
+        </w:rPr>
+        <w:t xml:space="preserve"> Secara notasi rumusan dapat ditulis M = TRS.</w:t>
+      </w:r>
+    </w:p>
+    <w:p>
+      <w:pPr>
+        <w:keepNext/>
+        <w:ind w:firstLine="720"/>
+        <w:jc w:val="center"/>
+      </w:pPr>
+      <w:r>
+        <w:rPr>
+          <w:lang w:val="en-US"/>
+        </w:rPr>
+        <w:drawing>
+          <wp:inline distT="0" distB="0" distL="0" distR="0" wp14:anchorId="698BD7FA" wp14:editId="34E97D32">
+            <wp:extent cx="5039995" cy="1400810"/>
+            <wp:effectExtent l="0" t="0" r="8255" b="8890"/>
+            <wp:docPr id="3" name="Picture 3"/>
+            <wp:cNvGraphicFramePr>
+              <a:graphicFrameLocks xmlns:a="http://schemas.openxmlformats.org/drawingml/2006/main" noChangeAspect="1"/>
+            </wp:cNvGraphicFramePr>
+            <a:graphic xmlns:a="http://schemas.openxmlformats.org/drawingml/2006/main">
+              <a:graphicData uri="http://schemas.openxmlformats.org/drawingml/2006/picture">
+                <pic:pic xmlns:pic="http://schemas.openxmlformats.org/drawingml/2006/picture">
+                  <pic:nvPicPr>
+                    <pic:cNvPr id="1" name=""/>
+                    <pic:cNvPicPr/>
+                  </pic:nvPicPr>
+                  <pic:blipFill>
+                    <a:blip r:embed="rId13"/>
+                    <a:stretch>
+                      <a:fillRect/>
+                    </a:stretch>
+                  </pic:blipFill>
+                  <pic:spPr>
+                    <a:xfrm>
+                      <a:off x="0" y="0"/>
+                      <a:ext cx="5039995" cy="1400810"/>
+                    </a:xfrm>
+                    <a:prstGeom prst="rect">
+                      <a:avLst/>
+                    </a:prstGeom>
+                  </pic:spPr>
+                </pic:pic>
+              </a:graphicData>
+            </a:graphic>
+          </wp:inline>
+        </w:drawing>
+      </w:r>
+    </w:p>
+    <w:p>
+      <w:pPr>
+        <w:pStyle w:val="Caption"/>
+        <w:jc w:val="center"/>
+        <w:rPr>
+          <w:rFonts w:ascii="Times New Roman" w:hAnsi="Times New Roman"/>
+          <w:sz w:val="36"/>
+          <w:szCs w:val="24"/>
+        </w:rPr>
+      </w:pPr>
+      <w:r>
+        <w:rPr>
+          <w:rFonts w:ascii="Times New Roman" w:hAnsi="Times New Roman"/>
+          <w:sz w:val="24"/>
+        </w:rPr>
+        <w:t>Gambar 2.3</w:t>
+      </w:r>
+      <w:r>
+        <w:rPr>
+          <w:rFonts w:ascii="Times New Roman" w:hAnsi="Times New Roman"/>
+          <w:sz w:val="24"/>
+        </w:rPr>
+        <w:t xml:space="preserve"> Pengaplikasian transformasi matrix 4x4 dalam 3D</w:t>
+      </w:r>
+    </w:p>
+    <w:p>
+      <w:pPr>
+        <w:jc w:val="both"/>
+        <w:rPr>
+          <w:rFonts w:ascii="Times New Roman" w:hAnsi="Times New Roman"/>
+          <w:b/>
+          <w:sz w:val="24"/>
+          <w:szCs w:val="24"/>
+        </w:rPr>
+      </w:pPr>
+    </w:p>
+    <w:p>
+      <w:pPr>
+        <w:jc w:val="both"/>
+        <w:rPr>
+          <w:rFonts w:ascii="Times New Roman" w:hAnsi="Times New Roman"/>
+          <w:b/>
+          <w:sz w:val="24"/>
+          <w:szCs w:val="24"/>
+        </w:rPr>
+      </w:pPr>
+    </w:p>
+    <w:p>
+      <w:pPr>
+        <w:jc w:val="both"/>
+        <w:rPr>
+          <w:rFonts w:ascii="Times New Roman" w:hAnsi="Times New Roman"/>
+          <w:b/>
           <w:sz w:val="24"/>
           <w:szCs w:val="24"/>
         </w:rPr>
       </w:pPr>
       <w:bookmarkStart w:id="0" w:name="_GoBack"/>
       <w:bookmarkEnd w:id="0"/>
+      <w:r>
+        <w:rPr>
+          <w:rFonts w:ascii="Times New Roman" w:hAnsi="Times New Roman"/>
+          <w:b/>
+          <w:sz w:val="24"/>
+          <w:szCs w:val="24"/>
+        </w:rPr>
+        <w:lastRenderedPageBreak/>
+        <w:t xml:space="preserve">2.5 </w:t>
+      </w:r>
+      <w:r>
+        <w:rPr>
+          <w:rFonts w:ascii="Times New Roman" w:hAnsi="Times New Roman"/>
+          <w:b/>
+          <w:sz w:val="24"/>
+          <w:szCs w:val="24"/>
+        </w:rPr>
+        <w:t xml:space="preserve">Euler </w:t>
+      </w:r>
+      <w:r>
+        <w:rPr>
+          <w:rFonts w:ascii="Times New Roman" w:hAnsi="Times New Roman"/>
+          <w:b/>
+          <w:sz w:val="24"/>
+          <w:szCs w:val="24"/>
+        </w:rPr>
+        <w:t>Rotate Order</w:t>
+      </w:r>
+    </w:p>
+    <w:p>
+      <w:pPr>
+        <w:jc w:val="both"/>
+        <w:rPr>
+          <w:rFonts w:ascii="Times New Roman" w:hAnsi="Times New Roman"/>
+          <w:sz w:val="24"/>
+          <w:szCs w:val="24"/>
+        </w:rPr>
+      </w:pPr>
+      <w:r>
+        <w:rPr>
+          <w:rFonts w:ascii="Times New Roman" w:hAnsi="Times New Roman"/>
+          <w:sz w:val="24"/>
+          <w:szCs w:val="24"/>
+        </w:rPr>
+        <w:tab/>
+        <w:t xml:space="preserve">Pada transformasi 3D menggunakan matrix, terdapat </w:t>
+      </w:r>
+      <w:r>
+        <w:rPr>
+          <w:rFonts w:ascii="Times New Roman" w:hAnsi="Times New Roman"/>
+          <w:sz w:val="24"/>
+          <w:szCs w:val="24"/>
+        </w:rPr>
+        <w:t xml:space="preserve">order rotasi yang biasanya menjadi konvensi transformasi dalam suatu sistem. Konvensi ini disebut </w:t>
+      </w:r>
+      <w:r>
+        <w:rPr>
+          <w:rFonts w:ascii="Times New Roman" w:hAnsi="Times New Roman"/>
+          <w:i/>
+          <w:sz w:val="24"/>
+          <w:szCs w:val="24"/>
+        </w:rPr>
+        <w:t>Euler Rotate Order</w:t>
+      </w:r>
+      <w:r>
+        <w:rPr>
+          <w:rFonts w:ascii="Times New Roman" w:hAnsi="Times New Roman"/>
+          <w:sz w:val="24"/>
+          <w:szCs w:val="24"/>
+        </w:rPr>
+        <w:t xml:space="preserve">. Pada </w:t>
+      </w:r>
+      <w:r>
+        <w:rPr>
+          <w:rFonts w:ascii="Times New Roman" w:hAnsi="Times New Roman"/>
+          <w:i/>
+          <w:sz w:val="24"/>
+          <w:szCs w:val="24"/>
+        </w:rPr>
+        <w:t>format file BVH</w:t>
+      </w:r>
+      <w:r>
+        <w:rPr>
+          <w:rFonts w:ascii="Times New Roman" w:hAnsi="Times New Roman"/>
+          <w:i/>
+          <w:sz w:val="24"/>
+          <w:szCs w:val="24"/>
+        </w:rPr>
+        <w:t xml:space="preserve"> </w:t>
+      </w:r>
+      <w:r>
+        <w:rPr>
+          <w:rFonts w:ascii="Times New Roman" w:hAnsi="Times New Roman"/>
+          <w:sz w:val="24"/>
+          <w:szCs w:val="24"/>
+        </w:rPr>
+        <w:t xml:space="preserve">sebagaimana yang digunakan dalam penulisan ini, </w:t>
+      </w:r>
+      <w:r>
+        <w:rPr>
+          <w:rFonts w:ascii="Times New Roman" w:hAnsi="Times New Roman"/>
+          <w:i/>
+          <w:sz w:val="24"/>
+          <w:szCs w:val="24"/>
+        </w:rPr>
+        <w:t>rotate order</w:t>
+      </w:r>
+      <w:r>
+        <w:rPr>
+          <w:rFonts w:ascii="Times New Roman" w:hAnsi="Times New Roman"/>
+          <w:i/>
+          <w:sz w:val="24"/>
+          <w:szCs w:val="24"/>
+        </w:rPr>
+        <w:t xml:space="preserve"> </w:t>
+      </w:r>
+      <w:r>
+        <w:rPr>
+          <w:rFonts w:ascii="Times New Roman" w:hAnsi="Times New Roman"/>
+          <w:sz w:val="24"/>
+          <w:szCs w:val="24"/>
+        </w:rPr>
+        <w:t xml:space="preserve">yang digunakan adalah </w:t>
+      </w:r>
+      <w:r>
+        <w:rPr>
+          <w:rFonts w:ascii="Times New Roman" w:hAnsi="Times New Roman"/>
+          <w:i/>
+          <w:sz w:val="24"/>
+          <w:szCs w:val="24"/>
+        </w:rPr>
+        <w:t>ZXY</w:t>
+      </w:r>
+      <w:r>
+        <w:rPr>
+          <w:rFonts w:ascii="Times New Roman" w:hAnsi="Times New Roman"/>
+          <w:sz w:val="24"/>
+          <w:szCs w:val="24"/>
+        </w:rPr>
+        <w:t xml:space="preserve">. </w:t>
+      </w:r>
+      <w:r>
+        <w:rPr>
+          <w:rFonts w:ascii="Times New Roman" w:hAnsi="Times New Roman"/>
+          <w:i/>
+          <w:sz w:val="24"/>
+          <w:szCs w:val="24"/>
+        </w:rPr>
+        <w:t>ZXY rotate order</w:t>
+      </w:r>
+      <w:r>
+        <w:rPr>
+          <w:rFonts w:ascii="Times New Roman" w:hAnsi="Times New Roman"/>
+          <w:i/>
+          <w:sz w:val="24"/>
+          <w:szCs w:val="24"/>
+        </w:rPr>
+        <w:t xml:space="preserve"> </w:t>
+      </w:r>
+      <w:r>
+        <w:rPr>
+          <w:rFonts w:ascii="Times New Roman" w:hAnsi="Times New Roman"/>
+          <w:sz w:val="24"/>
+          <w:szCs w:val="24"/>
+        </w:rPr>
+        <w:t xml:space="preserve">berarti transformasi rotasi dilakukan 3 kali, diawali dengan rotasi di sumbu Z, kemudian rotasi di sumbu X, dan diakhiri rotasi di sumbu Y. </w:t>
+      </w:r>
+    </w:p>
+    <w:p>
+      <w:pPr>
+        <w:ind w:firstLine="720"/>
+        <w:jc w:val="both"/>
+        <w:rPr>
+          <w:rFonts w:ascii="Times New Roman" w:hAnsi="Times New Roman"/>
+          <w:sz w:val="24"/>
+          <w:szCs w:val="24"/>
+        </w:rPr>
+      </w:pPr>
+      <w:r>
+        <w:rPr>
+          <w:rFonts w:ascii="Times New Roman" w:hAnsi="Times New Roman"/>
+          <w:sz w:val="24"/>
+          <w:szCs w:val="24"/>
+        </w:rPr>
+        <w:t xml:space="preserve">Pada umumnya, </w:t>
+      </w:r>
+      <w:r>
+        <w:rPr>
+          <w:rFonts w:ascii="Times New Roman" w:hAnsi="Times New Roman"/>
+          <w:i/>
+          <w:sz w:val="24"/>
+          <w:szCs w:val="24"/>
+        </w:rPr>
+        <w:t>rotate order</w:t>
+      </w:r>
+      <w:r>
+        <w:rPr>
+          <w:rFonts w:ascii="Times New Roman" w:hAnsi="Times New Roman"/>
+          <w:sz w:val="24"/>
+          <w:szCs w:val="24"/>
+        </w:rPr>
+        <w:t xml:space="preserve"> akan selalu konsisten </w:t>
+      </w:r>
+      <w:r>
+        <w:rPr>
+          <w:rFonts w:ascii="Times New Roman" w:hAnsi="Times New Roman"/>
+          <w:sz w:val="24"/>
+          <w:szCs w:val="24"/>
+        </w:rPr>
+        <w:t xml:space="preserve">untuk mencegah </w:t>
+      </w:r>
+      <w:r>
+        <w:rPr>
+          <w:rFonts w:ascii="Times New Roman" w:hAnsi="Times New Roman"/>
+          <w:i/>
+          <w:sz w:val="24"/>
+          <w:szCs w:val="24"/>
+        </w:rPr>
+        <w:t>gimbal lock</w:t>
+      </w:r>
+      <w:r>
+        <w:rPr>
+          <w:rFonts w:ascii="Times New Roman" w:hAnsi="Times New Roman"/>
+          <w:sz w:val="24"/>
+          <w:szCs w:val="24"/>
+        </w:rPr>
+        <w:t xml:space="preserve">. </w:t>
+      </w:r>
+      <w:r>
+        <w:rPr>
+          <w:rFonts w:ascii="Times New Roman" w:hAnsi="Times New Roman"/>
+          <w:i/>
+          <w:sz w:val="24"/>
+          <w:szCs w:val="24"/>
+        </w:rPr>
+        <w:t>Gimbal lock</w:t>
+      </w:r>
+      <w:r>
+        <w:rPr>
+          <w:rFonts w:ascii="Times New Roman" w:hAnsi="Times New Roman"/>
+          <w:i/>
+          <w:sz w:val="24"/>
+          <w:szCs w:val="24"/>
+        </w:rPr>
+        <w:t xml:space="preserve"> </w:t>
+      </w:r>
+      <w:r>
+        <w:rPr>
+          <w:rFonts w:ascii="Times New Roman" w:hAnsi="Times New Roman"/>
+          <w:sz w:val="24"/>
+          <w:szCs w:val="24"/>
+        </w:rPr>
+        <w:t>merupakan keadaan dimana salah satu sumbu putar sama dengan sumbu putar lainnya. Keadaan ini mengakibatkan dua sumbu putar menghasilan hasil perputaran yang sama sehingga transformasi rotasi tiga dimensi tidak dimungkinkan.</w:t>
+      </w:r>
+    </w:p>
+    <w:p>
+      <w:pPr>
+        <w:ind w:firstLine="720"/>
+        <w:jc w:val="both"/>
+        <w:rPr>
+          <w:rFonts w:ascii="Times New Roman" w:hAnsi="Times New Roman"/>
+          <w:sz w:val="24"/>
+          <w:szCs w:val="24"/>
+        </w:rPr>
+      </w:pPr>
+      <w:r>
+        <w:rPr>
+          <w:rFonts w:ascii="Times New Roman" w:hAnsi="Times New Roman"/>
+          <w:sz w:val="24"/>
+          <w:szCs w:val="24"/>
+        </w:rPr>
+        <w:t xml:space="preserve">Untuk menghindari </w:t>
+      </w:r>
+      <w:r>
+        <w:rPr>
+          <w:rFonts w:ascii="Times New Roman" w:hAnsi="Times New Roman"/>
+          <w:i/>
+          <w:sz w:val="24"/>
+          <w:szCs w:val="24"/>
+        </w:rPr>
+        <w:t>gimbal lock</w:t>
+      </w:r>
+      <w:r>
+        <w:rPr>
+          <w:rFonts w:ascii="Times New Roman" w:hAnsi="Times New Roman"/>
+          <w:sz w:val="24"/>
+          <w:szCs w:val="24"/>
+        </w:rPr>
+        <w:t xml:space="preserve">, dapat dilakukan dengan menggunakan notasi </w:t>
+      </w:r>
+      <w:r>
+        <w:rPr>
+          <w:rFonts w:ascii="Times New Roman" w:hAnsi="Times New Roman"/>
+          <w:i/>
+          <w:sz w:val="24"/>
+          <w:szCs w:val="24"/>
+        </w:rPr>
+        <w:t>quaternions</w:t>
+      </w:r>
+      <w:r>
+        <w:rPr>
+          <w:rFonts w:ascii="Times New Roman" w:hAnsi="Times New Roman"/>
+          <w:i/>
+          <w:sz w:val="24"/>
+          <w:szCs w:val="24"/>
+        </w:rPr>
+        <w:t xml:space="preserve"> </w:t>
+      </w:r>
+      <w:r>
+        <w:rPr>
+          <w:rFonts w:ascii="Times New Roman" w:hAnsi="Times New Roman"/>
+          <w:sz w:val="24"/>
+          <w:szCs w:val="24"/>
+        </w:rPr>
+        <w:t xml:space="preserve">dalam melakukan transformasi rotasi. Akan tetapi pada penelitian ini, semua rotasi telah didefinisikan dengan </w:t>
+      </w:r>
+      <w:r>
+        <w:rPr>
+          <w:rFonts w:ascii="Times New Roman" w:hAnsi="Times New Roman"/>
+          <w:i/>
+          <w:sz w:val="24"/>
+          <w:szCs w:val="24"/>
+        </w:rPr>
+        <w:t>rotate order</w:t>
+      </w:r>
+      <w:r>
+        <w:rPr>
+          <w:rFonts w:ascii="Times New Roman" w:hAnsi="Times New Roman"/>
+          <w:i/>
+          <w:sz w:val="24"/>
+          <w:szCs w:val="24"/>
+        </w:rPr>
+        <w:t xml:space="preserve"> </w:t>
+      </w:r>
+      <w:r>
+        <w:rPr>
+          <w:rFonts w:ascii="Times New Roman" w:hAnsi="Times New Roman"/>
+          <w:sz w:val="24"/>
+          <w:szCs w:val="24"/>
+        </w:rPr>
+        <w:t>R</w:t>
+      </w:r>
+      <w:r>
+        <w:rPr>
+          <w:rFonts w:ascii="Times New Roman" w:hAnsi="Times New Roman"/>
+          <w:sz w:val="24"/>
+          <w:szCs w:val="24"/>
+          <w:vertAlign w:val="subscript"/>
+        </w:rPr>
+        <w:t>z</w:t>
+      </w:r>
+      <w:r>
+        <w:rPr>
+          <w:rFonts w:ascii="Times New Roman" w:hAnsi="Times New Roman"/>
+          <w:sz w:val="24"/>
+          <w:szCs w:val="24"/>
+        </w:rPr>
+        <w:t>, R</w:t>
+      </w:r>
+      <w:r>
+        <w:rPr>
+          <w:rFonts w:ascii="Times New Roman" w:hAnsi="Times New Roman"/>
+          <w:sz w:val="24"/>
+          <w:szCs w:val="24"/>
+          <w:vertAlign w:val="subscript"/>
+        </w:rPr>
+        <w:t>x</w:t>
+      </w:r>
+      <w:r>
+        <w:rPr>
+          <w:rFonts w:ascii="Times New Roman" w:hAnsi="Times New Roman"/>
+          <w:sz w:val="24"/>
+          <w:szCs w:val="24"/>
+        </w:rPr>
+        <w:t>, R</w:t>
+      </w:r>
+      <w:r>
+        <w:rPr>
+          <w:rFonts w:ascii="Times New Roman" w:hAnsi="Times New Roman"/>
+          <w:sz w:val="24"/>
+          <w:szCs w:val="24"/>
+          <w:vertAlign w:val="subscript"/>
+        </w:rPr>
+        <w:t>y</w:t>
+      </w:r>
+      <w:r>
+        <w:rPr>
+          <w:rFonts w:ascii="Times New Roman" w:hAnsi="Times New Roman"/>
+          <w:sz w:val="24"/>
+          <w:szCs w:val="24"/>
+          <w:vertAlign w:val="subscript"/>
+        </w:rPr>
+        <w:t xml:space="preserve"> </w:t>
+      </w:r>
+      <w:r>
+        <w:rPr>
+          <w:rFonts w:ascii="Times New Roman" w:hAnsi="Times New Roman"/>
+          <w:sz w:val="24"/>
+          <w:szCs w:val="24"/>
+        </w:rPr>
+        <w:t xml:space="preserve">maka tidak perlu menggunakan </w:t>
+      </w:r>
+      <w:r>
+        <w:rPr>
+          <w:rFonts w:ascii="Times New Roman" w:hAnsi="Times New Roman"/>
+          <w:i/>
+          <w:sz w:val="24"/>
+          <w:szCs w:val="24"/>
+        </w:rPr>
+        <w:t>quaternions</w:t>
+      </w:r>
+      <w:r>
+        <w:rPr>
+          <w:rFonts w:ascii="Times New Roman" w:hAnsi="Times New Roman"/>
+          <w:sz w:val="24"/>
+          <w:szCs w:val="24"/>
+        </w:rPr>
+        <w:t xml:space="preserve"> untuk mendapatkan rotasi yang konsisten.</w:t>
+      </w:r>
+    </w:p>
+    <w:p>
+      <w:pPr>
+        <w:jc w:val="both"/>
+        <w:rPr>
+          <w:rFonts w:ascii="Times New Roman" w:hAnsi="Times New Roman"/>
+          <w:b/>
+          <w:sz w:val="24"/>
+          <w:szCs w:val="24"/>
+        </w:rPr>
+      </w:pPr>
+      <w:r>
+        <w:rPr>
+          <w:rFonts w:ascii="Times New Roman" w:hAnsi="Times New Roman"/>
+          <w:b/>
+          <w:sz w:val="24"/>
+          <w:szCs w:val="24"/>
+        </w:rPr>
+        <w:t>2.</w:t>
+      </w:r>
+      <w:r>
+        <w:rPr>
+          <w:rFonts w:ascii="Times New Roman" w:hAnsi="Times New Roman"/>
+          <w:b/>
+          <w:sz w:val="24"/>
+          <w:szCs w:val="24"/>
+        </w:rPr>
+        <w:t>6</w:t>
+      </w:r>
+      <w:r>
+        <w:rPr>
+          <w:rFonts w:ascii="Times New Roman" w:hAnsi="Times New Roman"/>
+          <w:b/>
+          <w:sz w:val="24"/>
+          <w:szCs w:val="24"/>
+        </w:rPr>
+        <w:t xml:space="preserve"> </w:t>
+      </w:r>
+      <w:r>
+        <w:rPr>
+          <w:rFonts w:ascii="Times New Roman" w:hAnsi="Times New Roman"/>
+          <w:b/>
+          <w:sz w:val="24"/>
+          <w:szCs w:val="24"/>
+        </w:rPr>
+        <w:t>Transformation Inheritance</w:t>
+      </w:r>
+    </w:p>
+    <w:p>
+      <w:pPr>
+        <w:jc w:val="both"/>
+        <w:rPr>
+          <w:rFonts w:ascii="Times New Roman" w:hAnsi="Times New Roman"/>
+          <w:b/>
+          <w:sz w:val="24"/>
+          <w:szCs w:val="24"/>
+        </w:rPr>
+      </w:pPr>
+      <w:r>
+        <w:rPr>
+          <w:rFonts w:ascii="Times New Roman" w:hAnsi="Times New Roman"/>
+          <w:b/>
+          <w:sz w:val="24"/>
+          <w:szCs w:val="24"/>
+        </w:rPr>
+        <w:tab/>
+      </w:r>
+      <w:r>
+        <w:rPr>
+          <w:rFonts w:ascii="Times New Roman" w:hAnsi="Times New Roman"/>
+          <w:sz w:val="24"/>
+          <w:szCs w:val="24"/>
+        </w:rPr>
+        <w:t>asd</w:t>
+      </w:r>
+    </w:p>
+    <w:p>
+      <w:pPr>
+        <w:jc w:val="both"/>
+        <w:rPr>
+          <w:rFonts w:ascii="Times New Roman" w:hAnsi="Times New Roman"/>
+          <w:b/>
+          <w:sz w:val="24"/>
+          <w:szCs w:val="24"/>
+        </w:rPr>
+      </w:pPr>
+      <w:r>
+        <w:rPr>
+          <w:rFonts w:ascii="Times New Roman" w:hAnsi="Times New Roman"/>
+          <w:b/>
+          <w:sz w:val="24"/>
+          <w:szCs w:val="24"/>
+        </w:rPr>
+        <w:t>2.</w:t>
+      </w:r>
+      <w:r>
+        <w:rPr>
+          <w:rFonts w:ascii="Times New Roman" w:hAnsi="Times New Roman"/>
+          <w:b/>
+          <w:sz w:val="24"/>
+          <w:szCs w:val="24"/>
+        </w:rPr>
+        <w:t>7</w:t>
+      </w:r>
+      <w:r>
+        <w:rPr>
+          <w:rFonts w:ascii="Times New Roman" w:hAnsi="Times New Roman"/>
+          <w:b/>
+          <w:sz w:val="24"/>
+          <w:szCs w:val="24"/>
+        </w:rPr>
+        <w:t xml:space="preserve"> World Model View Projection Matrices</w:t>
+      </w:r>
+    </w:p>
+    <w:p>
+      <w:pPr>
+        <w:jc w:val="both"/>
+        <w:rPr>
+          <w:rFonts w:ascii="Times New Roman" w:hAnsi="Times New Roman"/>
+          <w:sz w:val="24"/>
+          <w:szCs w:val="24"/>
+        </w:rPr>
+      </w:pPr>
+      <w:r>
+        <w:rPr>
+          <w:rFonts w:ascii="Times New Roman" w:hAnsi="Times New Roman"/>
+          <w:sz w:val="24"/>
+          <w:szCs w:val="24"/>
+        </w:rPr>
+        <w:tab/>
+        <w:t>asd</w:t>
+      </w:r>
+    </w:p>
+    <w:p>
+      <w:pPr>
+        <w:jc w:val="both"/>
+        <w:rPr>
+          <w:rFonts w:ascii="Times New Roman" w:hAnsi="Times New Roman"/>
+          <w:b/>
+          <w:sz w:val="24"/>
+          <w:szCs w:val="24"/>
+        </w:rPr>
+      </w:pPr>
+      <w:r>
+        <w:rPr>
+          <w:rFonts w:ascii="Times New Roman" w:hAnsi="Times New Roman"/>
+          <w:b/>
+          <w:sz w:val="24"/>
+          <w:szCs w:val="24"/>
+        </w:rPr>
+        <w:t>2.</w:t>
+      </w:r>
+      <w:r>
+        <w:rPr>
+          <w:rFonts w:ascii="Times New Roman" w:hAnsi="Times New Roman"/>
+          <w:b/>
+          <w:sz w:val="24"/>
+          <w:szCs w:val="24"/>
+        </w:rPr>
+        <w:t>9</w:t>
+      </w:r>
+      <w:r>
+        <w:rPr>
+          <w:rFonts w:ascii="Times New Roman" w:hAnsi="Times New Roman"/>
+          <w:b/>
+          <w:sz w:val="24"/>
+          <w:szCs w:val="24"/>
+        </w:rPr>
+        <w:t xml:space="preserve"> Linked List </w:t>
+      </w:r>
+    </w:p>
+    <w:p>
+      <w:pPr>
+        <w:jc w:val="both"/>
+        <w:rPr>
+          <w:rFonts w:ascii="Times New Roman" w:hAnsi="Times New Roman"/>
+          <w:sz w:val="24"/>
+          <w:szCs w:val="24"/>
+        </w:rPr>
+      </w:pPr>
+      <w:r>
+        <w:rPr>
+          <w:rFonts w:ascii="Times New Roman" w:hAnsi="Times New Roman"/>
+          <w:sz w:val="24"/>
+          <w:szCs w:val="24"/>
+        </w:rPr>
+        <w:tab/>
+        <w:t>asd</w:t>
+      </w:r>
     </w:p>
     <w:sectPr>
-      <w:headerReference w:type="default" r:id="rId10"/>
-      <w:footerReference w:type="default" r:id="rId11"/>
-      <w:headerReference w:type="first" r:id="rId12"/>
-      <w:footerReference w:type="first" r:id="rId13"/>
+      <w:headerReference w:type="default" r:id="rId14"/>
+      <w:footerReference w:type="default" r:id="rId15"/>
+      <w:headerReference w:type="first" r:id="rId16"/>
+      <w:footerReference w:type="first" r:id="rId17"/>
       <w:pgSz w:w="11906" w:h="16838" w:code="9"/>
       <w:pgMar w:top="2268" w:right="1701" w:bottom="1701" w:left="2268" w:header="709" w:footer="709" w:gutter="0"/>
       <w:pgNumType w:start="4"/>
@@ -2233,7 +4832,7 @@
           <w:fldChar w:fldCharType="separate"/>
         </w:r>
         <w:r>
-          <w:t>5</w:t>
+          <w:t>9</w:t>
         </w:r>
         <w:r>
           <w:fldChar w:fldCharType="end"/>
@@ -4093,7 +6692,7 @@
 </file>
 
 <file path=customXml/itemProps1.xml><?xml version="1.0" encoding="utf-8"?>
-<ds:datastoreItem xmlns:ds="http://schemas.openxmlformats.org/officeDocument/2006/customXml" ds:itemID="{FE8713EC-C9C8-4B72-8065-A6A7FC4290FC}">
+<ds:datastoreItem xmlns:ds="http://schemas.openxmlformats.org/officeDocument/2006/customXml" ds:itemID="{B7A4B2A0-DD65-4F2F-AB8A-202DEFF1525B}">
   <ds:schemaRefs>
     <ds:schemaRef ds:uri="http://schemas.openxmlformats.org/officeDocument/2006/bibliography"/>
   </ds:schemaRefs>

</xml_diff>

<commit_message>
Penambahan materi dan perbaikan line space
</commit_message>
<xml_diff>
--- a/BAB 2.docx
+++ b/BAB 2.docx
@@ -662,7 +662,21 @@
           <w:rFonts w:ascii="Times New Roman" w:hAnsi="Times New Roman"/>
           <w:sz w:val="24"/>
         </w:rPr>
-        <w:t xml:space="preserve"> di sumbu x, </w:t>
+        <w:t xml:space="preserve"> di sumbu </w:t>
+      </w:r>
+      <w:r>
+        <w:rPr>
+          <w:rFonts w:ascii="Times New Roman" w:hAnsi="Times New Roman"/>
+          <w:sz w:val="24"/>
+        </w:rPr>
+        <w:t>X</w:t>
+      </w:r>
+      <w:r>
+        <w:rPr>
+          <w:rFonts w:ascii="Times New Roman" w:hAnsi="Times New Roman"/>
+          <w:sz w:val="24"/>
+        </w:rPr>
+        <w:t xml:space="preserve">, </w:t>
       </w:r>
       <m:oMath>
         <m:r>
@@ -694,7 +708,21 @@
           <w:rFonts w:ascii="Times New Roman" w:hAnsi="Times New Roman"/>
           <w:sz w:val="24"/>
         </w:rPr>
-        <w:t xml:space="preserve"> merupakan pusat massa sistem di sumbu x.</w:t>
+        <w:t xml:space="preserve"> merupakan pusat massa sistem di sumbu </w:t>
+      </w:r>
+      <w:r>
+        <w:rPr>
+          <w:rFonts w:ascii="Times New Roman" w:hAnsi="Times New Roman"/>
+          <w:sz w:val="24"/>
+        </w:rPr>
+        <w:t>X</w:t>
+      </w:r>
+      <w:r>
+        <w:rPr>
+          <w:rFonts w:ascii="Times New Roman" w:hAnsi="Times New Roman"/>
+          <w:sz w:val="24"/>
+        </w:rPr>
+        <w:t>.</w:t>
       </w:r>
     </w:p>
     <w:p>
@@ -752,6 +780,7 @@
     <w:p>
       <w:pPr>
         <w:pStyle w:val="Caption"/>
+        <w:spacing w:line="360" w:lineRule="auto"/>
         <w:jc w:val="center"/>
         <w:rPr>
           <w:rFonts w:ascii="Times New Roman" w:hAnsi="Times New Roman"/>
@@ -785,28 +814,7 @@
           <w:sz w:val="24"/>
           <w:szCs w:val="24"/>
         </w:rPr>
-        <w:t xml:space="preserve"> objek dalam suatu diagram kartesian </w:t>
-      </w:r>
-    </w:p>
-    <w:p>
-      <w:pPr>
-        <w:pStyle w:val="Caption"/>
-        <w:jc w:val="center"/>
-        <w:rPr>
-          <w:rFonts w:ascii="Times New Roman" w:hAnsi="Times New Roman"/>
-          <w:i w:val="0"/>
-          <w:sz w:val="24"/>
-          <w:szCs w:val="24"/>
-        </w:rPr>
-      </w:pPr>
-      <w:r>
-        <w:rPr>
-          <w:rFonts w:ascii="Times New Roman" w:hAnsi="Times New Roman"/>
-          <w:i w:val="0"/>
-          <w:sz w:val="24"/>
-          <w:szCs w:val="24"/>
-        </w:rPr>
-        <w:t xml:space="preserve">(sumber : </w:t>
+        <w:t xml:space="preserve"> objek dalam suatu diagram kartesian (sumber : </w:t>
       </w:r>
       <w:hyperlink r:id="rId9" w:history="1">
         <w:r>
@@ -830,9 +838,9 @@
         <w:t>)</w:t>
       </w:r>
     </w:p>
-    <w:p/>
     <w:p>
       <w:pPr>
+        <w:spacing w:line="360" w:lineRule="auto"/>
         <w:rPr>
           <w:rFonts w:ascii="Times New Roman" w:hAnsi="Times New Roman"/>
           <w:b/>
@@ -859,6 +867,7 @@
     </w:p>
     <w:p>
       <w:pPr>
+        <w:spacing w:line="360" w:lineRule="auto"/>
         <w:jc w:val="both"/>
         <w:rPr>
           <w:rFonts w:ascii="Times New Roman" w:hAnsi="Times New Roman"/>
@@ -954,6 +963,7 @@
       <w:pPr>
         <w:pStyle w:val="Caption"/>
         <w:keepNext/>
+        <w:spacing w:line="360" w:lineRule="auto"/>
         <w:jc w:val="center"/>
         <w:rPr>
           <w:rFonts w:ascii="Times New Roman" w:hAnsi="Times New Roman"/>
@@ -1006,7 +1016,7 @@
           </w:tcPr>
           <w:p>
             <w:pPr>
-              <w:spacing w:after="0"/>
+              <w:spacing w:after="0" w:line="240" w:lineRule="auto"/>
               <w:jc w:val="center"/>
             </w:pPr>
             <w:r>
@@ -1030,7 +1040,7 @@
           </w:tcPr>
           <w:p>
             <w:pPr>
-              <w:spacing w:after="0"/>
+              <w:spacing w:after="0" w:line="240" w:lineRule="auto"/>
               <w:jc w:val="center"/>
             </w:pPr>
             <w:r>
@@ -1048,7 +1058,7 @@
           </w:tcPr>
           <w:p>
             <w:pPr>
-              <w:spacing w:after="0"/>
+              <w:spacing w:after="0" w:line="240" w:lineRule="auto"/>
               <w:jc w:val="center"/>
             </w:pPr>
             <w:r>
@@ -1066,7 +1076,7 @@
           </w:tcPr>
           <w:p>
             <w:pPr>
-              <w:spacing w:after="0"/>
+              <w:spacing w:after="0" w:line="240" w:lineRule="auto"/>
               <w:jc w:val="center"/>
             </w:pPr>
             <w:r>
@@ -1087,7 +1097,7 @@
           </w:tcPr>
           <w:p>
             <w:pPr>
-              <w:spacing w:after="0"/>
+              <w:spacing w:after="0" w:line="240" w:lineRule="auto"/>
               <w:jc w:val="center"/>
             </w:pPr>
             <w:r>
@@ -1102,7 +1112,7 @@
           </w:tcPr>
           <w:p>
             <w:pPr>
-              <w:spacing w:after="0"/>
+              <w:spacing w:after="0" w:line="240" w:lineRule="auto"/>
               <w:jc w:val="center"/>
             </w:pPr>
             <w:r>
@@ -1117,7 +1127,7 @@
           </w:tcPr>
           <w:p>
             <w:pPr>
-              <w:spacing w:after="0"/>
+              <w:spacing w:after="0" w:line="240" w:lineRule="auto"/>
               <w:jc w:val="center"/>
             </w:pPr>
             <w:r>
@@ -1138,7 +1148,7 @@
           </w:tcPr>
           <w:p>
             <w:pPr>
-              <w:spacing w:after="0"/>
+              <w:spacing w:after="0" w:line="240" w:lineRule="auto"/>
               <w:jc w:val="center"/>
             </w:pPr>
             <w:r>
@@ -1153,7 +1163,7 @@
           </w:tcPr>
           <w:p>
             <w:pPr>
-              <w:spacing w:after="0"/>
+              <w:spacing w:after="0" w:line="240" w:lineRule="auto"/>
               <w:jc w:val="center"/>
             </w:pPr>
             <w:r>
@@ -1168,7 +1178,7 @@
           </w:tcPr>
           <w:p>
             <w:pPr>
-              <w:spacing w:after="0"/>
+              <w:spacing w:after="0" w:line="240" w:lineRule="auto"/>
               <w:jc w:val="center"/>
             </w:pPr>
             <w:r>
@@ -1189,7 +1199,7 @@
           </w:tcPr>
           <w:p>
             <w:pPr>
-              <w:spacing w:after="0"/>
+              <w:spacing w:after="0" w:line="240" w:lineRule="auto"/>
               <w:jc w:val="center"/>
             </w:pPr>
             <w:r>
@@ -1204,7 +1214,7 @@
           </w:tcPr>
           <w:p>
             <w:pPr>
-              <w:spacing w:after="0"/>
+              <w:spacing w:after="0" w:line="240" w:lineRule="auto"/>
               <w:jc w:val="center"/>
             </w:pPr>
             <w:r>
@@ -1219,7 +1229,7 @@
           </w:tcPr>
           <w:p>
             <w:pPr>
-              <w:spacing w:after="0"/>
+              <w:spacing w:after="0" w:line="240" w:lineRule="auto"/>
               <w:jc w:val="center"/>
             </w:pPr>
             <w:r>
@@ -1240,7 +1250,7 @@
           </w:tcPr>
           <w:p>
             <w:pPr>
-              <w:spacing w:after="0"/>
+              <w:spacing w:after="0" w:line="240" w:lineRule="auto"/>
               <w:jc w:val="center"/>
             </w:pPr>
             <w:r>
@@ -1255,7 +1265,7 @@
           </w:tcPr>
           <w:p>
             <w:pPr>
-              <w:spacing w:after="0"/>
+              <w:spacing w:after="0" w:line="240" w:lineRule="auto"/>
               <w:jc w:val="center"/>
             </w:pPr>
             <w:r>
@@ -1270,7 +1280,7 @@
           </w:tcPr>
           <w:p>
             <w:pPr>
-              <w:spacing w:after="0"/>
+              <w:spacing w:after="0" w:line="240" w:lineRule="auto"/>
               <w:jc w:val="center"/>
             </w:pPr>
             <w:r>
@@ -1291,7 +1301,7 @@
           </w:tcPr>
           <w:p>
             <w:pPr>
-              <w:spacing w:after="0"/>
+              <w:spacing w:after="0" w:line="240" w:lineRule="auto"/>
               <w:jc w:val="center"/>
             </w:pPr>
             <w:r>
@@ -1306,7 +1316,7 @@
           </w:tcPr>
           <w:p>
             <w:pPr>
-              <w:spacing w:after="0"/>
+              <w:spacing w:after="0" w:line="240" w:lineRule="auto"/>
               <w:jc w:val="center"/>
             </w:pPr>
             <w:r>
@@ -1321,7 +1331,7 @@
           </w:tcPr>
           <w:p>
             <w:pPr>
-              <w:spacing w:after="0"/>
+              <w:spacing w:after="0" w:line="240" w:lineRule="auto"/>
               <w:jc w:val="center"/>
             </w:pPr>
             <w:r>
@@ -1342,7 +1352,7 @@
           </w:tcPr>
           <w:p>
             <w:pPr>
-              <w:spacing w:after="0"/>
+              <w:spacing w:after="0" w:line="240" w:lineRule="auto"/>
               <w:jc w:val="center"/>
             </w:pPr>
             <w:r>
@@ -1357,7 +1367,7 @@
           </w:tcPr>
           <w:p>
             <w:pPr>
-              <w:spacing w:after="0"/>
+              <w:spacing w:after="0" w:line="240" w:lineRule="auto"/>
               <w:jc w:val="center"/>
             </w:pPr>
             <w:r>
@@ -1372,7 +1382,7 @@
           </w:tcPr>
           <w:p>
             <w:pPr>
-              <w:spacing w:after="0"/>
+              <w:spacing w:after="0" w:line="240" w:lineRule="auto"/>
               <w:jc w:val="center"/>
             </w:pPr>
             <w:r>
@@ -1393,7 +1403,7 @@
           </w:tcPr>
           <w:p>
             <w:pPr>
-              <w:spacing w:after="0"/>
+              <w:spacing w:after="0" w:line="240" w:lineRule="auto"/>
               <w:jc w:val="center"/>
             </w:pPr>
             <w:r>
@@ -1408,7 +1418,7 @@
           </w:tcPr>
           <w:p>
             <w:pPr>
-              <w:spacing w:after="0"/>
+              <w:spacing w:after="0" w:line="240" w:lineRule="auto"/>
               <w:jc w:val="center"/>
             </w:pPr>
             <w:r>
@@ -1423,7 +1433,7 @@
           </w:tcPr>
           <w:p>
             <w:pPr>
-              <w:spacing w:after="0"/>
+              <w:spacing w:after="0" w:line="240" w:lineRule="auto"/>
               <w:jc w:val="center"/>
             </w:pPr>
             <w:r>
@@ -1444,7 +1454,7 @@
           </w:tcPr>
           <w:p>
             <w:pPr>
-              <w:spacing w:after="0"/>
+              <w:spacing w:after="0" w:line="240" w:lineRule="auto"/>
               <w:jc w:val="center"/>
             </w:pPr>
             <w:r>
@@ -1459,7 +1469,7 @@
           </w:tcPr>
           <w:p>
             <w:pPr>
-              <w:spacing w:after="0"/>
+              <w:spacing w:after="0" w:line="240" w:lineRule="auto"/>
               <w:jc w:val="center"/>
             </w:pPr>
             <w:r>
@@ -1474,7 +1484,7 @@
           </w:tcPr>
           <w:p>
             <w:pPr>
-              <w:spacing w:after="0"/>
+              <w:spacing w:after="0" w:line="240" w:lineRule="auto"/>
               <w:jc w:val="center"/>
             </w:pPr>
             <w:r>
@@ -1486,18 +1496,20 @@
     </w:tbl>
     <w:p>
       <w:pPr>
-        <w:rPr>
-          <w:rFonts w:ascii="Times New Roman" w:hAnsi="Times New Roman"/>
-          <w:sz w:val="24"/>
-          <w:szCs w:val="24"/>
-        </w:rPr>
-      </w:pPr>
-      <w:r>
-        <w:rPr>
-          <w:rFonts w:ascii="Times New Roman" w:hAnsi="Times New Roman"/>
-          <w:sz w:val="24"/>
-          <w:szCs w:val="24"/>
-        </w:rPr>
+        <w:spacing w:line="360" w:lineRule="auto"/>
+        <w:rPr>
+          <w:rFonts w:ascii="Times New Roman" w:hAnsi="Times New Roman"/>
+          <w:sz w:val="24"/>
+          <w:szCs w:val="24"/>
+        </w:rPr>
+      </w:pPr>
+      <w:r>
+        <w:rPr>
+          <w:rFonts w:ascii="Times New Roman" w:hAnsi="Times New Roman"/>
+          <w:sz w:val="24"/>
+          <w:szCs w:val="24"/>
+        </w:rPr>
+        <w:lastRenderedPageBreak/>
         <w:t xml:space="preserve"> </w:t>
       </w:r>
     </w:p>
@@ -1505,6 +1517,7 @@
       <w:pPr>
         <w:pStyle w:val="Caption"/>
         <w:keepNext/>
+        <w:spacing w:line="360" w:lineRule="auto"/>
         <w:jc w:val="center"/>
         <w:rPr>
           <w:rFonts w:ascii="Times New Roman" w:hAnsi="Times New Roman"/>
@@ -1516,7 +1529,6 @@
           <w:rFonts w:ascii="Times New Roman" w:hAnsi="Times New Roman"/>
           <w:sz w:val="24"/>
         </w:rPr>
-        <w:lastRenderedPageBreak/>
         <w:t>Tabel 2.2 Persentase Panjang Segment terhadap Proximal End</w:t>
       </w:r>
     </w:p>
@@ -2167,6 +2179,7 @@
     </w:tbl>
     <w:p>
       <w:pPr>
+        <w:spacing w:line="360" w:lineRule="auto"/>
         <w:rPr>
           <w:rFonts w:ascii="Times New Roman" w:hAnsi="Times New Roman"/>
           <w:sz w:val="24"/>
@@ -2176,6 +2189,7 @@
     </w:p>
     <w:p>
       <w:pPr>
+        <w:spacing w:line="360" w:lineRule="auto"/>
         <w:rPr>
           <w:rFonts w:ascii="Times New Roman" w:hAnsi="Times New Roman"/>
           <w:b/>
@@ -2204,6 +2218,7 @@
     </w:p>
     <w:p>
       <w:pPr>
+        <w:spacing w:line="360" w:lineRule="auto"/>
         <w:jc w:val="both"/>
         <w:rPr>
           <w:rFonts w:ascii="Times New Roman" w:hAnsi="Times New Roman"/>
@@ -2333,6 +2348,7 @@
     </w:p>
     <w:p>
       <w:pPr>
+        <w:spacing w:line="360" w:lineRule="auto"/>
         <w:jc w:val="both"/>
         <w:rPr>
           <w:rFonts w:ascii="Times New Roman" w:hAnsi="Times New Roman"/>
@@ -2522,6 +2538,7 @@
     </w:p>
     <w:p>
       <w:pPr>
+        <w:spacing w:line="360" w:lineRule="auto"/>
         <w:jc w:val="both"/>
         <w:rPr>
           <w:rFonts w:ascii="Times New Roman" w:hAnsi="Times New Roman"/>
@@ -2672,7 +2689,16 @@
           <w:sz w:val="24"/>
           <w:szCs w:val="24"/>
         </w:rPr>
-        <w:t xml:space="preserve"> terhadap </w:t>
+        <w:t xml:space="preserve"> </w:t>
+      </w:r>
+      <w:r>
+        <w:rPr>
+          <w:rFonts w:ascii="Times New Roman" w:hAnsi="Times New Roman"/>
+          <w:sz w:val="24"/>
+          <w:szCs w:val="24"/>
+        </w:rPr>
+        <w:lastRenderedPageBreak/>
+        <w:t xml:space="preserve">terhadap </w:t>
       </w:r>
       <w:r>
         <w:rPr>
@@ -2769,6 +2795,7 @@
     </w:p>
     <w:p>
       <w:pPr>
+        <w:spacing w:line="360" w:lineRule="auto"/>
         <w:jc w:val="both"/>
         <w:rPr>
           <w:rFonts w:ascii="Times New Roman" w:hAnsi="Times New Roman"/>
@@ -3009,13 +3036,13 @@
     <w:p>
       <w:pPr>
         <w:keepNext/>
+        <w:spacing w:line="360" w:lineRule="auto"/>
         <w:jc w:val="center"/>
       </w:pPr>
       <w:r>
         <w:rPr>
           <w:lang w:val="en-US"/>
         </w:rPr>
-        <w:lastRenderedPageBreak/>
         <w:drawing>
           <wp:inline distT="0" distB="0" distL="0" distR="0" wp14:anchorId="11DE94F6" wp14:editId="23056182">
             <wp:extent cx="3598328" cy="3518612"/>
@@ -3069,6 +3096,7 @@
     <w:p>
       <w:pPr>
         <w:pStyle w:val="Caption"/>
+        <w:spacing w:line="360" w:lineRule="auto"/>
         <w:jc w:val="center"/>
         <w:rPr>
           <w:rFonts w:ascii="Times New Roman" w:hAnsi="Times New Roman"/>
@@ -3082,10 +3110,32 @@
           <w:sz w:val="24"/>
         </w:rPr>
         <w:t>Gambar 2.2 Contoh Hierarki Skeleton</w:t>
+      </w:r>
+      <w:r>
+        <w:rPr>
+          <w:rFonts w:ascii="Times New Roman" w:hAnsi="Times New Roman"/>
+          <w:sz w:val="24"/>
+        </w:rPr>
+        <w:t xml:space="preserve"> (sumber : </w:t>
+      </w:r>
+      <w:r>
+        <w:rPr>
+          <w:rFonts w:ascii="Times New Roman" w:hAnsi="Times New Roman"/>
+          <w:sz w:val="24"/>
+        </w:rPr>
+        <w:t>http://mocappys.com/wp-content/uploads/2014/03/BaseJointNames.jpg</w:t>
+      </w:r>
+      <w:r>
+        <w:rPr>
+          <w:rFonts w:ascii="Times New Roman" w:hAnsi="Times New Roman"/>
+          <w:sz w:val="24"/>
+        </w:rPr>
+        <w:t>)</w:t>
       </w:r>
     </w:p>
     <w:p>
       <w:pPr>
+        <w:spacing w:line="360" w:lineRule="auto"/>
         <w:jc w:val="both"/>
         <w:rPr>
           <w:rFonts w:ascii="Times New Roman" w:hAnsi="Times New Roman"/>
@@ -3097,6 +3147,7 @@
     </w:p>
     <w:p>
       <w:pPr>
+        <w:spacing w:line="360" w:lineRule="auto"/>
         <w:jc w:val="both"/>
         <w:rPr>
           <w:rFonts w:ascii="Times New Roman" w:hAnsi="Times New Roman"/>
@@ -3126,6 +3177,7 @@
     </w:p>
     <w:p>
       <w:pPr>
+        <w:spacing w:line="360" w:lineRule="auto"/>
         <w:ind w:firstLine="720"/>
         <w:jc w:val="both"/>
         <w:rPr>
@@ -3249,7 +3301,16 @@
           <w:sz w:val="24"/>
           <w:szCs w:val="24"/>
         </w:rPr>
-        <w:t xml:space="preserve">) yang masing-masing merupakan matriks rotasi pada sumbu tersendiri. Dan Matriks S merupakan matriks </w:t>
+        <w:t xml:space="preserve">) yang </w:t>
+      </w:r>
+      <w:r>
+        <w:rPr>
+          <w:rFonts w:ascii="Times New Roman" w:hAnsi="Times New Roman"/>
+          <w:sz w:val="24"/>
+          <w:szCs w:val="24"/>
+        </w:rPr>
+        <w:lastRenderedPageBreak/>
+        <w:t xml:space="preserve">masing-masing merupakan matriks rotasi pada sumbu tersendiri. Dan Matriks S merupakan matriks </w:t>
       </w:r>
       <w:r>
         <w:rPr>
@@ -3280,6 +3341,7 @@
     </w:p>
     <w:p>
       <w:pPr>
+        <w:spacing w:line="360" w:lineRule="auto"/>
         <w:ind w:firstLine="720"/>
         <w:jc w:val="both"/>
         <w:rPr>
@@ -3427,6 +3489,7 @@
     </w:p>
     <w:p>
       <w:pPr>
+        <w:spacing w:line="360" w:lineRule="auto"/>
         <w:ind w:firstLine="720"/>
         <w:jc w:val="both"/>
         <w:rPr>
@@ -3439,6 +3502,7 @@
     </w:p>
     <w:p>
       <w:pPr>
+        <w:spacing w:line="360" w:lineRule="auto"/>
         <w:ind w:firstLine="720"/>
         <w:jc w:val="both"/>
         <w:rPr>
@@ -3454,7 +3518,6 @@
           <w:sz w:val="24"/>
           <w:szCs w:val="24"/>
         </w:rPr>
-        <w:lastRenderedPageBreak/>
         <w:t>Right Handed Coordinate System</w:t>
       </w:r>
       <w:r>
@@ -3477,6 +3540,7 @@
     </w:p>
     <w:p>
       <w:pPr>
+        <w:spacing w:line="360" w:lineRule="auto"/>
         <w:ind w:firstLine="720"/>
         <w:jc w:val="both"/>
         <w:rPr>
@@ -3489,6 +3553,7 @@
     <w:p>
       <w:pPr>
         <w:keepNext/>
+        <w:spacing w:line="360" w:lineRule="auto"/>
         <w:ind w:firstLine="720"/>
         <w:jc w:val="center"/>
       </w:pPr>
@@ -3549,9 +3614,11 @@
     <w:p>
       <w:pPr>
         <w:pStyle w:val="Caption"/>
+        <w:spacing w:line="360" w:lineRule="auto"/>
         <w:jc w:val="center"/>
         <w:rPr>
           <w:rFonts w:ascii="Times New Roman" w:hAnsi="Times New Roman"/>
+          <w:i w:val="0"/>
           <w:sz w:val="24"/>
           <w:szCs w:val="24"/>
         </w:rPr>
@@ -3564,18 +3631,23 @@
         </w:rPr>
         <w:t>Gambar 2.2 Left Handed Coordinates dan Right Handed Coordinates</w:t>
       </w:r>
-    </w:p>
-    <w:p>
-      <w:pPr>
-        <w:pStyle w:val="Caption"/>
-        <w:jc w:val="center"/>
+      <w:r>
+        <w:rPr>
+          <w:rFonts w:ascii="Times New Roman" w:hAnsi="Times New Roman"/>
+          <w:sz w:val="24"/>
+          <w:szCs w:val="24"/>
+        </w:rPr>
+        <w:t xml:space="preserve"> </w:t>
+      </w:r>
+      <w:r>
         <w:rPr>
           <w:rFonts w:ascii="Times New Roman" w:hAnsi="Times New Roman"/>
           <w:i w:val="0"/>
           <w:sz w:val="24"/>
           <w:szCs w:val="24"/>
         </w:rPr>
-      </w:pPr>
+        <w:t xml:space="preserve"> </w:t>
+      </w:r>
       <w:r>
         <w:rPr>
           <w:rFonts w:ascii="Times New Roman" w:hAnsi="Times New Roman"/>
@@ -3615,9 +3687,14 @@
         <w:t>)</w:t>
       </w:r>
     </w:p>
-    <w:p/>
     <w:p>
       <w:pPr>
+        <w:spacing w:line="360" w:lineRule="auto"/>
+      </w:pPr>
+    </w:p>
+    <w:p>
+      <w:pPr>
+        <w:spacing w:line="360" w:lineRule="auto"/>
         <w:ind w:firstLine="720"/>
         <w:jc w:val="both"/>
         <w:rPr>
@@ -3632,6 +3709,7 @@
           <w:sz w:val="24"/>
           <w:szCs w:val="24"/>
         </w:rPr>
+        <w:lastRenderedPageBreak/>
         <w:t xml:space="preserve">Pada </w:t>
       </w:r>
       <w:r>
@@ -3922,15 +4000,7 @@
           <w:sz w:val="24"/>
           <w:szCs w:val="24"/>
         </w:rPr>
-        <w:t>Dikarenakan perkalian pada matriks tidak bersifat komutatif (TRS ≠ SRT )</w:t>
-      </w:r>
-      <w:r>
-        <w:rPr>
-          <w:rFonts w:ascii="Times New Roman" w:hAnsi="Times New Roman"/>
-          <w:sz w:val="24"/>
-          <w:szCs w:val="24"/>
-        </w:rPr>
-        <w:t xml:space="preserve"> u</w:t>
+        <w:t>Dikarenakan perkalian pada matriks tidak bersifat komutatif (TRS ≠ SRT ) u</w:t>
       </w:r>
       <w:r>
         <w:rPr>
@@ -3951,7 +4021,20 @@
     </w:p>
     <w:p>
       <w:pPr>
+        <w:spacing w:line="360" w:lineRule="auto"/>
+        <w:ind w:firstLine="720"/>
+        <w:jc w:val="both"/>
+        <w:rPr>
+          <w:rFonts w:ascii="Times New Roman" w:hAnsi="Times New Roman"/>
+          <w:sz w:val="24"/>
+          <w:szCs w:val="24"/>
+        </w:rPr>
+      </w:pPr>
+    </w:p>
+    <w:p>
+      <w:pPr>
         <w:keepNext/>
+        <w:spacing w:line="360" w:lineRule="auto"/>
         <w:ind w:firstLine="720"/>
         <w:jc w:val="center"/>
       </w:pPr>
@@ -3999,6 +4082,7 @@
     <w:p>
       <w:pPr>
         <w:pStyle w:val="Caption"/>
+        <w:spacing w:line="360" w:lineRule="auto"/>
         <w:jc w:val="center"/>
         <w:rPr>
           <w:rFonts w:ascii="Times New Roman" w:hAnsi="Times New Roman"/>
@@ -4023,6 +4107,7 @@
     </w:p>
     <w:p>
       <w:pPr>
+        <w:spacing w:line="360" w:lineRule="auto"/>
         <w:jc w:val="both"/>
         <w:rPr>
           <w:rFonts w:ascii="Times New Roman" w:hAnsi="Times New Roman"/>
@@ -4034,6 +4119,7 @@
     </w:p>
     <w:p>
       <w:pPr>
+        <w:spacing w:line="360" w:lineRule="auto"/>
         <w:jc w:val="both"/>
         <w:rPr>
           <w:rFonts w:ascii="Times New Roman" w:hAnsi="Times New Roman"/>
@@ -4042,9 +4128,1175 @@
           <w:szCs w:val="24"/>
         </w:rPr>
       </w:pPr>
+      <w:r>
+        <w:rPr>
+          <w:rFonts w:ascii="Times New Roman" w:hAnsi="Times New Roman"/>
+          <w:b/>
+          <w:sz w:val="24"/>
+          <w:szCs w:val="24"/>
+        </w:rPr>
+        <w:t xml:space="preserve">2.5 </w:t>
+      </w:r>
+      <w:r>
+        <w:rPr>
+          <w:rFonts w:ascii="Times New Roman" w:hAnsi="Times New Roman"/>
+          <w:b/>
+          <w:sz w:val="24"/>
+          <w:szCs w:val="24"/>
+        </w:rPr>
+        <w:t xml:space="preserve">Euler </w:t>
+      </w:r>
+      <w:r>
+        <w:rPr>
+          <w:rFonts w:ascii="Times New Roman" w:hAnsi="Times New Roman"/>
+          <w:b/>
+          <w:sz w:val="24"/>
+          <w:szCs w:val="24"/>
+        </w:rPr>
+        <w:t>Rotate Order</w:t>
+      </w:r>
     </w:p>
     <w:p>
       <w:pPr>
+        <w:spacing w:line="360" w:lineRule="auto"/>
+        <w:jc w:val="both"/>
+        <w:rPr>
+          <w:rFonts w:ascii="Times New Roman" w:hAnsi="Times New Roman"/>
+          <w:sz w:val="24"/>
+          <w:szCs w:val="24"/>
+        </w:rPr>
+      </w:pPr>
+      <w:r>
+        <w:rPr>
+          <w:rFonts w:ascii="Times New Roman" w:hAnsi="Times New Roman"/>
+          <w:sz w:val="24"/>
+          <w:szCs w:val="24"/>
+        </w:rPr>
+        <w:tab/>
+        <w:t xml:space="preserve">Pada transformasi 3D menggunakan matrix, terdapat </w:t>
+      </w:r>
+      <w:r>
+        <w:rPr>
+          <w:rFonts w:ascii="Times New Roman" w:hAnsi="Times New Roman"/>
+          <w:sz w:val="24"/>
+          <w:szCs w:val="24"/>
+        </w:rPr>
+        <w:t xml:space="preserve">order rotasi yang biasanya menjadi konvensi transformasi dalam suatu sistem. Konvensi ini disebut </w:t>
+      </w:r>
+      <w:r>
+        <w:rPr>
+          <w:rFonts w:ascii="Times New Roman" w:hAnsi="Times New Roman"/>
+          <w:i/>
+          <w:sz w:val="24"/>
+          <w:szCs w:val="24"/>
+        </w:rPr>
+        <w:t>Euler Rotate Order</w:t>
+      </w:r>
+      <w:r>
+        <w:rPr>
+          <w:rFonts w:ascii="Times New Roman" w:hAnsi="Times New Roman"/>
+          <w:sz w:val="24"/>
+          <w:szCs w:val="24"/>
+        </w:rPr>
+        <w:t xml:space="preserve">. Pada </w:t>
+      </w:r>
+      <w:r>
+        <w:rPr>
+          <w:rFonts w:ascii="Times New Roman" w:hAnsi="Times New Roman"/>
+          <w:i/>
+          <w:sz w:val="24"/>
+          <w:szCs w:val="24"/>
+        </w:rPr>
+        <w:t>format file BVH</w:t>
+      </w:r>
+      <w:r>
+        <w:rPr>
+          <w:rFonts w:ascii="Times New Roman" w:hAnsi="Times New Roman"/>
+          <w:i/>
+          <w:sz w:val="24"/>
+          <w:szCs w:val="24"/>
+        </w:rPr>
+        <w:t xml:space="preserve"> </w:t>
+      </w:r>
+      <w:r>
+        <w:rPr>
+          <w:rFonts w:ascii="Times New Roman" w:hAnsi="Times New Roman"/>
+          <w:sz w:val="24"/>
+          <w:szCs w:val="24"/>
+        </w:rPr>
+        <w:t xml:space="preserve">sebagaimana yang digunakan dalam penulisan ini, </w:t>
+      </w:r>
+      <w:r>
+        <w:rPr>
+          <w:rFonts w:ascii="Times New Roman" w:hAnsi="Times New Roman"/>
+          <w:i/>
+          <w:sz w:val="24"/>
+          <w:szCs w:val="24"/>
+        </w:rPr>
+        <w:t>rotate order</w:t>
+      </w:r>
+      <w:r>
+        <w:rPr>
+          <w:rFonts w:ascii="Times New Roman" w:hAnsi="Times New Roman"/>
+          <w:i/>
+          <w:sz w:val="24"/>
+          <w:szCs w:val="24"/>
+        </w:rPr>
+        <w:t xml:space="preserve"> </w:t>
+      </w:r>
+      <w:r>
+        <w:rPr>
+          <w:rFonts w:ascii="Times New Roman" w:hAnsi="Times New Roman"/>
+          <w:sz w:val="24"/>
+          <w:szCs w:val="24"/>
+        </w:rPr>
+        <w:t xml:space="preserve">yang digunakan adalah </w:t>
+      </w:r>
+      <w:r>
+        <w:rPr>
+          <w:rFonts w:ascii="Times New Roman" w:hAnsi="Times New Roman"/>
+          <w:i/>
+          <w:sz w:val="24"/>
+          <w:szCs w:val="24"/>
+        </w:rPr>
+        <w:t>ZXY</w:t>
+      </w:r>
+      <w:r>
+        <w:rPr>
+          <w:rFonts w:ascii="Times New Roman" w:hAnsi="Times New Roman"/>
+          <w:sz w:val="24"/>
+          <w:szCs w:val="24"/>
+        </w:rPr>
+        <w:t xml:space="preserve">. </w:t>
+      </w:r>
+      <w:r>
+        <w:rPr>
+          <w:rFonts w:ascii="Times New Roman" w:hAnsi="Times New Roman"/>
+          <w:i/>
+          <w:sz w:val="24"/>
+          <w:szCs w:val="24"/>
+        </w:rPr>
+        <w:t>ZXY rotate order</w:t>
+      </w:r>
+      <w:r>
+        <w:rPr>
+          <w:rFonts w:ascii="Times New Roman" w:hAnsi="Times New Roman"/>
+          <w:i/>
+          <w:sz w:val="24"/>
+          <w:szCs w:val="24"/>
+        </w:rPr>
+        <w:t xml:space="preserve"> </w:t>
+      </w:r>
+      <w:r>
+        <w:rPr>
+          <w:rFonts w:ascii="Times New Roman" w:hAnsi="Times New Roman"/>
+          <w:sz w:val="24"/>
+          <w:szCs w:val="24"/>
+        </w:rPr>
+        <w:t xml:space="preserve">berarti transformasi rotasi dilakukan 3 kali, diawali dengan rotasi di sumbu Z, kemudian rotasi di sumbu X, dan diakhiri rotasi di sumbu Y. </w:t>
+      </w:r>
+    </w:p>
+    <w:p>
+      <w:pPr>
+        <w:spacing w:line="360" w:lineRule="auto"/>
+        <w:ind w:firstLine="720"/>
+        <w:jc w:val="both"/>
+        <w:rPr>
+          <w:rFonts w:ascii="Times New Roman" w:hAnsi="Times New Roman"/>
+          <w:sz w:val="24"/>
+          <w:szCs w:val="24"/>
+        </w:rPr>
+      </w:pPr>
+      <w:r>
+        <w:rPr>
+          <w:rFonts w:ascii="Times New Roman" w:hAnsi="Times New Roman"/>
+          <w:sz w:val="24"/>
+          <w:szCs w:val="24"/>
+        </w:rPr>
+        <w:t xml:space="preserve">Pada umumnya, </w:t>
+      </w:r>
+      <w:r>
+        <w:rPr>
+          <w:rFonts w:ascii="Times New Roman" w:hAnsi="Times New Roman"/>
+          <w:i/>
+          <w:sz w:val="24"/>
+          <w:szCs w:val="24"/>
+        </w:rPr>
+        <w:t>rotate order</w:t>
+      </w:r>
+      <w:r>
+        <w:rPr>
+          <w:rFonts w:ascii="Times New Roman" w:hAnsi="Times New Roman"/>
+          <w:sz w:val="24"/>
+          <w:szCs w:val="24"/>
+        </w:rPr>
+        <w:t xml:space="preserve"> akan selalu konsisten </w:t>
+      </w:r>
+      <w:r>
+        <w:rPr>
+          <w:rFonts w:ascii="Times New Roman" w:hAnsi="Times New Roman"/>
+          <w:sz w:val="24"/>
+          <w:szCs w:val="24"/>
+        </w:rPr>
+        <w:t xml:space="preserve">untuk mencegah </w:t>
+      </w:r>
+      <w:r>
+        <w:rPr>
+          <w:rFonts w:ascii="Times New Roman" w:hAnsi="Times New Roman"/>
+          <w:i/>
+          <w:sz w:val="24"/>
+          <w:szCs w:val="24"/>
+        </w:rPr>
+        <w:t>gimbal lock</w:t>
+      </w:r>
+      <w:r>
+        <w:rPr>
+          <w:rFonts w:ascii="Times New Roman" w:hAnsi="Times New Roman"/>
+          <w:sz w:val="24"/>
+          <w:szCs w:val="24"/>
+        </w:rPr>
+        <w:t xml:space="preserve">. </w:t>
+      </w:r>
+      <w:r>
+        <w:rPr>
+          <w:rFonts w:ascii="Times New Roman" w:hAnsi="Times New Roman"/>
+          <w:i/>
+          <w:sz w:val="24"/>
+          <w:szCs w:val="24"/>
+        </w:rPr>
+        <w:t>Gimbal lock</w:t>
+      </w:r>
+      <w:r>
+        <w:rPr>
+          <w:rFonts w:ascii="Times New Roman" w:hAnsi="Times New Roman"/>
+          <w:i/>
+          <w:sz w:val="24"/>
+          <w:szCs w:val="24"/>
+        </w:rPr>
+        <w:t xml:space="preserve"> </w:t>
+      </w:r>
+      <w:r>
+        <w:rPr>
+          <w:rFonts w:ascii="Times New Roman" w:hAnsi="Times New Roman"/>
+          <w:sz w:val="24"/>
+          <w:szCs w:val="24"/>
+        </w:rPr>
+        <w:t>merupakan keadaan dimana salah satu sumbu putar sama dengan sumbu putar lainnya. Keadaan ini mengakibatkan dua sumbu putar menghasilan hasil perputaran yang sama sehingga transformasi rotasi tiga dimensi tidak dimungkinkan.</w:t>
+      </w:r>
+    </w:p>
+    <w:p>
+      <w:pPr>
+        <w:spacing w:line="360" w:lineRule="auto"/>
+        <w:ind w:firstLine="720"/>
+        <w:jc w:val="both"/>
+        <w:rPr>
+          <w:rFonts w:ascii="Times New Roman" w:hAnsi="Times New Roman"/>
+          <w:sz w:val="24"/>
+          <w:szCs w:val="24"/>
+        </w:rPr>
+      </w:pPr>
+      <w:r>
+        <w:rPr>
+          <w:rFonts w:ascii="Times New Roman" w:hAnsi="Times New Roman"/>
+          <w:sz w:val="24"/>
+          <w:szCs w:val="24"/>
+        </w:rPr>
+        <w:lastRenderedPageBreak/>
+        <w:t xml:space="preserve">Untuk menghindari </w:t>
+      </w:r>
+      <w:r>
+        <w:rPr>
+          <w:rFonts w:ascii="Times New Roman" w:hAnsi="Times New Roman"/>
+          <w:i/>
+          <w:sz w:val="24"/>
+          <w:szCs w:val="24"/>
+        </w:rPr>
+        <w:t>gimbal lock</w:t>
+      </w:r>
+      <w:r>
+        <w:rPr>
+          <w:rFonts w:ascii="Times New Roman" w:hAnsi="Times New Roman"/>
+          <w:sz w:val="24"/>
+          <w:szCs w:val="24"/>
+        </w:rPr>
+        <w:t xml:space="preserve">, dapat dilakukan dengan menggunakan notasi </w:t>
+      </w:r>
+      <w:r>
+        <w:rPr>
+          <w:rFonts w:ascii="Times New Roman" w:hAnsi="Times New Roman"/>
+          <w:i/>
+          <w:sz w:val="24"/>
+          <w:szCs w:val="24"/>
+        </w:rPr>
+        <w:t>quaternions</w:t>
+      </w:r>
+      <w:r>
+        <w:rPr>
+          <w:rFonts w:ascii="Times New Roman" w:hAnsi="Times New Roman"/>
+          <w:i/>
+          <w:sz w:val="24"/>
+          <w:szCs w:val="24"/>
+        </w:rPr>
+        <w:t xml:space="preserve"> </w:t>
+      </w:r>
+      <w:r>
+        <w:rPr>
+          <w:rFonts w:ascii="Times New Roman" w:hAnsi="Times New Roman"/>
+          <w:sz w:val="24"/>
+          <w:szCs w:val="24"/>
+        </w:rPr>
+        <w:t xml:space="preserve">dalam melakukan transformasi rotasi. Akan tetapi pada penelitian ini, semua rotasi telah didefinisikan dengan </w:t>
+      </w:r>
+      <w:r>
+        <w:rPr>
+          <w:rFonts w:ascii="Times New Roman" w:hAnsi="Times New Roman"/>
+          <w:i/>
+          <w:sz w:val="24"/>
+          <w:szCs w:val="24"/>
+        </w:rPr>
+        <w:t>rotate order</w:t>
+      </w:r>
+      <w:r>
+        <w:rPr>
+          <w:rFonts w:ascii="Times New Roman" w:hAnsi="Times New Roman"/>
+          <w:i/>
+          <w:sz w:val="24"/>
+          <w:szCs w:val="24"/>
+        </w:rPr>
+        <w:t xml:space="preserve"> </w:t>
+      </w:r>
+      <w:r>
+        <w:rPr>
+          <w:rFonts w:ascii="Times New Roman" w:hAnsi="Times New Roman"/>
+          <w:sz w:val="24"/>
+          <w:szCs w:val="24"/>
+        </w:rPr>
+        <w:t>R</w:t>
+      </w:r>
+      <w:r>
+        <w:rPr>
+          <w:rFonts w:ascii="Times New Roman" w:hAnsi="Times New Roman"/>
+          <w:sz w:val="24"/>
+          <w:szCs w:val="24"/>
+          <w:vertAlign w:val="subscript"/>
+        </w:rPr>
+        <w:t>z</w:t>
+      </w:r>
+      <w:r>
+        <w:rPr>
+          <w:rFonts w:ascii="Times New Roman" w:hAnsi="Times New Roman"/>
+          <w:sz w:val="24"/>
+          <w:szCs w:val="24"/>
+        </w:rPr>
+        <w:t>, R</w:t>
+      </w:r>
+      <w:r>
+        <w:rPr>
+          <w:rFonts w:ascii="Times New Roman" w:hAnsi="Times New Roman"/>
+          <w:sz w:val="24"/>
+          <w:szCs w:val="24"/>
+          <w:vertAlign w:val="subscript"/>
+        </w:rPr>
+        <w:t>x</w:t>
+      </w:r>
+      <w:r>
+        <w:rPr>
+          <w:rFonts w:ascii="Times New Roman" w:hAnsi="Times New Roman"/>
+          <w:sz w:val="24"/>
+          <w:szCs w:val="24"/>
+        </w:rPr>
+        <w:t>, R</w:t>
+      </w:r>
+      <w:r>
+        <w:rPr>
+          <w:rFonts w:ascii="Times New Roman" w:hAnsi="Times New Roman"/>
+          <w:sz w:val="24"/>
+          <w:szCs w:val="24"/>
+          <w:vertAlign w:val="subscript"/>
+        </w:rPr>
+        <w:t>y</w:t>
+      </w:r>
+      <w:r>
+        <w:rPr>
+          <w:rFonts w:ascii="Times New Roman" w:hAnsi="Times New Roman"/>
+          <w:sz w:val="24"/>
+          <w:szCs w:val="24"/>
+          <w:vertAlign w:val="subscript"/>
+        </w:rPr>
+        <w:t xml:space="preserve"> </w:t>
+      </w:r>
+      <w:r>
+        <w:rPr>
+          <w:rFonts w:ascii="Times New Roman" w:hAnsi="Times New Roman"/>
+          <w:sz w:val="24"/>
+          <w:szCs w:val="24"/>
+        </w:rPr>
+        <w:t xml:space="preserve">maka tidak perlu menggunakan </w:t>
+      </w:r>
+      <w:r>
+        <w:rPr>
+          <w:rFonts w:ascii="Times New Roman" w:hAnsi="Times New Roman"/>
+          <w:i/>
+          <w:sz w:val="24"/>
+          <w:szCs w:val="24"/>
+        </w:rPr>
+        <w:t>quaternions</w:t>
+      </w:r>
+      <w:r>
+        <w:rPr>
+          <w:rFonts w:ascii="Times New Roman" w:hAnsi="Times New Roman"/>
+          <w:sz w:val="24"/>
+          <w:szCs w:val="24"/>
+        </w:rPr>
+        <w:t xml:space="preserve"> untuk mendapatkan rotasi yang konsisten.</w:t>
+      </w:r>
+    </w:p>
+    <w:p>
+      <w:pPr>
+        <w:spacing w:line="360" w:lineRule="auto"/>
+        <w:ind w:firstLine="720"/>
+        <w:jc w:val="both"/>
+        <w:rPr>
+          <w:rFonts w:ascii="Times New Roman" w:hAnsi="Times New Roman"/>
+          <w:sz w:val="24"/>
+          <w:szCs w:val="24"/>
+        </w:rPr>
+      </w:pPr>
+    </w:p>
+    <w:p>
+      <w:pPr>
+        <w:keepNext/>
+        <w:spacing w:line="360" w:lineRule="auto"/>
+        <w:ind w:firstLine="720"/>
+        <w:jc w:val="center"/>
+      </w:pPr>
+      <w:r>
+        <w:rPr>
+          <w:lang w:val="en-US"/>
+        </w:rPr>
+        <w:drawing>
+          <wp:inline distT="0" distB="0" distL="0" distR="0" wp14:anchorId="1A18F9A4" wp14:editId="4B2DC50B">
+            <wp:extent cx="3524250" cy="1571625"/>
+            <wp:effectExtent l="0" t="0" r="0" b="9525"/>
+            <wp:docPr id="4" name="Picture 4" descr="https://i.stack.imgur.com/SRwlZ.jpg"/>
+            <wp:cNvGraphicFramePr>
+              <a:graphicFrameLocks xmlns:a="http://schemas.openxmlformats.org/drawingml/2006/main" noChangeAspect="1"/>
+            </wp:cNvGraphicFramePr>
+            <a:graphic xmlns:a="http://schemas.openxmlformats.org/drawingml/2006/main">
+              <a:graphicData uri="http://schemas.openxmlformats.org/drawingml/2006/picture">
+                <pic:pic xmlns:pic="http://schemas.openxmlformats.org/drawingml/2006/picture">
+                  <pic:nvPicPr>
+                    <pic:cNvPr id="0" name="Picture 1" descr="https://i.stack.imgur.com/SRwlZ.jpg"/>
+                    <pic:cNvPicPr>
+                      <a:picLocks noChangeAspect="1" noChangeArrowheads="1"/>
+                    </pic:cNvPicPr>
+                  </pic:nvPicPr>
+                  <pic:blipFill>
+                    <a:blip r:embed="rId14">
+                      <a:extLst>
+                        <a:ext uri="{28A0092B-C50C-407E-A947-70E740481C1C}">
+                          <a14:useLocalDpi xmlns:a14="http://schemas.microsoft.com/office/drawing/2010/main" val="0"/>
+                        </a:ext>
+                      </a:extLst>
+                    </a:blip>
+                    <a:srcRect/>
+                    <a:stretch>
+                      <a:fillRect/>
+                    </a:stretch>
+                  </pic:blipFill>
+                  <pic:spPr bwMode="auto">
+                    <a:xfrm>
+                      <a:off x="0" y="0"/>
+                      <a:ext cx="3524250" cy="1571625"/>
+                    </a:xfrm>
+                    <a:prstGeom prst="rect">
+                      <a:avLst/>
+                    </a:prstGeom>
+                    <a:noFill/>
+                    <a:ln>
+                      <a:noFill/>
+                    </a:ln>
+                  </pic:spPr>
+                </pic:pic>
+              </a:graphicData>
+            </a:graphic>
+          </wp:inline>
+        </w:drawing>
+      </w:r>
+    </w:p>
+    <w:p>
+      <w:pPr>
+        <w:pStyle w:val="Caption"/>
+        <w:spacing w:line="360" w:lineRule="auto"/>
+        <w:jc w:val="center"/>
+        <w:rPr>
+          <w:rFonts w:ascii="Times New Roman" w:hAnsi="Times New Roman"/>
+          <w:sz w:val="36"/>
+          <w:szCs w:val="24"/>
+        </w:rPr>
+      </w:pPr>
+      <w:r>
+        <w:rPr>
+          <w:rFonts w:ascii="Times New Roman" w:hAnsi="Times New Roman"/>
+          <w:sz w:val="24"/>
+        </w:rPr>
+        <w:t>Gambar 2.4 Gimbal Lock Sumber (sumber : https://i.stack.imgur.com/SRwlZ.jpg)</w:t>
+      </w:r>
+    </w:p>
+    <w:p>
+      <w:pPr>
+        <w:spacing w:line="360" w:lineRule="auto"/>
+        <w:jc w:val="both"/>
+        <w:rPr>
+          <w:rFonts w:ascii="Times New Roman" w:hAnsi="Times New Roman"/>
+          <w:b/>
+          <w:sz w:val="24"/>
+          <w:szCs w:val="24"/>
+        </w:rPr>
+      </w:pPr>
+      <w:r>
+        <w:rPr>
+          <w:rFonts w:ascii="Times New Roman" w:hAnsi="Times New Roman"/>
+          <w:b/>
+          <w:sz w:val="24"/>
+          <w:szCs w:val="24"/>
+        </w:rPr>
+        <w:t>2.</w:t>
+      </w:r>
+      <w:r>
+        <w:rPr>
+          <w:rFonts w:ascii="Times New Roman" w:hAnsi="Times New Roman"/>
+          <w:b/>
+          <w:sz w:val="24"/>
+          <w:szCs w:val="24"/>
+        </w:rPr>
+        <w:t>6</w:t>
+      </w:r>
+      <w:r>
+        <w:rPr>
+          <w:rFonts w:ascii="Times New Roman" w:hAnsi="Times New Roman"/>
+          <w:b/>
+          <w:sz w:val="24"/>
+          <w:szCs w:val="24"/>
+        </w:rPr>
+        <w:t xml:space="preserve"> </w:t>
+      </w:r>
+      <w:r>
+        <w:rPr>
+          <w:rFonts w:ascii="Times New Roman" w:hAnsi="Times New Roman"/>
+          <w:b/>
+          <w:sz w:val="24"/>
+          <w:szCs w:val="24"/>
+        </w:rPr>
+        <w:t>Transformation Inheritance</w:t>
+      </w:r>
+    </w:p>
+    <w:p>
+      <w:pPr>
+        <w:spacing w:line="360" w:lineRule="auto"/>
+        <w:jc w:val="both"/>
+        <w:rPr>
+          <w:rFonts w:ascii="Times New Roman" w:hAnsi="Times New Roman"/>
+          <w:sz w:val="24"/>
+          <w:szCs w:val="24"/>
+        </w:rPr>
+      </w:pPr>
+      <w:r>
+        <w:rPr>
+          <w:rFonts w:ascii="Times New Roman" w:hAnsi="Times New Roman"/>
+          <w:b/>
+          <w:sz w:val="24"/>
+          <w:szCs w:val="24"/>
+        </w:rPr>
+        <w:tab/>
+      </w:r>
+      <w:r>
+        <w:rPr>
+          <w:rFonts w:ascii="Times New Roman" w:hAnsi="Times New Roman"/>
+          <w:i/>
+          <w:sz w:val="24"/>
+          <w:szCs w:val="24"/>
+        </w:rPr>
+        <w:t>Transformation Inheritance</w:t>
+      </w:r>
+      <w:r>
+        <w:rPr>
+          <w:rFonts w:ascii="Times New Roman" w:hAnsi="Times New Roman"/>
+          <w:sz w:val="24"/>
+          <w:szCs w:val="24"/>
+        </w:rPr>
+        <w:t xml:space="preserve"> merupakan keadaan dimana terdapat relasi </w:t>
+      </w:r>
+      <w:r>
+        <w:rPr>
+          <w:rFonts w:ascii="Times New Roman" w:hAnsi="Times New Roman"/>
+          <w:i/>
+          <w:sz w:val="24"/>
+          <w:szCs w:val="24"/>
+        </w:rPr>
+        <w:t>parent-child</w:t>
+      </w:r>
+      <w:r>
+        <w:rPr>
+          <w:rFonts w:ascii="Times New Roman" w:hAnsi="Times New Roman"/>
+          <w:sz w:val="24"/>
+          <w:szCs w:val="24"/>
+        </w:rPr>
+        <w:t xml:space="preserve"> antara dua atau lebih objek. Transformasi yang dilakukan kepada </w:t>
+      </w:r>
+      <w:r>
+        <w:rPr>
+          <w:rFonts w:ascii="Times New Roman" w:hAnsi="Times New Roman"/>
+          <w:i/>
+          <w:sz w:val="24"/>
+          <w:szCs w:val="24"/>
+        </w:rPr>
+        <w:t>parent</w:t>
+      </w:r>
+      <w:r>
+        <w:rPr>
+          <w:rFonts w:ascii="Times New Roman" w:hAnsi="Times New Roman"/>
+          <w:sz w:val="24"/>
+          <w:szCs w:val="24"/>
+        </w:rPr>
+        <w:t xml:space="preserve"> akan berdampak pada </w:t>
+      </w:r>
+      <w:r>
+        <w:rPr>
+          <w:rFonts w:ascii="Times New Roman" w:hAnsi="Times New Roman"/>
+          <w:i/>
+          <w:sz w:val="24"/>
+          <w:szCs w:val="24"/>
+        </w:rPr>
+        <w:t>children</w:t>
+      </w:r>
+      <w:r>
+        <w:rPr>
+          <w:rFonts w:ascii="Times New Roman" w:hAnsi="Times New Roman"/>
+          <w:sz w:val="24"/>
+          <w:szCs w:val="24"/>
+        </w:rPr>
+        <w:t xml:space="preserve">-nya. Sedangkan transformasi yang dilakukan kepada </w:t>
+      </w:r>
+      <w:r>
+        <w:rPr>
+          <w:rFonts w:ascii="Times New Roman" w:hAnsi="Times New Roman"/>
+          <w:i/>
+          <w:sz w:val="24"/>
+          <w:szCs w:val="24"/>
+        </w:rPr>
+        <w:t>child</w:t>
+      </w:r>
+      <w:r>
+        <w:rPr>
+          <w:rFonts w:ascii="Times New Roman" w:hAnsi="Times New Roman"/>
+          <w:sz w:val="24"/>
+          <w:szCs w:val="24"/>
+        </w:rPr>
+        <w:t xml:space="preserve"> tidak akan mempengaruhi </w:t>
+      </w:r>
+      <w:r>
+        <w:rPr>
+          <w:rFonts w:ascii="Times New Roman" w:hAnsi="Times New Roman"/>
+          <w:i/>
+          <w:sz w:val="24"/>
+          <w:szCs w:val="24"/>
+        </w:rPr>
+        <w:t>parent</w:t>
+      </w:r>
+      <w:r>
+        <w:rPr>
+          <w:rFonts w:ascii="Times New Roman" w:hAnsi="Times New Roman"/>
+          <w:sz w:val="24"/>
+          <w:szCs w:val="24"/>
+        </w:rPr>
+        <w:t xml:space="preserve">-nya. </w:t>
+      </w:r>
+      <w:r>
+        <w:rPr>
+          <w:rFonts w:ascii="Times New Roman" w:hAnsi="Times New Roman"/>
+          <w:i/>
+          <w:sz w:val="24"/>
+          <w:szCs w:val="24"/>
+        </w:rPr>
+        <w:t>Hierarchial Skeleton</w:t>
+      </w:r>
+      <w:r>
+        <w:rPr>
+          <w:rFonts w:ascii="Times New Roman" w:hAnsi="Times New Roman"/>
+          <w:sz w:val="24"/>
+          <w:szCs w:val="24"/>
+        </w:rPr>
+        <w:t xml:space="preserve"> merupakan salah satu contoh pemanfaatan </w:t>
+      </w:r>
+      <w:r>
+        <w:rPr>
+          <w:rFonts w:ascii="Times New Roman" w:hAnsi="Times New Roman"/>
+          <w:i/>
+          <w:sz w:val="24"/>
+          <w:szCs w:val="24"/>
+        </w:rPr>
+        <w:t>transformation inheritance</w:t>
+      </w:r>
+      <w:r>
+        <w:rPr>
+          <w:rFonts w:ascii="Times New Roman" w:hAnsi="Times New Roman"/>
+          <w:sz w:val="24"/>
+          <w:szCs w:val="24"/>
+        </w:rPr>
+        <w:t>.</w:t>
+      </w:r>
+    </w:p>
+    <w:p>
+      <w:pPr>
+        <w:spacing w:line="360" w:lineRule="auto"/>
+        <w:jc w:val="both"/>
+        <w:rPr>
+          <w:rFonts w:ascii="Times New Roman" w:hAnsi="Times New Roman"/>
+          <w:sz w:val="24"/>
+          <w:szCs w:val="24"/>
+        </w:rPr>
+      </w:pPr>
+      <w:r>
+        <w:rPr>
+          <w:rFonts w:ascii="Times New Roman" w:hAnsi="Times New Roman"/>
+          <w:sz w:val="24"/>
+          <w:szCs w:val="24"/>
+        </w:rPr>
+        <w:tab/>
+        <w:t xml:space="preserve">Setiap objek yang dihubungkan dengan relasi </w:t>
+      </w:r>
+      <w:r>
+        <w:rPr>
+          <w:rFonts w:ascii="Times New Roman" w:hAnsi="Times New Roman"/>
+          <w:i/>
+          <w:sz w:val="24"/>
+          <w:szCs w:val="24"/>
+        </w:rPr>
+        <w:t>parent-child</w:t>
+      </w:r>
+      <w:r>
+        <w:rPr>
+          <w:rFonts w:ascii="Times New Roman" w:hAnsi="Times New Roman"/>
+          <w:i/>
+          <w:sz w:val="24"/>
+          <w:szCs w:val="24"/>
+        </w:rPr>
+        <w:t xml:space="preserve"> </w:t>
+      </w:r>
+      <w:r>
+        <w:rPr>
+          <w:rFonts w:ascii="Times New Roman" w:hAnsi="Times New Roman"/>
+          <w:sz w:val="24"/>
+          <w:szCs w:val="24"/>
+        </w:rPr>
+        <w:t xml:space="preserve">masing-masing memiliki </w:t>
+      </w:r>
+      <w:r>
+        <w:rPr>
+          <w:rFonts w:ascii="Times New Roman" w:hAnsi="Times New Roman"/>
+          <w:i/>
+          <w:sz w:val="24"/>
+          <w:szCs w:val="24"/>
+        </w:rPr>
+        <w:t>local transform</w:t>
+      </w:r>
+      <w:r>
+        <w:rPr>
+          <w:rFonts w:ascii="Times New Roman" w:hAnsi="Times New Roman"/>
+          <w:i/>
+          <w:sz w:val="24"/>
+          <w:szCs w:val="24"/>
+        </w:rPr>
+        <w:t xml:space="preserve"> </w:t>
+      </w:r>
+      <w:r>
+        <w:rPr>
+          <w:rFonts w:ascii="Times New Roman" w:hAnsi="Times New Roman"/>
+          <w:sz w:val="24"/>
+          <w:szCs w:val="24"/>
+        </w:rPr>
+        <w:t xml:space="preserve">dan </w:t>
+      </w:r>
+      <w:r>
+        <w:rPr>
+          <w:rFonts w:ascii="Times New Roman" w:hAnsi="Times New Roman"/>
+          <w:i/>
+          <w:sz w:val="24"/>
+          <w:szCs w:val="24"/>
+        </w:rPr>
+        <w:t>global transform</w:t>
+      </w:r>
+      <w:r>
+        <w:rPr>
+          <w:rFonts w:ascii="Times New Roman" w:hAnsi="Times New Roman"/>
+          <w:sz w:val="24"/>
+          <w:szCs w:val="24"/>
+        </w:rPr>
+        <w:t xml:space="preserve">. </w:t>
+      </w:r>
+      <w:r>
+        <w:rPr>
+          <w:rFonts w:ascii="Times New Roman" w:hAnsi="Times New Roman"/>
+          <w:i/>
+          <w:sz w:val="24"/>
+          <w:szCs w:val="24"/>
+        </w:rPr>
+        <w:t>Local</w:t>
+      </w:r>
+      <w:r>
+        <w:rPr>
+          <w:rFonts w:ascii="Times New Roman" w:hAnsi="Times New Roman"/>
+          <w:sz w:val="24"/>
+          <w:szCs w:val="24"/>
+        </w:rPr>
+        <w:t xml:space="preserve"> </w:t>
+      </w:r>
+      <w:r>
+        <w:rPr>
+          <w:rFonts w:ascii="Times New Roman" w:hAnsi="Times New Roman"/>
+          <w:i/>
+          <w:sz w:val="24"/>
+          <w:szCs w:val="24"/>
+        </w:rPr>
+        <w:t>transform</w:t>
+      </w:r>
+      <w:r>
+        <w:rPr>
+          <w:rFonts w:ascii="Times New Roman" w:hAnsi="Times New Roman"/>
+          <w:sz w:val="24"/>
+          <w:szCs w:val="24"/>
+        </w:rPr>
+        <w:t xml:space="preserve"> merupakan transformasi relatif terhadap parent, sedangkan </w:t>
+      </w:r>
+      <w:r>
+        <w:rPr>
+          <w:rFonts w:ascii="Times New Roman" w:hAnsi="Times New Roman"/>
+          <w:i/>
+          <w:sz w:val="24"/>
+          <w:szCs w:val="24"/>
+        </w:rPr>
+        <w:t>global</w:t>
+      </w:r>
+      <w:r>
+        <w:rPr>
+          <w:rFonts w:ascii="Times New Roman" w:hAnsi="Times New Roman"/>
+          <w:sz w:val="24"/>
+          <w:szCs w:val="24"/>
+        </w:rPr>
+        <w:t xml:space="preserve"> </w:t>
+      </w:r>
+      <w:r>
+        <w:rPr>
+          <w:rFonts w:ascii="Times New Roman" w:hAnsi="Times New Roman"/>
+          <w:i/>
+          <w:sz w:val="24"/>
+          <w:szCs w:val="24"/>
+        </w:rPr>
+        <w:t>transform</w:t>
+      </w:r>
+      <w:r>
+        <w:rPr>
+          <w:rFonts w:ascii="Times New Roman" w:hAnsi="Times New Roman"/>
+          <w:sz w:val="24"/>
+          <w:szCs w:val="24"/>
+        </w:rPr>
+        <w:t xml:space="preserve"> merupakan transformasi relatif terhadap titik </w:t>
+      </w:r>
+      <w:r>
+        <w:rPr>
+          <w:rFonts w:ascii="Times New Roman" w:hAnsi="Times New Roman"/>
+          <w:i/>
+          <w:sz w:val="24"/>
+          <w:szCs w:val="24"/>
+        </w:rPr>
+        <w:t>origin</w:t>
+      </w:r>
+      <w:r>
+        <w:rPr>
+          <w:rFonts w:ascii="Times New Roman" w:hAnsi="Times New Roman"/>
+          <w:sz w:val="24"/>
+          <w:szCs w:val="24"/>
+        </w:rPr>
+        <w:t>.</w:t>
+      </w:r>
+      <w:r>
+        <w:rPr>
+          <w:rFonts w:ascii="Times New Roman" w:hAnsi="Times New Roman"/>
+          <w:sz w:val="24"/>
+          <w:szCs w:val="24"/>
+        </w:rPr>
+        <w:t xml:space="preserve"> </w:t>
+      </w:r>
+    </w:p>
+    <w:p>
+      <w:pPr>
+        <w:spacing w:line="360" w:lineRule="auto"/>
+        <w:ind w:firstLine="720"/>
+        <w:jc w:val="both"/>
+        <w:rPr>
+          <w:rFonts w:ascii="Times New Roman" w:hAnsi="Times New Roman"/>
+          <w:sz w:val="24"/>
+          <w:szCs w:val="24"/>
+        </w:rPr>
+      </w:pPr>
+      <w:r>
+        <w:rPr>
+          <w:rFonts w:ascii="Times New Roman" w:hAnsi="Times New Roman"/>
+          <w:sz w:val="24"/>
+          <w:szCs w:val="24"/>
+        </w:rPr>
+        <w:t xml:space="preserve">Dibutuhkan global transform dari semua </w:t>
+      </w:r>
+      <w:r>
+        <w:rPr>
+          <w:rFonts w:ascii="Times New Roman" w:hAnsi="Times New Roman"/>
+          <w:i/>
+          <w:sz w:val="24"/>
+          <w:szCs w:val="24"/>
+        </w:rPr>
+        <w:t>segments</w:t>
+      </w:r>
+      <w:r>
+        <w:rPr>
+          <w:rFonts w:ascii="Times New Roman" w:hAnsi="Times New Roman"/>
+          <w:i/>
+          <w:sz w:val="24"/>
+          <w:szCs w:val="24"/>
+        </w:rPr>
+        <w:t xml:space="preserve"> </w:t>
+      </w:r>
+      <w:r>
+        <w:rPr>
+          <w:rFonts w:ascii="Times New Roman" w:hAnsi="Times New Roman"/>
+          <w:sz w:val="24"/>
+          <w:szCs w:val="24"/>
+        </w:rPr>
+        <w:t xml:space="preserve">untuk menggambarkan </w:t>
+      </w:r>
+      <w:r>
+        <w:rPr>
+          <w:rFonts w:ascii="Times New Roman" w:hAnsi="Times New Roman"/>
+          <w:i/>
+          <w:sz w:val="24"/>
+          <w:szCs w:val="24"/>
+        </w:rPr>
+        <w:t>Hierarchial Skeleton</w:t>
+      </w:r>
+      <w:r>
+        <w:rPr>
+          <w:rFonts w:ascii="Times New Roman" w:hAnsi="Times New Roman"/>
+          <w:sz w:val="24"/>
+          <w:szCs w:val="24"/>
+        </w:rPr>
+        <w:t xml:space="preserve"> secara keseluruhan. Penghitungan </w:t>
+      </w:r>
+      <w:r>
+        <w:rPr>
+          <w:rFonts w:ascii="Times New Roman" w:hAnsi="Times New Roman"/>
+          <w:i/>
+          <w:sz w:val="24"/>
+          <w:szCs w:val="24"/>
+        </w:rPr>
+        <w:t>global transform</w:t>
+      </w:r>
+      <w:r>
+        <w:rPr>
+          <w:rFonts w:ascii="Times New Roman" w:hAnsi="Times New Roman"/>
+          <w:sz w:val="24"/>
+          <w:szCs w:val="24"/>
+        </w:rPr>
+        <w:t xml:space="preserve"> dapat dilakukan dengan </w:t>
+      </w:r>
+      <w:r>
+        <w:rPr>
+          <w:rFonts w:ascii="Times New Roman" w:hAnsi="Times New Roman"/>
+          <w:i/>
+          <w:sz w:val="24"/>
+          <w:szCs w:val="24"/>
+        </w:rPr>
+        <w:t>pre-multiplication</w:t>
+      </w:r>
+      <w:r>
+        <w:rPr>
+          <w:rFonts w:ascii="Times New Roman" w:hAnsi="Times New Roman"/>
+          <w:sz w:val="24"/>
+          <w:szCs w:val="24"/>
+        </w:rPr>
+        <w:t xml:space="preserve"> daripada joint yang ingin dicari dengan </w:t>
+      </w:r>
+      <w:r>
+        <w:rPr>
+          <w:rFonts w:ascii="Times New Roman" w:hAnsi="Times New Roman"/>
+          <w:i/>
+          <w:sz w:val="24"/>
+          <w:szCs w:val="24"/>
+        </w:rPr>
+        <w:t>parent-parent</w:t>
+      </w:r>
+      <w:r>
+        <w:rPr>
+          <w:rFonts w:ascii="Times New Roman" w:hAnsi="Times New Roman"/>
+          <w:sz w:val="24"/>
+          <w:szCs w:val="24"/>
+        </w:rPr>
+        <w:t xml:space="preserve">-nya sampai menuju </w:t>
+      </w:r>
+      <w:r>
+        <w:rPr>
+          <w:rFonts w:ascii="Times New Roman" w:hAnsi="Times New Roman"/>
+          <w:i/>
+          <w:sz w:val="24"/>
+          <w:szCs w:val="24"/>
+        </w:rPr>
+        <w:t>root</w:t>
+      </w:r>
+      <w:r>
+        <w:rPr>
+          <w:rFonts w:ascii="Times New Roman" w:hAnsi="Times New Roman"/>
+          <w:sz w:val="24"/>
+          <w:szCs w:val="24"/>
+        </w:rPr>
+        <w:t>:</w:t>
+      </w:r>
+    </w:p>
+    <w:p>
+      <w:pPr>
+        <w:spacing w:line="360" w:lineRule="auto"/>
+        <w:ind w:firstLine="720"/>
+        <w:jc w:val="both"/>
+        <w:rPr>
+          <w:rFonts w:ascii="Times New Roman" w:hAnsi="Times New Roman"/>
+          <w:sz w:val="24"/>
+          <w:szCs w:val="24"/>
+          <w:vertAlign w:val="subscript"/>
+        </w:rPr>
+      </w:pPr>
+      <w:r>
+        <w:rPr>
+          <w:rFonts w:ascii="Times New Roman" w:hAnsi="Times New Roman"/>
+          <w:sz w:val="24"/>
+          <w:szCs w:val="24"/>
+        </w:rPr>
+        <w:t>M</w:t>
+      </w:r>
+      <w:r>
+        <w:rPr>
+          <w:rFonts w:ascii="Times New Roman" w:hAnsi="Times New Roman"/>
+          <w:sz w:val="24"/>
+          <w:szCs w:val="24"/>
+          <w:vertAlign w:val="subscript"/>
+        </w:rPr>
+        <w:t>leftfootglobal</w:t>
+      </w:r>
+      <w:r>
+        <w:rPr>
+          <w:rFonts w:ascii="Times New Roman" w:hAnsi="Times New Roman"/>
+          <w:sz w:val="24"/>
+          <w:szCs w:val="24"/>
+          <w:vertAlign w:val="subscript"/>
+        </w:rPr>
+        <w:t xml:space="preserve"> = </w:t>
+      </w:r>
+      <w:r>
+        <w:rPr>
+          <w:rFonts w:ascii="Times New Roman" w:hAnsi="Times New Roman"/>
+          <w:sz w:val="24"/>
+          <w:szCs w:val="24"/>
+        </w:rPr>
+        <w:t>M</w:t>
+      </w:r>
+      <w:r>
+        <w:rPr>
+          <w:rFonts w:ascii="Times New Roman" w:hAnsi="Times New Roman"/>
+          <w:sz w:val="24"/>
+          <w:szCs w:val="24"/>
+          <w:vertAlign w:val="subscript"/>
+        </w:rPr>
+        <w:t>hips</w:t>
+      </w:r>
+      <w:r>
+        <w:rPr>
+          <w:rFonts w:ascii="Times New Roman" w:hAnsi="Times New Roman"/>
+          <w:sz w:val="24"/>
+          <w:szCs w:val="24"/>
+        </w:rPr>
+        <w:t>.M</w:t>
+      </w:r>
+      <w:r>
+        <w:rPr>
+          <w:rFonts w:ascii="Times New Roman" w:hAnsi="Times New Roman"/>
+          <w:sz w:val="24"/>
+          <w:szCs w:val="24"/>
+          <w:vertAlign w:val="subscript"/>
+        </w:rPr>
+        <w:t>leftupleg</w:t>
+      </w:r>
+      <w:r>
+        <w:rPr>
+          <w:rFonts w:ascii="Times New Roman" w:hAnsi="Times New Roman"/>
+          <w:sz w:val="24"/>
+          <w:szCs w:val="24"/>
+          <w:vertAlign w:val="subscript"/>
+        </w:rPr>
+        <w:t>.</w:t>
+      </w:r>
+      <w:r>
+        <w:rPr>
+          <w:rFonts w:ascii="Times New Roman" w:hAnsi="Times New Roman"/>
+          <w:sz w:val="24"/>
+          <w:szCs w:val="24"/>
+        </w:rPr>
+        <w:t>M</w:t>
+      </w:r>
+      <w:r>
+        <w:rPr>
+          <w:rFonts w:ascii="Times New Roman" w:hAnsi="Times New Roman"/>
+          <w:sz w:val="24"/>
+          <w:szCs w:val="24"/>
+          <w:vertAlign w:val="subscript"/>
+        </w:rPr>
+        <w:t>leftlowleg</w:t>
+      </w:r>
+      <w:r>
+        <w:rPr>
+          <w:rFonts w:ascii="Times New Roman" w:hAnsi="Times New Roman"/>
+          <w:sz w:val="24"/>
+          <w:szCs w:val="24"/>
+          <w:vertAlign w:val="subscript"/>
+        </w:rPr>
+        <w:t>.</w:t>
+      </w:r>
+      <w:r>
+        <w:rPr>
+          <w:rFonts w:ascii="Times New Roman" w:hAnsi="Times New Roman"/>
+          <w:sz w:val="24"/>
+          <w:szCs w:val="24"/>
+        </w:rPr>
+        <w:t>M</w:t>
+      </w:r>
+      <w:r>
+        <w:rPr>
+          <w:rFonts w:ascii="Times New Roman" w:hAnsi="Times New Roman"/>
+          <w:sz w:val="24"/>
+          <w:szCs w:val="24"/>
+          <w:vertAlign w:val="subscript"/>
+        </w:rPr>
+        <w:t>leftfoot</w:t>
+      </w:r>
+      <w:r>
+        <w:rPr>
+          <w:rFonts w:ascii="Times New Roman" w:hAnsi="Times New Roman"/>
+          <w:sz w:val="24"/>
+          <w:szCs w:val="24"/>
+          <w:vertAlign w:val="subscript"/>
+        </w:rPr>
+        <w:t>local</w:t>
+      </w:r>
+    </w:p>
+    <w:p>
+      <w:pPr>
+        <w:spacing w:line="360" w:lineRule="auto"/>
         <w:jc w:val="both"/>
         <w:rPr>
           <w:rFonts w:ascii="Times New Roman" w:hAnsi="Times New Roman"/>
@@ -4063,7 +5315,7 @@
           <w:szCs w:val="24"/>
         </w:rPr>
         <w:lastRenderedPageBreak/>
-        <w:t xml:space="preserve">2.5 </w:t>
+        <w:t>2.</w:t>
       </w:r>
       <w:r>
         <w:rPr>
@@ -4072,7 +5324,7 @@
           <w:sz w:val="24"/>
           <w:szCs w:val="24"/>
         </w:rPr>
-        <w:t xml:space="preserve">Euler </w:t>
+        <w:t>7</w:t>
       </w:r>
       <w:r>
         <w:rPr>
@@ -4081,11 +5333,75 @@
           <w:sz w:val="24"/>
           <w:szCs w:val="24"/>
         </w:rPr>
-        <w:t>Rotate Order</w:t>
+        <w:t xml:space="preserve"> Model</w:t>
+      </w:r>
+      <w:r>
+        <w:rPr>
+          <w:rFonts w:ascii="Times New Roman" w:hAnsi="Times New Roman"/>
+          <w:b/>
+          <w:sz w:val="24"/>
+          <w:szCs w:val="24"/>
+        </w:rPr>
+        <w:t xml:space="preserve"> World</w:t>
+      </w:r>
+      <w:r>
+        <w:rPr>
+          <w:rFonts w:ascii="Times New Roman" w:hAnsi="Times New Roman"/>
+          <w:b/>
+          <w:sz w:val="24"/>
+          <w:szCs w:val="24"/>
+        </w:rPr>
+        <w:t xml:space="preserve"> </w:t>
+      </w:r>
+      <w:r>
+        <w:rPr>
+          <w:rFonts w:ascii="Times New Roman" w:hAnsi="Times New Roman"/>
+          <w:b/>
+          <w:sz w:val="24"/>
+          <w:szCs w:val="24"/>
+        </w:rPr>
+        <w:t>Camera</w:t>
+      </w:r>
+      <w:r>
+        <w:rPr>
+          <w:rFonts w:ascii="Times New Roman" w:hAnsi="Times New Roman"/>
+          <w:b/>
+          <w:sz w:val="24"/>
+          <w:szCs w:val="24"/>
+        </w:rPr>
+        <w:t xml:space="preserve"> </w:t>
+      </w:r>
+      <w:r>
+        <w:rPr>
+          <w:rFonts w:ascii="Times New Roman" w:hAnsi="Times New Roman"/>
+          <w:b/>
+          <w:sz w:val="24"/>
+          <w:szCs w:val="24"/>
+        </w:rPr>
+        <w:t>Screen</w:t>
+      </w:r>
+      <w:r>
+        <w:rPr>
+          <w:rFonts w:ascii="Times New Roman" w:hAnsi="Times New Roman"/>
+          <w:b/>
+          <w:sz w:val="24"/>
+          <w:szCs w:val="24"/>
+        </w:rPr>
+        <w:t xml:space="preserve"> </w:t>
+      </w:r>
+      <w:r>
+        <w:rPr>
+          <w:rFonts w:ascii="Times New Roman" w:hAnsi="Times New Roman"/>
+          <w:b/>
+          <w:sz w:val="24"/>
+          <w:szCs w:val="24"/>
+        </w:rPr>
+        <w:t>Space</w:t>
       </w:r>
     </w:p>
     <w:p>
       <w:pPr>
+        <w:spacing w:line="360" w:lineRule="auto"/>
         <w:jc w:val="both"/>
         <w:rPr>
           <w:rFonts w:ascii="Times New Roman" w:hAnsi="Times New Roman"/>
@@ -4100,41 +5416,24 @@
           <w:szCs w:val="24"/>
         </w:rPr>
         <w:tab/>
-        <w:t xml:space="preserve">Pada transformasi 3D menggunakan matrix, terdapat </w:t>
-      </w:r>
-      <w:r>
-        <w:rPr>
-          <w:rFonts w:ascii="Times New Roman" w:hAnsi="Times New Roman"/>
-          <w:sz w:val="24"/>
-          <w:szCs w:val="24"/>
-        </w:rPr>
-        <w:t xml:space="preserve">order rotasi yang biasanya menjadi konvensi transformasi dalam suatu sistem. Konvensi ini disebut </w:t>
-      </w:r>
-      <w:r>
-        <w:rPr>
-          <w:rFonts w:ascii="Times New Roman" w:hAnsi="Times New Roman"/>
-          <w:i/>
-          <w:sz w:val="24"/>
-          <w:szCs w:val="24"/>
-        </w:rPr>
-        <w:t>Euler Rotate Order</w:t>
-      </w:r>
-      <w:r>
-        <w:rPr>
-          <w:rFonts w:ascii="Times New Roman" w:hAnsi="Times New Roman"/>
-          <w:sz w:val="24"/>
-          <w:szCs w:val="24"/>
-        </w:rPr>
-        <w:t xml:space="preserve">. Pada </w:t>
-      </w:r>
-      <w:r>
-        <w:rPr>
-          <w:rFonts w:ascii="Times New Roman" w:hAnsi="Times New Roman"/>
-          <w:i/>
-          <w:sz w:val="24"/>
-          <w:szCs w:val="24"/>
-        </w:rPr>
-        <w:t>format file BVH</w:t>
+      </w:r>
+      <w:r>
+        <w:rPr>
+          <w:rFonts w:ascii="Times New Roman" w:hAnsi="Times New Roman"/>
+          <w:i/>
+          <w:sz w:val="24"/>
+          <w:szCs w:val="24"/>
+        </w:rPr>
+        <w:t xml:space="preserve">Model World </w:t>
+      </w:r>
+      <w:r>
+        <w:rPr>
+          <w:rFonts w:ascii="Times New Roman" w:hAnsi="Times New Roman"/>
+          <w:i/>
+          <w:sz w:val="24"/>
+          <w:szCs w:val="24"/>
+        </w:rPr>
+        <w:t>Camera</w:t>
       </w:r>
       <w:r>
         <w:rPr>
@@ -4148,19 +5447,11 @@
       <w:r>
         <w:rPr>
           <w:rFonts w:ascii="Times New Roman" w:hAnsi="Times New Roman"/>
-          <w:sz w:val="24"/>
-          <w:szCs w:val="24"/>
-        </w:rPr>
-        <w:t xml:space="preserve">sebagaimana yang digunakan dalam penulisan ini, </w:t>
-      </w:r>
-      <w:r>
-        <w:rPr>
-          <w:rFonts w:ascii="Times New Roman" w:hAnsi="Times New Roman"/>
-          <w:i/>
-          <w:sz w:val="24"/>
-          <w:szCs w:val="24"/>
-        </w:rPr>
-        <w:t>rotate order</w:t>
+          <w:i/>
+          <w:sz w:val="24"/>
+          <w:szCs w:val="24"/>
+        </w:rPr>
+        <w:t>Screen</w:t>
       </w:r>
       <w:r>
         <w:rPr>
@@ -4174,36 +5465,46 @@
       <w:r>
         <w:rPr>
           <w:rFonts w:ascii="Times New Roman" w:hAnsi="Times New Roman"/>
-          <w:sz w:val="24"/>
-          <w:szCs w:val="24"/>
-        </w:rPr>
-        <w:t xml:space="preserve">yang digunakan adalah </w:t>
-      </w:r>
-      <w:r>
-        <w:rPr>
-          <w:rFonts w:ascii="Times New Roman" w:hAnsi="Times New Roman"/>
-          <w:i/>
-          <w:sz w:val="24"/>
-          <w:szCs w:val="24"/>
-        </w:rPr>
-        <w:t>ZXY</w:t>
-      </w:r>
-      <w:r>
-        <w:rPr>
-          <w:rFonts w:ascii="Times New Roman" w:hAnsi="Times New Roman"/>
-          <w:sz w:val="24"/>
-          <w:szCs w:val="24"/>
-        </w:rPr>
-        <w:t xml:space="preserve">. </w:t>
-      </w:r>
-      <w:r>
-        <w:rPr>
-          <w:rFonts w:ascii="Times New Roman" w:hAnsi="Times New Roman"/>
-          <w:i/>
-          <w:sz w:val="24"/>
-          <w:szCs w:val="24"/>
-        </w:rPr>
-        <w:t>ZXY rotate order</w:t>
+          <w:i/>
+          <w:sz w:val="24"/>
+          <w:szCs w:val="24"/>
+        </w:rPr>
+        <w:t xml:space="preserve">Space </w:t>
+      </w:r>
+      <w:r>
+        <w:rPr>
+          <w:rFonts w:ascii="Times New Roman" w:hAnsi="Times New Roman"/>
+          <w:sz w:val="24"/>
+          <w:szCs w:val="24"/>
+        </w:rPr>
+        <w:t xml:space="preserve">merupakan istilah yang umum digunakan dalam membuat aplikasi tiga dimensi dalam komputer grafik. </w:t>
+      </w:r>
+      <w:r>
+        <w:rPr>
+          <w:rFonts w:ascii="Times New Roman" w:hAnsi="Times New Roman"/>
+          <w:i/>
+          <w:sz w:val="24"/>
+          <w:szCs w:val="24"/>
+        </w:rPr>
+        <w:t>Model View Projecti</w:t>
+      </w:r>
+      <w:r>
+        <w:rPr>
+          <w:rFonts w:ascii="Times New Roman" w:hAnsi="Times New Roman"/>
+          <w:i/>
+          <w:sz w:val="24"/>
+          <w:szCs w:val="24"/>
+        </w:rPr>
+        <w:t>o</w:t>
+      </w:r>
+      <w:r>
+        <w:rPr>
+          <w:rFonts w:ascii="Times New Roman" w:hAnsi="Times New Roman"/>
+          <w:i/>
+          <w:sz w:val="24"/>
+          <w:szCs w:val="24"/>
+        </w:rPr>
+        <w:t>n Matrices</w:t>
       </w:r>
       <w:r>
         <w:rPr>
@@ -4220,12 +5521,12 @@
           <w:sz w:val="24"/>
           <w:szCs w:val="24"/>
         </w:rPr>
-        <w:t xml:space="preserve">berarti transformasi rotasi dilakukan 3 kali, diawali dengan rotasi di sumbu Z, kemudian rotasi di sumbu X, dan diakhiri rotasi di sumbu Y. </w:t>
+        <w:t xml:space="preserve">diperlukan karena keterbatasan monitor dalam merepresentasikan sebuah dunia digital tiga dimensi. Penggambaran monitor hanya mampu mencakup luasan daerah bujur sangkar dua dimensi. </w:t>
       </w:r>
     </w:p>
     <w:p>
       <w:pPr>
-        <w:ind w:firstLine="720"/>
+        <w:spacing w:line="360" w:lineRule="auto"/>
         <w:jc w:val="both"/>
         <w:rPr>
           <w:rFonts w:ascii="Times New Roman" w:hAnsi="Times New Roman"/>
@@ -4239,63 +5540,46 @@
           <w:sz w:val="24"/>
           <w:szCs w:val="24"/>
         </w:rPr>
-        <w:t xml:space="preserve">Pada umumnya, </w:t>
-      </w:r>
-      <w:r>
-        <w:rPr>
-          <w:rFonts w:ascii="Times New Roman" w:hAnsi="Times New Roman"/>
-          <w:i/>
-          <w:sz w:val="24"/>
-          <w:szCs w:val="24"/>
-        </w:rPr>
-        <w:t>rotate order</w:t>
-      </w:r>
-      <w:r>
-        <w:rPr>
-          <w:rFonts w:ascii="Times New Roman" w:hAnsi="Times New Roman"/>
-          <w:sz w:val="24"/>
-          <w:szCs w:val="24"/>
-        </w:rPr>
-        <w:t xml:space="preserve"> akan selalu konsisten </w:t>
-      </w:r>
-      <w:r>
-        <w:rPr>
-          <w:rFonts w:ascii="Times New Roman" w:hAnsi="Times New Roman"/>
-          <w:sz w:val="24"/>
-          <w:szCs w:val="24"/>
-        </w:rPr>
-        <w:t xml:space="preserve">untuk mencegah </w:t>
-      </w:r>
-      <w:r>
-        <w:rPr>
-          <w:rFonts w:ascii="Times New Roman" w:hAnsi="Times New Roman"/>
-          <w:i/>
-          <w:sz w:val="24"/>
-          <w:szCs w:val="24"/>
-        </w:rPr>
-        <w:t>gimbal lock</w:t>
-      </w:r>
-      <w:r>
-        <w:rPr>
-          <w:rFonts w:ascii="Times New Roman" w:hAnsi="Times New Roman"/>
-          <w:sz w:val="24"/>
-          <w:szCs w:val="24"/>
-        </w:rPr>
-        <w:t xml:space="preserve">. </w:t>
-      </w:r>
-      <w:r>
-        <w:rPr>
-          <w:rFonts w:ascii="Times New Roman" w:hAnsi="Times New Roman"/>
-          <w:i/>
-          <w:sz w:val="24"/>
-          <w:szCs w:val="24"/>
-        </w:rPr>
-        <w:t>Gimbal lock</w:t>
-      </w:r>
-      <w:r>
-        <w:rPr>
-          <w:rFonts w:ascii="Times New Roman" w:hAnsi="Times New Roman"/>
-          <w:i/>
+        <w:tab/>
+      </w:r>
+      <w:r>
+        <w:rPr>
+          <w:rFonts w:ascii="Times New Roman" w:hAnsi="Times New Roman"/>
+          <w:i/>
+          <w:sz w:val="24"/>
+          <w:szCs w:val="24"/>
+        </w:rPr>
+        <w:t xml:space="preserve">Model </w:t>
+      </w:r>
+      <w:r>
+        <w:rPr>
+          <w:rFonts w:ascii="Times New Roman" w:hAnsi="Times New Roman"/>
+          <w:i/>
+          <w:sz w:val="24"/>
+          <w:szCs w:val="24"/>
+        </w:rPr>
+        <w:t>s</w:t>
+      </w:r>
+      <w:r>
+        <w:rPr>
+          <w:rFonts w:ascii="Times New Roman" w:hAnsi="Times New Roman"/>
+          <w:i/>
+          <w:sz w:val="24"/>
+          <w:szCs w:val="24"/>
+        </w:rPr>
+        <w:t xml:space="preserve">pace </w:t>
+      </w:r>
+      <w:r>
+        <w:rPr>
+          <w:rFonts w:ascii="Times New Roman" w:hAnsi="Times New Roman"/>
+          <w:sz w:val="24"/>
+          <w:szCs w:val="24"/>
+        </w:rPr>
+        <w:t>merupakan posisi</w:t>
+      </w:r>
+      <w:r>
+        <w:rPr>
+          <w:rFonts w:ascii="Times New Roman" w:hAnsi="Times New Roman"/>
           <w:sz w:val="24"/>
           <w:szCs w:val="24"/>
         </w:rPr>
@@ -4307,12 +5591,166 @@
           <w:sz w:val="24"/>
           <w:szCs w:val="24"/>
         </w:rPr>
-        <w:t>merupakan keadaan dimana salah satu sumbu putar sama dengan sumbu putar lainnya. Keadaan ini mengakibatkan dua sumbu putar menghasilan hasil perputaran yang sama sehingga transformasi rotasi tiga dimensi tidak dimungkinkan.</w:t>
+        <w:t>relatif</w:t>
+      </w:r>
+      <w:r>
+        <w:rPr>
+          <w:rFonts w:ascii="Times New Roman" w:hAnsi="Times New Roman"/>
+          <w:sz w:val="24"/>
+          <w:szCs w:val="24"/>
+        </w:rPr>
+        <w:t xml:space="preserve"> setiap titik terhadap pusat </w:t>
+      </w:r>
+      <w:r>
+        <w:rPr>
+          <w:rFonts w:ascii="Times New Roman" w:hAnsi="Times New Roman"/>
+          <w:i/>
+          <w:sz w:val="24"/>
+          <w:szCs w:val="24"/>
+        </w:rPr>
+        <w:t>origin</w:t>
+      </w:r>
+      <w:r>
+        <w:rPr>
+          <w:rFonts w:ascii="Times New Roman" w:hAnsi="Times New Roman"/>
+          <w:sz w:val="24"/>
+          <w:szCs w:val="24"/>
+        </w:rPr>
+        <w:t xml:space="preserve"> </w:t>
+      </w:r>
+      <w:r>
+        <w:rPr>
+          <w:rFonts w:ascii="Times New Roman" w:hAnsi="Times New Roman"/>
+          <w:i/>
+          <w:sz w:val="24"/>
+          <w:szCs w:val="24"/>
+        </w:rPr>
+        <w:t>model</w:t>
+      </w:r>
+      <w:r>
+        <w:rPr>
+          <w:rFonts w:ascii="Times New Roman" w:hAnsi="Times New Roman"/>
+          <w:sz w:val="24"/>
+          <w:szCs w:val="24"/>
+        </w:rPr>
+        <w:t xml:space="preserve">. Penggunaan </w:t>
+      </w:r>
+      <w:r>
+        <w:rPr>
+          <w:rFonts w:ascii="Times New Roman" w:hAnsi="Times New Roman"/>
+          <w:i/>
+          <w:sz w:val="24"/>
+          <w:szCs w:val="24"/>
+        </w:rPr>
+        <w:t>model space</w:t>
+      </w:r>
+      <w:r>
+        <w:rPr>
+          <w:rFonts w:ascii="Times New Roman" w:hAnsi="Times New Roman"/>
+          <w:i/>
+          <w:sz w:val="24"/>
+          <w:szCs w:val="24"/>
+        </w:rPr>
+        <w:t xml:space="preserve"> </w:t>
+      </w:r>
+      <w:r>
+        <w:rPr>
+          <w:rFonts w:ascii="Times New Roman" w:hAnsi="Times New Roman"/>
+          <w:sz w:val="24"/>
+          <w:szCs w:val="24"/>
+        </w:rPr>
+        <w:t xml:space="preserve">umumnya untuk mendefinisikan bentuk-bentuk yang diinginkan sehingga saat menempatkannya kedalam </w:t>
+      </w:r>
+      <w:r>
+        <w:rPr>
+          <w:rFonts w:ascii="Times New Roman" w:hAnsi="Times New Roman"/>
+          <w:i/>
+          <w:sz w:val="24"/>
+          <w:szCs w:val="24"/>
+        </w:rPr>
+        <w:t>world space</w:t>
+      </w:r>
+      <w:r>
+        <w:rPr>
+          <w:rFonts w:ascii="Times New Roman" w:hAnsi="Times New Roman"/>
+          <w:i/>
+          <w:sz w:val="24"/>
+          <w:szCs w:val="24"/>
+        </w:rPr>
+        <w:t xml:space="preserve"> </w:t>
+      </w:r>
+      <w:r>
+        <w:rPr>
+          <w:rFonts w:ascii="Times New Roman" w:hAnsi="Times New Roman"/>
+          <w:sz w:val="24"/>
+          <w:szCs w:val="24"/>
+        </w:rPr>
+        <w:t xml:space="preserve">objek tersebut memiliki kesan solid. Dalam penulisan ini, setiap </w:t>
+      </w:r>
+      <w:r>
+        <w:rPr>
+          <w:rFonts w:ascii="Times New Roman" w:hAnsi="Times New Roman"/>
+          <w:i/>
+          <w:sz w:val="24"/>
+          <w:szCs w:val="24"/>
+        </w:rPr>
+        <w:t>segment</w:t>
+      </w:r>
+      <w:r>
+        <w:rPr>
+          <w:rFonts w:ascii="Times New Roman" w:hAnsi="Times New Roman"/>
+          <w:i/>
+          <w:sz w:val="24"/>
+          <w:szCs w:val="24"/>
+        </w:rPr>
+        <w:t xml:space="preserve"> </w:t>
+      </w:r>
+      <w:r>
+        <w:rPr>
+          <w:rFonts w:ascii="Times New Roman" w:hAnsi="Times New Roman"/>
+          <w:sz w:val="24"/>
+          <w:szCs w:val="24"/>
+        </w:rPr>
+        <w:t xml:space="preserve">hanya memiliki dua titik dikarenakan </w:t>
+      </w:r>
+      <w:r>
+        <w:rPr>
+          <w:rFonts w:ascii="Times New Roman" w:hAnsi="Times New Roman"/>
+          <w:sz w:val="24"/>
+          <w:szCs w:val="24"/>
+        </w:rPr>
+        <w:t xml:space="preserve">pada program yang dibuat hanya menggambarkan </w:t>
+      </w:r>
+      <w:r>
+        <w:rPr>
+          <w:rFonts w:ascii="Times New Roman" w:hAnsi="Times New Roman"/>
+          <w:i/>
+          <w:sz w:val="24"/>
+          <w:szCs w:val="24"/>
+        </w:rPr>
+        <w:t>segment</w:t>
+      </w:r>
+      <w:r>
+        <w:rPr>
+          <w:rFonts w:ascii="Times New Roman" w:hAnsi="Times New Roman"/>
+          <w:i/>
+          <w:sz w:val="24"/>
+          <w:szCs w:val="24"/>
+        </w:rPr>
+        <w:t xml:space="preserve"> </w:t>
+      </w:r>
+      <w:r>
+        <w:rPr>
+          <w:rFonts w:ascii="Times New Roman" w:hAnsi="Times New Roman"/>
+          <w:sz w:val="24"/>
+          <w:szCs w:val="24"/>
+        </w:rPr>
+        <w:t>dalam bentuk garis.</w:t>
       </w:r>
     </w:p>
     <w:p>
       <w:pPr>
-        <w:ind w:firstLine="720"/>
+        <w:spacing w:line="360" w:lineRule="auto"/>
         <w:jc w:val="both"/>
         <w:rPr>
           <w:rFonts w:ascii="Times New Roman" w:hAnsi="Times New Roman"/>
@@ -4326,38 +5764,37 @@
           <w:sz w:val="24"/>
           <w:szCs w:val="24"/>
         </w:rPr>
-        <w:t xml:space="preserve">Untuk menghindari </w:t>
-      </w:r>
-      <w:r>
-        <w:rPr>
-          <w:rFonts w:ascii="Times New Roman" w:hAnsi="Times New Roman"/>
-          <w:i/>
-          <w:sz w:val="24"/>
-          <w:szCs w:val="24"/>
-        </w:rPr>
-        <w:t>gimbal lock</w:t>
-      </w:r>
-      <w:r>
-        <w:rPr>
-          <w:rFonts w:ascii="Times New Roman" w:hAnsi="Times New Roman"/>
-          <w:sz w:val="24"/>
-          <w:szCs w:val="24"/>
-        </w:rPr>
-        <w:t xml:space="preserve">, dapat dilakukan dengan menggunakan notasi </w:t>
-      </w:r>
-      <w:r>
-        <w:rPr>
-          <w:rFonts w:ascii="Times New Roman" w:hAnsi="Times New Roman"/>
-          <w:i/>
-          <w:sz w:val="24"/>
-          <w:szCs w:val="24"/>
-        </w:rPr>
-        <w:t>quaternions</w:t>
-      </w:r>
-      <w:r>
-        <w:rPr>
-          <w:rFonts w:ascii="Times New Roman" w:hAnsi="Times New Roman"/>
-          <w:i/>
+        <w:tab/>
+      </w:r>
+      <w:r>
+        <w:rPr>
+          <w:rFonts w:ascii="Times New Roman" w:hAnsi="Times New Roman"/>
+          <w:i/>
+          <w:sz w:val="24"/>
+          <w:szCs w:val="24"/>
+        </w:rPr>
+        <w:t>World space</w:t>
+      </w:r>
+      <w:r>
+        <w:rPr>
+          <w:rFonts w:ascii="Times New Roman" w:hAnsi="Times New Roman"/>
+          <w:sz w:val="24"/>
+          <w:szCs w:val="24"/>
+        </w:rPr>
+        <w:t xml:space="preserve"> merupakan posisi relatif setiap model terhadap pusat </w:t>
+      </w:r>
+      <w:r>
+        <w:rPr>
+          <w:rFonts w:ascii="Times New Roman" w:hAnsi="Times New Roman"/>
+          <w:i/>
+          <w:sz w:val="24"/>
+          <w:szCs w:val="24"/>
+        </w:rPr>
+        <w:t>origin</w:t>
+      </w:r>
+      <w:r>
+        <w:rPr>
+          <w:rFonts w:ascii="Times New Roman" w:hAnsi="Times New Roman"/>
           <w:sz w:val="24"/>
           <w:szCs w:val="24"/>
         </w:rPr>
@@ -4366,176 +5803,247 @@
       <w:r>
         <w:rPr>
           <w:rFonts w:ascii="Times New Roman" w:hAnsi="Times New Roman"/>
-          <w:sz w:val="24"/>
-          <w:szCs w:val="24"/>
-        </w:rPr>
-        <w:t xml:space="preserve">dalam melakukan transformasi rotasi. Akan tetapi pada penelitian ini, semua rotasi telah didefinisikan dengan </w:t>
-      </w:r>
-      <w:r>
-        <w:rPr>
-          <w:rFonts w:ascii="Times New Roman" w:hAnsi="Times New Roman"/>
-          <w:i/>
-          <w:sz w:val="24"/>
-          <w:szCs w:val="24"/>
-        </w:rPr>
-        <w:t>rotate order</w:t>
-      </w:r>
-      <w:r>
-        <w:rPr>
-          <w:rFonts w:ascii="Times New Roman" w:hAnsi="Times New Roman"/>
-          <w:i/>
-          <w:sz w:val="24"/>
-          <w:szCs w:val="24"/>
-        </w:rPr>
-        <w:t xml:space="preserve"> </w:t>
-      </w:r>
-      <w:r>
-        <w:rPr>
-          <w:rFonts w:ascii="Times New Roman" w:hAnsi="Times New Roman"/>
-          <w:sz w:val="24"/>
-          <w:szCs w:val="24"/>
-        </w:rPr>
-        <w:t>R</w:t>
-      </w:r>
-      <w:r>
-        <w:rPr>
-          <w:rFonts w:ascii="Times New Roman" w:hAnsi="Times New Roman"/>
-          <w:sz w:val="24"/>
-          <w:szCs w:val="24"/>
-          <w:vertAlign w:val="subscript"/>
-        </w:rPr>
-        <w:t>z</w:t>
-      </w:r>
-      <w:r>
-        <w:rPr>
-          <w:rFonts w:ascii="Times New Roman" w:hAnsi="Times New Roman"/>
-          <w:sz w:val="24"/>
-          <w:szCs w:val="24"/>
-        </w:rPr>
-        <w:t>, R</w:t>
-      </w:r>
-      <w:r>
-        <w:rPr>
-          <w:rFonts w:ascii="Times New Roman" w:hAnsi="Times New Roman"/>
-          <w:sz w:val="24"/>
-          <w:szCs w:val="24"/>
-          <w:vertAlign w:val="subscript"/>
-        </w:rPr>
-        <w:t>x</w:t>
-      </w:r>
-      <w:r>
-        <w:rPr>
-          <w:rFonts w:ascii="Times New Roman" w:hAnsi="Times New Roman"/>
-          <w:sz w:val="24"/>
-          <w:szCs w:val="24"/>
-        </w:rPr>
-        <w:t>, R</w:t>
-      </w:r>
-      <w:r>
-        <w:rPr>
-          <w:rFonts w:ascii="Times New Roman" w:hAnsi="Times New Roman"/>
-          <w:sz w:val="24"/>
-          <w:szCs w:val="24"/>
-          <w:vertAlign w:val="subscript"/>
-        </w:rPr>
-        <w:t>y</w:t>
-      </w:r>
-      <w:r>
-        <w:rPr>
-          <w:rFonts w:ascii="Times New Roman" w:hAnsi="Times New Roman"/>
-          <w:sz w:val="24"/>
-          <w:szCs w:val="24"/>
-          <w:vertAlign w:val="subscript"/>
-        </w:rPr>
-        <w:t xml:space="preserve"> </w:t>
-      </w:r>
-      <w:r>
-        <w:rPr>
-          <w:rFonts w:ascii="Times New Roman" w:hAnsi="Times New Roman"/>
-          <w:sz w:val="24"/>
-          <w:szCs w:val="24"/>
-        </w:rPr>
-        <w:t xml:space="preserve">maka tidak perlu menggunakan </w:t>
-      </w:r>
-      <w:r>
-        <w:rPr>
-          <w:rFonts w:ascii="Times New Roman" w:hAnsi="Times New Roman"/>
-          <w:i/>
-          <w:sz w:val="24"/>
-          <w:szCs w:val="24"/>
-        </w:rPr>
-        <w:t>quaternions</w:t>
-      </w:r>
-      <w:r>
-        <w:rPr>
-          <w:rFonts w:ascii="Times New Roman" w:hAnsi="Times New Roman"/>
-          <w:sz w:val="24"/>
-          <w:szCs w:val="24"/>
-        </w:rPr>
-        <w:t xml:space="preserve"> untuk mendapatkan rotasi yang konsisten.</w:t>
+          <w:i/>
+          <w:sz w:val="24"/>
+          <w:szCs w:val="24"/>
+        </w:rPr>
+        <w:t>world space</w:t>
+      </w:r>
+      <w:r>
+        <w:rPr>
+          <w:rFonts w:ascii="Times New Roman" w:hAnsi="Times New Roman"/>
+          <w:sz w:val="24"/>
+          <w:szCs w:val="24"/>
+        </w:rPr>
+        <w:t xml:space="preserve">. </w:t>
+      </w:r>
+      <w:r>
+        <w:rPr>
+          <w:rFonts w:ascii="Times New Roman" w:hAnsi="Times New Roman"/>
+          <w:i/>
+          <w:sz w:val="24"/>
+          <w:szCs w:val="24"/>
+        </w:rPr>
+        <w:t>World space</w:t>
+      </w:r>
+      <w:r>
+        <w:rPr>
+          <w:rFonts w:ascii="Times New Roman" w:hAnsi="Times New Roman"/>
+          <w:sz w:val="24"/>
+          <w:szCs w:val="24"/>
+        </w:rPr>
+        <w:t xml:space="preserve"> umumnya digunakan untuk menempatkan beberapa </w:t>
+      </w:r>
+      <w:r>
+        <w:rPr>
+          <w:rFonts w:ascii="Times New Roman" w:hAnsi="Times New Roman"/>
+          <w:i/>
+          <w:sz w:val="24"/>
+          <w:szCs w:val="24"/>
+        </w:rPr>
+        <w:t>model</w:t>
+      </w:r>
+      <w:r>
+        <w:rPr>
+          <w:rFonts w:ascii="Times New Roman" w:hAnsi="Times New Roman"/>
+          <w:sz w:val="24"/>
+          <w:szCs w:val="24"/>
+        </w:rPr>
+        <w:t xml:space="preserve"> agar memberi kesan terbentuknya sebuah populasi. Dalam penulisan ini, hanya terdapat satu </w:t>
+      </w:r>
+      <w:r>
+        <w:rPr>
+          <w:rFonts w:ascii="Times New Roman" w:hAnsi="Times New Roman"/>
+          <w:i/>
+          <w:sz w:val="24"/>
+          <w:szCs w:val="24"/>
+        </w:rPr>
+        <w:t>instance</w:t>
+      </w:r>
+      <w:r>
+        <w:rPr>
+          <w:rFonts w:ascii="Times New Roman" w:hAnsi="Times New Roman"/>
+          <w:sz w:val="24"/>
+          <w:szCs w:val="24"/>
+        </w:rPr>
+        <w:t xml:space="preserve"> dari skeleton yang digunakan.</w:t>
       </w:r>
     </w:p>
     <w:p>
       <w:pPr>
+        <w:spacing w:line="360" w:lineRule="auto"/>
         <w:jc w:val="both"/>
         <w:rPr>
           <w:rFonts w:ascii="Times New Roman" w:hAnsi="Times New Roman"/>
-          <w:b/>
-          <w:sz w:val="24"/>
-          <w:szCs w:val="24"/>
-        </w:rPr>
-      </w:pPr>
-      <w:r>
-        <w:rPr>
-          <w:rFonts w:ascii="Times New Roman" w:hAnsi="Times New Roman"/>
-          <w:b/>
-          <w:sz w:val="24"/>
-          <w:szCs w:val="24"/>
-        </w:rPr>
-        <w:t>2.</w:t>
-      </w:r>
-      <w:r>
-        <w:rPr>
-          <w:rFonts w:ascii="Times New Roman" w:hAnsi="Times New Roman"/>
-          <w:b/>
-          <w:sz w:val="24"/>
-          <w:szCs w:val="24"/>
-        </w:rPr>
-        <w:t>6</w:t>
-      </w:r>
-      <w:r>
-        <w:rPr>
-          <w:rFonts w:ascii="Times New Roman" w:hAnsi="Times New Roman"/>
-          <w:b/>
-          <w:sz w:val="24"/>
-          <w:szCs w:val="24"/>
-        </w:rPr>
-        <w:t xml:space="preserve"> </w:t>
-      </w:r>
-      <w:r>
-        <w:rPr>
-          <w:rFonts w:ascii="Times New Roman" w:hAnsi="Times New Roman"/>
-          <w:b/>
-          <w:sz w:val="24"/>
-          <w:szCs w:val="24"/>
-        </w:rPr>
-        <w:t>Transformation Inheritance</w:t>
+          <w:sz w:val="24"/>
+          <w:szCs w:val="24"/>
+        </w:rPr>
+      </w:pPr>
+      <w:r>
+        <w:rPr>
+          <w:rFonts w:ascii="Times New Roman" w:hAnsi="Times New Roman"/>
+          <w:sz w:val="24"/>
+          <w:szCs w:val="24"/>
+        </w:rPr>
+        <w:tab/>
+      </w:r>
+      <w:r>
+        <w:rPr>
+          <w:rFonts w:ascii="Times New Roman" w:hAnsi="Times New Roman"/>
+          <w:i/>
+          <w:sz w:val="24"/>
+          <w:szCs w:val="24"/>
+        </w:rPr>
+        <w:t>Camera space</w:t>
+      </w:r>
+      <w:r>
+        <w:rPr>
+          <w:rFonts w:ascii="Times New Roman" w:hAnsi="Times New Roman"/>
+          <w:sz w:val="24"/>
+          <w:szCs w:val="24"/>
+        </w:rPr>
+        <w:t xml:space="preserve"> merupakan posisi relatif setiap model yang berada di </w:t>
+      </w:r>
+      <w:r>
+        <w:rPr>
+          <w:rFonts w:ascii="Times New Roman" w:hAnsi="Times New Roman"/>
+          <w:i/>
+          <w:sz w:val="24"/>
+          <w:szCs w:val="24"/>
+        </w:rPr>
+        <w:t>world space</w:t>
+      </w:r>
+      <w:r>
+        <w:rPr>
+          <w:rFonts w:ascii="Times New Roman" w:hAnsi="Times New Roman"/>
+          <w:sz w:val="24"/>
+          <w:szCs w:val="24"/>
+        </w:rPr>
+        <w:t xml:space="preserve"> terhadap </w:t>
+      </w:r>
+      <w:r>
+        <w:rPr>
+          <w:rFonts w:ascii="Times New Roman" w:hAnsi="Times New Roman"/>
+          <w:i/>
+          <w:sz w:val="24"/>
+          <w:szCs w:val="24"/>
+        </w:rPr>
+        <w:t>camera virtual</w:t>
+      </w:r>
+      <w:r>
+        <w:rPr>
+          <w:rFonts w:ascii="Times New Roman" w:hAnsi="Times New Roman"/>
+          <w:sz w:val="24"/>
+          <w:szCs w:val="24"/>
+        </w:rPr>
+        <w:t xml:space="preserve">. </w:t>
+      </w:r>
+      <w:r>
+        <w:rPr>
+          <w:rFonts w:ascii="Times New Roman" w:hAnsi="Times New Roman"/>
+          <w:sz w:val="24"/>
+          <w:szCs w:val="24"/>
+        </w:rPr>
+        <w:t xml:space="preserve">Simulasi </w:t>
+      </w:r>
+      <w:r>
+        <w:rPr>
+          <w:rFonts w:ascii="Times New Roman" w:hAnsi="Times New Roman"/>
+          <w:i/>
+          <w:sz w:val="24"/>
+          <w:szCs w:val="24"/>
+        </w:rPr>
+        <w:t>camera virtual</w:t>
+      </w:r>
+      <w:r>
+        <w:rPr>
+          <w:rFonts w:ascii="Times New Roman" w:hAnsi="Times New Roman"/>
+          <w:sz w:val="24"/>
+          <w:szCs w:val="24"/>
+        </w:rPr>
+        <w:t xml:space="preserve"> dapat dilakukan dengan cara melakukan perkalian dengan </w:t>
+      </w:r>
+      <w:r>
+        <w:rPr>
+          <w:rFonts w:ascii="Times New Roman" w:hAnsi="Times New Roman"/>
+          <w:i/>
+          <w:sz w:val="24"/>
+          <w:szCs w:val="24"/>
+        </w:rPr>
+        <w:t>inverse</w:t>
+      </w:r>
+      <w:r>
+        <w:rPr>
+          <w:rFonts w:ascii="Times New Roman" w:hAnsi="Times New Roman"/>
+          <w:sz w:val="24"/>
+          <w:szCs w:val="24"/>
+        </w:rPr>
+        <w:t xml:space="preserve"> matriks yang diinginkan. Maksudnya adalah untuk menggerakkan </w:t>
+      </w:r>
+      <w:r>
+        <w:rPr>
+          <w:rFonts w:ascii="Times New Roman" w:hAnsi="Times New Roman"/>
+          <w:i/>
+          <w:sz w:val="24"/>
+          <w:szCs w:val="24"/>
+        </w:rPr>
+        <w:t>camera virtual</w:t>
+      </w:r>
+      <w:r>
+        <w:rPr>
+          <w:rFonts w:ascii="Times New Roman" w:hAnsi="Times New Roman"/>
+          <w:sz w:val="24"/>
+          <w:szCs w:val="24"/>
+        </w:rPr>
+        <w:t xml:space="preserve"> ke kiri sama saja dengan menggerakan setiap </w:t>
+      </w:r>
+      <w:r>
+        <w:rPr>
+          <w:rFonts w:ascii="Times New Roman" w:hAnsi="Times New Roman"/>
+          <w:sz w:val="24"/>
+          <w:szCs w:val="24"/>
+        </w:rPr>
+        <w:t>model</w:t>
+      </w:r>
+      <w:r>
+        <w:rPr>
+          <w:rFonts w:ascii="Times New Roman" w:hAnsi="Times New Roman"/>
+          <w:sz w:val="24"/>
+          <w:szCs w:val="24"/>
+        </w:rPr>
+        <w:t xml:space="preserve"> yang ada di </w:t>
+      </w:r>
+      <w:r>
+        <w:rPr>
+          <w:rFonts w:ascii="Times New Roman" w:hAnsi="Times New Roman"/>
+          <w:i/>
+          <w:sz w:val="24"/>
+          <w:szCs w:val="24"/>
+        </w:rPr>
+        <w:t>world space</w:t>
+      </w:r>
+      <w:r>
+        <w:rPr>
+          <w:rFonts w:ascii="Times New Roman" w:hAnsi="Times New Roman"/>
+          <w:sz w:val="24"/>
+          <w:szCs w:val="24"/>
+        </w:rPr>
+        <w:t xml:space="preserve"> ke kanan.</w:t>
       </w:r>
     </w:p>
     <w:p>
       <w:pPr>
+        <w:spacing w:line="360" w:lineRule="auto"/>
         <w:jc w:val="both"/>
         <w:rPr>
           <w:rFonts w:ascii="Times New Roman" w:hAnsi="Times New Roman"/>
-          <w:b/>
-          <w:sz w:val="24"/>
-          <w:szCs w:val="24"/>
-        </w:rPr>
-      </w:pPr>
-      <w:r>
-        <w:rPr>
-          <w:rFonts w:ascii="Times New Roman" w:hAnsi="Times New Roman"/>
-          <w:b/>
+          <w:sz w:val="24"/>
+          <w:szCs w:val="24"/>
+        </w:rPr>
+      </w:pPr>
+      <w:r>
+        <w:rPr>
+          <w:rFonts w:ascii="Times New Roman" w:hAnsi="Times New Roman"/>
           <w:sz w:val="24"/>
           <w:szCs w:val="24"/>
         </w:rPr>
@@ -4544,14 +6052,176 @@
       <w:r>
         <w:rPr>
           <w:rFonts w:ascii="Times New Roman" w:hAnsi="Times New Roman"/>
-          <w:sz w:val="24"/>
-          <w:szCs w:val="24"/>
-        </w:rPr>
-        <w:t>asd</w:t>
+          <w:i/>
+          <w:sz w:val="24"/>
+          <w:szCs w:val="24"/>
+        </w:rPr>
+        <w:t>Screen space</w:t>
+      </w:r>
+      <w:r>
+        <w:rPr>
+          <w:rFonts w:ascii="Times New Roman" w:hAnsi="Times New Roman"/>
+          <w:sz w:val="24"/>
+          <w:szCs w:val="24"/>
+        </w:rPr>
+        <w:t xml:space="preserve"> merupakan posisi relatif setiap model yang berada di </w:t>
+      </w:r>
+      <w:r>
+        <w:rPr>
+          <w:rFonts w:ascii="Times New Roman" w:hAnsi="Times New Roman"/>
+          <w:i/>
+          <w:sz w:val="24"/>
+          <w:szCs w:val="24"/>
+        </w:rPr>
+        <w:t>world space</w:t>
+      </w:r>
+      <w:r>
+        <w:rPr>
+          <w:rFonts w:ascii="Times New Roman" w:hAnsi="Times New Roman"/>
+          <w:sz w:val="24"/>
+          <w:szCs w:val="24"/>
+        </w:rPr>
+        <w:t xml:space="preserve"> yang hanya disorot oleh </w:t>
+      </w:r>
+      <w:r>
+        <w:rPr>
+          <w:rFonts w:ascii="Times New Roman" w:hAnsi="Times New Roman"/>
+          <w:i/>
+          <w:sz w:val="24"/>
+          <w:szCs w:val="24"/>
+        </w:rPr>
+        <w:t>camera virtual</w:t>
+      </w:r>
+      <w:r>
+        <w:rPr>
+          <w:rFonts w:ascii="Times New Roman" w:hAnsi="Times New Roman"/>
+          <w:sz w:val="24"/>
+          <w:szCs w:val="24"/>
+        </w:rPr>
+        <w:t xml:space="preserve"> terhadap posisi </w:t>
+      </w:r>
+      <w:r>
+        <w:rPr>
+          <w:rFonts w:ascii="Times New Roman" w:hAnsi="Times New Roman"/>
+          <w:i/>
+          <w:sz w:val="24"/>
+          <w:szCs w:val="24"/>
+        </w:rPr>
+        <w:t>pixel</w:t>
+      </w:r>
+      <w:r>
+        <w:rPr>
+          <w:rFonts w:ascii="Times New Roman" w:hAnsi="Times New Roman"/>
+          <w:sz w:val="24"/>
+          <w:szCs w:val="24"/>
+        </w:rPr>
+        <w:t xml:space="preserve"> di layar </w:t>
+      </w:r>
+      <w:r>
+        <w:rPr>
+          <w:rFonts w:ascii="Times New Roman" w:hAnsi="Times New Roman"/>
+          <w:i/>
+          <w:sz w:val="24"/>
+          <w:szCs w:val="24"/>
+        </w:rPr>
+        <w:t>monitor</w:t>
+      </w:r>
+      <w:r>
+        <w:rPr>
+          <w:rFonts w:ascii="Times New Roman" w:hAnsi="Times New Roman"/>
+          <w:sz w:val="24"/>
+          <w:szCs w:val="24"/>
+        </w:rPr>
+        <w:t xml:space="preserve">. Setiap </w:t>
+      </w:r>
+      <w:r>
+        <w:rPr>
+          <w:rFonts w:ascii="Times New Roman" w:hAnsi="Times New Roman"/>
+          <w:i/>
+          <w:sz w:val="24"/>
+          <w:szCs w:val="24"/>
+        </w:rPr>
+        <w:t>monitor</w:t>
+      </w:r>
+      <w:r>
+        <w:rPr>
+          <w:rFonts w:ascii="Times New Roman" w:hAnsi="Times New Roman"/>
+          <w:sz w:val="24"/>
+          <w:szCs w:val="24"/>
+        </w:rPr>
+        <w:t xml:space="preserve"> memiliki resolusi dan ukuran yang berbeda-beda sehingga dibuatlah sebuah istilah yaitu </w:t>
+      </w:r>
+      <w:r>
+        <w:rPr>
+          <w:rFonts w:ascii="Times New Roman" w:hAnsi="Times New Roman"/>
+          <w:i/>
+          <w:sz w:val="24"/>
+          <w:szCs w:val="24"/>
+        </w:rPr>
+        <w:t>Normalized Device Coordinate</w:t>
+      </w:r>
+      <w:r>
+        <w:rPr>
+          <w:rFonts w:ascii="Times New Roman" w:hAnsi="Times New Roman"/>
+          <w:sz w:val="24"/>
+          <w:szCs w:val="24"/>
+        </w:rPr>
+        <w:t>s</w:t>
+      </w:r>
+      <w:r>
+        <w:rPr>
+          <w:rFonts w:ascii="Times New Roman" w:hAnsi="Times New Roman"/>
+          <w:sz w:val="24"/>
+          <w:szCs w:val="24"/>
+        </w:rPr>
+        <w:t xml:space="preserve"> (NDC) dimana sisi paling kiri bernilai -1 dan sisi paling kanan bernilai 1. Begitupun juga dengan sisi paling atas bernilai 1 dan sisi paling bawah bernilai -1.</w:t>
+      </w:r>
+      <w:r>
+        <w:rPr>
+          <w:rFonts w:ascii="Times New Roman" w:hAnsi="Times New Roman"/>
+          <w:sz w:val="24"/>
+          <w:szCs w:val="24"/>
+        </w:rPr>
+        <w:t xml:space="preserve"> NDC kemudian diperbaiki dengan mengalikan setiap posisi pada </w:t>
+      </w:r>
+      <w:r>
+        <w:rPr>
+          <w:rFonts w:ascii="Times New Roman" w:hAnsi="Times New Roman"/>
+          <w:i/>
+          <w:sz w:val="24"/>
+          <w:szCs w:val="24"/>
+        </w:rPr>
+        <w:t>screen space</w:t>
+      </w:r>
+      <w:r>
+        <w:rPr>
+          <w:rFonts w:ascii="Times New Roman" w:hAnsi="Times New Roman"/>
+          <w:sz w:val="24"/>
+          <w:szCs w:val="24"/>
+        </w:rPr>
+        <w:t xml:space="preserve"> dengan aspect ratio pada masing-masing </w:t>
+      </w:r>
+      <w:r>
+        <w:rPr>
+          <w:rFonts w:ascii="Times New Roman" w:hAnsi="Times New Roman"/>
+          <w:i/>
+          <w:sz w:val="24"/>
+          <w:szCs w:val="24"/>
+        </w:rPr>
+        <w:t>monitor</w:t>
+      </w:r>
+      <w:r>
+        <w:rPr>
+          <w:rFonts w:ascii="Times New Roman" w:hAnsi="Times New Roman"/>
+          <w:sz w:val="24"/>
+          <w:szCs w:val="24"/>
+        </w:rPr>
+        <w:t>.</w:t>
       </w:r>
     </w:p>
     <w:p>
       <w:pPr>
+        <w:spacing w:line="360" w:lineRule="auto"/>
         <w:jc w:val="both"/>
         <w:rPr>
           <w:rFonts w:ascii="Times New Roman" w:hAnsi="Times New Roman"/>
@@ -4567,6 +6237,7 @@
           <w:sz w:val="24"/>
           <w:szCs w:val="24"/>
         </w:rPr>
+        <w:lastRenderedPageBreak/>
         <w:t>2.</w:t>
       </w:r>
       <w:r>
@@ -4576,7 +6247,7 @@
           <w:sz w:val="24"/>
           <w:szCs w:val="24"/>
         </w:rPr>
-        <w:t>7</w:t>
+        <w:t>9</w:t>
       </w:r>
       <w:r>
         <w:rPr>
@@ -4585,11 +6256,12 @@
           <w:sz w:val="24"/>
           <w:szCs w:val="24"/>
         </w:rPr>
-        <w:t xml:space="preserve"> World Model View Projection Matrices</w:t>
+        <w:t xml:space="preserve"> Linked List </w:t>
       </w:r>
     </w:p>
     <w:p>
       <w:pPr>
+        <w:spacing w:line="360" w:lineRule="auto"/>
         <w:jc w:val="both"/>
         <w:rPr>
           <w:rFonts w:ascii="Times New Roman" w:hAnsi="Times New Roman"/>
@@ -4604,49 +6276,37 @@
           <w:szCs w:val="24"/>
         </w:rPr>
         <w:tab/>
-        <w:t>asd</w:t>
+        <w:t>Linked list merupakan sebuah struktur data linear dimana setiap elemen juga merupakan objek pemisah. Sebuah linked list umumnya memiliki satu head yang merupakan awal dan satu atau lebih tail yang merupakan akhir. Setiap objek dalam linked list berisi data dan sebuah pointer ke objek lainnya. Sebuah linked list berakhir ketika mencapai tail dimana pointer pada objek bernilai null.</w:t>
       </w:r>
     </w:p>
     <w:p>
       <w:pPr>
+        <w:spacing w:line="360" w:lineRule="auto"/>
         <w:jc w:val="both"/>
         <w:rPr>
           <w:rFonts w:ascii="Times New Roman" w:hAnsi="Times New Roman"/>
-          <w:b/>
-          <w:sz w:val="24"/>
-          <w:szCs w:val="24"/>
-        </w:rPr>
-      </w:pPr>
-      <w:r>
-        <w:rPr>
-          <w:rFonts w:ascii="Times New Roman" w:hAnsi="Times New Roman"/>
-          <w:b/>
-          <w:sz w:val="24"/>
-          <w:szCs w:val="24"/>
-        </w:rPr>
-        <w:t>2.</w:t>
-      </w:r>
-      <w:r>
-        <w:rPr>
-          <w:rFonts w:ascii="Times New Roman" w:hAnsi="Times New Roman"/>
-          <w:b/>
-          <w:sz w:val="24"/>
-          <w:szCs w:val="24"/>
-        </w:rPr>
-        <w:t>9</w:t>
-      </w:r>
-      <w:r>
-        <w:rPr>
-          <w:rFonts w:ascii="Times New Roman" w:hAnsi="Times New Roman"/>
-          <w:b/>
-          <w:sz w:val="24"/>
-          <w:szCs w:val="24"/>
-        </w:rPr>
-        <w:t xml:space="preserve"> Linked List </w:t>
+          <w:sz w:val="24"/>
+          <w:szCs w:val="24"/>
+        </w:rPr>
+      </w:pPr>
+      <w:r>
+        <w:rPr>
+          <w:rFonts w:ascii="Times New Roman" w:hAnsi="Times New Roman"/>
+          <w:sz w:val="24"/>
+          <w:szCs w:val="24"/>
+        </w:rPr>
+        <w:tab/>
+        <w:t>Keuntungan menggunakan linked list meliputi:</w:t>
       </w:r>
     </w:p>
     <w:p>
       <w:pPr>
+        <w:pStyle w:val="ListParagraph"/>
+        <w:numPr>
+          <w:ilvl w:val="0"/>
+          <w:numId w:val="11"/>
+        </w:numPr>
+        <w:spacing w:line="360" w:lineRule="auto"/>
         <w:jc w:val="both"/>
         <w:rPr>
           <w:rFonts w:ascii="Times New Roman" w:hAnsi="Times New Roman"/>
@@ -4660,15 +6320,217 @@
           <w:sz w:val="24"/>
           <w:szCs w:val="24"/>
         </w:rPr>
+        <w:t>Ukuran linked list dapat ditentukan saat run-time</w:t>
+      </w:r>
+    </w:p>
+    <w:p>
+      <w:pPr>
+        <w:pStyle w:val="ListParagraph"/>
+        <w:numPr>
+          <w:ilvl w:val="0"/>
+          <w:numId w:val="11"/>
+        </w:numPr>
+        <w:spacing w:line="360" w:lineRule="auto"/>
+        <w:jc w:val="both"/>
+        <w:rPr>
+          <w:rFonts w:ascii="Times New Roman" w:hAnsi="Times New Roman"/>
+          <w:sz w:val="24"/>
+          <w:szCs w:val="24"/>
+        </w:rPr>
+      </w:pPr>
+      <w:r>
+        <w:rPr>
+          <w:rFonts w:ascii="Times New Roman" w:hAnsi="Times New Roman"/>
+          <w:sz w:val="24"/>
+          <w:szCs w:val="24"/>
+        </w:rPr>
+        <w:t>Operasi penambahan, penyisipan, penghapusan pada linked list sangat mudah karena hanya dengan merubah pointer</w:t>
+      </w:r>
+    </w:p>
+    <w:p>
+      <w:pPr>
+        <w:pStyle w:val="ListParagraph"/>
+        <w:numPr>
+          <w:ilvl w:val="0"/>
+          <w:numId w:val="11"/>
+        </w:numPr>
+        <w:spacing w:line="360" w:lineRule="auto"/>
+        <w:jc w:val="both"/>
+        <w:rPr>
+          <w:rFonts w:ascii="Times New Roman" w:hAnsi="Times New Roman"/>
+          <w:sz w:val="24"/>
+          <w:szCs w:val="24"/>
+        </w:rPr>
+      </w:pPr>
+      <w:r>
+        <w:rPr>
+          <w:rFonts w:ascii="Times New Roman" w:hAnsi="Times New Roman"/>
+          <w:sz w:val="24"/>
+          <w:szCs w:val="24"/>
+        </w:rPr>
+        <w:t>Elemen dari sebuah linked list dapat disebar ke memori sehingga memungkinkan program berjalan pada spesifikasi rendah</w:t>
+      </w:r>
+    </w:p>
+    <w:p>
+      <w:pPr>
+        <w:pStyle w:val="ListParagraph"/>
+        <w:numPr>
+          <w:ilvl w:val="0"/>
+          <w:numId w:val="11"/>
+        </w:numPr>
+        <w:spacing w:line="360" w:lineRule="auto"/>
+        <w:jc w:val="both"/>
+        <w:rPr>
+          <w:rFonts w:ascii="Times New Roman" w:hAnsi="Times New Roman"/>
+          <w:sz w:val="24"/>
+          <w:szCs w:val="24"/>
+        </w:rPr>
+      </w:pPr>
+      <w:r>
+        <w:rPr>
+          <w:rFonts w:ascii="Times New Roman" w:hAnsi="Times New Roman"/>
+          <w:sz w:val="24"/>
+          <w:szCs w:val="24"/>
+        </w:rPr>
+        <w:t>Pengaksesan menggunakan pointer memungkinkan data selalu terupdate</w:t>
+      </w:r>
+    </w:p>
+    <w:p>
+      <w:pPr>
+        <w:spacing w:line="360" w:lineRule="auto"/>
+        <w:jc w:val="both"/>
+        <w:rPr>
+          <w:rFonts w:ascii="Times New Roman" w:hAnsi="Times New Roman"/>
+          <w:sz w:val="24"/>
+          <w:szCs w:val="24"/>
+        </w:rPr>
+      </w:pPr>
+      <w:r>
+        <w:rPr>
+          <w:rFonts w:ascii="Times New Roman" w:hAnsi="Times New Roman"/>
+          <w:sz w:val="24"/>
+          <w:szCs w:val="24"/>
+        </w:rPr>
         <w:tab/>
-        <w:t>asd</w:t>
+        <w:t>Linked list memungkinkan data tersebar dalam memori dan pemrosesannya dapat dilakukan secara rekursif. Relasi parent-child dalam sebuah</w:t>
+      </w:r>
+      <w:r>
+        <w:rPr>
+          <w:rFonts w:ascii="Times New Roman" w:hAnsi="Times New Roman"/>
+          <w:sz w:val="24"/>
+          <w:szCs w:val="24"/>
+        </w:rPr>
+        <w:t xml:space="preserve"> hierachial skeleton. Didalam sebuah file BVH, ROOT dapat merepresentasikan head dan End Site dapat merepresentasikan tail.</w:t>
+      </w:r>
+      <w:r>
+        <w:rPr>
+          <w:rFonts w:ascii="Times New Roman" w:hAnsi="Times New Roman"/>
+          <w:sz w:val="24"/>
+          <w:szCs w:val="24"/>
+        </w:rPr>
+        <w:t xml:space="preserve"> Sehingga dalam penelitian ini, linked list merupakan struktur data yang digunakan dalam menyimpan, memproses, dan menggambarkan skeleton.</w:t>
+      </w:r>
+    </w:p>
+    <w:p>
+      <w:pPr>
+        <w:keepNext/>
+        <w:spacing w:line="360" w:lineRule="auto"/>
+        <w:jc w:val="center"/>
+      </w:pPr>
+      <w:r>
+        <w:rPr>
+          <w:lang w:val="en-US"/>
+        </w:rPr>
+        <w:drawing>
+          <wp:inline distT="0" distB="0" distL="0" distR="0" wp14:anchorId="186211C4" wp14:editId="055053B0">
+            <wp:extent cx="4019550" cy="1266825"/>
+            <wp:effectExtent l="0" t="0" r="0" b="9525"/>
+            <wp:docPr id="6" name="Picture 6" descr="https://s3-us-west-2.amazonaws.com/ib-assessment-tests/problem_images/singly-ll.png"/>
+            <wp:cNvGraphicFramePr>
+              <a:graphicFrameLocks xmlns:a="http://schemas.openxmlformats.org/drawingml/2006/main" noChangeAspect="1"/>
+            </wp:cNvGraphicFramePr>
+            <a:graphic xmlns:a="http://schemas.openxmlformats.org/drawingml/2006/main">
+              <a:graphicData uri="http://schemas.openxmlformats.org/drawingml/2006/picture">
+                <pic:pic xmlns:pic="http://schemas.openxmlformats.org/drawingml/2006/picture">
+                  <pic:nvPicPr>
+                    <pic:cNvPr id="0" name="Picture 1" descr="https://s3-us-west-2.amazonaws.com/ib-assessment-tests/problem_images/singly-ll.png"/>
+                    <pic:cNvPicPr>
+                      <a:picLocks noChangeAspect="1" noChangeArrowheads="1"/>
+                    </pic:cNvPicPr>
+                  </pic:nvPicPr>
+                  <pic:blipFill>
+                    <a:blip r:embed="rId15">
+                      <a:extLst>
+                        <a:ext uri="{28A0092B-C50C-407E-A947-70E740481C1C}">
+                          <a14:useLocalDpi xmlns:a14="http://schemas.microsoft.com/office/drawing/2010/main" val="0"/>
+                        </a:ext>
+                      </a:extLst>
+                    </a:blip>
+                    <a:srcRect/>
+                    <a:stretch>
+                      <a:fillRect/>
+                    </a:stretch>
+                  </pic:blipFill>
+                  <pic:spPr bwMode="auto">
+                    <a:xfrm>
+                      <a:off x="0" y="0"/>
+                      <a:ext cx="4019550" cy="1266825"/>
+                    </a:xfrm>
+                    <a:prstGeom prst="rect">
+                      <a:avLst/>
+                    </a:prstGeom>
+                    <a:noFill/>
+                    <a:ln>
+                      <a:noFill/>
+                    </a:ln>
+                  </pic:spPr>
+                </pic:pic>
+              </a:graphicData>
+            </a:graphic>
+          </wp:inline>
+        </w:drawing>
+      </w:r>
+    </w:p>
+    <w:p>
+      <w:pPr>
+        <w:pStyle w:val="Caption"/>
+        <w:spacing w:line="360" w:lineRule="auto"/>
+        <w:jc w:val="center"/>
+        <w:rPr>
+          <w:rFonts w:ascii="Times New Roman" w:hAnsi="Times New Roman"/>
+          <w:sz w:val="24"/>
+        </w:rPr>
+      </w:pPr>
+      <w:r>
+        <w:rPr>
+          <w:rFonts w:ascii="Times New Roman" w:hAnsi="Times New Roman"/>
+          <w:sz w:val="24"/>
+        </w:rPr>
+        <w:t xml:space="preserve">Gambar 2.5 Contoh sebuah Linked List (sumber : </w:t>
+      </w:r>
+      <w:hyperlink r:id="rId16" w:history="1">
+        <w:r>
+          <w:rPr>
+            <w:rStyle w:val="Hyperlink"/>
+            <w:rFonts w:ascii="Times New Roman" w:hAnsi="Times New Roman"/>
+            <w:sz w:val="24"/>
+          </w:rPr>
+          <w:t>https://s3-us-west-2.amazonaws.com/ib-assessment-tests/problem_images/singly-ll.png</w:t>
+        </w:r>
+      </w:hyperlink>
+      <w:r>
+        <w:rPr>
+          <w:rFonts w:ascii="Times New Roman" w:hAnsi="Times New Roman"/>
+          <w:sz w:val="24"/>
+        </w:rPr>
+        <w:t>)</w:t>
       </w:r>
     </w:p>
     <w:sectPr>
-      <w:headerReference w:type="default" r:id="rId14"/>
-      <w:footerReference w:type="default" r:id="rId15"/>
-      <w:headerReference w:type="first" r:id="rId16"/>
-      <w:footerReference w:type="first" r:id="rId17"/>
+      <w:headerReference w:type="default" r:id="rId17"/>
+      <w:footerReference w:type="default" r:id="rId18"/>
+      <w:headerReference w:type="first" r:id="rId19"/>
+      <w:footerReference w:type="first" r:id="rId20"/>
       <w:pgSz w:w="11906" w:h="16838" w:code="9"/>
       <w:pgMar w:top="2268" w:right="1701" w:bottom="1701" w:left="2268" w:header="709" w:footer="709" w:gutter="0"/>
       <w:pgNumType w:start="4"/>
@@ -4832,7 +6694,7 @@
           <w:fldChar w:fldCharType="separate"/>
         </w:r>
         <w:r>
-          <w:t>9</w:t>
+          <w:t>12</w:t>
         </w:r>
         <w:r>
           <w:fldChar w:fldCharType="end"/>
@@ -5778,6 +7640,95 @@
       <w:lvlJc w:val="left"/>
       <w:pPr>
         <w:ind w:left="4320" w:hanging="1440"/>
+      </w:pPr>
+    </w:lvl>
+  </w:abstractNum>
+  <w:abstractNum w:abstractNumId="9" w15:restartNumberingAfterBreak="0">
+    <w:nsid w:val="6B6301FC"/>
+    <w:multiLevelType w:val="hybridMultilevel"/>
+    <w:tmpl w:val="1DBC0388"/>
+    <w:lvl w:ilvl="0" w:tplc="0409000F">
+      <w:start w:val="1"/>
+      <w:numFmt w:val="decimal"/>
+      <w:lvlText w:val="%1."/>
+      <w:lvlJc w:val="left"/>
+      <w:pPr>
+        <w:ind w:left="720" w:hanging="360"/>
+      </w:pPr>
+      <w:rPr>
+        <w:rFonts w:hint="default"/>
+      </w:rPr>
+    </w:lvl>
+    <w:lvl w:ilvl="1" w:tplc="04090019" w:tentative="1">
+      <w:start w:val="1"/>
+      <w:numFmt w:val="lowerLetter"/>
+      <w:lvlText w:val="%2."/>
+      <w:lvlJc w:val="left"/>
+      <w:pPr>
+        <w:ind w:left="1440" w:hanging="360"/>
+      </w:pPr>
+    </w:lvl>
+    <w:lvl w:ilvl="2" w:tplc="0409001B" w:tentative="1">
+      <w:start w:val="1"/>
+      <w:numFmt w:val="lowerRoman"/>
+      <w:lvlText w:val="%3."/>
+      <w:lvlJc w:val="right"/>
+      <w:pPr>
+        <w:ind w:left="2160" w:hanging="180"/>
+      </w:pPr>
+    </w:lvl>
+    <w:lvl w:ilvl="3" w:tplc="0409000F" w:tentative="1">
+      <w:start w:val="1"/>
+      <w:numFmt w:val="decimal"/>
+      <w:lvlText w:val="%4."/>
+      <w:lvlJc w:val="left"/>
+      <w:pPr>
+        <w:ind w:left="2880" w:hanging="360"/>
+      </w:pPr>
+    </w:lvl>
+    <w:lvl w:ilvl="4" w:tplc="04090019" w:tentative="1">
+      <w:start w:val="1"/>
+      <w:numFmt w:val="lowerLetter"/>
+      <w:lvlText w:val="%5."/>
+      <w:lvlJc w:val="left"/>
+      <w:pPr>
+        <w:ind w:left="3600" w:hanging="360"/>
+      </w:pPr>
+    </w:lvl>
+    <w:lvl w:ilvl="5" w:tplc="0409001B" w:tentative="1">
+      <w:start w:val="1"/>
+      <w:numFmt w:val="lowerRoman"/>
+      <w:lvlText w:val="%6."/>
+      <w:lvlJc w:val="right"/>
+      <w:pPr>
+        <w:ind w:left="4320" w:hanging="180"/>
+      </w:pPr>
+    </w:lvl>
+    <w:lvl w:ilvl="6" w:tplc="0409000F" w:tentative="1">
+      <w:start w:val="1"/>
+      <w:numFmt w:val="decimal"/>
+      <w:lvlText w:val="%7."/>
+      <w:lvlJc w:val="left"/>
+      <w:pPr>
+        <w:ind w:left="5040" w:hanging="360"/>
+      </w:pPr>
+    </w:lvl>
+    <w:lvl w:ilvl="7" w:tplc="04090019" w:tentative="1">
+      <w:start w:val="1"/>
+      <w:numFmt w:val="lowerLetter"/>
+      <w:lvlText w:val="%8."/>
+      <w:lvlJc w:val="left"/>
+      <w:pPr>
+        <w:ind w:left="5760" w:hanging="360"/>
+      </w:pPr>
+    </w:lvl>
+    <w:lvl w:ilvl="8" w:tplc="0409001B" w:tentative="1">
+      <w:start w:val="1"/>
+      <w:numFmt w:val="lowerRoman"/>
+      <w:lvlText w:val="%9."/>
+      <w:lvlJc w:val="right"/>
+      <w:pPr>
+        <w:ind w:left="6480" w:hanging="180"/>
       </w:pPr>
     </w:lvl>
   </w:abstractNum>
@@ -5837,6 +7788,9 @@
   </w:num>
   <w:num w:numId="10">
     <w:abstractNumId w:val="2"/>
+  </w:num>
+  <w:num w:numId="11">
+    <w:abstractNumId w:val="9"/>
   </w:num>
 </w:numbering>
 </file>
@@ -6692,7 +8646,7 @@
 </file>
 
 <file path=customXml/itemProps1.xml><?xml version="1.0" encoding="utf-8"?>
-<ds:datastoreItem xmlns:ds="http://schemas.openxmlformats.org/officeDocument/2006/customXml" ds:itemID="{B7A4B2A0-DD65-4F2F-AB8A-202DEFF1525B}">
+<ds:datastoreItem xmlns:ds="http://schemas.openxmlformats.org/officeDocument/2006/customXml" ds:itemID="{835EBCAD-F13A-4420-8B73-FDD41ACF9155}">
   <ds:schemaRefs>
     <ds:schemaRef ds:uri="http://schemas.openxmlformats.org/officeDocument/2006/bibliography"/>
   </ds:schemaRefs>

</xml_diff>

<commit_message>
warna hitam pada caption gambar
</commit_message>
<xml_diff>
--- a/BAB 2.docx
+++ b/BAB 2.docx
@@ -732,16 +732,18 @@
         <w:jc w:val="center"/>
         <w:rPr>
           <w:rFonts w:ascii="Times New Roman" w:hAnsi="Times New Roman"/>
-        </w:rPr>
-      </w:pPr>
-      <w:r>
-        <w:rPr>
-          <w:rFonts w:ascii="Times New Roman" w:hAnsi="Times New Roman"/>
+          <w:color w:val="000000" w:themeColor="text1"/>
+        </w:rPr>
+      </w:pPr>
+      <w:r>
+        <w:rPr>
+          <w:rFonts w:ascii="Times New Roman" w:hAnsi="Times New Roman"/>
+          <w:color w:val="000000" w:themeColor="text1"/>
           <w:lang w:val="en-US"/>
         </w:rPr>
         <w:lastRenderedPageBreak/>
         <w:drawing>
-          <wp:inline distT="0" distB="0" distL="0" distR="0" wp14:anchorId="19AC9721" wp14:editId="0D2E97B2">
+          <wp:inline distT="0" distB="0" distL="0" distR="0" wp14:anchorId="62F72FD7" wp14:editId="3FF3319C">
             <wp:extent cx="1971304" cy="1962612"/>
             <wp:effectExtent l="0" t="0" r="0" b="0"/>
             <wp:docPr id="1" name="Picture 1"/>
@@ -785,6 +787,7 @@
         <w:rPr>
           <w:rFonts w:ascii="Times New Roman" w:hAnsi="Times New Roman"/>
           <w:i w:val="0"/>
+          <w:color w:val="000000" w:themeColor="text1"/>
           <w:sz w:val="24"/>
           <w:szCs w:val="24"/>
         </w:rPr>
@@ -793,6 +796,7 @@
         <w:rPr>
           <w:rFonts w:ascii="Times New Roman" w:hAnsi="Times New Roman"/>
           <w:i w:val="0"/>
+          <w:color w:val="000000" w:themeColor="text1"/>
           <w:sz w:val="24"/>
           <w:szCs w:val="24"/>
         </w:rPr>
@@ -802,6 +806,7 @@
         <w:rPr>
           <w:rFonts w:ascii="Times New Roman" w:hAnsi="Times New Roman"/>
           <w:i w:val="0"/>
+          <w:color w:val="000000" w:themeColor="text1"/>
           <w:sz w:val="24"/>
           <w:szCs w:val="24"/>
         </w:rPr>
@@ -811,27 +816,59 @@
         <w:rPr>
           <w:rFonts w:ascii="Times New Roman" w:hAnsi="Times New Roman"/>
           <w:i w:val="0"/>
+          <w:color w:val="000000" w:themeColor="text1"/>
           <w:sz w:val="24"/>
           <w:szCs w:val="24"/>
         </w:rPr>
         <w:t xml:space="preserve"> objek dalam suatu diagram kartesian (sumber : </w:t>
       </w:r>
-      <w:hyperlink r:id="rId9" w:history="1">
-        <w:r>
-          <w:rPr>
-            <w:rStyle w:val="Hyperlink"/>
-            <w:rFonts w:ascii="Times New Roman" w:hAnsi="Times New Roman"/>
-            <w:i w:val="0"/>
-            <w:sz w:val="24"/>
-            <w:szCs w:val="24"/>
-          </w:rPr>
-          <w:t>https://cdn.kastatic.org/ka-perseus-images/4cf588bbf9e241a4c6c8c13ab9c6eb582eca6f37.svg</w:t>
-        </w:r>
-      </w:hyperlink>
-      <w:r>
-        <w:rPr>
+      <w:bookmarkStart w:id="0" w:name="_GoBack"/>
+      <w:bookmarkEnd w:id="0"/>
+      <w:r>
+        <w:rPr>
+          <w:color w:val="000000" w:themeColor="text1"/>
+        </w:rPr>
+        <w:fldChar w:fldCharType="begin"/>
+      </w:r>
+      <w:r>
+        <w:rPr>
+          <w:color w:val="000000" w:themeColor="text1"/>
+        </w:rPr>
+        <w:instrText xml:space="preserve"> HYPERLINK "https://cdn.kastatic.org/ka-perseus-images/4cf588bbf9e241a4c6c8c13ab9c6eb582eca6f37.svg" </w:instrText>
+      </w:r>
+      <w:r>
+        <w:rPr>
+          <w:color w:val="000000" w:themeColor="text1"/>
+        </w:rPr>
+        <w:fldChar w:fldCharType="separate"/>
+      </w:r>
+      <w:r>
+        <w:rPr>
+          <w:rStyle w:val="Hyperlink"/>
           <w:rFonts w:ascii="Times New Roman" w:hAnsi="Times New Roman"/>
           <w:i w:val="0"/>
+          <w:color w:val="000000" w:themeColor="text1"/>
+          <w:sz w:val="24"/>
+          <w:szCs w:val="24"/>
+        </w:rPr>
+        <w:t>https://cdn.kastatic.org/ka-perseus-images/4cf588bbf9e241a4c6c8c13ab9c6eb582eca6f37.svg</w:t>
+      </w:r>
+      <w:r>
+        <w:rPr>
+          <w:rStyle w:val="Hyperlink"/>
+          <w:rFonts w:ascii="Times New Roman" w:hAnsi="Times New Roman"/>
+          <w:i w:val="0"/>
+          <w:color w:val="000000" w:themeColor="text1"/>
+          <w:sz w:val="24"/>
+          <w:szCs w:val="24"/>
+        </w:rPr>
+        <w:fldChar w:fldCharType="end"/>
+      </w:r>
+      <w:r>
+        <w:rPr>
+          <w:rFonts w:ascii="Times New Roman" w:hAnsi="Times New Roman"/>
+          <w:i w:val="0"/>
+          <w:color w:val="000000" w:themeColor="text1"/>
           <w:sz w:val="24"/>
           <w:szCs w:val="24"/>
         </w:rPr>
@@ -967,25 +1004,19 @@
         <w:jc w:val="center"/>
         <w:rPr>
           <w:rFonts w:ascii="Times New Roman" w:hAnsi="Times New Roman"/>
-          <w:sz w:val="24"/>
-          <w:szCs w:val="24"/>
-        </w:rPr>
-      </w:pPr>
-      <w:r>
-        <w:rPr>
-          <w:rFonts w:ascii="Times New Roman" w:hAnsi="Times New Roman"/>
-          <w:sz w:val="24"/>
-          <w:szCs w:val="24"/>
-        </w:rPr>
-        <w:t xml:space="preserve">Tabel </w:t>
-      </w:r>
-      <w:r>
-        <w:rPr>
-          <w:rFonts w:ascii="Times New Roman" w:hAnsi="Times New Roman"/>
-          <w:sz w:val="24"/>
-          <w:szCs w:val="24"/>
-        </w:rPr>
-        <w:t>2.1 Persentase Massa Segment terhadap Massa Total</w:t>
+          <w:color w:val="000000" w:themeColor="text1"/>
+          <w:sz w:val="24"/>
+          <w:szCs w:val="24"/>
+        </w:rPr>
+      </w:pPr>
+      <w:r>
+        <w:rPr>
+          <w:rFonts w:ascii="Times New Roman" w:hAnsi="Times New Roman"/>
+          <w:color w:val="000000" w:themeColor="text1"/>
+          <w:sz w:val="24"/>
+          <w:szCs w:val="24"/>
+        </w:rPr>
+        <w:t>Tabel 2.1 Persentase Massa Segment terhadap Massa Total</w:t>
       </w:r>
     </w:p>
     <w:tbl>
@@ -1521,12 +1552,14 @@
         <w:jc w:val="center"/>
         <w:rPr>
           <w:rFonts w:ascii="Times New Roman" w:hAnsi="Times New Roman"/>
+          <w:color w:val="000000" w:themeColor="text1"/>
           <w:sz w:val="36"/>
         </w:rPr>
       </w:pPr>
       <w:r>
         <w:rPr>
           <w:rFonts w:ascii="Times New Roman" w:hAnsi="Times New Roman"/>
+          <w:color w:val="000000" w:themeColor="text1"/>
           <w:sz w:val="24"/>
         </w:rPr>
         <w:t>Tabel 2.2 Persentase Panjang Segment terhadap Proximal End</w:t>
@@ -3061,7 +3094,7 @@
                     </pic:cNvPicPr>
                   </pic:nvPicPr>
                   <pic:blipFill>
-                    <a:blip r:embed="rId10">
+                    <a:blip r:embed="rId9">
                       <a:extLst>
                         <a:ext uri="{28A0092B-C50C-407E-A947-70E740481C1C}">
                           <a14:useLocalDpi xmlns:a14="http://schemas.microsoft.com/office/drawing/2010/main" val="0"/>
@@ -3100,6 +3133,7 @@
         <w:jc w:val="center"/>
         <w:rPr>
           <w:rFonts w:ascii="Times New Roman" w:hAnsi="Times New Roman"/>
+          <w:color w:val="000000" w:themeColor="text1"/>
           <w:sz w:val="36"/>
           <w:szCs w:val="24"/>
         </w:rPr>
@@ -3107,6 +3141,7 @@
       <w:r>
         <w:rPr>
           <w:rFonts w:ascii="Times New Roman" w:hAnsi="Times New Roman"/>
+          <w:color w:val="000000" w:themeColor="text1"/>
           <w:sz w:val="24"/>
         </w:rPr>
         <w:t>Gambar 2.2 Contoh Hierarki Skeleton</w:t>
@@ -3114,23 +3149,10 @@
       <w:r>
         <w:rPr>
           <w:rFonts w:ascii="Times New Roman" w:hAnsi="Times New Roman"/>
-          <w:sz w:val="24"/>
-        </w:rPr>
-        <w:t xml:space="preserve"> (sumber : </w:t>
-      </w:r>
-      <w:r>
-        <w:rPr>
-          <w:rFonts w:ascii="Times New Roman" w:hAnsi="Times New Roman"/>
-          <w:sz w:val="24"/>
-        </w:rPr>
-        <w:t>http://mocappys.com/wp-content/uploads/2014/03/BaseJointNames.jpg</w:t>
-      </w:r>
-      <w:r>
-        <w:rPr>
-          <w:rFonts w:ascii="Times New Roman" w:hAnsi="Times New Roman"/>
-          <w:sz w:val="24"/>
-        </w:rPr>
-        <w:t>)</w:t>
+          <w:color w:val="000000" w:themeColor="text1"/>
+          <w:sz w:val="24"/>
+        </w:rPr>
+        <w:t xml:space="preserve"> (sumber : http://mocappys.com/wp-content/uploads/2014/03/BaseJointNames.jpg)</w:t>
       </w:r>
     </w:p>
     <w:p>
@@ -3579,7 +3601,7 @@
                     </pic:cNvPicPr>
                   </pic:nvPicPr>
                   <pic:blipFill>
-                    <a:blip r:embed="rId11">
+                    <a:blip r:embed="rId10">
                       <a:extLst>
                         <a:ext uri="{28A0092B-C50C-407E-A947-70E740481C1C}">
                           <a14:useLocalDpi xmlns:a14="http://schemas.microsoft.com/office/drawing/2010/main" val="0"/>
@@ -3619,13 +3641,15 @@
         <w:rPr>
           <w:rFonts w:ascii="Times New Roman" w:hAnsi="Times New Roman"/>
           <w:i w:val="0"/>
-          <w:sz w:val="24"/>
-          <w:szCs w:val="24"/>
-        </w:rPr>
-      </w:pPr>
-      <w:r>
-        <w:rPr>
-          <w:rFonts w:ascii="Times New Roman" w:hAnsi="Times New Roman"/>
+          <w:color w:val="000000" w:themeColor="text1"/>
+          <w:sz w:val="24"/>
+          <w:szCs w:val="24"/>
+        </w:rPr>
+      </w:pPr>
+      <w:r>
+        <w:rPr>
+          <w:rFonts w:ascii="Times New Roman" w:hAnsi="Times New Roman"/>
+          <w:color w:val="000000" w:themeColor="text1"/>
           <w:sz w:val="24"/>
           <w:szCs w:val="24"/>
         </w:rPr>
@@ -3634,6 +3658,7 @@
       <w:r>
         <w:rPr>
           <w:rFonts w:ascii="Times New Roman" w:hAnsi="Times New Roman"/>
+          <w:color w:val="000000" w:themeColor="text1"/>
           <w:sz w:val="24"/>
           <w:szCs w:val="24"/>
         </w:rPr>
@@ -3643,6 +3668,7 @@
         <w:rPr>
           <w:rFonts w:ascii="Times New Roman" w:hAnsi="Times New Roman"/>
           <w:i w:val="0"/>
+          <w:color w:val="000000" w:themeColor="text1"/>
           <w:sz w:val="24"/>
           <w:szCs w:val="24"/>
         </w:rPr>
@@ -3652,6 +3678,7 @@
         <w:rPr>
           <w:rFonts w:ascii="Times New Roman" w:hAnsi="Times New Roman"/>
           <w:i w:val="0"/>
+          <w:color w:val="000000" w:themeColor="text1"/>
           <w:sz w:val="24"/>
           <w:szCs w:val="24"/>
         </w:rPr>
@@ -3660,17 +3687,19 @@
       <w:r>
         <w:rPr>
           <w:rFonts w:ascii="Times New Roman" w:hAnsi="Times New Roman"/>
+          <w:color w:val="000000" w:themeColor="text1"/>
           <w:sz w:val="24"/>
           <w:szCs w:val="24"/>
         </w:rPr>
         <w:t xml:space="preserve"> </w:t>
       </w:r>
-      <w:hyperlink r:id="rId12" w:history="1">
+      <w:hyperlink r:id="rId11" w:history="1">
         <w:r>
           <w:rPr>
             <w:rStyle w:val="Hyperlink"/>
             <w:rFonts w:ascii="Times New Roman" w:hAnsi="Times New Roman"/>
             <w:i w:val="0"/>
+            <w:color w:val="000000" w:themeColor="text1"/>
             <w:sz w:val="24"/>
             <w:szCs w:val="24"/>
           </w:rPr>
@@ -3681,6 +3710,7 @@
         <w:rPr>
           <w:rFonts w:ascii="Times New Roman" w:hAnsi="Times New Roman"/>
           <w:i w:val="0"/>
+          <w:color w:val="000000" w:themeColor="text1"/>
           <w:sz w:val="24"/>
           <w:szCs w:val="24"/>
         </w:rPr>
@@ -4058,7 +4088,7 @@
                     <pic:cNvPicPr/>
                   </pic:nvPicPr>
                   <pic:blipFill>
-                    <a:blip r:embed="rId13"/>
+                    <a:blip r:embed="rId12"/>
                     <a:stretch>
                       <a:fillRect/>
                     </a:stretch>
@@ -4086,6 +4116,7 @@
         <w:jc w:val="center"/>
         <w:rPr>
           <w:rFonts w:ascii="Times New Roman" w:hAnsi="Times New Roman"/>
+          <w:color w:val="000000" w:themeColor="text1"/>
           <w:sz w:val="36"/>
           <w:szCs w:val="24"/>
         </w:rPr>
@@ -4093,6 +4124,7 @@
       <w:r>
         <w:rPr>
           <w:rFonts w:ascii="Times New Roman" w:hAnsi="Times New Roman"/>
+          <w:color w:val="000000" w:themeColor="text1"/>
           <w:sz w:val="24"/>
         </w:rPr>
         <w:t>Gambar 2.3</w:t>
@@ -4100,6 +4132,7 @@
       <w:r>
         <w:rPr>
           <w:rFonts w:ascii="Times New Roman" w:hAnsi="Times New Roman"/>
+          <w:color w:val="000000" w:themeColor="text1"/>
           <w:sz w:val="24"/>
         </w:rPr>
         <w:t xml:space="preserve"> Pengaplikasian transformasi matrix 4x4 dalam 3D</w:t>
@@ -4592,7 +4625,7 @@
                     </pic:cNvPicPr>
                   </pic:nvPicPr>
                   <pic:blipFill>
-                    <a:blip r:embed="rId14">
+                    <a:blip r:embed="rId13">
                       <a:extLst>
                         <a:ext uri="{28A0092B-C50C-407E-A947-70E740481C1C}">
                           <a14:useLocalDpi xmlns:a14="http://schemas.microsoft.com/office/drawing/2010/main" val="0"/>
@@ -4631,6 +4664,7 @@
         <w:jc w:val="center"/>
         <w:rPr>
           <w:rFonts w:ascii="Times New Roman" w:hAnsi="Times New Roman"/>
+          <w:color w:val="000000" w:themeColor="text1"/>
           <w:sz w:val="36"/>
           <w:szCs w:val="24"/>
         </w:rPr>
@@ -4638,6 +4672,7 @@
       <w:r>
         <w:rPr>
           <w:rFonts w:ascii="Times New Roman" w:hAnsi="Times New Roman"/>
+          <w:color w:val="000000" w:themeColor="text1"/>
           <w:sz w:val="24"/>
         </w:rPr>
         <w:t>Gambar 2.4 Gimbal Lock Sumber (sumber : https://i.stack.imgur.com/SRwlZ.jpg)</w:t>
@@ -5305,8 +5340,6 @@
           <w:szCs w:val="24"/>
         </w:rPr>
       </w:pPr>
-      <w:bookmarkStart w:id="0" w:name="_GoBack"/>
-      <w:bookmarkEnd w:id="0"/>
       <w:r>
         <w:rPr>
           <w:rFonts w:ascii="Times New Roman" w:hAnsi="Times New Roman"/>
@@ -5591,15 +5624,7 @@
           <w:sz w:val="24"/>
           <w:szCs w:val="24"/>
         </w:rPr>
-        <w:t>relatif</w:t>
-      </w:r>
-      <w:r>
-        <w:rPr>
-          <w:rFonts w:ascii="Times New Roman" w:hAnsi="Times New Roman"/>
-          <w:sz w:val="24"/>
-          <w:szCs w:val="24"/>
-        </w:rPr>
-        <w:t xml:space="preserve"> setiap titik terhadap pusat </w:t>
+        <w:t xml:space="preserve">relatif setiap titik terhadap pusat </w:t>
       </w:r>
       <w:r>
         <w:rPr>
@@ -6459,7 +6484,7 @@
                     </pic:cNvPicPr>
                   </pic:nvPicPr>
                   <pic:blipFill>
-                    <a:blip r:embed="rId15">
+                    <a:blip r:embed="rId14">
                       <a:extLst>
                         <a:ext uri="{28A0092B-C50C-407E-A947-70E740481C1C}">
                           <a14:useLocalDpi xmlns:a14="http://schemas.microsoft.com/office/drawing/2010/main" val="0"/>
@@ -6498,21 +6523,24 @@
         <w:jc w:val="center"/>
         <w:rPr>
           <w:rFonts w:ascii="Times New Roman" w:hAnsi="Times New Roman"/>
-          <w:sz w:val="24"/>
-        </w:rPr>
-      </w:pPr>
-      <w:r>
-        <w:rPr>
-          <w:rFonts w:ascii="Times New Roman" w:hAnsi="Times New Roman"/>
+          <w:color w:val="000000" w:themeColor="text1"/>
+          <w:sz w:val="24"/>
+        </w:rPr>
+      </w:pPr>
+      <w:r>
+        <w:rPr>
+          <w:rFonts w:ascii="Times New Roman" w:hAnsi="Times New Roman"/>
+          <w:color w:val="000000" w:themeColor="text1"/>
           <w:sz w:val="24"/>
         </w:rPr>
         <w:t xml:space="preserve">Gambar 2.5 Contoh sebuah Linked List (sumber : </w:t>
       </w:r>
-      <w:hyperlink r:id="rId16" w:history="1">
+      <w:hyperlink r:id="rId15" w:history="1">
         <w:r>
           <w:rPr>
             <w:rStyle w:val="Hyperlink"/>
             <w:rFonts w:ascii="Times New Roman" w:hAnsi="Times New Roman"/>
+            <w:color w:val="000000" w:themeColor="text1"/>
             <w:sz w:val="24"/>
           </w:rPr>
           <w:t>https://s3-us-west-2.amazonaws.com/ib-assessment-tests/problem_images/singly-ll.png</w:t>
@@ -6521,16 +6549,17 @@
       <w:r>
         <w:rPr>
           <w:rFonts w:ascii="Times New Roman" w:hAnsi="Times New Roman"/>
+          <w:color w:val="000000" w:themeColor="text1"/>
           <w:sz w:val="24"/>
         </w:rPr>
         <w:t>)</w:t>
       </w:r>
     </w:p>
     <w:sectPr>
-      <w:headerReference w:type="default" r:id="rId17"/>
-      <w:footerReference w:type="default" r:id="rId18"/>
-      <w:headerReference w:type="first" r:id="rId19"/>
-      <w:footerReference w:type="first" r:id="rId20"/>
+      <w:headerReference w:type="default" r:id="rId16"/>
+      <w:footerReference w:type="default" r:id="rId17"/>
+      <w:headerReference w:type="first" r:id="rId18"/>
+      <w:footerReference w:type="first" r:id="rId19"/>
       <w:pgSz w:w="11906" w:h="16838" w:code="9"/>
       <w:pgMar w:top="2268" w:right="1701" w:bottom="1701" w:left="2268" w:header="709" w:footer="709" w:gutter="0"/>
       <w:pgNumType w:start="4"/>
@@ -6694,7 +6723,7 @@
           <w:fldChar w:fldCharType="separate"/>
         </w:r>
         <w:r>
-          <w:t>12</w:t>
+          <w:t>8</w:t>
         </w:r>
         <w:r>
           <w:fldChar w:fldCharType="end"/>
@@ -8646,7 +8675,7 @@
 </file>
 
 <file path=customXml/itemProps1.xml><?xml version="1.0" encoding="utf-8"?>
-<ds:datastoreItem xmlns:ds="http://schemas.openxmlformats.org/officeDocument/2006/customXml" ds:itemID="{835EBCAD-F13A-4420-8B73-FDD41ACF9155}">
+<ds:datastoreItem xmlns:ds="http://schemas.openxmlformats.org/officeDocument/2006/customXml" ds:itemID="{9688662F-0DB3-4020-929E-F0989C44FDEC}">
   <ds:schemaRefs>
     <ds:schemaRef ds:uri="http://schemas.openxmlformats.org/officeDocument/2006/bibliography"/>
   </ds:schemaRefs>

</xml_diff>

<commit_message>
bab 2 selesai materi (rapikan)
</commit_message>
<xml_diff>
--- a/BAB 2.docx
+++ b/BAB 2.docx
@@ -37,7 +37,7 @@
           <w:b/>
           <w:sz w:val="28"/>
         </w:rPr>
-        <w:t>TINJAUAN PUSTAKA</w:t>
+        <w:t>LANDASAN TEORI</w:t>
       </w:r>
     </w:p>
     <w:p>
@@ -46,7 +46,6 @@
         <w:ind w:left="984" w:firstLine="0"/>
         <w:rPr>
           <w:b/>
-          <w:sz w:val="28"/>
         </w:rPr>
       </w:pPr>
     </w:p>
@@ -1155,21 +1154,21 @@
     </w:p>
     <w:p>
       <w:pPr>
-        <w:spacing w:line="360" w:lineRule="auto"/>
-        <w:jc w:val="both"/>
-        <w:rPr>
-          <w:rFonts w:ascii="Times New Roman" w:hAnsi="Times New Roman"/>
-          <w:sz w:val="24"/>
-          <w:szCs w:val="24"/>
-        </w:rPr>
-      </w:pPr>
-    </w:p>
-    <w:p>
-      <w:pPr>
         <w:spacing w:after="0" w:line="360" w:lineRule="auto"/>
         <w:jc w:val="both"/>
         <w:rPr>
           <w:rFonts w:ascii="Times New Roman" w:hAnsi="Times New Roman"/>
+          <w:sz w:val="24"/>
+          <w:szCs w:val="24"/>
+        </w:rPr>
+      </w:pPr>
+    </w:p>
+    <w:p>
+      <w:pPr>
+        <w:spacing w:after="0" w:line="360" w:lineRule="auto"/>
+        <w:jc w:val="both"/>
+        <w:rPr>
+          <w:rFonts w:ascii="Times New Roman" w:hAnsi="Times New Roman"/>
           <w:b/>
           <w:sz w:val="24"/>
           <w:szCs w:val="24"/>
@@ -1342,23 +1341,7 @@
           <w:sz w:val="24"/>
           <w:szCs w:val="24"/>
         </w:rPr>
-        <w:t xml:space="preserve">Hasil dari penelitian </w:t>
-      </w:r>
-      <w:r>
-        <w:rPr>
-          <w:rFonts w:ascii="Times New Roman" w:hAnsi="Times New Roman"/>
-          <w:sz w:val="24"/>
-          <w:szCs w:val="24"/>
-        </w:rPr>
-        <w:t>R. A. Clark et al.</w:t>
-      </w:r>
-      <w:r>
-        <w:rPr>
-          <w:rFonts w:ascii="Times New Roman" w:hAnsi="Times New Roman"/>
-          <w:sz w:val="24"/>
-          <w:szCs w:val="24"/>
-        </w:rPr>
-        <w:t xml:space="preserve"> Dijabarkan dalam tabel 2.1 dan tabel 2.2.</w:t>
+        <w:t>Hasil dari penelitian R. A. Clark et al. Dijabarkan dalam tabel 2.1 dan tabel 2.2.</w:t>
       </w:r>
     </w:p>
     <w:p>
@@ -4914,6 +4897,7 @@
     <w:p>
       <w:pPr>
         <w:spacing w:after="0" w:line="360" w:lineRule="auto"/>
+        <w:ind w:firstLine="720"/>
         <w:jc w:val="both"/>
         <w:rPr>
           <w:rFonts w:ascii="Times New Roman" w:hAnsi="Times New Roman"/>
@@ -4921,14 +4905,6 @@
           <w:szCs w:val="24"/>
         </w:rPr>
       </w:pPr>
-      <w:r>
-        <w:rPr>
-          <w:rFonts w:ascii="Times New Roman" w:hAnsi="Times New Roman"/>
-          <w:sz w:val="24"/>
-          <w:szCs w:val="24"/>
-        </w:rPr>
-        <w:br w:type="page"/>
-      </w:r>
     </w:p>
     <w:p>
       <w:pPr>
@@ -4948,7 +4924,6 @@
           <w:sz w:val="24"/>
           <w:szCs w:val="24"/>
         </w:rPr>
-        <w:lastRenderedPageBreak/>
         <w:t xml:space="preserve">Pada </w:t>
       </w:r>
       <w:r>
@@ -5237,7 +5212,23 @@
           <w:sz w:val="24"/>
           <w:szCs w:val="24"/>
         </w:rPr>
-        <w:t>rutan transformasi dilakukan dari dilatasi, kemudian diikuti oleh rotasi, dan kemudian di akhiri dengan translasi.</w:t>
+        <w:t xml:space="preserve">rutan transformasi dilakukan dari dilatasi, kemudian diikuti oleh rotasi, dan </w:t>
+      </w:r>
+      <w:r>
+        <w:rPr>
+          <w:rFonts w:ascii="Times New Roman" w:hAnsi="Times New Roman"/>
+          <w:sz w:val="24"/>
+          <w:szCs w:val="24"/>
+        </w:rPr>
+        <w:t>di</w:t>
+      </w:r>
+      <w:r>
+        <w:rPr>
+          <w:rFonts w:ascii="Times New Roman" w:hAnsi="Times New Roman"/>
+          <w:sz w:val="24"/>
+          <w:szCs w:val="24"/>
+        </w:rPr>
+        <w:t>akhiri dengan translasi.</w:t>
       </w:r>
     </w:p>
     <w:p>
@@ -5440,7 +5431,16 @@
           <w:sz w:val="24"/>
           <w:szCs w:val="24"/>
         </w:rPr>
-        <w:t xml:space="preserve">berarti transformasi rotasi dilakukan 3 kali, diawali dengan rotasi di sumbu Z, kemudian rotasi di sumbu X, dan diakhiri rotasi di sumbu Y. </w:t>
+        <w:t xml:space="preserve">berarti transformasi rotasi dilakukan 3 </w:t>
+      </w:r>
+      <w:r>
+        <w:rPr>
+          <w:rFonts w:ascii="Times New Roman" w:hAnsi="Times New Roman"/>
+          <w:sz w:val="24"/>
+          <w:szCs w:val="24"/>
+        </w:rPr>
+        <w:lastRenderedPageBreak/>
+        <w:t xml:space="preserve">kali, diawali dengan rotasi di sumbu Z, kemudian rotasi di sumbu X, dan diakhiri rotasi di sumbu Y. </w:t>
       </w:r>
     </w:p>
     <w:p>
@@ -5675,16 +5675,7 @@
           <w:sz w:val="24"/>
           <w:szCs w:val="24"/>
         </w:rPr>
-        <w:t>gimbal lock</w:t>
-      </w:r>
-      <w:r>
-        <w:rPr>
-          <w:rFonts w:ascii="Times New Roman" w:hAnsi="Times New Roman"/>
-          <w:i/>
-          <w:sz w:val="24"/>
-          <w:szCs w:val="24"/>
-        </w:rPr>
-        <w:t xml:space="preserve"> </w:t>
+        <w:t xml:space="preserve">gimbal lock </w:t>
       </w:r>
       <w:r>
         <w:rPr>
@@ -6256,6 +6247,7 @@
           <w:sz w:val="24"/>
           <w:szCs w:val="24"/>
         </w:rPr>
+        <w:lastRenderedPageBreak/>
         <w:t xml:space="preserve">Elemen dari sebuah </w:t>
       </w:r>
       <w:r>
@@ -6707,21 +6699,21 @@
     </w:p>
     <w:p>
       <w:pPr>
-        <w:spacing w:line="360" w:lineRule="auto"/>
-        <w:jc w:val="both"/>
-        <w:rPr>
-          <w:rFonts w:ascii="Times New Roman" w:hAnsi="Times New Roman"/>
-          <w:sz w:val="24"/>
-          <w:szCs w:val="24"/>
-        </w:rPr>
-      </w:pPr>
-    </w:p>
-    <w:p>
-      <w:pPr>
         <w:spacing w:after="0" w:line="360" w:lineRule="auto"/>
         <w:jc w:val="both"/>
         <w:rPr>
           <w:rFonts w:ascii="Times New Roman" w:hAnsi="Times New Roman"/>
+          <w:sz w:val="24"/>
+          <w:szCs w:val="24"/>
+        </w:rPr>
+      </w:pPr>
+    </w:p>
+    <w:p>
+      <w:pPr>
+        <w:spacing w:after="0" w:line="360" w:lineRule="auto"/>
+        <w:jc w:val="both"/>
+        <w:rPr>
+          <w:rFonts w:ascii="Times New Roman" w:hAnsi="Times New Roman"/>
           <w:b/>
           <w:sz w:val="24"/>
           <w:szCs w:val="24"/>
@@ -6749,93 +6741,7 @@
     </w:p>
     <w:p>
       <w:pPr>
-        <w:spacing w:line="360" w:lineRule="auto"/>
-        <w:jc w:val="both"/>
-        <w:rPr>
-          <w:rFonts w:ascii="Times New Roman" w:hAnsi="Times New Roman"/>
-          <w:sz w:val="24"/>
-          <w:szCs w:val="24"/>
-        </w:rPr>
-      </w:pPr>
-      <w:r>
-        <w:rPr>
-          <w:rFonts w:ascii="Times New Roman" w:hAnsi="Times New Roman"/>
-          <w:sz w:val="24"/>
-          <w:szCs w:val="24"/>
-        </w:rPr>
-        <w:lastRenderedPageBreak/>
-        <w:tab/>
-      </w:r>
-      <w:r>
-        <w:rPr>
-          <w:rFonts w:ascii="Times New Roman" w:hAnsi="Times New Roman"/>
-          <w:i/>
-          <w:sz w:val="24"/>
-          <w:szCs w:val="24"/>
-        </w:rPr>
-        <w:t>Motion</w:t>
-      </w:r>
-      <w:r>
-        <w:rPr>
-          <w:rFonts w:ascii="Times New Roman" w:hAnsi="Times New Roman"/>
-          <w:i/>
-          <w:sz w:val="24"/>
-          <w:szCs w:val="24"/>
-        </w:rPr>
-        <w:t xml:space="preserve"> capture</w:t>
-      </w:r>
-      <w:r>
-        <w:rPr>
-          <w:rFonts w:ascii="Times New Roman" w:hAnsi="Times New Roman"/>
-          <w:sz w:val="24"/>
-          <w:szCs w:val="24"/>
-        </w:rPr>
-        <w:t xml:space="preserve"> adalah metode interaktif untuk membuat </w:t>
-      </w:r>
-      <w:r>
-        <w:rPr>
-          <w:rFonts w:ascii="Times New Roman" w:hAnsi="Times New Roman"/>
-          <w:sz w:val="24"/>
-          <w:szCs w:val="24"/>
-        </w:rPr>
-        <w:t>gera</w:t>
-      </w:r>
-      <w:r>
-        <w:rPr>
-          <w:rFonts w:ascii="Times New Roman" w:hAnsi="Times New Roman"/>
-          <w:sz w:val="24"/>
-          <w:szCs w:val="24"/>
-        </w:rPr>
-        <w:t xml:space="preserve">kan dalam animasi komputer. Mocap dapat </w:t>
-      </w:r>
-      <w:r>
-        <w:rPr>
-          <w:rFonts w:ascii="Times New Roman" w:hAnsi="Times New Roman"/>
-          <w:sz w:val="24"/>
-          <w:szCs w:val="24"/>
-        </w:rPr>
-        <w:t>menyajikan</w:t>
-      </w:r>
-      <w:r>
-        <w:rPr>
-          <w:rFonts w:ascii="Times New Roman" w:hAnsi="Times New Roman"/>
-          <w:sz w:val="24"/>
-          <w:szCs w:val="24"/>
-        </w:rPr>
-        <w:t xml:space="preserve"> gerakan yang realistis dan detil pada pemeran profesional. Mocap memungkinkan aktor dan sutrada untuk berkerja sama membuat gerakan tertentu yang </w:t>
-      </w:r>
-      <w:r>
-        <w:rPr>
-          <w:rFonts w:ascii="Times New Roman" w:hAnsi="Times New Roman"/>
-          <w:sz w:val="24"/>
-          <w:szCs w:val="24"/>
-        </w:rPr>
-        <w:t>diinginkan, yang itu akan sulit dilakukan pada animator yang bekerja secara manual.</w:t>
-      </w:r>
-    </w:p>
-    <w:p>
-      <w:pPr>
-        <w:spacing w:line="360" w:lineRule="auto"/>
+        <w:spacing w:after="0" w:line="360" w:lineRule="auto"/>
         <w:ind w:firstLine="720"/>
         <w:jc w:val="both"/>
         <w:rPr>
@@ -6850,28 +6756,69 @@
           <w:sz w:val="24"/>
           <w:szCs w:val="24"/>
         </w:rPr>
-        <w:t>Motion capture memiliki berbagai cara penerapan, seperti dengan penanda (marker-based motion capture) dan tanpa penanda (marker-less motion capture). Motion capture yang menggunakan penanda dapat dibedakan menjadi optical system, magnetic system, dan mechanical systemsehingga dalam pengaplikasiannya memerlukan alat dan studio khusus. Ketiga sistem penangkap gerakan ini menggunakan konsep yang berbeda satu sama lain dalam cara penangkapan gerakan untuk direpresentasikan menjadi data gerakan (motion data</w:t>
-      </w:r>
-      <w:r>
-        <w:rPr>
-          <w:rFonts w:ascii="Times New Roman" w:hAnsi="Times New Roman"/>
-          <w:sz w:val="24"/>
-          <w:szCs w:val="24"/>
-        </w:rPr>
-        <w:t>)</w:t>
-      </w:r>
-      <w:r>
-        <w:rPr>
-          <w:rFonts w:ascii="Times New Roman" w:hAnsi="Times New Roman"/>
-          <w:sz w:val="24"/>
-          <w:szCs w:val="24"/>
-        </w:rPr>
-        <w:t xml:space="preserve">. </w:t>
-      </w:r>
-    </w:p>
-    <w:p>
-      <w:pPr>
-        <w:spacing w:line="360" w:lineRule="auto"/>
+        <w:t>Motion capture adalah proses perekaman informasi gerak dari suatu objek dari interval waktu tertentu dan diubah menjadi data numerik. Tujuan digunakannya motion capture adalah untuk mendapatkan data gerakan dari makluk hidup sehingga dapat disimulasikan ulang untuk keperluan animasi.</w:t>
+      </w:r>
+      <w:r>
+        <w:rPr>
+          <w:rFonts w:ascii="Times New Roman" w:hAnsi="Times New Roman"/>
+          <w:sz w:val="24"/>
+          <w:szCs w:val="24"/>
+        </w:rPr>
+        <w:t xml:space="preserve"> Pemanfaatkan umum dari teknologi motion capture umumnya dibidang animasi.</w:t>
+      </w:r>
+    </w:p>
+    <w:p>
+      <w:pPr>
+        <w:spacing w:after="0" w:line="360" w:lineRule="auto"/>
+        <w:jc w:val="both"/>
+        <w:rPr>
+          <w:rFonts w:ascii="Times New Roman" w:hAnsi="Times New Roman"/>
+          <w:sz w:val="24"/>
+          <w:szCs w:val="24"/>
+        </w:rPr>
+      </w:pPr>
+      <w:r>
+        <w:rPr>
+          <w:rFonts w:ascii="Times New Roman" w:hAnsi="Times New Roman"/>
+          <w:sz w:val="24"/>
+          <w:szCs w:val="24"/>
+        </w:rPr>
+        <w:tab/>
+      </w:r>
+      <w:r>
+        <w:rPr>
+          <w:rFonts w:ascii="Times New Roman" w:hAnsi="Times New Roman"/>
+          <w:sz w:val="24"/>
+          <w:szCs w:val="24"/>
+        </w:rPr>
+        <w:t>Aplikasi motion capture sangat bervariasi dari waktu ke waktu sesuai dengan perkembangan komputer. Alat motion capture dapat dikelompokkan menjadi dua bagian. Pengelompokkan ini dapat didasarkan kepada alat perekam dan jenis objek yang direkam. Berdasarkan alat perekam, motion capture terbagi menjadi tiga jenis yaitu optik, magnetik dan mekanik. Sementara jenis objek yang direkam dikategorikan menjadi dua bagian yaitu marker dan markerless.</w:t>
+      </w:r>
+    </w:p>
+    <w:p>
+      <w:pPr>
+        <w:spacing w:after="0" w:line="360" w:lineRule="auto"/>
+        <w:jc w:val="both"/>
+        <w:rPr>
+          <w:rFonts w:ascii="Times New Roman" w:hAnsi="Times New Roman"/>
+          <w:sz w:val="24"/>
+          <w:szCs w:val="24"/>
+        </w:rPr>
+      </w:pPr>
+    </w:p>
+    <w:p>
+      <w:pPr>
+        <w:spacing w:after="0" w:line="360" w:lineRule="auto"/>
+        <w:jc w:val="both"/>
+        <w:rPr>
+          <w:rFonts w:ascii="Times New Roman" w:hAnsi="Times New Roman"/>
+          <w:sz w:val="24"/>
+          <w:szCs w:val="24"/>
+        </w:rPr>
+      </w:pPr>
+    </w:p>
+    <w:p>
+      <w:pPr>
+        <w:spacing w:after="0" w:line="360" w:lineRule="auto"/>
         <w:ind w:left="720"/>
         <w:jc w:val="both"/>
         <w:rPr>
@@ -6888,12 +6835,13 @@
           <w:sz w:val="24"/>
           <w:szCs w:val="24"/>
         </w:rPr>
-        <w:t>2.10.1. Motion Capture Optik</w:t>
-      </w:r>
-    </w:p>
-    <w:p>
-      <w:pPr>
-        <w:spacing w:line="360" w:lineRule="auto"/>
+        <w:lastRenderedPageBreak/>
+        <w:t>2.10.1 Motion Capture Optik</w:t>
+      </w:r>
+    </w:p>
+    <w:p>
+      <w:pPr>
+        <w:spacing w:after="0" w:line="360" w:lineRule="auto"/>
         <w:ind w:left="720" w:firstLine="720"/>
         <w:jc w:val="both"/>
         <w:rPr>
@@ -6908,55 +6856,12 @@
           <w:sz w:val="24"/>
           <w:szCs w:val="24"/>
         </w:rPr>
-        <w:t xml:space="preserve">Optical  Motion  Capture (penangkap  gerakan  secara  optik)  adalah bidang  penting  dalam  komputer  vision,  dan  banyak  digunakan  dalam komputer  grafis  serta  diteliti  dalam  banyak  penilitian.  Pentingnya Optical Motion  Capture sebagian  besar  disebabkan  oleh  masalah-masalah  yang relevan  yang terlibat dalam proses dan untuk berbagai aplikasi untuk data gerak nyata. Gerakan realistis (nyata) diperlukan untuk melakukan sintesis dan analisis  gerakan manusia. Sintesis gerak terdiri dari simulasi, control, atau membuat gerakan objek/subjek yang baru. Dalam sintesis, data gerakan yang   sudah   direkam   (capture) meningkatkan   kepercayaan renderingmanusia   dan   membawa   kepribadian   pada   karakter   animasi   gerakan, informasi  yang  ditangkap  ini  digunakan  untuk  mengevaluasi  beberapa aspek  dari  sistem  rangka-otot  (musco-skeletal).  Sebuah optical  motion </w:t>
-      </w:r>
-    </w:p>
-    <w:p>
-      <w:pPr>
-        <w:spacing w:line="360" w:lineRule="auto"/>
-        <w:ind w:left="720"/>
-        <w:jc w:val="both"/>
-        <w:rPr>
-          <w:rFonts w:ascii="Times New Roman" w:hAnsi="Times New Roman"/>
-          <w:sz w:val="24"/>
-          <w:szCs w:val="24"/>
-        </w:rPr>
-      </w:pPr>
-      <w:r>
-        <w:rPr>
-          <w:rFonts w:ascii="Times New Roman" w:hAnsi="Times New Roman"/>
-          <w:sz w:val="24"/>
-          <w:szCs w:val="24"/>
-        </w:rPr>
-        <w:t xml:space="preserve">33captureadalah  cara  yang  tepat  untuk  mengestraksi  informasi  rinci  dari subjek   dalam   rangka   untuk   melacak   pergerakannya.[Bheta   Agus Wardijono, 2013]. </w:t>
-      </w:r>
-    </w:p>
-    <w:p>
-      <w:pPr>
-        <w:spacing w:line="360" w:lineRule="auto"/>
-        <w:ind w:left="720"/>
-        <w:jc w:val="both"/>
-        <w:rPr>
-          <w:rFonts w:ascii="Times New Roman" w:hAnsi="Times New Roman"/>
-          <w:b/>
-          <w:sz w:val="24"/>
-          <w:szCs w:val="24"/>
-        </w:rPr>
-      </w:pPr>
-      <w:r>
-        <w:rPr>
-          <w:rFonts w:ascii="Times New Roman" w:hAnsi="Times New Roman"/>
-          <w:b/>
-          <w:sz w:val="24"/>
-          <w:szCs w:val="24"/>
-        </w:rPr>
-        <w:lastRenderedPageBreak/>
-        <w:t>2.10.2. Motion Capture Magnetik</w:t>
-      </w:r>
-    </w:p>
-    <w:p>
-      <w:pPr>
-        <w:spacing w:line="360" w:lineRule="auto"/>
+        <w:t>Optical Motion Capture adalah bidang penting dalam komputer vision, dan banyak dlgunakan dalam komputer grafis serta diteliti dalam banyak penelitian. pentingnya Optical Motion Capture sebagian besar disebabkan oleh masalah-masalah yang relevan yang terlibat dalam proses dan untuk berbagai aplikasi untuk data gerak nyata. Gerakan realistis (nyata) diperlukan untuk melakukan sintesis dan analisa gerakan manusia.</w:t>
+      </w:r>
+    </w:p>
+    <w:p>
+      <w:pPr>
+        <w:spacing w:after="0" w:line="360" w:lineRule="auto"/>
         <w:ind w:left="720" w:firstLine="720"/>
         <w:jc w:val="both"/>
         <w:rPr>
@@ -6971,13 +6876,13 @@
           <w:sz w:val="24"/>
           <w:szCs w:val="24"/>
         </w:rPr>
-        <w:t xml:space="preserve">Sistem  magnetik  menggunakan  sensor  elektromagnetik  terhubung ke  komputer  yang  dapat  menghasilkan  3D  data  secara realtimedengan biaya   pengolahan   rendah.   Sistem   magnetik motion   capturedata   ini digunakan  untuk  mendapatkan  informasi  tentang joint  parametersdari articulated   hierarchy.   Teknik   inimemungkinkan   untuk   menentukan panjang  tungkai/lengan,  lokasi-lokasi  penghubung  (joint  locations)  dan penempatan  sejumlah  sensor  untuk  manusia  tanpa  pengukuran  eksternal. Pada gambar  2.9  berikut  memperlihatkan  suatu motion  capturemagnetik.[Bheta Agus Wardijono, 2013]. </w:t>
-      </w:r>
-    </w:p>
-    <w:p>
-      <w:pPr>
-        <w:spacing w:line="360" w:lineRule="auto"/>
-        <w:ind w:left="720" w:firstLine="720"/>
+        <w:t xml:space="preserve">Optical Motion Capture ( OMC ) menggunakan kamera untuk merekonstruksi postur tubuh pelaku. Salah satu pendekatan memperkerjakan satu set kamera untuk menangkap beberapa marker yang disinkronisasi pada tubuh manusia. Sebuah sistem penangkap gerakan memiliki aplikasi dalam komputer grafis untuk animasi karakter, dalam virtual reality untuk manusia kontrol antar muka, dalam video game untuk simulasi realistis dari gerak manusia. Terdapat dua jenis optical motion capture, yaitu passive marker dan active marker. </w:t>
+      </w:r>
+    </w:p>
+    <w:p>
+      <w:pPr>
+        <w:spacing w:after="0" w:line="360" w:lineRule="auto"/>
+        <w:ind w:left="1440"/>
         <w:jc w:val="both"/>
         <w:rPr>
           <w:rFonts w:ascii="Times New Roman" w:hAnsi="Times New Roman"/>
@@ -6991,35 +6896,33 @@
           <w:sz w:val="24"/>
           <w:szCs w:val="24"/>
         </w:rPr>
-        <w:t xml:space="preserve">Gambar 2.9: Sistem motion capture magnetik. [Bheta Agus Wardijono, 2013]. </w:t>
-      </w:r>
-    </w:p>
-    <w:p>
-      <w:pPr>
-        <w:spacing w:line="360" w:lineRule="auto"/>
-        <w:ind w:left="720"/>
+        <w:t xml:space="preserve">(a) Motion Capture dengan passive markers </w:t>
+      </w:r>
+    </w:p>
+    <w:p>
+      <w:pPr>
+        <w:spacing w:after="0" w:line="360" w:lineRule="auto"/>
+        <w:ind w:left="1440"/>
         <w:jc w:val="both"/>
         <w:rPr>
           <w:rFonts w:ascii="Times New Roman" w:hAnsi="Times New Roman"/>
-          <w:b/>
-          <w:sz w:val="24"/>
-          <w:szCs w:val="24"/>
-        </w:rPr>
-      </w:pPr>
-      <w:r>
-        <w:rPr>
-          <w:rFonts w:ascii="Times New Roman" w:hAnsi="Times New Roman"/>
-          <w:b/>
-          <w:sz w:val="24"/>
-          <w:szCs w:val="24"/>
-        </w:rPr>
-        <w:t>2.10.3. Motion Capture Mekanik</w:t>
-      </w:r>
-    </w:p>
-    <w:p>
-      <w:pPr>
-        <w:spacing w:line="360" w:lineRule="auto"/>
-        <w:ind w:left="720" w:firstLine="720"/>
+          <w:sz w:val="24"/>
+          <w:szCs w:val="24"/>
+        </w:rPr>
+      </w:pPr>
+      <w:r>
+        <w:rPr>
+          <w:rFonts w:ascii="Times New Roman" w:hAnsi="Times New Roman"/>
+          <w:sz w:val="24"/>
+          <w:szCs w:val="24"/>
+        </w:rPr>
+        <w:t xml:space="preserve">Sistem motion capture dengan passisve marker menggunakan marker-marker yang dilingkupi dengan bahan reflektif untuk memantulkan cahaya yang dihasilkan oleh lampu pada samping kamera. Ambang threshold dari kamera dapat disesuaikan sehingga hanya cahaya dari pantulan marker saja yang diambil oleh kamera dengan mengabaikan benda lain. </w:t>
+      </w:r>
+    </w:p>
+    <w:p>
+      <w:pPr>
+        <w:spacing w:after="0" w:line="360" w:lineRule="auto"/>
+        <w:ind w:left="1440"/>
         <w:jc w:val="both"/>
         <w:rPr>
           <w:rFonts w:ascii="Times New Roman" w:hAnsi="Times New Roman"/>
@@ -7033,13 +6936,13 @@
           <w:sz w:val="24"/>
           <w:szCs w:val="24"/>
         </w:rPr>
-        <w:t xml:space="preserve">Sistem  mekanis  menggunakan  pakaian  khusus  dengan  mekanik terintegrasi  sensor  yang  mendaftar  gerak  artikulasi  secara realtimedan dengan     tidak     diperlukan     pengolahan.     Sistem     tersebut     terdapat potensiometer  untuk  mengukur  rotasi  sendi  dan  diketahui  panjang  dan penghubung  (links)  yang  kaku  (rigid).  Gerakan  manusia  akan  terekam dalam  sistem  mekanik  yang  dirancang  menyelimuti  seluruhtubuh. Pada </w:t>
-      </w:r>
-    </w:p>
-    <w:p>
-      <w:pPr>
-        <w:spacing w:line="360" w:lineRule="auto"/>
-        <w:ind w:left="720"/>
+        <w:t xml:space="preserve">(b) Motion capture dengan active markers </w:t>
+      </w:r>
+    </w:p>
+    <w:p>
+      <w:pPr>
+        <w:spacing w:after="0" w:line="360" w:lineRule="auto"/>
+        <w:ind w:left="1440"/>
         <w:jc w:val="both"/>
         <w:rPr>
           <w:rFonts w:ascii="Times New Roman" w:hAnsi="Times New Roman"/>
@@ -7053,1041 +6956,34 @@
           <w:sz w:val="24"/>
           <w:szCs w:val="24"/>
         </w:rPr>
-        <w:t>34gambar 2.10memperlihatkan sistem motion capturemekanik. [Bheta Agus Wardijono, 2013].</w:t>
-      </w:r>
-    </w:p>
-    <w:p>
-      <w:pPr>
-        <w:spacing w:line="360" w:lineRule="auto"/>
-        <w:ind w:left="720"/>
-        <w:jc w:val="both"/>
-        <w:rPr>
-          <w:rFonts w:ascii="Times New Roman" w:hAnsi="Times New Roman"/>
-          <w:b/>
-          <w:sz w:val="24"/>
-          <w:szCs w:val="24"/>
-        </w:rPr>
-      </w:pPr>
-      <w:r>
-        <w:rPr>
-          <w:rFonts w:ascii="Times New Roman" w:hAnsi="Times New Roman"/>
-          <w:sz w:val="24"/>
-          <w:szCs w:val="24"/>
-        </w:rPr>
-        <w:t>Gambar 2.10 :Motion CaptureMekanik. [Bheta Agus Wardijono, 2013]</w:t>
-      </w:r>
-    </w:p>
-    <w:p>
-      <w:pPr>
-        <w:spacing w:after="160" w:line="259" w:lineRule="auto"/>
-        <w:rPr>
-          <w:rFonts w:ascii="Times New Roman" w:hAnsi="Times New Roman"/>
-          <w:sz w:val="24"/>
-          <w:szCs w:val="24"/>
-        </w:rPr>
-      </w:pPr>
-      <w:r>
-        <w:rPr>
-          <w:rFonts w:ascii="Times New Roman" w:hAnsi="Times New Roman"/>
-          <w:sz w:val="24"/>
-          <w:szCs w:val="24"/>
-        </w:rPr>
-        <w:br w:type="page"/>
-      </w:r>
-    </w:p>
-    <w:p>
-      <w:pPr>
-        <w:spacing w:line="360" w:lineRule="auto"/>
-        <w:jc w:val="both"/>
-        <w:rPr>
-          <w:rFonts w:ascii="Times New Roman" w:hAnsi="Times New Roman"/>
-          <w:sz w:val="24"/>
-          <w:szCs w:val="24"/>
-        </w:rPr>
-      </w:pPr>
-      <w:r>
-        <w:rPr>
-          <w:rFonts w:ascii="Times New Roman" w:hAnsi="Times New Roman"/>
-          <w:sz w:val="24"/>
-          <w:szCs w:val="24"/>
-        </w:rPr>
-        <w:lastRenderedPageBreak/>
-        <w:t>Motive</w:t>
-      </w:r>
-    </w:p>
-    <w:p>
-      <w:pPr>
-        <w:spacing w:line="360" w:lineRule="auto"/>
-        <w:jc w:val="both"/>
-        <w:rPr>
-          <w:rFonts w:ascii="Times New Roman" w:hAnsi="Times New Roman"/>
-          <w:sz w:val="24"/>
-          <w:szCs w:val="24"/>
-        </w:rPr>
-      </w:pPr>
-      <w:r>
-        <w:rPr>
-          <w:rFonts w:ascii="Times New Roman" w:hAnsi="Times New Roman"/>
-          <w:sz w:val="24"/>
-          <w:szCs w:val="24"/>
-        </w:rPr>
-        <w:t>Motive  merupakan platformperangkat  lunak  baru  dari Optitrackyang menggabungkan  teknik  terbaik  ke  dalam  arsitektur  terpadu  yang  fleksibel  dan cukup handal untuk menangani aplikasi pelacakan optik, contoh tampilan aplikasi Motive  bisa  dilihat  pada  gambar  2.18.  Motive  disesuaikan  untuk  memenuhi kebutuhan  studio  produksi  dan  fasilitas  penelitian.  Motive  menggabungkan  fitur terbaik perangkat lunak terdahulu dengan sejumlah rancangan untuk memberikan setup sederhana, volume yang lebih besar, dan data bersih. Motive ini memiliki dua jenis  yaitu Motive  Trackerdan Motive  Body.[Ghaffar  Rizqi,  Adang  Suhendra, 2016].Gambar 2.18:Tampilan Aplikasi Motive. [Ghaffar Rizqi, Adang Suhendra, 2016].</w:t>
-      </w:r>
-    </w:p>
-    <w:p>
-      <w:pPr>
-        <w:spacing w:line="360" w:lineRule="auto"/>
-        <w:jc w:val="both"/>
-        <w:rPr>
-          <w:rFonts w:ascii="Times New Roman" w:hAnsi="Times New Roman"/>
-          <w:sz w:val="24"/>
-          <w:szCs w:val="24"/>
-        </w:rPr>
-      </w:pPr>
-      <w:r>
-        <w:rPr>
-          <w:rFonts w:ascii="Times New Roman" w:hAnsi="Times New Roman"/>
-          <w:sz w:val="24"/>
-          <w:szCs w:val="24"/>
-        </w:rPr>
-        <w:t xml:space="preserve">41Perangkat lunak Motive merupakan optical motion captureperangkat lunakyang  banyak  memiliki  cara  kerja  dalam  penggunaan  untuk  membuat  perekaman gerakan  pada markeryang  digunakan  oleh  aktor.  Dalam  pengaturan  sistem penangkapan  gerak, banyak kamera dan komponen  yang terlibat, dan pengaturan yang  benar  akan  memiliki  dampak  signifikan  pada  kualitas  data  yang  dihasilkan oleh  sistem  anda.  Pengaturan  perangkat  keras  berikut  menyediakan  petunjuk terperinci  tentang  cara  mengatur  volume  mocap  dengan  baik  untuk  menangkap gerakan.[Ghaffar Rizqi, Adang Suhendra,2016].2.10.1File ManagementDalam Motive, data mocap direkam disimpan dalasm format file yang disebut Take(TAK), dan beberapa file Takedapat dikelompokkan dalam folder Session. Panel Manajemen Data  adalah tampilan  utama untuk mengelola file tangkapan  dalam  Motive.  Motive  akan  menyimpan  dan  membuat  format  file spesifik  Motive  termasuk  file Take(TAK),  file XMLProfil,  file  kalibrasi (CAL),  dan  file  definisi  aset  untuk skeleton dan rigid  body(SKL  dan  TRA). Berikut ini penjelasan dari format file pada Motive diantaranya, yaitu:1.Take File(TAK) Pengelolaan file Motive dipusatkan pada file Take(TAK). File TAK adalah   rekaman   pengambilan   gerakan   tunggal   (alias ‘ambil’  atau ‘percobaan’), yang berisi semua informasi yang diperlukan untuk membuat ulah  seluruh  pengambilan  dari  file, termasuk  kalibrasi  kamera,  data  2D kamera, data 3D yang </w:t>
-      </w:r>
-      <w:r>
-        <w:rPr>
-          <w:rFonts w:ascii="Times New Roman" w:hAnsi="Times New Roman"/>
-          <w:sz w:val="24"/>
-          <w:szCs w:val="24"/>
-        </w:rPr>
-        <w:lastRenderedPageBreak/>
-        <w:t xml:space="preserve">direkonstruksi dan berlabel, data editan, memecahkan data  sudut  sendi,  model  pelacakan  (Skeleton,  Rigid  Bodies),  dan  data perangkat  tambahan  apapun  (audio, force  plate,  dll).  File Motive  Take(TAK) adalah rekaman gerak motion capture, dan dapat dibuka oleh versi lain dari Motive sistem lain. [Ghaffar Rizqi, Adang Suhendra, 2016].2.Session FoldersSessionadalah  folder  file  yang  memungkinkan  pengguna  untuk mengatur beberapapengambilan serupa (misalnya hari Senin, hari Selasa, hari Rabu, atau Static Trials, Walking Trials, Running Trials, dll). Apakah </w:t>
-      </w:r>
-    </w:p>
-    <w:p>
-      <w:pPr>
-        <w:spacing w:line="360" w:lineRule="auto"/>
-        <w:jc w:val="both"/>
-        <w:rPr>
-          <w:rFonts w:ascii="Times New Roman" w:hAnsi="Times New Roman"/>
-          <w:sz w:val="24"/>
-          <w:szCs w:val="24"/>
-        </w:rPr>
-      </w:pPr>
-      <w:r>
-        <w:rPr>
-          <w:rFonts w:ascii="Times New Roman" w:hAnsi="Times New Roman"/>
-          <w:sz w:val="24"/>
-          <w:szCs w:val="24"/>
-        </w:rPr>
-        <w:t xml:space="preserve">42anda  merencanakan  pemotretan  hari  itu  atau  menggabungkan  kelompok yang  membutuhkan  projek,  membuat  folder Sessiondapat  membantu mengelola kumpulan data yang rumit. Di panel Manajemen data, anda dapat mengimpor folder Sessionyang berisi beberapa folder baru untuk memulai sesi pengambilan baru. Untuk alur kerja yang paling efisien, rencanakan sesi mocap sebelum menangkap dan mengatur daftar tangkapan (gambar)yang harus diselesaikan.[Ghaffar Rizqi, Adang Suhendra, 2016].3.Application Profile(XML)Konfigurasi  perangkat  lunak  disimpan  ke  file XMLProfil.  Semua konfigurasi  yang  berhubungan  dengan  aplikasi,  daftar  aset,  dan  folder Sessionyang sudah di settingmenggunakan format file ini, dan anda dapat mengekspor dan mengimpor profil untuk dengan mudah mempertahankan konfigurasi perangkat lunak yang sama setiap kali Motive diluncurkan. Semua  pengaturan  perangkat  lunak  yang  saat  ini  dikonfigurasikan akan disimpan ke fileC:\ProgramData\Optitrack\MotiveProfile.xml secara berkala di seluruh pengambilan dan ketika ingin menutup Motive.[Ghaffar Rizqi, Adang Suhendra, 2016].4.Calibration Files(CAL)File  kalibrasi  adalah  file  yang  berdiri  sendiri  yang  berisi  semua informasi  yang  diperlukan  untuk  sepenuhnya  mengembalikan  volume kamera yang dikalibrasi, termasuk posisi dan orientasi setiap kamera serta parameter distorsi lensa. Setelah sistem kamera dikalibrasi, file CAL dapat diekspor  dan  diimpor  kembali  lagi  ke  Motive  bila  diperlukan.  Perhatikan bahwa  file  ini  hanya  dapat  digunakan  jika  pengaturan  kamera  tetap  atau tidak  berubah  posisi  sejak  kalibrasi  sebelumya.  [Ghaffar  Rizqi,  Adang Suhendra, 2016].2.10.2ViewportsDalam Motive, viewportsutama ditetapkan di </w:t>
-      </w:r>
-      <w:r>
-        <w:rPr>
-          <w:rFonts w:ascii="Times New Roman" w:hAnsi="Times New Roman"/>
-          <w:sz w:val="24"/>
-          <w:szCs w:val="24"/>
-        </w:rPr>
-        <w:lastRenderedPageBreak/>
-        <w:t xml:space="preserve">pusat user interface, dan ini digunakan untuk memantau data capture2D atau 3D baik dalam mode livedan  edit.  Mode  tampilan PerspectiveViewportsmenunjukkan  data  3D </w:t>
-      </w:r>
-    </w:p>
-    <w:p>
-      <w:pPr>
-        <w:spacing w:line="360" w:lineRule="auto"/>
-        <w:jc w:val="both"/>
-        <w:rPr>
-          <w:rFonts w:ascii="Times New Roman" w:hAnsi="Times New Roman"/>
-          <w:sz w:val="24"/>
-          <w:szCs w:val="24"/>
-        </w:rPr>
-      </w:pPr>
-      <w:r>
-        <w:rPr>
-          <w:rFonts w:ascii="Times New Roman" w:hAnsi="Times New Roman"/>
-          <w:sz w:val="24"/>
-          <w:szCs w:val="24"/>
-        </w:rPr>
-        <w:t>43yang  direkonstruksi  dalam  ruang  3D  yang  dikalibrasi,  dan  mode  Pratinjau Kamera Viewportsmenunjukkan  gambar  2D  dari  setiap  kamera  dalam pengaturan.  Kedua  pandangan  ini  penting  untuk  menilai  dan  memantau  data pelacakan.1.Perspective View–3D Viewports</w:t>
-      </w:r>
-      <w:r>
-        <w:rPr>
-          <w:rFonts w:ascii="Times New Roman" w:hAnsi="Times New Roman"/>
-          <w:sz w:val="24"/>
-          <w:szCs w:val="24"/>
-        </w:rPr>
-        <w:t xml:space="preserve">Digunakanuntuk     melihat     representasi     3D     rekam     yang direkonstruksi,  menganalisa  posisi marker,  sinar yang  digunakan dalam  rekonstruksi,  dll,  contoh  tampilan  bissa  dilihat  seperti  pada gambar 2.19. </w:t>
-      </w:r>
-      <w:r>
-        <w:rPr>
-          <w:rFonts w:ascii="Times New Roman" w:hAnsi="Times New Roman"/>
-          <w:sz w:val="24"/>
-          <w:szCs w:val="24"/>
-        </w:rPr>
-        <w:t>Menu  konteks  dalam  tampilan Perspectivememungkinkan  anda untuk mengakses lebih banyak opsi yang terkait dengan markerdan aset dalam data pelacakan 3D.Gambar 2.19: Tampilan Perspective3D Viewports.[Ghaffar Rizqi, Adang Suhendra, 2016].2.Camera Preview–2D Viewports</w:t>
-      </w:r>
-      <w:r>
-        <w:rPr>
-          <w:rFonts w:ascii="Times New Roman" w:hAnsi="Times New Roman"/>
-          <w:sz w:val="24"/>
-          <w:szCs w:val="24"/>
-        </w:rPr>
-        <w:t>Setiap  tampilan  kamera  dapat  diakses  dari Camera  Preview  Panebisa dilihat pada gambar 2.20. Ini menampilkan gambar yang sedang dikirim dari setiap kamera. Mode pemrosesan gambar ditampilkan, termasuk skala abu-abu dan objek.</w:t>
-      </w:r>
-      <w:r>
-        <w:rPr>
-          <w:rFonts w:ascii="Times New Roman" w:hAnsi="Times New Roman"/>
-          <w:sz w:val="24"/>
-          <w:szCs w:val="24"/>
-        </w:rPr>
-        <w:t>Refleksi yang terdeteksi juga ditampilkan di panel ini, dan pantulan yang memenuhi fitur objek dan dianggap sebagai marker.</w:t>
-      </w:r>
-      <w:r>
-        <w:rPr>
-          <w:rFonts w:ascii="Times New Roman" w:hAnsi="Times New Roman"/>
-          <w:sz w:val="24"/>
-          <w:szCs w:val="24"/>
-        </w:rPr>
-        <w:t>Dari Camera  Preview  Pane,  anda  dapat  menutupi  wilayah  piksel tertentu untuk mengecualikannya dari proses.</w:t>
-      </w:r>
-    </w:p>
-    <w:p>
-      <w:pPr>
-        <w:spacing w:line="360" w:lineRule="auto"/>
-        <w:jc w:val="both"/>
-        <w:rPr>
-          <w:rFonts w:ascii="Times New Roman" w:hAnsi="Times New Roman"/>
-          <w:sz w:val="24"/>
-          <w:szCs w:val="24"/>
-        </w:rPr>
-      </w:pPr>
-      <w:r>
-        <w:rPr>
-          <w:rFonts w:ascii="Times New Roman" w:hAnsi="Times New Roman"/>
-          <w:sz w:val="24"/>
-          <w:szCs w:val="24"/>
-        </w:rPr>
-        <w:t xml:space="preserve">44Gambar 2.20: Tampilan Camera Preview2D Viewports. [Ghaffar Rizqi, Adang Suhendra, 2016].2.10.3BasicNavigationControlsSebagian  besar  kontrol  navigasi  dalam  Motive  dapat  disesuaikan, termasuk kontrol mousedan Hotkey. Hotkey Editor Panedan Mouse Control Panedi  bawah  tab Editmemungkinkan  anda  untuk  menyesuaikan  navigasi mousedan pintasan keyboardke operasi umum.1.Viewport MouseControlMotive mencakup berbagai ‘profi’ presetkontrol  umum  sehingga  setiap pengguna  baru  dapat  dengan  mudah  mulai  mengontrol  Motive. Profil control  presetyang  tersedia  termasuk  Motive  di  bawah  tab Editdan menyesuaikan pengaturan untuk preferensi anda sendiri, fungsi dari mouse controldapat dilihat pada tabel 2.4 dan tampilan mouse control panepada gambar </w:t>
-      </w:r>
-      <w:r>
-        <w:rPr>
-          <w:rFonts w:ascii="Times New Roman" w:hAnsi="Times New Roman"/>
-          <w:sz w:val="24"/>
-          <w:szCs w:val="24"/>
-        </w:rPr>
-        <w:lastRenderedPageBreak/>
-        <w:t>2.21.Tabel 2.4: Fungsi dari mouse control.FunctionDefault ControlRotate viewRight + DragPan ViewMiddle (wheel) click + dragZoom in/outMouse WheelSelect in ViewLeft mouse clickToogle Selection in ViewCTRL + left mouse click</w:t>
-      </w:r>
-    </w:p>
-    <w:p>
-      <w:pPr>
-        <w:spacing w:line="360" w:lineRule="auto"/>
-        <w:jc w:val="both"/>
-        <w:rPr>
-          <w:rFonts w:ascii="Times New Roman" w:hAnsi="Times New Roman"/>
-          <w:sz w:val="24"/>
-          <w:szCs w:val="24"/>
-        </w:rPr>
-      </w:pPr>
-      <w:r>
-        <w:rPr>
-          <w:rFonts w:ascii="Times New Roman" w:hAnsi="Times New Roman"/>
-          <w:sz w:val="24"/>
-          <w:szCs w:val="24"/>
-        </w:rPr>
-        <w:t>45Gambar 2.21: Mouse Control Pane.[Ghaffar Rizqi, Adang Suhendra, 2016].2.HotkeysMenggunakan hotkeysdapat mempercepat alur kerja. Semua hotkeystandar dicantumkan   di   halaman Motive   Hotkeys.   Tombol   pintas   jugadapat menyesuaikan dari HotkeysEditor, yang dapat diakses di bawah tab Edit di Toolbar utama.  Berbagai tindakan dapat diberikan dengan hotkeyskhusus menggunakanHotkeyEditorseperti pada gambar 2.22</w:t>
-      </w:r>
-    </w:p>
-    <w:p>
-      <w:pPr>
-        <w:spacing w:after="160" w:line="259" w:lineRule="auto"/>
-        <w:rPr>
-          <w:rFonts w:ascii="Times New Roman" w:hAnsi="Times New Roman"/>
-          <w:sz w:val="24"/>
-          <w:szCs w:val="24"/>
-        </w:rPr>
-      </w:pPr>
-      <w:r>
-        <w:rPr>
-          <w:rFonts w:ascii="Times New Roman" w:hAnsi="Times New Roman"/>
-          <w:sz w:val="24"/>
-          <w:szCs w:val="24"/>
-        </w:rPr>
-        <w:br w:type="page"/>
-      </w:r>
-    </w:p>
-    <w:p>
-      <w:pPr>
-        <w:spacing w:line="360" w:lineRule="auto"/>
-        <w:jc w:val="both"/>
-        <w:rPr>
-          <w:rFonts w:ascii="Times New Roman" w:hAnsi="Times New Roman"/>
-          <w:sz w:val="24"/>
-          <w:szCs w:val="24"/>
-        </w:rPr>
-      </w:pPr>
-      <w:r>
-        <w:rPr>
-          <w:rFonts w:ascii="Times New Roman" w:hAnsi="Times New Roman"/>
-          <w:sz w:val="24"/>
-          <w:szCs w:val="24"/>
-        </w:rPr>
-        <w:lastRenderedPageBreak/>
-        <w:t xml:space="preserve">UML (Unifield Modelling Language)Hasil  dari  pemodelan  terdokumentasi  dalam  bentuk Unifield  Modelling Language(UML).  UML  adalah  bahasa  spesifikasi  standar  yang  dipergunakan </w:t>
-      </w:r>
-    </w:p>
-    <w:p>
-      <w:pPr>
-        <w:spacing w:line="360" w:lineRule="auto"/>
-        <w:jc w:val="both"/>
-        <w:rPr>
-          <w:rFonts w:ascii="Times New Roman" w:hAnsi="Times New Roman"/>
-          <w:sz w:val="24"/>
-          <w:szCs w:val="24"/>
-        </w:rPr>
-      </w:pPr>
-      <w:r>
-        <w:rPr>
-          <w:rFonts w:ascii="Times New Roman" w:hAnsi="Times New Roman"/>
-          <w:sz w:val="24"/>
-          <w:szCs w:val="24"/>
-        </w:rPr>
-        <w:t>46untuk mendokumentasikan, menspesifikasikan, dan membanngun perangkat lunak. UML merupakan metodologi dalam pengembangan sistem berorientasi objek dan juga merupakan alat untuk mendukung pengembangan sistem. UML saat ini sangat banyak   dipergunakan   dalam   dunia   industri   yang   merupakan   standar   bahasa pemodelan umum dalam industri perangkat lunak dan pengembangan sistem. Para pengembang sistem berorientasi objek menggunakan UML untuk menggambarkan, memvisualisasikan,  membangun,  dan  mendokumentasikan  suatu  sistem   yang mereka  rancang.  Secara  umum  terdapat  sembilan  jenis  diagram  yang disediakan oleh UML, yaitu: Class Diagram, Packet Diagram, Use Case Diagram, Sequence Diagram,Communication   Diagram, Statechart   Diagram, Activity   Diagram, Component   Diagram, Deployment   Diagram,   dan Flowchart   Diagram.[Sri Dharwiyanti, Romi Satria Wahono, 2003].2.11.1ActivityDiagramActivity Diagrammerupakan penggabungan dari berbagai alur aktivitas dalam sistem yang sedang dirancang, bagaimana masing-masing alur berawal, decision yang  mungkin  terjadi,  dan  bagaimana  mereka  berakhir. Activity Diagram juga dapat menggambarkan proses paralel yang mungkin terjadi pada beberapa  eksekusi.Simbol-simbol  dari Activity  Diagramdapat  dilihat  pada tabel 2.5.[Sri Dharwiyanti, Romi Satria Wahono, 2003].Tabel 2.5 Simbol-simbol pada Activity Diagram.No.GambarNamaKeterangan1.ActivityMemperlihatkan bagaimana masing-masing  kelas  antarmuka saling berinteraksi satu sama lain.2.ActionStatedari sitem yang mencerminkan eksekusi dari suatu aksi.3.Initial NodeBagaimana  objek  dibentuk  atau diawlai.</w:t>
-      </w:r>
-    </w:p>
-    <w:p>
-      <w:pPr>
-        <w:spacing w:line="360" w:lineRule="auto"/>
-        <w:jc w:val="both"/>
-        <w:rPr>
-          <w:rFonts w:ascii="Times New Roman" w:hAnsi="Times New Roman"/>
-          <w:sz w:val="24"/>
-          <w:szCs w:val="24"/>
-        </w:rPr>
-      </w:pPr>
-      <w:r>
-        <w:rPr>
-          <w:rFonts w:ascii="Times New Roman" w:hAnsi="Times New Roman"/>
-          <w:sz w:val="24"/>
-          <w:szCs w:val="24"/>
-        </w:rPr>
-        <w:t xml:space="preserve">474.Activity Final NodeBagaimana   objek dibentuk   dan dihancurkan.5.Fork NodeSatu    aliran    yang    pada    tahap tertentu berubah menjadi beberapa aliran.Alat  bantu  yang  digunakan  dalam  perancangan  berorientasi  objek berbasiskan UML adalah sebagai berikut:Diagram Aktivitas (Activity </w:t>
-      </w:r>
-      <w:r>
-        <w:rPr>
-          <w:rFonts w:ascii="Times New Roman" w:hAnsi="Times New Roman"/>
-          <w:sz w:val="24"/>
-          <w:szCs w:val="24"/>
-        </w:rPr>
-        <w:lastRenderedPageBreak/>
-        <w:t>Diagram)Gambar 2.23: Acitvity Diagram.[Sri Dharwiyanti, Romi Satria Wahono, 2003].Pada gambar 2.23 Activity Diagram menggambarkan workflow(aliran kerja)  atau  aktivitas  dari  sebuah  sistem  atau  proses  bisnis. Activity  Diagramjuga   dapat   menggambarkan   proses   parallel   yang   mungkin   terjadi   pada beberapa eksekusi. Activity Diagramtidak menggambarkan behaviorinternal sebuah  sistem  (dan  interaksi  antar  subsistem)  secara  eksak,  tetapi  lebih menggambarkan  proses-proses  dan  jalur-jalur  aktivitas  dari levelatas  secara umum. [Romi Satria Wahono,Sri Dharwiyanti, 2003].2.11.2FlowchartDiagramFlowchart   Diagram(Bagan   Alir)   adalah   bagan   (chart)    yang menunjukkan alir (flow) di dalam program atau prosedur sistem secara logika. Bagan alir (flowchart) digunakam terutama untuk alat bantu komunikasi dan untuk dokumentasi.[Sri Dharwiyanti, Romi Satria Wahono, 2003].</w:t>
-      </w:r>
-    </w:p>
-    <w:p>
-      <w:pPr>
-        <w:spacing w:line="360" w:lineRule="auto"/>
-        <w:jc w:val="both"/>
-        <w:rPr>
-          <w:rFonts w:ascii="Times New Roman" w:hAnsi="Times New Roman"/>
-          <w:sz w:val="24"/>
-          <w:szCs w:val="24"/>
-        </w:rPr>
-      </w:pPr>
-      <w:r>
-        <w:rPr>
-          <w:rFonts w:ascii="Times New Roman" w:hAnsi="Times New Roman"/>
-          <w:sz w:val="24"/>
-          <w:szCs w:val="24"/>
-        </w:rPr>
-        <w:t>48Jenis-jenis Flowchart  Diagram. Ada  beberapa  jenis-jenis flowchart diantaranya  :Bagan  alir  sistem  (system  flowchart),Bagan  alir dokumen  (document  flowchart),Bagan   alir   skematik   (schematic   flowchart),Bagan   alir   program   (program flowchart),dan Bagan   alir   proses   (proses   flowchart).Simbol-simbol   pada Flowchart Diagramdapat dilihat pada tabel</w:t>
-      </w:r>
-    </w:p>
-    <w:p>
-      <w:pPr>
-        <w:spacing w:after="160" w:line="259" w:lineRule="auto"/>
-        <w:rPr>
-          <w:rFonts w:ascii="Times New Roman" w:hAnsi="Times New Roman"/>
-          <w:sz w:val="24"/>
-          <w:szCs w:val="24"/>
-        </w:rPr>
-      </w:pPr>
-      <w:r>
-        <w:rPr>
-          <w:rFonts w:ascii="Times New Roman" w:hAnsi="Times New Roman"/>
-          <w:sz w:val="24"/>
-          <w:szCs w:val="24"/>
-        </w:rPr>
-        <w:br w:type="page"/>
-      </w:r>
-    </w:p>
-    <w:p>
-      <w:pPr>
-        <w:spacing w:after="0" w:line="360" w:lineRule="auto"/>
-        <w:jc w:val="both"/>
-        <w:rPr>
-          <w:rFonts w:ascii="Times New Roman" w:hAnsi="Times New Roman"/>
-          <w:b/>
-          <w:sz w:val="24"/>
-          <w:szCs w:val="24"/>
-        </w:rPr>
-      </w:pPr>
-      <w:r>
-        <w:rPr>
-          <w:rFonts w:ascii="Times New Roman" w:hAnsi="Times New Roman"/>
-          <w:b/>
-          <w:sz w:val="24"/>
-          <w:szCs w:val="24"/>
-        </w:rPr>
-        <w:lastRenderedPageBreak/>
-        <w:t>2.7</w:t>
-      </w:r>
-      <w:r>
-        <w:rPr>
-          <w:rFonts w:ascii="Times New Roman" w:hAnsi="Times New Roman"/>
-          <w:b/>
-          <w:sz w:val="24"/>
-          <w:szCs w:val="24"/>
-        </w:rPr>
-        <w:tab/>
-        <w:t>Model World Camera Screen Space</w:t>
-      </w:r>
-    </w:p>
-    <w:p>
-      <w:pPr>
-        <w:spacing w:after="0" w:line="360" w:lineRule="auto"/>
-        <w:jc w:val="both"/>
-        <w:rPr>
-          <w:rFonts w:ascii="Times New Roman" w:hAnsi="Times New Roman"/>
-          <w:sz w:val="24"/>
-          <w:szCs w:val="24"/>
-        </w:rPr>
-      </w:pPr>
-      <w:r>
-        <w:rPr>
-          <w:rFonts w:ascii="Times New Roman" w:hAnsi="Times New Roman"/>
-          <w:sz w:val="24"/>
-          <w:szCs w:val="24"/>
-        </w:rPr>
-        <w:tab/>
-      </w:r>
-      <w:r>
-        <w:rPr>
-          <w:rFonts w:ascii="Times New Roman" w:hAnsi="Times New Roman"/>
-          <w:i/>
-          <w:sz w:val="24"/>
-          <w:szCs w:val="24"/>
-        </w:rPr>
-        <w:t xml:space="preserve">Model World Camera Screen Space </w:t>
-      </w:r>
-      <w:r>
-        <w:rPr>
-          <w:rFonts w:ascii="Times New Roman" w:hAnsi="Times New Roman"/>
-          <w:sz w:val="24"/>
-          <w:szCs w:val="24"/>
-        </w:rPr>
-        <w:t xml:space="preserve">merupakan istilah yang umum digunakan dalam membuat aplikasi tiga dimensi dalam komputer grafik. </w:t>
-      </w:r>
-      <w:r>
-        <w:rPr>
-          <w:rFonts w:ascii="Times New Roman" w:hAnsi="Times New Roman"/>
-          <w:i/>
-          <w:sz w:val="24"/>
-          <w:szCs w:val="24"/>
-        </w:rPr>
-        <w:t xml:space="preserve">Model View Projection Matrices </w:t>
-      </w:r>
-      <w:r>
-        <w:rPr>
-          <w:rFonts w:ascii="Times New Roman" w:hAnsi="Times New Roman"/>
-          <w:sz w:val="24"/>
-          <w:szCs w:val="24"/>
-        </w:rPr>
-        <w:t xml:space="preserve">diperlukan karena keterbatasan monitor dalam merepresentasikan sebuah dunia digital tiga dimensi. Penggambaran monitor hanya mampu mencakup luasan daerah bujur sangkar dua dimensi. </w:t>
-      </w:r>
-    </w:p>
-    <w:p>
-      <w:pPr>
-        <w:spacing w:after="0" w:line="360" w:lineRule="auto"/>
-        <w:jc w:val="both"/>
-        <w:rPr>
-          <w:rFonts w:ascii="Times New Roman" w:hAnsi="Times New Roman"/>
-          <w:sz w:val="24"/>
-          <w:szCs w:val="24"/>
-        </w:rPr>
-      </w:pPr>
-      <w:r>
-        <w:rPr>
-          <w:rFonts w:ascii="Times New Roman" w:hAnsi="Times New Roman"/>
-          <w:sz w:val="24"/>
-          <w:szCs w:val="24"/>
-        </w:rPr>
-        <w:tab/>
-      </w:r>
-      <w:r>
-        <w:rPr>
-          <w:rFonts w:ascii="Times New Roman" w:hAnsi="Times New Roman"/>
-          <w:i/>
-          <w:sz w:val="24"/>
-          <w:szCs w:val="24"/>
-        </w:rPr>
-        <w:t xml:space="preserve">Model space </w:t>
-      </w:r>
-      <w:r>
-        <w:rPr>
-          <w:rFonts w:ascii="Times New Roman" w:hAnsi="Times New Roman"/>
-          <w:sz w:val="24"/>
-          <w:szCs w:val="24"/>
-        </w:rPr>
-        <w:t xml:space="preserve">merupakan posisi relatif setiap titik terhadap pusat </w:t>
-      </w:r>
-      <w:r>
-        <w:rPr>
-          <w:rFonts w:ascii="Times New Roman" w:hAnsi="Times New Roman"/>
-          <w:i/>
-          <w:sz w:val="24"/>
-          <w:szCs w:val="24"/>
-        </w:rPr>
-        <w:t>origin</w:t>
-      </w:r>
-      <w:r>
-        <w:rPr>
-          <w:rFonts w:ascii="Times New Roman" w:hAnsi="Times New Roman"/>
-          <w:sz w:val="24"/>
-          <w:szCs w:val="24"/>
-        </w:rPr>
-        <w:t xml:space="preserve"> </w:t>
-      </w:r>
-      <w:r>
-        <w:rPr>
-          <w:rFonts w:ascii="Times New Roman" w:hAnsi="Times New Roman"/>
-          <w:i/>
-          <w:sz w:val="24"/>
-          <w:szCs w:val="24"/>
-        </w:rPr>
-        <w:t>model</w:t>
-      </w:r>
-      <w:r>
-        <w:rPr>
-          <w:rFonts w:ascii="Times New Roman" w:hAnsi="Times New Roman"/>
-          <w:sz w:val="24"/>
-          <w:szCs w:val="24"/>
-        </w:rPr>
-        <w:t xml:space="preserve">. Penggunaan </w:t>
-      </w:r>
-      <w:r>
-        <w:rPr>
-          <w:rFonts w:ascii="Times New Roman" w:hAnsi="Times New Roman"/>
-          <w:i/>
-          <w:sz w:val="24"/>
-          <w:szCs w:val="24"/>
-        </w:rPr>
-        <w:t xml:space="preserve">model space </w:t>
-      </w:r>
-      <w:r>
-        <w:rPr>
-          <w:rFonts w:ascii="Times New Roman" w:hAnsi="Times New Roman"/>
-          <w:sz w:val="24"/>
-          <w:szCs w:val="24"/>
-        </w:rPr>
-        <w:t xml:space="preserve">umumnya untuk mendefinisikan bentuk-bentuk yang diinginkan sehingga saat menempatkannya kedalam </w:t>
-      </w:r>
-      <w:r>
-        <w:rPr>
-          <w:rFonts w:ascii="Times New Roman" w:hAnsi="Times New Roman"/>
-          <w:i/>
-          <w:sz w:val="24"/>
-          <w:szCs w:val="24"/>
-        </w:rPr>
-        <w:t xml:space="preserve">world space </w:t>
-      </w:r>
-      <w:r>
-        <w:rPr>
-          <w:rFonts w:ascii="Times New Roman" w:hAnsi="Times New Roman"/>
-          <w:sz w:val="24"/>
-          <w:szCs w:val="24"/>
-        </w:rPr>
-        <w:t xml:space="preserve">objek tersebut memiliki kesan solid. Dalam penulisan ini, setiap </w:t>
-      </w:r>
-      <w:r>
-        <w:rPr>
-          <w:rFonts w:ascii="Times New Roman" w:hAnsi="Times New Roman"/>
-          <w:i/>
-          <w:sz w:val="24"/>
-          <w:szCs w:val="24"/>
-        </w:rPr>
-        <w:t xml:space="preserve">segment </w:t>
-      </w:r>
-      <w:r>
-        <w:rPr>
-          <w:rFonts w:ascii="Times New Roman" w:hAnsi="Times New Roman"/>
-          <w:sz w:val="24"/>
-          <w:szCs w:val="24"/>
-        </w:rPr>
-        <w:t xml:space="preserve">hanya memiliki dua titik dikarenakan pada program yang dibuat hanya menggambarkan </w:t>
-      </w:r>
-      <w:r>
-        <w:rPr>
-          <w:rFonts w:ascii="Times New Roman" w:hAnsi="Times New Roman"/>
-          <w:i/>
-          <w:sz w:val="24"/>
-          <w:szCs w:val="24"/>
-        </w:rPr>
-        <w:t xml:space="preserve">segment </w:t>
-      </w:r>
-      <w:r>
-        <w:rPr>
-          <w:rFonts w:ascii="Times New Roman" w:hAnsi="Times New Roman"/>
-          <w:sz w:val="24"/>
-          <w:szCs w:val="24"/>
-        </w:rPr>
-        <w:t>dalam bentuk garis.</w:t>
-      </w:r>
-    </w:p>
-    <w:p>
-      <w:pPr>
-        <w:spacing w:after="0" w:line="360" w:lineRule="auto"/>
-        <w:jc w:val="both"/>
-        <w:rPr>
-          <w:rFonts w:ascii="Times New Roman" w:hAnsi="Times New Roman"/>
-          <w:sz w:val="24"/>
-          <w:szCs w:val="24"/>
-        </w:rPr>
-      </w:pPr>
-      <w:r>
-        <w:rPr>
-          <w:rFonts w:ascii="Times New Roman" w:hAnsi="Times New Roman"/>
-          <w:sz w:val="24"/>
-          <w:szCs w:val="24"/>
-        </w:rPr>
-        <w:tab/>
-      </w:r>
-      <w:r>
-        <w:rPr>
-          <w:rFonts w:ascii="Times New Roman" w:hAnsi="Times New Roman"/>
-          <w:i/>
-          <w:sz w:val="24"/>
-          <w:szCs w:val="24"/>
-        </w:rPr>
-        <w:t>World space</w:t>
-      </w:r>
-      <w:r>
-        <w:rPr>
-          <w:rFonts w:ascii="Times New Roman" w:hAnsi="Times New Roman"/>
-          <w:sz w:val="24"/>
-          <w:szCs w:val="24"/>
-        </w:rPr>
-        <w:t xml:space="preserve"> merupakan posisi relatif setiap model terhadap pusat </w:t>
-      </w:r>
-      <w:r>
-        <w:rPr>
-          <w:rFonts w:ascii="Times New Roman" w:hAnsi="Times New Roman"/>
-          <w:i/>
-          <w:sz w:val="24"/>
-          <w:szCs w:val="24"/>
-        </w:rPr>
-        <w:t>origin</w:t>
-      </w:r>
-      <w:r>
-        <w:rPr>
-          <w:rFonts w:ascii="Times New Roman" w:hAnsi="Times New Roman"/>
-          <w:sz w:val="24"/>
-          <w:szCs w:val="24"/>
-        </w:rPr>
-        <w:t xml:space="preserve"> </w:t>
-      </w:r>
-      <w:r>
-        <w:rPr>
-          <w:rFonts w:ascii="Times New Roman" w:hAnsi="Times New Roman"/>
-          <w:i/>
-          <w:sz w:val="24"/>
-          <w:szCs w:val="24"/>
-        </w:rPr>
-        <w:t>world space</w:t>
-      </w:r>
-      <w:r>
-        <w:rPr>
-          <w:rFonts w:ascii="Times New Roman" w:hAnsi="Times New Roman"/>
-          <w:sz w:val="24"/>
-          <w:szCs w:val="24"/>
-        </w:rPr>
-        <w:t xml:space="preserve">. </w:t>
-      </w:r>
-      <w:r>
-        <w:rPr>
-          <w:rFonts w:ascii="Times New Roman" w:hAnsi="Times New Roman"/>
-          <w:i/>
-          <w:sz w:val="24"/>
-          <w:szCs w:val="24"/>
-        </w:rPr>
-        <w:t>World space</w:t>
-      </w:r>
-      <w:r>
-        <w:rPr>
-          <w:rFonts w:ascii="Times New Roman" w:hAnsi="Times New Roman"/>
-          <w:sz w:val="24"/>
-          <w:szCs w:val="24"/>
-        </w:rPr>
-        <w:t xml:space="preserve"> umumnya digunakan untuk menempatkan beberapa </w:t>
-      </w:r>
-      <w:r>
-        <w:rPr>
-          <w:rFonts w:ascii="Times New Roman" w:hAnsi="Times New Roman"/>
-          <w:i/>
-          <w:sz w:val="24"/>
-          <w:szCs w:val="24"/>
-        </w:rPr>
-        <w:t>model</w:t>
-      </w:r>
-      <w:r>
-        <w:rPr>
-          <w:rFonts w:ascii="Times New Roman" w:hAnsi="Times New Roman"/>
-          <w:sz w:val="24"/>
-          <w:szCs w:val="24"/>
-        </w:rPr>
-        <w:t xml:space="preserve"> agar memberi kesan terbentuknya sebuah populasi. Dalam penulisan ini, hanya terdapat satu </w:t>
-      </w:r>
-      <w:r>
-        <w:rPr>
-          <w:rFonts w:ascii="Times New Roman" w:hAnsi="Times New Roman"/>
-          <w:i/>
-          <w:sz w:val="24"/>
-          <w:szCs w:val="24"/>
-        </w:rPr>
-        <w:t>instance</w:t>
-      </w:r>
-      <w:r>
-        <w:rPr>
-          <w:rFonts w:ascii="Times New Roman" w:hAnsi="Times New Roman"/>
-          <w:sz w:val="24"/>
-          <w:szCs w:val="24"/>
-        </w:rPr>
-        <w:t xml:space="preserve"> dari skeleton yang digunakan.</w:t>
-      </w:r>
-    </w:p>
-    <w:p>
-      <w:pPr>
-        <w:spacing w:after="0" w:line="360" w:lineRule="auto"/>
-        <w:jc w:val="both"/>
-        <w:rPr>
-          <w:rFonts w:ascii="Times New Roman" w:hAnsi="Times New Roman"/>
-          <w:sz w:val="24"/>
-          <w:szCs w:val="24"/>
-        </w:rPr>
-      </w:pPr>
-      <w:r>
-        <w:rPr>
-          <w:rFonts w:ascii="Times New Roman" w:hAnsi="Times New Roman"/>
-          <w:sz w:val="24"/>
-          <w:szCs w:val="24"/>
-        </w:rPr>
-        <w:tab/>
-      </w:r>
-      <w:r>
-        <w:rPr>
-          <w:rFonts w:ascii="Times New Roman" w:hAnsi="Times New Roman"/>
-          <w:i/>
-          <w:sz w:val="24"/>
-          <w:szCs w:val="24"/>
-        </w:rPr>
-        <w:t>Camera space</w:t>
-      </w:r>
-      <w:r>
-        <w:rPr>
-          <w:rFonts w:ascii="Times New Roman" w:hAnsi="Times New Roman"/>
-          <w:sz w:val="24"/>
-          <w:szCs w:val="24"/>
-        </w:rPr>
-        <w:t xml:space="preserve"> merupakan posisi relatif setiap model yang berada di </w:t>
-      </w:r>
-      <w:r>
-        <w:rPr>
-          <w:rFonts w:ascii="Times New Roman" w:hAnsi="Times New Roman"/>
-          <w:i/>
-          <w:sz w:val="24"/>
-          <w:szCs w:val="24"/>
-        </w:rPr>
-        <w:t>world space</w:t>
-      </w:r>
-      <w:r>
-        <w:rPr>
-          <w:rFonts w:ascii="Times New Roman" w:hAnsi="Times New Roman"/>
-          <w:sz w:val="24"/>
-          <w:szCs w:val="24"/>
-        </w:rPr>
-        <w:t xml:space="preserve"> terhadap </w:t>
-      </w:r>
-      <w:r>
-        <w:rPr>
-          <w:rFonts w:ascii="Times New Roman" w:hAnsi="Times New Roman"/>
-          <w:i/>
-          <w:sz w:val="24"/>
-          <w:szCs w:val="24"/>
-        </w:rPr>
-        <w:t>camera virtual</w:t>
-      </w:r>
-      <w:r>
-        <w:rPr>
-          <w:rFonts w:ascii="Times New Roman" w:hAnsi="Times New Roman"/>
-          <w:sz w:val="24"/>
-          <w:szCs w:val="24"/>
-        </w:rPr>
-        <w:t xml:space="preserve">. Simulasi </w:t>
-      </w:r>
-      <w:r>
-        <w:rPr>
-          <w:rFonts w:ascii="Times New Roman" w:hAnsi="Times New Roman"/>
-          <w:i/>
-          <w:sz w:val="24"/>
-          <w:szCs w:val="24"/>
-        </w:rPr>
-        <w:t>camera virtual</w:t>
-      </w:r>
-      <w:r>
-        <w:rPr>
-          <w:rFonts w:ascii="Times New Roman" w:hAnsi="Times New Roman"/>
-          <w:sz w:val="24"/>
-          <w:szCs w:val="24"/>
-        </w:rPr>
-        <w:t xml:space="preserve"> dapat dilakukan dengan cara melakukan perkalian dengan </w:t>
-      </w:r>
-      <w:r>
-        <w:rPr>
-          <w:rFonts w:ascii="Times New Roman" w:hAnsi="Times New Roman"/>
-          <w:i/>
-          <w:sz w:val="24"/>
-          <w:szCs w:val="24"/>
-        </w:rPr>
-        <w:t>inverse</w:t>
-      </w:r>
-      <w:r>
-        <w:rPr>
-          <w:rFonts w:ascii="Times New Roman" w:hAnsi="Times New Roman"/>
-          <w:sz w:val="24"/>
-          <w:szCs w:val="24"/>
-        </w:rPr>
-        <w:t xml:space="preserve"> matriks yang diinginkan. Maksudnya adalah untuk menggerakkan </w:t>
-      </w:r>
-      <w:r>
-        <w:rPr>
-          <w:rFonts w:ascii="Times New Roman" w:hAnsi="Times New Roman"/>
-          <w:i/>
-          <w:sz w:val="24"/>
-          <w:szCs w:val="24"/>
-        </w:rPr>
-        <w:t>camera virtual</w:t>
-      </w:r>
-      <w:r>
-        <w:rPr>
-          <w:rFonts w:ascii="Times New Roman" w:hAnsi="Times New Roman"/>
-          <w:sz w:val="24"/>
-          <w:szCs w:val="24"/>
-        </w:rPr>
-        <w:t xml:space="preserve"> ke kiri sama saja dengan menggerakan setiap model yang ada di </w:t>
-      </w:r>
-      <w:r>
-        <w:rPr>
-          <w:rFonts w:ascii="Times New Roman" w:hAnsi="Times New Roman"/>
-          <w:i/>
-          <w:sz w:val="24"/>
-          <w:szCs w:val="24"/>
-        </w:rPr>
-        <w:t>world space</w:t>
-      </w:r>
-      <w:r>
-        <w:rPr>
-          <w:rFonts w:ascii="Times New Roman" w:hAnsi="Times New Roman"/>
-          <w:sz w:val="24"/>
-          <w:szCs w:val="24"/>
-        </w:rPr>
-        <w:t xml:space="preserve"> ke kanan.</w:t>
-      </w:r>
-    </w:p>
-    <w:p>
-      <w:pPr>
-        <w:spacing w:after="0" w:line="360" w:lineRule="auto"/>
-        <w:jc w:val="both"/>
-        <w:rPr>
-          <w:rFonts w:ascii="Times New Roman" w:hAnsi="Times New Roman"/>
-          <w:sz w:val="24"/>
-          <w:szCs w:val="24"/>
-        </w:rPr>
-      </w:pPr>
-      <w:r>
-        <w:rPr>
-          <w:rFonts w:ascii="Times New Roman" w:hAnsi="Times New Roman"/>
-          <w:sz w:val="24"/>
-          <w:szCs w:val="24"/>
-        </w:rPr>
-        <w:tab/>
-      </w:r>
-      <w:r>
-        <w:rPr>
-          <w:rFonts w:ascii="Times New Roman" w:hAnsi="Times New Roman"/>
-          <w:i/>
-          <w:sz w:val="24"/>
-          <w:szCs w:val="24"/>
-        </w:rPr>
-        <w:t>Screen space</w:t>
-      </w:r>
-      <w:r>
-        <w:rPr>
-          <w:rFonts w:ascii="Times New Roman" w:hAnsi="Times New Roman"/>
-          <w:sz w:val="24"/>
-          <w:szCs w:val="24"/>
-        </w:rPr>
-        <w:t xml:space="preserve"> merupakan posisi relatif setiap model yang berada di </w:t>
-      </w:r>
-      <w:r>
-        <w:rPr>
-          <w:rFonts w:ascii="Times New Roman" w:hAnsi="Times New Roman"/>
-          <w:i/>
-          <w:sz w:val="24"/>
-          <w:szCs w:val="24"/>
-        </w:rPr>
-        <w:t>world space</w:t>
-      </w:r>
-      <w:r>
-        <w:rPr>
-          <w:rFonts w:ascii="Times New Roman" w:hAnsi="Times New Roman"/>
-          <w:sz w:val="24"/>
-          <w:szCs w:val="24"/>
-        </w:rPr>
-        <w:t xml:space="preserve"> yang hanya disorot oleh </w:t>
-      </w:r>
-      <w:r>
-        <w:rPr>
-          <w:rFonts w:ascii="Times New Roman" w:hAnsi="Times New Roman"/>
-          <w:i/>
-          <w:sz w:val="24"/>
-          <w:szCs w:val="24"/>
-        </w:rPr>
-        <w:t>camera virtual</w:t>
-      </w:r>
-      <w:r>
-        <w:rPr>
-          <w:rFonts w:ascii="Times New Roman" w:hAnsi="Times New Roman"/>
-          <w:sz w:val="24"/>
-          <w:szCs w:val="24"/>
-        </w:rPr>
-        <w:t xml:space="preserve"> terhadap posisi </w:t>
-      </w:r>
-      <w:r>
-        <w:rPr>
-          <w:rFonts w:ascii="Times New Roman" w:hAnsi="Times New Roman"/>
-          <w:i/>
-          <w:sz w:val="24"/>
-          <w:szCs w:val="24"/>
-        </w:rPr>
-        <w:t>pixel</w:t>
-      </w:r>
-      <w:r>
-        <w:rPr>
-          <w:rFonts w:ascii="Times New Roman" w:hAnsi="Times New Roman"/>
-          <w:sz w:val="24"/>
-          <w:szCs w:val="24"/>
-        </w:rPr>
-        <w:t xml:space="preserve"> di layar </w:t>
-      </w:r>
-      <w:r>
-        <w:rPr>
-          <w:rFonts w:ascii="Times New Roman" w:hAnsi="Times New Roman"/>
-          <w:i/>
-          <w:sz w:val="24"/>
-          <w:szCs w:val="24"/>
-        </w:rPr>
-        <w:t>monitor</w:t>
-      </w:r>
-      <w:r>
-        <w:rPr>
-          <w:rFonts w:ascii="Times New Roman" w:hAnsi="Times New Roman"/>
-          <w:sz w:val="24"/>
-          <w:szCs w:val="24"/>
-        </w:rPr>
-        <w:t xml:space="preserve">. Setiap </w:t>
-      </w:r>
-      <w:r>
-        <w:rPr>
-          <w:rFonts w:ascii="Times New Roman" w:hAnsi="Times New Roman"/>
-          <w:i/>
-          <w:sz w:val="24"/>
-          <w:szCs w:val="24"/>
-        </w:rPr>
-        <w:t>monitor</w:t>
-      </w:r>
-      <w:r>
-        <w:rPr>
-          <w:rFonts w:ascii="Times New Roman" w:hAnsi="Times New Roman"/>
-          <w:sz w:val="24"/>
-          <w:szCs w:val="24"/>
-        </w:rPr>
-        <w:t xml:space="preserve"> memiliki resolusi dan ukuran yang berbeda-beda sehingga dibuatlah sebuah istilah yaitu </w:t>
-      </w:r>
-      <w:r>
-        <w:rPr>
-          <w:rFonts w:ascii="Times New Roman" w:hAnsi="Times New Roman"/>
-          <w:i/>
-          <w:sz w:val="24"/>
-          <w:szCs w:val="24"/>
-        </w:rPr>
-        <w:t>Normalized Device Coordinate</w:t>
-      </w:r>
-      <w:r>
-        <w:rPr>
-          <w:rFonts w:ascii="Times New Roman" w:hAnsi="Times New Roman"/>
-          <w:sz w:val="24"/>
-          <w:szCs w:val="24"/>
-        </w:rPr>
-        <w:t xml:space="preserve">s (NDC) dimana sisi paling kiri bernilai -1 dan sisi paling kanan bernilai 1. Begitupun juga dengan sisi paling atas bernilai 1 dan sisi paling bawah bernilai -1. NDC kemudian diperbaiki dengan mengalikan setiap posisi pada </w:t>
-      </w:r>
-      <w:r>
-        <w:rPr>
-          <w:rFonts w:ascii="Times New Roman" w:hAnsi="Times New Roman"/>
-          <w:i/>
-          <w:sz w:val="24"/>
-          <w:szCs w:val="24"/>
-        </w:rPr>
-        <w:t>screen space</w:t>
-      </w:r>
-      <w:r>
-        <w:rPr>
-          <w:rFonts w:ascii="Times New Roman" w:hAnsi="Times New Roman"/>
-          <w:sz w:val="24"/>
-          <w:szCs w:val="24"/>
-        </w:rPr>
-        <w:t xml:space="preserve"> dengan aspect ratio pada masing-masing </w:t>
-      </w:r>
-      <w:r>
-        <w:rPr>
-          <w:rFonts w:ascii="Times New Roman" w:hAnsi="Times New Roman"/>
-          <w:i/>
-          <w:sz w:val="24"/>
-          <w:szCs w:val="24"/>
-        </w:rPr>
-        <w:t>monitor</w:t>
-      </w:r>
-      <w:r>
-        <w:rPr>
-          <w:rFonts w:ascii="Times New Roman" w:hAnsi="Times New Roman"/>
-          <w:sz w:val="24"/>
-          <w:szCs w:val="24"/>
-        </w:rPr>
-        <w:t>.</w:t>
+        <w:t>Sistem motion capture dengan active marker dengan memanfaatkan I FD. Dengan bantuan perangkat lunak yang digunakan untuk mengidentifikasi posisi-posisi relatifnya. Contoh dari penggunaan marker aktif adalah terlihat seperti pada gambar 2.1.</w:t>
       </w:r>
     </w:p>
     <w:p>
       <w:pPr>
         <w:keepNext/>
         <w:spacing w:after="0" w:line="360" w:lineRule="auto"/>
-        <w:jc w:val="both"/>
-      </w:pPr>
-      <w:r>
-        <w:rPr>
+        <w:ind w:left="720"/>
+        <w:jc w:val="center"/>
+        <w:rPr>
+          <w:rFonts w:ascii="Times New Roman" w:hAnsi="Times New Roman"/>
+          <w:sz w:val="24"/>
+          <w:szCs w:val="24"/>
+        </w:rPr>
+      </w:pPr>
+      <w:r>
+        <w:rPr>
+          <w:rFonts w:ascii="Times New Roman" w:hAnsi="Times New Roman"/>
+          <w:sz w:val="24"/>
+          <w:szCs w:val="24"/>
           <w:lang w:val="en-US"/>
         </w:rPr>
         <w:lastRenderedPageBreak/>
         <w:drawing>
-          <wp:inline distT="0" distB="0" distL="0" distR="0" wp14:anchorId="6021358A" wp14:editId="750FDC60">
-            <wp:extent cx="4572000" cy="3429000"/>
+          <wp:inline distT="0" distB="0" distL="0" distR="0" wp14:anchorId="7986CB8D" wp14:editId="433BC6E0">
+            <wp:extent cx="4061638" cy="2269568"/>
             <wp:effectExtent l="0" t="0" r="0" b="0"/>
-            <wp:docPr id="7" name="Picture 7" descr="https://slideplayer.com/slide/10824282/38/images/6/3D+Geometry+Pipeline+Model+space+%28Object+space%29.jpg"/>
+            <wp:docPr id="3" name="Picture 3" descr="https://andrewbedforddotcom1.files.wordpress.com/2014/10/marker-placement1.jpg"/>
             <wp:cNvGraphicFramePr>
               <a:graphicFrameLocks xmlns:a="http://schemas.openxmlformats.org/drawingml/2006/main" noChangeAspect="1"/>
             </wp:cNvGraphicFramePr>
@@ -8095,13 +6991,13 @@
               <a:graphicData uri="http://schemas.openxmlformats.org/drawingml/2006/picture">
                 <pic:pic xmlns:pic="http://schemas.openxmlformats.org/drawingml/2006/picture">
                   <pic:nvPicPr>
-                    <pic:cNvPr id="0" name="Picture 1" descr="https://slideplayer.com/slide/10824282/38/images/6/3D+Geometry+Pipeline+Model+space+%28Object+space%29.jpg"/>
+                    <pic:cNvPr id="0" name="Picture 1" descr="https://andrewbedforddotcom1.files.wordpress.com/2014/10/marker-placement1.jpg"/>
                     <pic:cNvPicPr>
                       <a:picLocks noChangeAspect="1" noChangeArrowheads="1"/>
                     </pic:cNvPicPr>
                   </pic:nvPicPr>
                   <pic:blipFill>
-                    <a:blip r:embed="rId16">
+                    <a:blip r:embed="rId16" cstate="print">
                       <a:extLst>
                         <a:ext uri="{28A0092B-C50C-407E-A947-70E740481C1C}">
                           <a14:useLocalDpi xmlns:a14="http://schemas.microsoft.com/office/drawing/2010/main" val="0"/>
@@ -8116,7 +7012,7 @@
                   <pic:spPr bwMode="auto">
                     <a:xfrm>
                       <a:off x="0" y="0"/>
-                      <a:ext cx="4576944" cy="3432708"/>
+                      <a:ext cx="4070484" cy="2274511"/>
                     </a:xfrm>
                     <a:prstGeom prst="rect">
                       <a:avLst/>
@@ -8136,40 +7032,457 @@
     <w:p>
       <w:pPr>
         <w:pStyle w:val="Caption"/>
+        <w:spacing w:after="0" w:line="360" w:lineRule="auto"/>
+        <w:ind w:left="720"/>
+        <w:rPr>
+          <w:rFonts w:ascii="Times New Roman" w:hAnsi="Times New Roman"/>
+          <w:sz w:val="24"/>
+          <w:szCs w:val="24"/>
+        </w:rPr>
+      </w:pPr>
+      <w:r>
+        <w:rPr>
+          <w:rFonts w:ascii="Times New Roman" w:hAnsi="Times New Roman"/>
+          <w:sz w:val="24"/>
+          <w:szCs w:val="24"/>
+        </w:rPr>
+        <w:t xml:space="preserve">Figure </w:t>
+      </w:r>
+      <w:r>
+        <w:rPr>
+          <w:rFonts w:ascii="Times New Roman" w:hAnsi="Times New Roman"/>
+          <w:sz w:val="24"/>
+          <w:szCs w:val="24"/>
+        </w:rPr>
+        <w:fldChar w:fldCharType="begin"/>
+      </w:r>
+      <w:r>
+        <w:rPr>
+          <w:rFonts w:ascii="Times New Roman" w:hAnsi="Times New Roman"/>
+          <w:sz w:val="24"/>
+          <w:szCs w:val="24"/>
+        </w:rPr>
+        <w:instrText xml:space="preserve"> SEQ Figure \* ARABIC </w:instrText>
+      </w:r>
+      <w:r>
+        <w:rPr>
+          <w:rFonts w:ascii="Times New Roman" w:hAnsi="Times New Roman"/>
+          <w:sz w:val="24"/>
+          <w:szCs w:val="24"/>
+        </w:rPr>
+        <w:fldChar w:fldCharType="separate"/>
+      </w:r>
+      <w:r>
+        <w:rPr>
+          <w:rFonts w:ascii="Times New Roman" w:hAnsi="Times New Roman"/>
+          <w:sz w:val="24"/>
+          <w:szCs w:val="24"/>
+        </w:rPr>
+        <w:t>1</w:t>
+      </w:r>
+      <w:r>
+        <w:rPr>
+          <w:rFonts w:ascii="Times New Roman" w:hAnsi="Times New Roman"/>
+          <w:sz w:val="24"/>
+          <w:szCs w:val="24"/>
+        </w:rPr>
+        <w:fldChar w:fldCharType="end"/>
+      </w:r>
+      <w:r>
+        <w:rPr>
+          <w:rFonts w:ascii="Times New Roman" w:hAnsi="Times New Roman"/>
+          <w:sz w:val="24"/>
+          <w:szCs w:val="24"/>
+        </w:rPr>
+        <w:t>https://andrewbedforddotcom1.files.wordpress.com/2014/10/marker-placement1.jpg</w:t>
+      </w:r>
+    </w:p>
+    <w:p>
+      <w:pPr>
+        <w:spacing w:after="0" w:line="360" w:lineRule="auto"/>
+        <w:ind w:left="720"/>
         <w:jc w:val="both"/>
         <w:rPr>
           <w:rFonts w:ascii="Times New Roman" w:hAnsi="Times New Roman"/>
-          <w:sz w:val="24"/>
-          <w:szCs w:val="24"/>
-        </w:rPr>
-      </w:pPr>
-      <w:r>
+          <w:b/>
+          <w:sz w:val="24"/>
+          <w:szCs w:val="24"/>
+        </w:rPr>
+      </w:pPr>
+      <w:r>
+        <w:rPr>
+          <w:rFonts w:ascii="Times New Roman" w:hAnsi="Times New Roman"/>
+          <w:b/>
+          <w:sz w:val="24"/>
+          <w:szCs w:val="24"/>
+        </w:rPr>
+        <w:t>2.10.2 Motion Capture Magnetik</w:t>
+      </w:r>
+    </w:p>
+    <w:p>
+      <w:pPr>
+        <w:spacing w:after="0" w:line="360" w:lineRule="auto"/>
+        <w:ind w:left="720" w:firstLine="720"/>
+        <w:jc w:val="both"/>
+        <w:rPr>
+          <w:rFonts w:ascii="Times New Roman" w:hAnsi="Times New Roman"/>
+          <w:sz w:val="24"/>
+          <w:szCs w:val="24"/>
+        </w:rPr>
+      </w:pPr>
+      <w:r>
+        <w:rPr>
+          <w:rFonts w:ascii="Times New Roman" w:hAnsi="Times New Roman"/>
+          <w:sz w:val="24"/>
+          <w:szCs w:val="24"/>
+        </w:rPr>
+        <w:t>Sistem magnetik menggunakan sensor elektromagnetik terhubung ke komputer yang dapat menghasilkan 3D data secara realtime dengan biaya pengolahan rendah. Sistem magnetic motion capture data ini digunakan untuk mendapatkan informasi tentang joint parameters dari articulated hierachy. Teknik ini memungkinkan untuk menentukan panjang tungkai / lengan, lokasi-lokasi penghubung (joint locations)  dan penempatan sejumlah sensor untuk manusia tanpa pengukuran eksternal. Contoh dari penggunaan marker aktif adalah terlihat seperti pada gambar 2.1.</w:t>
+      </w:r>
+    </w:p>
+    <w:p>
+      <w:pPr>
+        <w:spacing w:after="0" w:line="360" w:lineRule="auto"/>
+        <w:ind w:left="720"/>
+        <w:jc w:val="center"/>
+        <w:rPr>
+          <w:rFonts w:ascii="Times New Roman" w:hAnsi="Times New Roman"/>
+          <w:sz w:val="24"/>
+          <w:szCs w:val="24"/>
+        </w:rPr>
+      </w:pPr>
+      <w:r>
+        <w:rPr>
+          <w:rFonts w:ascii="Times New Roman" w:hAnsi="Times New Roman"/>
+          <w:sz w:val="24"/>
+          <w:szCs w:val="24"/>
+          <w:lang w:val="en-US"/>
+        </w:rPr>
+        <w:drawing>
+          <wp:inline distT="0" distB="0" distL="0" distR="0" wp14:anchorId="55DA0C6F" wp14:editId="291BD398">
+            <wp:extent cx="1696162" cy="1966822"/>
+            <wp:effectExtent l="0" t="0" r="0" b="0"/>
+            <wp:docPr id="8" name="Picture 8" descr="C:\Users\Denilson\Downloads\1-Figure1-1.png"/>
+            <wp:cNvGraphicFramePr>
+              <a:graphicFrameLocks xmlns:a="http://schemas.openxmlformats.org/drawingml/2006/main" noChangeAspect="1"/>
+            </wp:cNvGraphicFramePr>
+            <a:graphic xmlns:a="http://schemas.openxmlformats.org/drawingml/2006/main">
+              <a:graphicData uri="http://schemas.openxmlformats.org/drawingml/2006/picture">
+                <pic:pic xmlns:pic="http://schemas.openxmlformats.org/drawingml/2006/picture">
+                  <pic:nvPicPr>
+                    <pic:cNvPr id="0" name="Picture 3" descr="C:\Users\Denilson\Downloads\1-Figure1-1.png"/>
+                    <pic:cNvPicPr>
+                      <a:picLocks noChangeAspect="1" noChangeArrowheads="1"/>
+                    </pic:cNvPicPr>
+                  </pic:nvPicPr>
+                  <pic:blipFill>
+                    <a:blip r:embed="rId17" cstate="print">
+                      <a:extLst>
+                        <a:ext uri="{28A0092B-C50C-407E-A947-70E740481C1C}">
+                          <a14:useLocalDpi xmlns:a14="http://schemas.microsoft.com/office/drawing/2010/main" val="0"/>
+                        </a:ext>
+                      </a:extLst>
+                    </a:blip>
+                    <a:srcRect/>
+                    <a:stretch>
+                      <a:fillRect/>
+                    </a:stretch>
+                  </pic:blipFill>
+                  <pic:spPr bwMode="auto">
+                    <a:xfrm>
+                      <a:off x="0" y="0"/>
+                      <a:ext cx="1699214" cy="1970361"/>
+                    </a:xfrm>
+                    <a:prstGeom prst="rect">
+                      <a:avLst/>
+                    </a:prstGeom>
+                    <a:noFill/>
+                    <a:ln>
+                      <a:noFill/>
+                    </a:ln>
+                  </pic:spPr>
+                </pic:pic>
+              </a:graphicData>
+            </a:graphic>
+          </wp:inline>
+        </w:drawing>
+      </w:r>
+    </w:p>
+    <w:p>
+      <w:pPr>
+        <w:pStyle w:val="Caption"/>
+        <w:spacing w:after="0" w:line="360" w:lineRule="auto"/>
+        <w:ind w:left="720"/>
+        <w:jc w:val="center"/>
+        <w:rPr>
+          <w:rFonts w:ascii="Times New Roman" w:hAnsi="Times New Roman"/>
+          <w:sz w:val="24"/>
+          <w:szCs w:val="24"/>
+        </w:rPr>
+      </w:pPr>
+      <w:r>
+        <w:rPr>
+          <w:rFonts w:ascii="Times New Roman" w:hAnsi="Times New Roman"/>
+          <w:sz w:val="24"/>
+          <w:szCs w:val="24"/>
+        </w:rPr>
+        <w:lastRenderedPageBreak/>
         <w:t xml:space="preserve">Figure </w:t>
       </w:r>
       <w:r>
+        <w:rPr>
+          <w:rFonts w:ascii="Times New Roman" w:hAnsi="Times New Roman"/>
+          <w:sz w:val="24"/>
+          <w:szCs w:val="24"/>
+        </w:rPr>
         <w:fldChar w:fldCharType="begin"/>
       </w:r>
       <w:r>
+        <w:rPr>
+          <w:rFonts w:ascii="Times New Roman" w:hAnsi="Times New Roman"/>
+          <w:sz w:val="24"/>
+          <w:szCs w:val="24"/>
+        </w:rPr>
         <w:instrText xml:space="preserve"> SEQ Figure \* ARABIC </w:instrText>
       </w:r>
       <w:r>
+        <w:rPr>
+          <w:rFonts w:ascii="Times New Roman" w:hAnsi="Times New Roman"/>
+          <w:sz w:val="24"/>
+          <w:szCs w:val="24"/>
+        </w:rPr>
         <w:fldChar w:fldCharType="separate"/>
       </w:r>
       <w:r>
-        <w:t>1</w:t>
-      </w:r>
-      <w:r>
+        <w:rPr>
+          <w:rFonts w:ascii="Times New Roman" w:hAnsi="Times New Roman"/>
+          <w:sz w:val="24"/>
+          <w:szCs w:val="24"/>
+        </w:rPr>
+        <w:t>2</w:t>
+      </w:r>
+      <w:r>
+        <w:rPr>
+          <w:rFonts w:ascii="Times New Roman" w:hAnsi="Times New Roman"/>
+          <w:sz w:val="24"/>
+          <w:szCs w:val="24"/>
+        </w:rPr>
         <w:fldChar w:fldCharType="end"/>
       </w:r>
       <w:r>
-        <w:t>https://slideplayer.com/slide/10824282/38/images/6/3D+Geometry+Pipeline+Model+space+%28Object+space%29.jpg</w:t>
+        <w:rPr>
+          <w:rFonts w:ascii="Times New Roman" w:hAnsi="Times New Roman"/>
+          <w:sz w:val="24"/>
+          <w:szCs w:val="24"/>
+        </w:rPr>
+        <w:t>https://www.semanticscholar.org/paper/Automatic-Joint-Parameter-Estimation-from-Magnetic-O%27Brien-Bodenheimer/139b753e65a208c84b1ef0ce55a1f6871b6ad597/figure/0</w:t>
+      </w:r>
+    </w:p>
+    <w:p>
+      <w:pPr>
+        <w:spacing w:after="0" w:line="360" w:lineRule="auto"/>
+        <w:ind w:left="720"/>
+        <w:jc w:val="both"/>
+        <w:rPr>
+          <w:rFonts w:ascii="Times New Roman" w:hAnsi="Times New Roman"/>
+          <w:b/>
+          <w:sz w:val="24"/>
+          <w:szCs w:val="24"/>
+        </w:rPr>
+      </w:pPr>
+    </w:p>
+    <w:p>
+      <w:pPr>
+        <w:spacing w:after="0" w:line="360" w:lineRule="auto"/>
+        <w:ind w:left="720"/>
+        <w:jc w:val="both"/>
+        <w:rPr>
+          <w:rFonts w:ascii="Times New Roman" w:hAnsi="Times New Roman"/>
+          <w:b/>
+          <w:sz w:val="24"/>
+          <w:szCs w:val="24"/>
+        </w:rPr>
+      </w:pPr>
+      <w:r>
+        <w:rPr>
+          <w:rFonts w:ascii="Times New Roman" w:hAnsi="Times New Roman"/>
+          <w:b/>
+          <w:sz w:val="24"/>
+          <w:szCs w:val="24"/>
+        </w:rPr>
+        <w:t>2.10.3 Motion Capture Mekanik</w:t>
+      </w:r>
+    </w:p>
+    <w:p>
+      <w:pPr>
+        <w:spacing w:after="0" w:line="360" w:lineRule="auto"/>
+        <w:ind w:left="720" w:firstLine="720"/>
+        <w:jc w:val="both"/>
+        <w:rPr>
+          <w:rFonts w:ascii="Times New Roman" w:hAnsi="Times New Roman"/>
+          <w:sz w:val="24"/>
+          <w:szCs w:val="24"/>
+        </w:rPr>
+      </w:pPr>
+      <w:r>
+        <w:rPr>
+          <w:rFonts w:ascii="Times New Roman" w:hAnsi="Times New Roman"/>
+          <w:sz w:val="24"/>
+          <w:szCs w:val="24"/>
+        </w:rPr>
+        <w:t xml:space="preserve">Sistem mekanis menggunakan pakaian khusus </w:t>
       </w:r>
       <w:bookmarkStart w:id="0" w:name="_GoBack"/>
       <w:bookmarkEnd w:id="0"/>
-    </w:p>
-    <w:p>
-      <w:pPr>
-        <w:spacing w:line="360" w:lineRule="auto"/>
+      <w:r>
+        <w:rPr>
+          <w:rFonts w:ascii="Times New Roman" w:hAnsi="Times New Roman"/>
+          <w:sz w:val="24"/>
+          <w:szCs w:val="24"/>
+        </w:rPr>
+        <w:t xml:space="preserve">dengan mekanik terintegrasi sensor yang mendaftarkan gerak artikulasi secara realtime dengan tidak diperlukan pengolahan. Sistem tersebut terdapat potensiometer untuk mengukur rotasi sendi dan diketahui panjang dan penghubung (links) yang kaku (rigid). Gerakan manusia akan terekam dalam sistem mekanik yang dirancang menyelimuti seluruh tubuh. </w:t>
+      </w:r>
+    </w:p>
+    <w:p>
+      <w:pPr>
+        <w:keepNext/>
+        <w:spacing w:after="0" w:line="360" w:lineRule="auto"/>
+        <w:ind w:left="720"/>
+        <w:jc w:val="center"/>
+        <w:rPr>
+          <w:rFonts w:ascii="Times New Roman" w:hAnsi="Times New Roman"/>
+          <w:sz w:val="24"/>
+          <w:szCs w:val="24"/>
+        </w:rPr>
+      </w:pPr>
+      <w:r>
+        <w:rPr>
+          <w:rFonts w:ascii="Times New Roman" w:hAnsi="Times New Roman"/>
+          <w:sz w:val="24"/>
+          <w:szCs w:val="24"/>
+          <w:lang w:val="en-US"/>
+        </w:rPr>
+        <w:drawing>
+          <wp:inline distT="0" distB="0" distL="0" distR="0" wp14:anchorId="0E72DD99" wp14:editId="67ABE9FB">
+            <wp:extent cx="3806190" cy="2860040"/>
+            <wp:effectExtent l="0" t="0" r="3810" b="0"/>
+            <wp:docPr id="9" name="Picture 9" descr="https://kalyankrishna4886.files.wordpress.com/2010/11/optical_motion_capture.png"/>
+            <wp:cNvGraphicFramePr>
+              <a:graphicFrameLocks xmlns:a="http://schemas.openxmlformats.org/drawingml/2006/main" noChangeAspect="1"/>
+            </wp:cNvGraphicFramePr>
+            <a:graphic xmlns:a="http://schemas.openxmlformats.org/drawingml/2006/main">
+              <a:graphicData uri="http://schemas.openxmlformats.org/drawingml/2006/picture">
+                <pic:pic xmlns:pic="http://schemas.openxmlformats.org/drawingml/2006/picture">
+                  <pic:nvPicPr>
+                    <pic:cNvPr id="0" name="Picture 4" descr="https://kalyankrishna4886.files.wordpress.com/2010/11/optical_motion_capture.png"/>
+                    <pic:cNvPicPr>
+                      <a:picLocks noChangeAspect="1" noChangeArrowheads="1"/>
+                    </pic:cNvPicPr>
+                  </pic:nvPicPr>
+                  <pic:blipFill>
+                    <a:blip r:embed="rId18">
+                      <a:extLst>
+                        <a:ext uri="{28A0092B-C50C-407E-A947-70E740481C1C}">
+                          <a14:useLocalDpi xmlns:a14="http://schemas.microsoft.com/office/drawing/2010/main" val="0"/>
+                        </a:ext>
+                      </a:extLst>
+                    </a:blip>
+                    <a:srcRect/>
+                    <a:stretch>
+                      <a:fillRect/>
+                    </a:stretch>
+                  </pic:blipFill>
+                  <pic:spPr bwMode="auto">
+                    <a:xfrm>
+                      <a:off x="0" y="0"/>
+                      <a:ext cx="3806190" cy="2860040"/>
+                    </a:xfrm>
+                    <a:prstGeom prst="rect">
+                      <a:avLst/>
+                    </a:prstGeom>
+                    <a:noFill/>
+                    <a:ln>
+                      <a:noFill/>
+                    </a:ln>
+                  </pic:spPr>
+                </pic:pic>
+              </a:graphicData>
+            </a:graphic>
+          </wp:inline>
+        </w:drawing>
+      </w:r>
+    </w:p>
+    <w:p>
+      <w:pPr>
+        <w:pStyle w:val="Caption"/>
+        <w:spacing w:after="0" w:line="360" w:lineRule="auto"/>
+        <w:ind w:left="720"/>
+        <w:jc w:val="center"/>
+        <w:rPr>
+          <w:rFonts w:ascii="Times New Roman" w:hAnsi="Times New Roman"/>
+          <w:sz w:val="24"/>
+          <w:szCs w:val="24"/>
+        </w:rPr>
+      </w:pPr>
+      <w:r>
+        <w:rPr>
+          <w:rFonts w:ascii="Times New Roman" w:hAnsi="Times New Roman"/>
+          <w:sz w:val="24"/>
+          <w:szCs w:val="24"/>
+        </w:rPr>
+        <w:t xml:space="preserve">Figure </w:t>
+      </w:r>
+      <w:r>
+        <w:rPr>
+          <w:rFonts w:ascii="Times New Roman" w:hAnsi="Times New Roman"/>
+          <w:sz w:val="24"/>
+          <w:szCs w:val="24"/>
+        </w:rPr>
+        <w:fldChar w:fldCharType="begin"/>
+      </w:r>
+      <w:r>
+        <w:rPr>
+          <w:rFonts w:ascii="Times New Roman" w:hAnsi="Times New Roman"/>
+          <w:sz w:val="24"/>
+          <w:szCs w:val="24"/>
+        </w:rPr>
+        <w:instrText xml:space="preserve"> SEQ Figure \* ARABIC </w:instrText>
+      </w:r>
+      <w:r>
+        <w:rPr>
+          <w:rFonts w:ascii="Times New Roman" w:hAnsi="Times New Roman"/>
+          <w:sz w:val="24"/>
+          <w:szCs w:val="24"/>
+        </w:rPr>
+        <w:fldChar w:fldCharType="separate"/>
+      </w:r>
+      <w:r>
+        <w:rPr>
+          <w:rFonts w:ascii="Times New Roman" w:hAnsi="Times New Roman"/>
+          <w:sz w:val="24"/>
+          <w:szCs w:val="24"/>
+        </w:rPr>
+        <w:t>3</w:t>
+      </w:r>
+      <w:r>
+        <w:rPr>
+          <w:rFonts w:ascii="Times New Roman" w:hAnsi="Times New Roman"/>
+          <w:sz w:val="24"/>
+          <w:szCs w:val="24"/>
+        </w:rPr>
+        <w:fldChar w:fldCharType="end"/>
+      </w:r>
+      <w:r>
+        <w:rPr>
+          <w:rFonts w:ascii="Times New Roman" w:hAnsi="Times New Roman"/>
+          <w:sz w:val="24"/>
+          <w:szCs w:val="24"/>
+        </w:rPr>
+        <w:t>https://kalyankrishna4886.files.wordpress.com/2010/11/optical_motion_capture.png</w:t>
+      </w:r>
+    </w:p>
+    <w:p>
+      <w:pPr>
+        <w:spacing w:after="0" w:line="360" w:lineRule="auto"/>
         <w:jc w:val="both"/>
         <w:rPr>
           <w:rFonts w:ascii="Times New Roman" w:hAnsi="Times New Roman"/>
@@ -8178,11 +7491,303 @@
         </w:rPr>
       </w:pPr>
     </w:p>
+    <w:p>
+      <w:pPr>
+        <w:spacing w:after="0" w:line="360" w:lineRule="auto"/>
+        <w:jc w:val="both"/>
+        <w:rPr>
+          <w:rFonts w:ascii="Times New Roman" w:hAnsi="Times New Roman"/>
+          <w:b/>
+          <w:sz w:val="24"/>
+          <w:szCs w:val="24"/>
+        </w:rPr>
+      </w:pPr>
+      <w:r>
+        <w:rPr>
+          <w:rFonts w:ascii="Times New Roman" w:hAnsi="Times New Roman"/>
+          <w:b/>
+          <w:sz w:val="24"/>
+          <w:szCs w:val="24"/>
+        </w:rPr>
+        <w:t>2.11 OpenGL</w:t>
+      </w:r>
+    </w:p>
+    <w:p>
+      <w:pPr>
+        <w:spacing w:after="0" w:line="360" w:lineRule="auto"/>
+        <w:ind w:firstLine="720"/>
+        <w:jc w:val="both"/>
+        <w:rPr>
+          <w:rFonts w:ascii="Times New Roman" w:hAnsi="Times New Roman"/>
+          <w:sz w:val="24"/>
+          <w:szCs w:val="24"/>
+        </w:rPr>
+      </w:pPr>
+      <w:r>
+        <w:rPr>
+          <w:rFonts w:ascii="Times New Roman" w:hAnsi="Times New Roman"/>
+          <w:sz w:val="24"/>
+          <w:szCs w:val="24"/>
+        </w:rPr>
+        <w:t xml:space="preserve">OpenGL (Open Graphics Library) adalah cross-language, multi-paltform antarmuka pemrograman aplikasi (API) untuk rendering 2D dan 3D grafis vektor. API biasanya digunakan untuk berinteraksi dengan graphics pocessing unit (GPU), untuk mencapai render hardware-accelerated. OpenGL dikembangkan oleh Silicon </w:t>
+      </w:r>
+      <w:r>
+        <w:rPr>
+          <w:rFonts w:ascii="Times New Roman" w:hAnsi="Times New Roman"/>
+          <w:sz w:val="24"/>
+          <w:szCs w:val="24"/>
+        </w:rPr>
+        <w:lastRenderedPageBreak/>
+        <w:t xml:space="preserve">Graphics Inc (SGI) dari tahun 1991 dan dirilis pada bulan Januari 1992 dan secara luas digunakan dalam CAD, virtual reality, visualisasi ilmiah visualisasi informasi, simulasi penerbangan, dan video game. OpenGL dikelola oleh teknologi non-profit konsorsium Khronos Group. </w:t>
+      </w:r>
+    </w:p>
+    <w:p>
+      <w:pPr>
+        <w:spacing w:after="0" w:line="360" w:lineRule="auto"/>
+        <w:ind w:firstLine="720"/>
+        <w:jc w:val="both"/>
+        <w:rPr>
+          <w:rFonts w:ascii="Times New Roman" w:hAnsi="Times New Roman"/>
+          <w:sz w:val="24"/>
+          <w:szCs w:val="24"/>
+        </w:rPr>
+      </w:pPr>
+      <w:r>
+        <w:rPr>
+          <w:rFonts w:ascii="Times New Roman" w:hAnsi="Times New Roman"/>
+          <w:sz w:val="24"/>
+          <w:szCs w:val="24"/>
+        </w:rPr>
+        <w:t xml:space="preserve">API ini didefinisikan sebagai sejumlah fungsi yang dapat dipanggil oleh program klien, bersama sejumlah konstanta integer bernama Meskipun definisi fungsi mirip dengan bahasa pemrograman C, mereka bahasa yang independen. Dengan demikian, OpenGL memiliki banyak binding bahasa, beberapa yang paling penting menjadi JavaScript mengikat WebGL (API, berdasarkan OpenGL ES 2.0, untuk render 3D dari dalam browser web); binding C WGL, GI_X dan CGL; C mengikat disediakan oleh iOS; dan Java dan C binding yang telah disediakan Android. </w:t>
+      </w:r>
+    </w:p>
+    <w:p>
+      <w:pPr>
+        <w:spacing w:after="0" w:line="360" w:lineRule="auto"/>
+        <w:ind w:firstLine="720"/>
+        <w:jc w:val="both"/>
+        <w:rPr>
+          <w:rFonts w:ascii="Times New Roman" w:hAnsi="Times New Roman"/>
+          <w:sz w:val="24"/>
+          <w:szCs w:val="24"/>
+        </w:rPr>
+      </w:pPr>
+      <w:r>
+        <w:rPr>
+          <w:rFonts w:ascii="Times New Roman" w:hAnsi="Times New Roman"/>
+          <w:sz w:val="24"/>
+          <w:szCs w:val="24"/>
+        </w:rPr>
+        <w:t>Selain menjadi bahasa yang independen, OpenGL juga platform independen. OpenGL adalah murni berkaitan dengan rendering, tidak menyediakan API yang berkaitan dengan input, audio, atau windowing. Selain fitur yang diperlukan oleh inti API, GPU dapat menyediakan fungsionalitas tambahan dalam bentuk ekstensi. Ekstensi dapat memperkenalkan fungsi baru dan konstanta baru, dan dapat bersantau atau menghapus pembatasan pada fungsi OpenGL yang ada. Vendor dapat menggunakan ekstensi untuk mengekspos API kustom tanpa perlu dukungan dari vendor lain atau Khornos Grup secara keseluruhan, yang dapat meningkatkan fleksibilitas OpenGL. Semua ekstensi dikumpulkan dan didefinisikan oleh, OpenGL Registry.</w:t>
+      </w:r>
+    </w:p>
+    <w:p>
+      <w:pPr>
+        <w:spacing w:after="0" w:line="360" w:lineRule="auto"/>
+        <w:ind w:firstLine="720"/>
+        <w:jc w:val="both"/>
+        <w:rPr>
+          <w:rFonts w:ascii="Times New Roman" w:hAnsi="Times New Roman"/>
+          <w:sz w:val="24"/>
+          <w:szCs w:val="24"/>
+        </w:rPr>
+      </w:pPr>
+    </w:p>
+    <w:p>
+      <w:pPr>
+        <w:spacing w:after="0" w:line="360" w:lineRule="auto"/>
+        <w:jc w:val="both"/>
+        <w:rPr>
+          <w:rFonts w:ascii="Times New Roman" w:hAnsi="Times New Roman"/>
+          <w:b/>
+          <w:sz w:val="24"/>
+          <w:szCs w:val="24"/>
+        </w:rPr>
+      </w:pPr>
+      <w:r>
+        <w:rPr>
+          <w:rFonts w:ascii="Times New Roman" w:hAnsi="Times New Roman"/>
+          <w:b/>
+          <w:sz w:val="24"/>
+          <w:szCs w:val="24"/>
+        </w:rPr>
+        <w:t>2.12 C++</w:t>
+      </w:r>
+    </w:p>
+    <w:p>
+      <w:pPr>
+        <w:spacing w:after="0" w:line="360" w:lineRule="auto"/>
+        <w:ind w:firstLine="720"/>
+        <w:jc w:val="both"/>
+        <w:rPr>
+          <w:rFonts w:ascii="Times New Roman" w:hAnsi="Times New Roman"/>
+          <w:sz w:val="24"/>
+          <w:szCs w:val="24"/>
+        </w:rPr>
+      </w:pPr>
+      <w:r>
+        <w:rPr>
+          <w:rFonts w:ascii="Times New Roman" w:hAnsi="Times New Roman"/>
+          <w:sz w:val="24"/>
+          <w:szCs w:val="24"/>
+        </w:rPr>
+        <w:t xml:space="preserve">Bahasa pemrograman C+ + adalah bahasa pemrograman komputer yang dibuat oleh Bjarne Stroustrup climana bahasa pemrograman ini merupakan pengembangan dari bahasa C yang dikembangkan di Bell Labs Oleh Dennis Ritchie pada awal tahun 1970-an sebagai pendahulunya. Pada awalnya, bahasa tersebut dirancang sebagai bahasa pemrograman yang dijalankan pada sistem Unix. </w:t>
+      </w:r>
+    </w:p>
+    <w:p>
+      <w:pPr>
+        <w:spacing w:after="0" w:line="360" w:lineRule="auto"/>
+        <w:ind w:firstLine="720"/>
+        <w:jc w:val="both"/>
+        <w:rPr>
+          <w:rFonts w:ascii="Times New Roman" w:hAnsi="Times New Roman"/>
+          <w:sz w:val="24"/>
+          <w:szCs w:val="24"/>
+        </w:rPr>
+      </w:pPr>
+      <w:r>
+        <w:rPr>
+          <w:rFonts w:ascii="Times New Roman" w:hAnsi="Times New Roman"/>
+          <w:sz w:val="24"/>
+          <w:szCs w:val="24"/>
+        </w:rPr>
+        <w:t xml:space="preserve">Pada bahasa pemrograman C++ ditambahkan konsep-konsep baru seperti class dengan sifat-sifatnya seperti inheritance dan overloading. Salah satu </w:t>
+      </w:r>
+      <w:r>
+        <w:rPr>
+          <w:rFonts w:ascii="Times New Roman" w:hAnsi="Times New Roman"/>
+          <w:sz w:val="24"/>
+          <w:szCs w:val="24"/>
+        </w:rPr>
+        <w:lastRenderedPageBreak/>
+        <w:t xml:space="preserve">perbedaan yang paling mendasar dengan bahasa C adalah dukungan terhadap konsep pemrograman beroritasi objek (Object Oriented Programing) seperti halnya bahasa pemrograman java. Semua library yang ada pada bahasa C telah tercangkup paa bahasa C+ . </w:t>
+      </w:r>
+    </w:p>
+    <w:p>
+      <w:pPr>
+        <w:spacing w:after="0" w:line="360" w:lineRule="auto"/>
+        <w:ind w:firstLine="720"/>
+        <w:jc w:val="both"/>
+        <w:rPr>
+          <w:rFonts w:ascii="Times New Roman" w:hAnsi="Times New Roman"/>
+          <w:sz w:val="24"/>
+          <w:szCs w:val="24"/>
+        </w:rPr>
+      </w:pPr>
+      <w:r>
+        <w:rPr>
+          <w:rFonts w:ascii="Times New Roman" w:hAnsi="Times New Roman"/>
+          <w:sz w:val="24"/>
+          <w:szCs w:val="24"/>
+        </w:rPr>
+        <w:t>Bahasa ini termasuk dalam bahasa pemrogaman level tengah (middle level) yang berarti merupakan campuran elemen bahasa pemrograman level tinggi (highest level) merupakan bahasa pemrograman yang besifat case sensitive yang artinya penulisan dengan menggunakan huruf besar dan huruf kecil diartikan berbeda oleh compiler.</w:t>
+      </w:r>
+    </w:p>
+    <w:p>
+      <w:pPr>
+        <w:spacing w:after="0" w:line="360" w:lineRule="auto"/>
+        <w:rPr>
+          <w:rFonts w:ascii="Times New Roman" w:hAnsi="Times New Roman"/>
+          <w:sz w:val="24"/>
+          <w:szCs w:val="24"/>
+        </w:rPr>
+      </w:pPr>
+      <w:r>
+        <w:rPr>
+          <w:rFonts w:ascii="Times New Roman" w:hAnsi="Times New Roman"/>
+          <w:sz w:val="24"/>
+          <w:szCs w:val="24"/>
+        </w:rPr>
+        <w:br w:type="page"/>
+      </w:r>
+    </w:p>
+    <w:p>
+      <w:pPr>
+        <w:spacing w:after="0" w:line="360" w:lineRule="auto"/>
+        <w:jc w:val="both"/>
+        <w:rPr>
+          <w:rFonts w:ascii="Times New Roman" w:hAnsi="Times New Roman"/>
+          <w:b/>
+          <w:sz w:val="24"/>
+          <w:szCs w:val="24"/>
+        </w:rPr>
+      </w:pPr>
+      <w:r>
+        <w:rPr>
+          <w:rFonts w:ascii="Times New Roman" w:hAnsi="Times New Roman"/>
+          <w:b/>
+          <w:sz w:val="24"/>
+          <w:szCs w:val="24"/>
+        </w:rPr>
+        <w:lastRenderedPageBreak/>
+        <w:t>2.12 Unified Modeling Language</w:t>
+      </w:r>
+    </w:p>
+    <w:p>
+      <w:pPr>
+        <w:spacing w:after="0" w:line="360" w:lineRule="auto"/>
+        <w:ind w:firstLine="720"/>
+        <w:jc w:val="both"/>
+        <w:rPr>
+          <w:rFonts w:ascii="Times New Roman" w:hAnsi="Times New Roman"/>
+          <w:sz w:val="24"/>
+          <w:szCs w:val="24"/>
+        </w:rPr>
+      </w:pPr>
+      <w:r>
+        <w:rPr>
+          <w:rFonts w:ascii="Times New Roman" w:hAnsi="Times New Roman"/>
+          <w:sz w:val="24"/>
+          <w:szCs w:val="24"/>
+        </w:rPr>
+        <w:t xml:space="preserve">Unified Modeling Language (UML) merupakan bahasa pemodelan standar yang memiliki sintaks dan semantik. UML bukan hanya sekedar diagram, tetapi juga menceritakan konteksnya. UML diaplikasikan dengan beberapa maksud seperti percangan perangkat lunak, sarana komunikasi antara perangkat lunak dengan proses bisnis, penjabaran sistem secara rinci dan pendokumentasian sistem yang ada. </w:t>
+      </w:r>
+    </w:p>
+    <w:p>
+      <w:pPr>
+        <w:spacing w:after="0" w:line="360" w:lineRule="auto"/>
+        <w:ind w:firstLine="720"/>
+        <w:jc w:val="both"/>
+        <w:rPr>
+          <w:rFonts w:ascii="Times New Roman" w:hAnsi="Times New Roman"/>
+          <w:sz w:val="24"/>
+          <w:szCs w:val="24"/>
+        </w:rPr>
+      </w:pPr>
+      <w:r>
+        <w:rPr>
+          <w:rFonts w:ascii="Times New Roman" w:hAnsi="Times New Roman"/>
+          <w:sz w:val="24"/>
+          <w:szCs w:val="24"/>
+        </w:rPr>
+        <w:t xml:space="preserve">Para Pengembang sistem berorientasi objek menggunkan bahasa model untuk menggambarkan, membangun dan mendokumentasikan sistem yang mereka rancang. UML memungkinkan para anggota pengembang aplikasi untuk bekerja sama dengan bahasa model yang sama dalam mengaplikasikan beragam sistem. Intinya, UML merupakan Alat komunikasi yang konsisten dalam mendukung para pengembang saat ini. Secara umum terdapat sembilan jenis diagram yang disediakan oleh UML ini yaitu : Class Diagram, Packet Diagram, Use Case Diagram, Sequence Diagram, Communication Diagram, Statechart Diagram, Activity Diagram, Component Diagram dan Deployment Diagram. </w:t>
+      </w:r>
+    </w:p>
+    <w:p>
+      <w:pPr>
+        <w:spacing w:after="0" w:line="360" w:lineRule="auto"/>
+        <w:ind w:firstLine="720"/>
+        <w:jc w:val="both"/>
+        <w:rPr>
+          <w:rFonts w:ascii="Times New Roman" w:hAnsi="Times New Roman"/>
+          <w:sz w:val="24"/>
+          <w:szCs w:val="24"/>
+        </w:rPr>
+      </w:pPr>
+      <w:r>
+        <w:rPr>
+          <w:rFonts w:ascii="Times New Roman" w:hAnsi="Times New Roman"/>
+          <w:sz w:val="24"/>
+          <w:szCs w:val="24"/>
+        </w:rPr>
+        <w:t>Dari sembilan jenis diagram yang terdapat pada UML tersebut, pembangunan aplikasi ini hanya membutuhkan tiga jenis UML yaitu Use Case Diagram, Activity Diagram dan Sequence Diagram. Use Case Diagram digunakan dalam perancangan fungsionalitas sistem, Sequence Diagram digunakan dalam perancangan ururtan interaksi sistem, sedangkan Activiy Diagram digunakan dalam perancangan aktifitas sistem.</w:t>
+      </w:r>
+    </w:p>
     <w:sectPr>
-      <w:headerReference w:type="default" r:id="rId17"/>
-      <w:footerReference w:type="default" r:id="rId18"/>
-      <w:headerReference w:type="first" r:id="rId19"/>
-      <w:footerReference w:type="first" r:id="rId20"/>
+      <w:headerReference w:type="default" r:id="rId19"/>
+      <w:footerReference w:type="default" r:id="rId20"/>
+      <w:headerReference w:type="first" r:id="rId21"/>
+      <w:footerReference w:type="first" r:id="rId22"/>
       <w:pgSz w:w="11906" w:h="16838" w:code="9"/>
       <w:pgMar w:top="2268" w:right="1701" w:bottom="1701" w:left="2268" w:header="709" w:footer="709" w:gutter="0"/>
       <w:pgNumType w:start="4"/>
@@ -8346,7 +7951,7 @@
           <w:fldChar w:fldCharType="separate"/>
         </w:r>
         <w:r>
-          <w:t>20</w:t>
+          <w:t>11</w:t>
         </w:r>
         <w:r>
           <w:fldChar w:fldCharType="end"/>
@@ -10299,7 +9904,7 @@
 </file>
 
 <file path=customXml/itemProps1.xml><?xml version="1.0" encoding="utf-8"?>
-<ds:datastoreItem xmlns:ds="http://schemas.openxmlformats.org/officeDocument/2006/customXml" ds:itemID="{32362F3F-394A-4B41-AF56-DDA666B1430F}">
+<ds:datastoreItem xmlns:ds="http://schemas.openxmlformats.org/officeDocument/2006/customXml" ds:itemID="{4B43B89B-B79A-4E17-BC3F-1AD0AFBF3765}">
   <ds:schemaRefs>
     <ds:schemaRef ds:uri="http://schemas.openxmlformats.org/officeDocument/2006/bibliography"/>
   </ds:schemaRefs>

</xml_diff>